<commit_message>
KP - BAB II Visi Misi
</commit_message>
<xml_diff>
--- a/KP - BAB II.docx
+++ b/KP - BAB II.docx
@@ -433,7 +433,131 @@
           <w:sz w:val="24"/>
           <w:szCs w:val="24"/>
         </w:rPr>
-        <w:t xml:space="preserve"> </w:t>
+        <w:t>,</w:t>
+      </w:r>
+      <w:r>
+        <w:rPr>
+          <w:rFonts w:ascii="Times New Roman" w:hAnsi="Times New Roman" w:cs="Times New Roman"/>
+          <w:sz w:val="24"/>
+          <w:szCs w:val="24"/>
+        </w:rPr>
+        <w:t xml:space="preserve"> </w:t>
+      </w:r>
+      <w:proofErr w:type="spellStart"/>
+      <w:r>
+        <w:rPr>
+          <w:rFonts w:ascii="Times New Roman" w:hAnsi="Times New Roman" w:cs="Times New Roman"/>
+          <w:sz w:val="24"/>
+          <w:szCs w:val="24"/>
+        </w:rPr>
+        <w:t>kelompok</w:t>
+      </w:r>
+      <w:proofErr w:type="spellEnd"/>
+      <w:r>
+        <w:rPr>
+          <w:rFonts w:ascii="Times New Roman" w:hAnsi="Times New Roman" w:cs="Times New Roman"/>
+          <w:sz w:val="24"/>
+          <w:szCs w:val="24"/>
+        </w:rPr>
+        <w:t xml:space="preserve"> </w:t>
+      </w:r>
+      <w:proofErr w:type="spellStart"/>
+      <w:r>
+        <w:rPr>
+          <w:rFonts w:ascii="Times New Roman" w:hAnsi="Times New Roman" w:cs="Times New Roman"/>
+          <w:sz w:val="24"/>
+          <w:szCs w:val="24"/>
+        </w:rPr>
+        <w:t>tanaman</w:t>
+      </w:r>
+      <w:proofErr w:type="spellEnd"/>
+      <w:r>
+        <w:rPr>
+          <w:rFonts w:ascii="Times New Roman" w:hAnsi="Times New Roman" w:cs="Times New Roman"/>
+          <w:sz w:val="24"/>
+          <w:szCs w:val="24"/>
+        </w:rPr>
+        <w:t xml:space="preserve"> </w:t>
+      </w:r>
+      <w:proofErr w:type="spellStart"/>
+      <w:r>
+        <w:rPr>
+          <w:rFonts w:ascii="Times New Roman" w:hAnsi="Times New Roman" w:cs="Times New Roman"/>
+          <w:sz w:val="24"/>
+          <w:szCs w:val="24"/>
+        </w:rPr>
+        <w:t>buah</w:t>
+      </w:r>
+      <w:proofErr w:type="spellEnd"/>
+      <w:r>
+        <w:rPr>
+          <w:rFonts w:ascii="Times New Roman" w:hAnsi="Times New Roman" w:cs="Times New Roman"/>
+          <w:sz w:val="24"/>
+          <w:szCs w:val="24"/>
+        </w:rPr>
+        <w:t xml:space="preserve">, </w:t>
+      </w:r>
+      <w:proofErr w:type="spellStart"/>
+      <w:r>
+        <w:rPr>
+          <w:rFonts w:ascii="Times New Roman" w:hAnsi="Times New Roman" w:cs="Times New Roman"/>
+          <w:sz w:val="24"/>
+          <w:szCs w:val="24"/>
+        </w:rPr>
+        <w:t>ke</w:t>
+      </w:r>
+      <w:r>
+        <w:rPr>
+          <w:rFonts w:ascii="Times New Roman" w:hAnsi="Times New Roman" w:cs="Times New Roman"/>
+          <w:sz w:val="24"/>
+          <w:szCs w:val="24"/>
+        </w:rPr>
+        <w:t>lompok</w:t>
+      </w:r>
+      <w:proofErr w:type="spellEnd"/>
+      <w:r>
+        <w:rPr>
+          <w:rFonts w:ascii="Times New Roman" w:hAnsi="Times New Roman" w:cs="Times New Roman"/>
+          <w:sz w:val="24"/>
+          <w:szCs w:val="24"/>
+        </w:rPr>
+        <w:t xml:space="preserve"> </w:t>
+      </w:r>
+      <w:proofErr w:type="spellStart"/>
+      <w:r>
+        <w:rPr>
+          <w:rFonts w:ascii="Times New Roman" w:hAnsi="Times New Roman" w:cs="Times New Roman"/>
+          <w:sz w:val="24"/>
+          <w:szCs w:val="24"/>
+        </w:rPr>
+        <w:t>jasa</w:t>
+      </w:r>
+      <w:proofErr w:type="spellEnd"/>
+      <w:r>
+        <w:rPr>
+          <w:rFonts w:ascii="Times New Roman" w:hAnsi="Times New Roman" w:cs="Times New Roman"/>
+          <w:sz w:val="24"/>
+          <w:szCs w:val="24"/>
+        </w:rPr>
+        <w:t xml:space="preserve"> </w:t>
+      </w:r>
+      <w:proofErr w:type="spellStart"/>
+      <w:r>
+        <w:rPr>
+          <w:rFonts w:ascii="Times New Roman" w:hAnsi="Times New Roman" w:cs="Times New Roman"/>
+          <w:sz w:val="24"/>
+          <w:szCs w:val="24"/>
+        </w:rPr>
+        <w:t>tanaman</w:t>
+      </w:r>
+      <w:proofErr w:type="spellEnd"/>
+      <w:r>
+        <w:rPr>
+          <w:rFonts w:ascii="Times New Roman" w:hAnsi="Times New Roman" w:cs="Times New Roman"/>
+          <w:sz w:val="24"/>
+          <w:szCs w:val="24"/>
+        </w:rPr>
+        <w:t xml:space="preserve"> / landscape </w:t>
       </w:r>
       <w:proofErr w:type="spellStart"/>
       <w:r>
@@ -469,114 +593,6 @@
           <w:sz w:val="24"/>
           <w:szCs w:val="24"/>
         </w:rPr>
-        <w:t xml:space="preserve"> </w:t>
-      </w:r>
-      <w:proofErr w:type="spellStart"/>
-      <w:r>
-        <w:rPr>
-          <w:rFonts w:ascii="Times New Roman" w:hAnsi="Times New Roman" w:cs="Times New Roman"/>
-          <w:sz w:val="24"/>
-          <w:szCs w:val="24"/>
-        </w:rPr>
-        <w:t>tanaman</w:t>
-      </w:r>
-      <w:proofErr w:type="spellEnd"/>
-      <w:r>
-        <w:rPr>
-          <w:rFonts w:ascii="Times New Roman" w:hAnsi="Times New Roman" w:cs="Times New Roman"/>
-          <w:sz w:val="24"/>
-          <w:szCs w:val="24"/>
-        </w:rPr>
-        <w:t xml:space="preserve"> </w:t>
-      </w:r>
-      <w:proofErr w:type="spellStart"/>
-      <w:r>
-        <w:rPr>
-          <w:rFonts w:ascii="Times New Roman" w:hAnsi="Times New Roman" w:cs="Times New Roman"/>
-          <w:sz w:val="24"/>
-          <w:szCs w:val="24"/>
-        </w:rPr>
-        <w:t>buah</w:t>
-      </w:r>
-      <w:proofErr w:type="spellEnd"/>
-      <w:r>
-        <w:rPr>
-          <w:rFonts w:ascii="Times New Roman" w:hAnsi="Times New Roman" w:cs="Times New Roman"/>
-          <w:sz w:val="24"/>
-          <w:szCs w:val="24"/>
-        </w:rPr>
-        <w:t xml:space="preserve">, </w:t>
-      </w:r>
-      <w:proofErr w:type="spellStart"/>
-      <w:r>
-        <w:rPr>
-          <w:rFonts w:ascii="Times New Roman" w:hAnsi="Times New Roman" w:cs="Times New Roman"/>
-          <w:sz w:val="24"/>
-          <w:szCs w:val="24"/>
-        </w:rPr>
-        <w:t>kelompok</w:t>
-      </w:r>
-      <w:proofErr w:type="spellEnd"/>
-      <w:r>
-        <w:rPr>
-          <w:rFonts w:ascii="Times New Roman" w:hAnsi="Times New Roman" w:cs="Times New Roman"/>
-          <w:sz w:val="24"/>
-          <w:szCs w:val="24"/>
-        </w:rPr>
-        <w:t xml:space="preserve"> </w:t>
-      </w:r>
-      <w:proofErr w:type="spellStart"/>
-      <w:r>
-        <w:rPr>
-          <w:rFonts w:ascii="Times New Roman" w:hAnsi="Times New Roman" w:cs="Times New Roman"/>
-          <w:sz w:val="24"/>
-          <w:szCs w:val="24"/>
-        </w:rPr>
-        <w:t>jasa</w:t>
-      </w:r>
-      <w:proofErr w:type="spellEnd"/>
-      <w:r>
-        <w:rPr>
-          <w:rFonts w:ascii="Times New Roman" w:hAnsi="Times New Roman" w:cs="Times New Roman"/>
-          <w:sz w:val="24"/>
-          <w:szCs w:val="24"/>
-        </w:rPr>
-        <w:t xml:space="preserve"> </w:t>
-      </w:r>
-      <w:proofErr w:type="spellStart"/>
-      <w:r>
-        <w:rPr>
-          <w:rFonts w:ascii="Times New Roman" w:hAnsi="Times New Roman" w:cs="Times New Roman"/>
-          <w:sz w:val="24"/>
-          <w:szCs w:val="24"/>
-        </w:rPr>
-        <w:t>tanaman</w:t>
-      </w:r>
-      <w:proofErr w:type="spellEnd"/>
-      <w:r>
-        <w:rPr>
-          <w:rFonts w:ascii="Times New Roman" w:hAnsi="Times New Roman" w:cs="Times New Roman"/>
-          <w:sz w:val="24"/>
-          <w:szCs w:val="24"/>
-        </w:rPr>
-        <w:t xml:space="preserve"> / landscape, </w:t>
-      </w:r>
-      <w:proofErr w:type="spellStart"/>
-      <w:r>
-        <w:rPr>
-          <w:rFonts w:ascii="Times New Roman" w:hAnsi="Times New Roman" w:cs="Times New Roman"/>
-          <w:sz w:val="24"/>
-          <w:szCs w:val="24"/>
-        </w:rPr>
-        <w:t>kelompok</w:t>
-      </w:r>
-      <w:proofErr w:type="spellEnd"/>
-      <w:r>
-        <w:rPr>
-          <w:rFonts w:ascii="Times New Roman" w:hAnsi="Times New Roman" w:cs="Times New Roman"/>
-          <w:sz w:val="24"/>
-          <w:szCs w:val="24"/>
-        </w:rPr>
         <w:t xml:space="preserve"> media </w:t>
       </w:r>
       <w:proofErr w:type="spellStart"/>
@@ -659,6 +675,42 @@
           <w:szCs w:val="24"/>
         </w:rPr>
         <w:t>pertanian</w:t>
+      </w:r>
+      <w:proofErr w:type="spellEnd"/>
+      <w:r>
+        <w:rPr>
+          <w:rFonts w:ascii="Times New Roman" w:hAnsi="Times New Roman" w:cs="Times New Roman"/>
+          <w:sz w:val="24"/>
+          <w:szCs w:val="24"/>
+        </w:rPr>
+        <w:t xml:space="preserve"> </w:t>
+      </w:r>
+      <w:proofErr w:type="spellStart"/>
+      <w:r>
+        <w:rPr>
+          <w:rFonts w:ascii="Times New Roman" w:hAnsi="Times New Roman" w:cs="Times New Roman"/>
+          <w:sz w:val="24"/>
+          <w:szCs w:val="24"/>
+        </w:rPr>
+        <w:t>dan</w:t>
+      </w:r>
+      <w:proofErr w:type="spellEnd"/>
+      <w:r>
+        <w:rPr>
+          <w:rFonts w:ascii="Times New Roman" w:hAnsi="Times New Roman" w:cs="Times New Roman"/>
+          <w:sz w:val="24"/>
+          <w:szCs w:val="24"/>
+        </w:rPr>
+        <w:t xml:space="preserve"> </w:t>
+      </w:r>
+      <w:proofErr w:type="spellStart"/>
+      <w:r>
+        <w:rPr>
+          <w:rFonts w:ascii="Times New Roman" w:hAnsi="Times New Roman" w:cs="Times New Roman"/>
+          <w:sz w:val="24"/>
+          <w:szCs w:val="24"/>
+        </w:rPr>
+        <w:t>peternakan</w:t>
       </w:r>
       <w:proofErr w:type="spellEnd"/>
       <w:r>
@@ -1471,15 +1523,33 @@
           <w:sz w:val="24"/>
           <w:szCs w:val="24"/>
         </w:rPr>
-        <w:t xml:space="preserve"> </w:t>
-      </w:r>
-      <w:r>
-        <w:rPr>
-          <w:rFonts w:ascii="Times New Roman" w:hAnsi="Times New Roman" w:cs="Times New Roman"/>
-          <w:sz w:val="24"/>
-          <w:szCs w:val="24"/>
-        </w:rPr>
-        <w:t xml:space="preserve">CV </w:t>
+        <w:t>,</w:t>
+      </w:r>
+      <w:r>
+        <w:rPr>
+          <w:rFonts w:ascii="Times New Roman" w:hAnsi="Times New Roman" w:cs="Times New Roman"/>
+          <w:sz w:val="24"/>
+          <w:szCs w:val="24"/>
+        </w:rPr>
+        <w:t xml:space="preserve"> </w:t>
+      </w:r>
+      <w:proofErr w:type="spellStart"/>
+      <w:r>
+        <w:rPr>
+          <w:rFonts w:ascii="Times New Roman" w:hAnsi="Times New Roman" w:cs="Times New Roman"/>
+          <w:sz w:val="24"/>
+          <w:szCs w:val="24"/>
+        </w:rPr>
+        <w:t>Misi</w:t>
+      </w:r>
+      <w:proofErr w:type="spellEnd"/>
+      <w:r>
+        <w:rPr>
+          <w:rFonts w:ascii="Times New Roman" w:hAnsi="Times New Roman" w:cs="Times New Roman"/>
+          <w:sz w:val="24"/>
+          <w:szCs w:val="24"/>
+        </w:rPr>
+        <w:t xml:space="preserve"> </w:t>
       </w:r>
       <w:proofErr w:type="spellStart"/>
       <w:r>
@@ -1497,8 +1567,303 @@
           <w:sz w:val="24"/>
           <w:szCs w:val="24"/>
         </w:rPr>
-        <w:t xml:space="preserve"> </w:t>
-      </w:r>
+        <w:t xml:space="preserve"> Value </w:t>
+      </w:r>
+      <w:r>
+        <w:rPr>
+          <w:rFonts w:ascii="Times New Roman" w:hAnsi="Times New Roman" w:cs="Times New Roman"/>
+          <w:sz w:val="24"/>
+          <w:szCs w:val="24"/>
+        </w:rPr>
+        <w:t xml:space="preserve">CV Tunas </w:t>
+      </w:r>
+      <w:proofErr w:type="spellStart"/>
+      <w:r>
+        <w:rPr>
+          <w:rFonts w:ascii="Times New Roman" w:hAnsi="Times New Roman" w:cs="Times New Roman"/>
+          <w:sz w:val="24"/>
+          <w:szCs w:val="24"/>
+        </w:rPr>
+        <w:t>Agri</w:t>
+      </w:r>
+      <w:proofErr w:type="spellEnd"/>
+      <w:r>
+        <w:rPr>
+          <w:rFonts w:ascii="Times New Roman" w:hAnsi="Times New Roman" w:cs="Times New Roman"/>
+          <w:sz w:val="24"/>
+          <w:szCs w:val="24"/>
+        </w:rPr>
+        <w:t xml:space="preserve"> Farm</w:t>
+      </w:r>
+    </w:p>
+    <w:p>
+      <w:pPr>
+        <w:pStyle w:val="ListParagraph"/>
+        <w:numPr>
+          <w:ilvl w:val="0"/>
+          <w:numId w:val="3"/>
+        </w:numPr>
+        <w:spacing w:line="360" w:lineRule="auto"/>
+        <w:jc w:val="both"/>
+        <w:rPr>
+          <w:rFonts w:ascii="Times New Roman" w:hAnsi="Times New Roman" w:cs="Times New Roman"/>
+          <w:sz w:val="24"/>
+          <w:szCs w:val="24"/>
+        </w:rPr>
+      </w:pPr>
+      <w:proofErr w:type="spellStart"/>
+      <w:r>
+        <w:rPr>
+          <w:rFonts w:ascii="Times New Roman" w:hAnsi="Times New Roman" w:cs="Times New Roman"/>
+          <w:sz w:val="24"/>
+          <w:szCs w:val="24"/>
+        </w:rPr>
+        <w:t>Visi</w:t>
+      </w:r>
+      <w:proofErr w:type="spellEnd"/>
+      <w:r>
+        <w:rPr>
+          <w:rFonts w:ascii="Times New Roman" w:hAnsi="Times New Roman" w:cs="Times New Roman"/>
+          <w:sz w:val="24"/>
+          <w:szCs w:val="24"/>
+        </w:rPr>
+        <w:t xml:space="preserve"> </w:t>
+      </w:r>
+      <w:r>
+        <w:rPr>
+          <w:rFonts w:ascii="Times New Roman" w:hAnsi="Times New Roman" w:cs="Times New Roman"/>
+          <w:sz w:val="24"/>
+          <w:szCs w:val="24"/>
+        </w:rPr>
+        <w:t xml:space="preserve">CV Tunas </w:t>
+      </w:r>
+      <w:proofErr w:type="spellStart"/>
+      <w:r>
+        <w:rPr>
+          <w:rFonts w:ascii="Times New Roman" w:hAnsi="Times New Roman" w:cs="Times New Roman"/>
+          <w:sz w:val="24"/>
+          <w:szCs w:val="24"/>
+        </w:rPr>
+        <w:t>Agri</w:t>
+      </w:r>
+      <w:proofErr w:type="spellEnd"/>
+      <w:r>
+        <w:rPr>
+          <w:rFonts w:ascii="Times New Roman" w:hAnsi="Times New Roman" w:cs="Times New Roman"/>
+          <w:sz w:val="24"/>
+          <w:szCs w:val="24"/>
+        </w:rPr>
+        <w:t xml:space="preserve"> Farm</w:t>
+      </w:r>
+      <w:r>
+        <w:rPr>
+          <w:rFonts w:ascii="Times New Roman" w:hAnsi="Times New Roman" w:cs="Times New Roman"/>
+          <w:sz w:val="24"/>
+          <w:szCs w:val="24"/>
+        </w:rPr>
+        <w:t xml:space="preserve"> </w:t>
+      </w:r>
+    </w:p>
+    <w:p>
+      <w:pPr>
+        <w:pStyle w:val="ListParagraph"/>
+        <w:spacing w:line="360" w:lineRule="auto"/>
+        <w:ind w:left="927"/>
+        <w:jc w:val="both"/>
+        <w:rPr>
+          <w:rFonts w:ascii="Times New Roman" w:hAnsi="Times New Roman" w:cs="Times New Roman"/>
+          <w:sz w:val="24"/>
+          <w:szCs w:val="24"/>
+        </w:rPr>
+      </w:pPr>
+      <w:proofErr w:type="spellStart"/>
+      <w:r>
+        <w:rPr>
+          <w:rFonts w:ascii="Times New Roman" w:hAnsi="Times New Roman" w:cs="Times New Roman"/>
+          <w:sz w:val="24"/>
+          <w:szCs w:val="24"/>
+        </w:rPr>
+        <w:t>Menjadi</w:t>
+      </w:r>
+      <w:proofErr w:type="spellEnd"/>
+      <w:r>
+        <w:rPr>
+          <w:rFonts w:ascii="Times New Roman" w:hAnsi="Times New Roman" w:cs="Times New Roman"/>
+          <w:sz w:val="24"/>
+          <w:szCs w:val="24"/>
+        </w:rPr>
+        <w:t xml:space="preserve"> </w:t>
+      </w:r>
+      <w:proofErr w:type="spellStart"/>
+      <w:r>
+        <w:rPr>
+          <w:rFonts w:ascii="Times New Roman" w:hAnsi="Times New Roman" w:cs="Times New Roman"/>
+          <w:sz w:val="24"/>
+          <w:szCs w:val="24"/>
+        </w:rPr>
+        <w:t>toko</w:t>
+      </w:r>
+      <w:proofErr w:type="spellEnd"/>
+      <w:r>
+        <w:rPr>
+          <w:rFonts w:ascii="Times New Roman" w:hAnsi="Times New Roman" w:cs="Times New Roman"/>
+          <w:sz w:val="24"/>
+          <w:szCs w:val="24"/>
+        </w:rPr>
+        <w:t xml:space="preserve"> </w:t>
+      </w:r>
+      <w:proofErr w:type="spellStart"/>
+      <w:r>
+        <w:rPr>
+          <w:rFonts w:ascii="Times New Roman" w:hAnsi="Times New Roman" w:cs="Times New Roman"/>
+          <w:sz w:val="24"/>
+          <w:szCs w:val="24"/>
+        </w:rPr>
+        <w:t>ritail</w:t>
+      </w:r>
+      <w:proofErr w:type="spellEnd"/>
+      <w:r>
+        <w:rPr>
+          <w:rFonts w:ascii="Times New Roman" w:hAnsi="Times New Roman" w:cs="Times New Roman"/>
+          <w:sz w:val="24"/>
+          <w:szCs w:val="24"/>
+        </w:rPr>
+        <w:t xml:space="preserve"> </w:t>
+      </w:r>
+      <w:proofErr w:type="spellStart"/>
+      <w:r>
+        <w:rPr>
+          <w:rFonts w:ascii="Times New Roman" w:hAnsi="Times New Roman" w:cs="Times New Roman"/>
+          <w:sz w:val="24"/>
+          <w:szCs w:val="24"/>
+        </w:rPr>
+        <w:t>pertanian</w:t>
+      </w:r>
+      <w:proofErr w:type="spellEnd"/>
+      <w:r>
+        <w:rPr>
+          <w:rFonts w:ascii="Times New Roman" w:hAnsi="Times New Roman" w:cs="Times New Roman"/>
+          <w:sz w:val="24"/>
+          <w:szCs w:val="24"/>
+        </w:rPr>
+        <w:t xml:space="preserve"> </w:t>
+      </w:r>
+      <w:proofErr w:type="spellStart"/>
+      <w:r>
+        <w:rPr>
+          <w:rFonts w:ascii="Times New Roman" w:hAnsi="Times New Roman" w:cs="Times New Roman"/>
+          <w:sz w:val="24"/>
+          <w:szCs w:val="24"/>
+        </w:rPr>
+        <w:t>terlengkap</w:t>
+      </w:r>
+      <w:proofErr w:type="spellEnd"/>
+      <w:r>
+        <w:rPr>
+          <w:rFonts w:ascii="Times New Roman" w:hAnsi="Times New Roman" w:cs="Times New Roman"/>
+          <w:sz w:val="24"/>
+          <w:szCs w:val="24"/>
+        </w:rPr>
+        <w:t xml:space="preserve"> yang </w:t>
+      </w:r>
+      <w:proofErr w:type="spellStart"/>
+      <w:r>
+        <w:rPr>
+          <w:rFonts w:ascii="Times New Roman" w:hAnsi="Times New Roman" w:cs="Times New Roman"/>
+          <w:sz w:val="24"/>
+          <w:szCs w:val="24"/>
+        </w:rPr>
+        <w:t>tersebar</w:t>
+      </w:r>
+      <w:proofErr w:type="spellEnd"/>
+      <w:r>
+        <w:rPr>
+          <w:rFonts w:ascii="Times New Roman" w:hAnsi="Times New Roman" w:cs="Times New Roman"/>
+          <w:sz w:val="24"/>
+          <w:szCs w:val="24"/>
+        </w:rPr>
+        <w:t xml:space="preserve"> </w:t>
+      </w:r>
+      <w:proofErr w:type="spellStart"/>
+      <w:r>
+        <w:rPr>
+          <w:rFonts w:ascii="Times New Roman" w:hAnsi="Times New Roman" w:cs="Times New Roman"/>
+          <w:sz w:val="24"/>
+          <w:szCs w:val="24"/>
+        </w:rPr>
+        <w:t>diseluruh</w:t>
+      </w:r>
+      <w:proofErr w:type="spellEnd"/>
+      <w:r>
+        <w:rPr>
+          <w:rFonts w:ascii="Times New Roman" w:hAnsi="Times New Roman" w:cs="Times New Roman"/>
+          <w:sz w:val="24"/>
+          <w:szCs w:val="24"/>
+        </w:rPr>
+        <w:t xml:space="preserve"> </w:t>
+      </w:r>
+      <w:proofErr w:type="spellStart"/>
+      <w:r>
+        <w:rPr>
+          <w:rFonts w:ascii="Times New Roman" w:hAnsi="Times New Roman" w:cs="Times New Roman"/>
+          <w:sz w:val="24"/>
+          <w:szCs w:val="24"/>
+        </w:rPr>
+        <w:t>kota</w:t>
+      </w:r>
+      <w:proofErr w:type="spellEnd"/>
+      <w:r>
+        <w:rPr>
+          <w:rFonts w:ascii="Times New Roman" w:hAnsi="Times New Roman" w:cs="Times New Roman"/>
+          <w:sz w:val="24"/>
+          <w:szCs w:val="24"/>
+        </w:rPr>
+        <w:t xml:space="preserve"> </w:t>
+      </w:r>
+      <w:proofErr w:type="spellStart"/>
+      <w:r>
+        <w:rPr>
+          <w:rFonts w:ascii="Times New Roman" w:hAnsi="Times New Roman" w:cs="Times New Roman"/>
+          <w:sz w:val="24"/>
+          <w:szCs w:val="24"/>
+        </w:rPr>
+        <w:t>besar</w:t>
+      </w:r>
+      <w:proofErr w:type="spellEnd"/>
+      <w:r>
+        <w:rPr>
+          <w:rFonts w:ascii="Times New Roman" w:hAnsi="Times New Roman" w:cs="Times New Roman"/>
+          <w:sz w:val="24"/>
+          <w:szCs w:val="24"/>
+        </w:rPr>
+        <w:t xml:space="preserve"> di </w:t>
+      </w:r>
+      <w:proofErr w:type="spellStart"/>
+      <w:r>
+        <w:rPr>
+          <w:rFonts w:ascii="Times New Roman" w:hAnsi="Times New Roman" w:cs="Times New Roman"/>
+          <w:sz w:val="24"/>
+          <w:szCs w:val="24"/>
+        </w:rPr>
+        <w:t>indonesia</w:t>
+      </w:r>
+      <w:proofErr w:type="spellEnd"/>
+    </w:p>
+    <w:p>
+      <w:pPr>
+        <w:pStyle w:val="ListParagraph"/>
+        <w:numPr>
+          <w:ilvl w:val="0"/>
+          <w:numId w:val="3"/>
+        </w:numPr>
+        <w:spacing w:line="360" w:lineRule="auto"/>
+        <w:jc w:val="both"/>
+        <w:rPr>
+          <w:rFonts w:ascii="Times New Roman" w:hAnsi="Times New Roman" w:cs="Times New Roman"/>
+          <w:sz w:val="24"/>
+          <w:szCs w:val="24"/>
+        </w:rPr>
+      </w:pPr>
       <w:proofErr w:type="spellStart"/>
       <w:r>
         <w:rPr>
@@ -1543,6 +1908,1219 @@
         </w:rPr>
         <w:t xml:space="preserve"> Farm</w:t>
       </w:r>
+    </w:p>
+    <w:p>
+      <w:pPr>
+        <w:pStyle w:val="ListParagraph"/>
+        <w:numPr>
+          <w:ilvl w:val="0"/>
+          <w:numId w:val="4"/>
+        </w:numPr>
+        <w:spacing w:line="360" w:lineRule="auto"/>
+        <w:jc w:val="both"/>
+        <w:rPr>
+          <w:rFonts w:ascii="Times New Roman" w:hAnsi="Times New Roman" w:cs="Times New Roman"/>
+          <w:sz w:val="24"/>
+          <w:szCs w:val="24"/>
+        </w:rPr>
+      </w:pPr>
+      <w:proofErr w:type="spellStart"/>
+      <w:r>
+        <w:rPr>
+          <w:rFonts w:ascii="Times New Roman" w:hAnsi="Times New Roman" w:cs="Times New Roman"/>
+          <w:sz w:val="24"/>
+          <w:szCs w:val="24"/>
+        </w:rPr>
+        <w:t>Menyediakan</w:t>
+      </w:r>
+      <w:proofErr w:type="spellEnd"/>
+      <w:r>
+        <w:rPr>
+          <w:rFonts w:ascii="Times New Roman" w:hAnsi="Times New Roman" w:cs="Times New Roman"/>
+          <w:sz w:val="24"/>
+          <w:szCs w:val="24"/>
+        </w:rPr>
+        <w:t xml:space="preserve"> </w:t>
+      </w:r>
+      <w:proofErr w:type="spellStart"/>
+      <w:r>
+        <w:rPr>
+          <w:rFonts w:ascii="Times New Roman" w:hAnsi="Times New Roman" w:cs="Times New Roman"/>
+          <w:sz w:val="24"/>
+          <w:szCs w:val="24"/>
+        </w:rPr>
+        <w:t>sarana</w:t>
+      </w:r>
+      <w:proofErr w:type="spellEnd"/>
+      <w:r>
+        <w:rPr>
+          <w:rFonts w:ascii="Times New Roman" w:hAnsi="Times New Roman" w:cs="Times New Roman"/>
+          <w:sz w:val="24"/>
+          <w:szCs w:val="24"/>
+        </w:rPr>
+        <w:t xml:space="preserve"> </w:t>
+      </w:r>
+      <w:proofErr w:type="spellStart"/>
+      <w:r>
+        <w:rPr>
+          <w:rFonts w:ascii="Times New Roman" w:hAnsi="Times New Roman" w:cs="Times New Roman"/>
+          <w:sz w:val="24"/>
+          <w:szCs w:val="24"/>
+        </w:rPr>
+        <w:t>pertanian</w:t>
+      </w:r>
+      <w:proofErr w:type="spellEnd"/>
+      <w:r>
+        <w:rPr>
+          <w:rFonts w:ascii="Times New Roman" w:hAnsi="Times New Roman" w:cs="Times New Roman"/>
+          <w:sz w:val="24"/>
+          <w:szCs w:val="24"/>
+        </w:rPr>
+        <w:t xml:space="preserve">, </w:t>
+      </w:r>
+      <w:proofErr w:type="spellStart"/>
+      <w:r>
+        <w:rPr>
+          <w:rFonts w:ascii="Times New Roman" w:hAnsi="Times New Roman" w:cs="Times New Roman"/>
+          <w:sz w:val="24"/>
+          <w:szCs w:val="24"/>
+        </w:rPr>
+        <w:t>tanaman</w:t>
+      </w:r>
+      <w:proofErr w:type="spellEnd"/>
+      <w:r>
+        <w:rPr>
+          <w:rFonts w:ascii="Times New Roman" w:hAnsi="Times New Roman" w:cs="Times New Roman"/>
+          <w:sz w:val="24"/>
+          <w:szCs w:val="24"/>
+        </w:rPr>
+        <w:t xml:space="preserve">, media </w:t>
+      </w:r>
+      <w:proofErr w:type="spellStart"/>
+      <w:r>
+        <w:rPr>
+          <w:rFonts w:ascii="Times New Roman" w:hAnsi="Times New Roman" w:cs="Times New Roman"/>
+          <w:sz w:val="24"/>
+          <w:szCs w:val="24"/>
+        </w:rPr>
+        <w:t>informasi</w:t>
+      </w:r>
+      <w:proofErr w:type="spellEnd"/>
+      <w:r>
+        <w:rPr>
+          <w:rFonts w:ascii="Times New Roman" w:hAnsi="Times New Roman" w:cs="Times New Roman"/>
+          <w:sz w:val="24"/>
+          <w:szCs w:val="24"/>
+        </w:rPr>
+        <w:t xml:space="preserve">, </w:t>
+      </w:r>
+      <w:proofErr w:type="spellStart"/>
+      <w:r>
+        <w:rPr>
+          <w:rFonts w:ascii="Times New Roman" w:hAnsi="Times New Roman" w:cs="Times New Roman"/>
+          <w:sz w:val="24"/>
+          <w:szCs w:val="24"/>
+        </w:rPr>
+        <w:t>produksi</w:t>
+      </w:r>
+      <w:proofErr w:type="spellEnd"/>
+      <w:r>
+        <w:rPr>
+          <w:rFonts w:ascii="Times New Roman" w:hAnsi="Times New Roman" w:cs="Times New Roman"/>
+          <w:sz w:val="24"/>
+          <w:szCs w:val="24"/>
+        </w:rPr>
+        <w:t xml:space="preserve"> </w:t>
+      </w:r>
+      <w:proofErr w:type="spellStart"/>
+      <w:r>
+        <w:rPr>
+          <w:rFonts w:ascii="Times New Roman" w:hAnsi="Times New Roman" w:cs="Times New Roman"/>
+          <w:sz w:val="24"/>
+          <w:szCs w:val="24"/>
+        </w:rPr>
+        <w:t>olahan</w:t>
+      </w:r>
+      <w:proofErr w:type="spellEnd"/>
+      <w:r>
+        <w:rPr>
+          <w:rFonts w:ascii="Times New Roman" w:hAnsi="Times New Roman" w:cs="Times New Roman"/>
+          <w:sz w:val="24"/>
+          <w:szCs w:val="24"/>
+        </w:rPr>
+        <w:t xml:space="preserve"> herbal </w:t>
+      </w:r>
+      <w:proofErr w:type="spellStart"/>
+      <w:r>
+        <w:rPr>
+          <w:rFonts w:ascii="Times New Roman" w:hAnsi="Times New Roman" w:cs="Times New Roman"/>
+          <w:sz w:val="24"/>
+          <w:szCs w:val="24"/>
+        </w:rPr>
+        <w:t>dan</w:t>
+      </w:r>
+      <w:proofErr w:type="spellEnd"/>
+      <w:r>
+        <w:rPr>
+          <w:rFonts w:ascii="Times New Roman" w:hAnsi="Times New Roman" w:cs="Times New Roman"/>
+          <w:sz w:val="24"/>
+          <w:szCs w:val="24"/>
+        </w:rPr>
+        <w:t xml:space="preserve"> </w:t>
+      </w:r>
+      <w:proofErr w:type="spellStart"/>
+      <w:r>
+        <w:rPr>
+          <w:rFonts w:ascii="Times New Roman" w:hAnsi="Times New Roman" w:cs="Times New Roman"/>
+          <w:sz w:val="24"/>
+          <w:szCs w:val="24"/>
+        </w:rPr>
+        <w:t>jasa</w:t>
+      </w:r>
+      <w:proofErr w:type="spellEnd"/>
+      <w:r>
+        <w:rPr>
+          <w:rFonts w:ascii="Times New Roman" w:hAnsi="Times New Roman" w:cs="Times New Roman"/>
+          <w:sz w:val="24"/>
+          <w:szCs w:val="24"/>
+        </w:rPr>
+        <w:t xml:space="preserve"> - </w:t>
+      </w:r>
+      <w:proofErr w:type="spellStart"/>
+      <w:r>
+        <w:rPr>
+          <w:rFonts w:ascii="Times New Roman" w:hAnsi="Times New Roman" w:cs="Times New Roman"/>
+          <w:sz w:val="24"/>
+          <w:szCs w:val="24"/>
+        </w:rPr>
+        <w:t>jasa</w:t>
+      </w:r>
+      <w:proofErr w:type="spellEnd"/>
+      <w:r>
+        <w:rPr>
+          <w:rFonts w:ascii="Times New Roman" w:hAnsi="Times New Roman" w:cs="Times New Roman"/>
+          <w:sz w:val="24"/>
+          <w:szCs w:val="24"/>
+        </w:rPr>
+        <w:t xml:space="preserve"> </w:t>
+      </w:r>
+      <w:proofErr w:type="spellStart"/>
+      <w:r>
+        <w:rPr>
+          <w:rFonts w:ascii="Times New Roman" w:hAnsi="Times New Roman" w:cs="Times New Roman"/>
+          <w:sz w:val="24"/>
+          <w:szCs w:val="24"/>
+        </w:rPr>
+        <w:t>bidang</w:t>
+      </w:r>
+      <w:proofErr w:type="spellEnd"/>
+      <w:r>
+        <w:rPr>
+          <w:rFonts w:ascii="Times New Roman" w:hAnsi="Times New Roman" w:cs="Times New Roman"/>
+          <w:sz w:val="24"/>
+          <w:szCs w:val="24"/>
+        </w:rPr>
+        <w:t xml:space="preserve"> </w:t>
+      </w:r>
+      <w:proofErr w:type="spellStart"/>
+      <w:r>
+        <w:rPr>
+          <w:rFonts w:ascii="Times New Roman" w:hAnsi="Times New Roman" w:cs="Times New Roman"/>
+          <w:sz w:val="24"/>
+          <w:szCs w:val="24"/>
+        </w:rPr>
+        <w:t>pertanian</w:t>
+      </w:r>
+      <w:proofErr w:type="spellEnd"/>
+      <w:r>
+        <w:rPr>
+          <w:rFonts w:ascii="Times New Roman" w:hAnsi="Times New Roman" w:cs="Times New Roman"/>
+          <w:sz w:val="24"/>
+          <w:szCs w:val="24"/>
+        </w:rPr>
+        <w:t xml:space="preserve"> </w:t>
+      </w:r>
+      <w:proofErr w:type="spellStart"/>
+      <w:r>
+        <w:rPr>
+          <w:rFonts w:ascii="Times New Roman" w:hAnsi="Times New Roman" w:cs="Times New Roman"/>
+          <w:sz w:val="24"/>
+          <w:szCs w:val="24"/>
+        </w:rPr>
+        <w:t>kepada</w:t>
+      </w:r>
+      <w:proofErr w:type="spellEnd"/>
+      <w:r>
+        <w:rPr>
+          <w:rFonts w:ascii="Times New Roman" w:hAnsi="Times New Roman" w:cs="Times New Roman"/>
+          <w:sz w:val="24"/>
+          <w:szCs w:val="24"/>
+        </w:rPr>
+        <w:t xml:space="preserve"> </w:t>
+      </w:r>
+      <w:proofErr w:type="spellStart"/>
+      <w:r>
+        <w:rPr>
+          <w:rFonts w:ascii="Times New Roman" w:hAnsi="Times New Roman" w:cs="Times New Roman"/>
+          <w:sz w:val="24"/>
+          <w:szCs w:val="24"/>
+        </w:rPr>
+        <w:t>masyarakat</w:t>
+      </w:r>
+      <w:proofErr w:type="spellEnd"/>
+      <w:r>
+        <w:rPr>
+          <w:rFonts w:ascii="Times New Roman" w:hAnsi="Times New Roman" w:cs="Times New Roman"/>
+          <w:sz w:val="24"/>
+          <w:szCs w:val="24"/>
+        </w:rPr>
+        <w:t xml:space="preserve"> </w:t>
+      </w:r>
+      <w:proofErr w:type="spellStart"/>
+      <w:r>
+        <w:rPr>
+          <w:rFonts w:ascii="Times New Roman" w:hAnsi="Times New Roman" w:cs="Times New Roman"/>
+          <w:sz w:val="24"/>
+          <w:szCs w:val="24"/>
+        </w:rPr>
+        <w:t>umum</w:t>
+      </w:r>
+      <w:proofErr w:type="spellEnd"/>
+    </w:p>
+    <w:p>
+      <w:pPr>
+        <w:pStyle w:val="ListParagraph"/>
+        <w:numPr>
+          <w:ilvl w:val="0"/>
+          <w:numId w:val="4"/>
+        </w:numPr>
+        <w:spacing w:line="360" w:lineRule="auto"/>
+        <w:jc w:val="both"/>
+        <w:rPr>
+          <w:rFonts w:ascii="Times New Roman" w:hAnsi="Times New Roman" w:cs="Times New Roman"/>
+          <w:sz w:val="24"/>
+          <w:szCs w:val="24"/>
+        </w:rPr>
+      </w:pPr>
+      <w:proofErr w:type="spellStart"/>
+      <w:r>
+        <w:rPr>
+          <w:rFonts w:ascii="Times New Roman" w:hAnsi="Times New Roman" w:cs="Times New Roman"/>
+          <w:sz w:val="24"/>
+          <w:szCs w:val="24"/>
+        </w:rPr>
+        <w:t>Medidik</w:t>
+      </w:r>
+      <w:proofErr w:type="spellEnd"/>
+      <w:r>
+        <w:rPr>
+          <w:rFonts w:ascii="Times New Roman" w:hAnsi="Times New Roman" w:cs="Times New Roman"/>
+          <w:sz w:val="24"/>
+          <w:szCs w:val="24"/>
+        </w:rPr>
+        <w:t xml:space="preserve"> </w:t>
+      </w:r>
+      <w:proofErr w:type="spellStart"/>
+      <w:r>
+        <w:rPr>
+          <w:rFonts w:ascii="Times New Roman" w:hAnsi="Times New Roman" w:cs="Times New Roman"/>
+          <w:sz w:val="24"/>
+          <w:szCs w:val="24"/>
+        </w:rPr>
+        <w:t>masyarakat</w:t>
+      </w:r>
+      <w:proofErr w:type="spellEnd"/>
+      <w:r>
+        <w:rPr>
+          <w:rFonts w:ascii="Times New Roman" w:hAnsi="Times New Roman" w:cs="Times New Roman"/>
+          <w:sz w:val="24"/>
+          <w:szCs w:val="24"/>
+        </w:rPr>
+        <w:t xml:space="preserve"> </w:t>
+      </w:r>
+      <w:proofErr w:type="spellStart"/>
+      <w:r>
+        <w:rPr>
+          <w:rFonts w:ascii="Times New Roman" w:hAnsi="Times New Roman" w:cs="Times New Roman"/>
+          <w:sz w:val="24"/>
+          <w:szCs w:val="24"/>
+        </w:rPr>
+        <w:t>perkotaan</w:t>
+      </w:r>
+      <w:proofErr w:type="spellEnd"/>
+      <w:r>
+        <w:rPr>
+          <w:rFonts w:ascii="Times New Roman" w:hAnsi="Times New Roman" w:cs="Times New Roman"/>
+          <w:sz w:val="24"/>
+          <w:szCs w:val="24"/>
+        </w:rPr>
+        <w:t xml:space="preserve"> </w:t>
+      </w:r>
+      <w:proofErr w:type="spellStart"/>
+      <w:r>
+        <w:rPr>
+          <w:rFonts w:ascii="Times New Roman" w:hAnsi="Times New Roman" w:cs="Times New Roman"/>
+          <w:sz w:val="24"/>
+          <w:szCs w:val="24"/>
+        </w:rPr>
+        <w:t>akan</w:t>
+      </w:r>
+      <w:proofErr w:type="spellEnd"/>
+      <w:r>
+        <w:rPr>
+          <w:rFonts w:ascii="Times New Roman" w:hAnsi="Times New Roman" w:cs="Times New Roman"/>
+          <w:sz w:val="24"/>
+          <w:szCs w:val="24"/>
+        </w:rPr>
+        <w:t xml:space="preserve"> </w:t>
+      </w:r>
+      <w:proofErr w:type="spellStart"/>
+      <w:r>
+        <w:rPr>
+          <w:rFonts w:ascii="Times New Roman" w:hAnsi="Times New Roman" w:cs="Times New Roman"/>
+          <w:sz w:val="24"/>
+          <w:szCs w:val="24"/>
+        </w:rPr>
+        <w:t>pentingnya</w:t>
+      </w:r>
+      <w:proofErr w:type="spellEnd"/>
+      <w:r>
+        <w:rPr>
+          <w:rFonts w:ascii="Times New Roman" w:hAnsi="Times New Roman" w:cs="Times New Roman"/>
+          <w:sz w:val="24"/>
+          <w:szCs w:val="24"/>
+        </w:rPr>
+        <w:t xml:space="preserve"> </w:t>
+      </w:r>
+      <w:proofErr w:type="spellStart"/>
+      <w:r>
+        <w:rPr>
+          <w:rFonts w:ascii="Times New Roman" w:hAnsi="Times New Roman" w:cs="Times New Roman"/>
+          <w:sz w:val="24"/>
+          <w:szCs w:val="24"/>
+        </w:rPr>
+        <w:t>menanam</w:t>
+      </w:r>
+      <w:proofErr w:type="spellEnd"/>
+      <w:r>
+        <w:rPr>
+          <w:rFonts w:ascii="Times New Roman" w:hAnsi="Times New Roman" w:cs="Times New Roman"/>
+          <w:sz w:val="24"/>
+          <w:szCs w:val="24"/>
+        </w:rPr>
+        <w:t xml:space="preserve"> </w:t>
+      </w:r>
+      <w:proofErr w:type="spellStart"/>
+      <w:r>
+        <w:rPr>
+          <w:rFonts w:ascii="Times New Roman" w:hAnsi="Times New Roman" w:cs="Times New Roman"/>
+          <w:sz w:val="24"/>
+          <w:szCs w:val="24"/>
+        </w:rPr>
+        <w:t>pohon</w:t>
+      </w:r>
+      <w:proofErr w:type="spellEnd"/>
+      <w:r>
+        <w:rPr>
+          <w:rFonts w:ascii="Times New Roman" w:hAnsi="Times New Roman" w:cs="Times New Roman"/>
+          <w:sz w:val="24"/>
+          <w:szCs w:val="24"/>
+        </w:rPr>
+        <w:t xml:space="preserve"> di </w:t>
+      </w:r>
+      <w:proofErr w:type="spellStart"/>
+      <w:r>
+        <w:rPr>
+          <w:rFonts w:ascii="Times New Roman" w:hAnsi="Times New Roman" w:cs="Times New Roman"/>
+          <w:sz w:val="24"/>
+          <w:szCs w:val="24"/>
+        </w:rPr>
+        <w:t>sekitar</w:t>
+      </w:r>
+      <w:proofErr w:type="spellEnd"/>
+      <w:r>
+        <w:rPr>
+          <w:rFonts w:ascii="Times New Roman" w:hAnsi="Times New Roman" w:cs="Times New Roman"/>
+          <w:sz w:val="24"/>
+          <w:szCs w:val="24"/>
+        </w:rPr>
+        <w:t xml:space="preserve"> </w:t>
+      </w:r>
+      <w:proofErr w:type="spellStart"/>
+      <w:r>
+        <w:rPr>
+          <w:rFonts w:ascii="Times New Roman" w:hAnsi="Times New Roman" w:cs="Times New Roman"/>
+          <w:sz w:val="24"/>
+          <w:szCs w:val="24"/>
+        </w:rPr>
+        <w:t>rumah</w:t>
+      </w:r>
+      <w:proofErr w:type="spellEnd"/>
+    </w:p>
+    <w:p>
+      <w:pPr>
+        <w:pStyle w:val="ListParagraph"/>
+        <w:numPr>
+          <w:ilvl w:val="0"/>
+          <w:numId w:val="4"/>
+        </w:numPr>
+        <w:spacing w:line="360" w:lineRule="auto"/>
+        <w:jc w:val="both"/>
+        <w:rPr>
+          <w:rFonts w:ascii="Times New Roman" w:hAnsi="Times New Roman" w:cs="Times New Roman"/>
+          <w:sz w:val="24"/>
+          <w:szCs w:val="24"/>
+        </w:rPr>
+      </w:pPr>
+      <w:proofErr w:type="spellStart"/>
+      <w:r>
+        <w:rPr>
+          <w:rFonts w:ascii="Times New Roman" w:hAnsi="Times New Roman" w:cs="Times New Roman"/>
+          <w:sz w:val="24"/>
+          <w:szCs w:val="24"/>
+        </w:rPr>
+        <w:t>Memberikan</w:t>
+      </w:r>
+      <w:proofErr w:type="spellEnd"/>
+      <w:r>
+        <w:rPr>
+          <w:rFonts w:ascii="Times New Roman" w:hAnsi="Times New Roman" w:cs="Times New Roman"/>
+          <w:sz w:val="24"/>
+          <w:szCs w:val="24"/>
+        </w:rPr>
+        <w:t xml:space="preserve"> </w:t>
+      </w:r>
+      <w:proofErr w:type="spellStart"/>
+      <w:r>
+        <w:rPr>
+          <w:rFonts w:ascii="Times New Roman" w:hAnsi="Times New Roman" w:cs="Times New Roman"/>
+          <w:sz w:val="24"/>
+          <w:szCs w:val="24"/>
+        </w:rPr>
+        <w:t>informasi</w:t>
+      </w:r>
+      <w:proofErr w:type="spellEnd"/>
+      <w:r>
+        <w:rPr>
+          <w:rFonts w:ascii="Times New Roman" w:hAnsi="Times New Roman" w:cs="Times New Roman"/>
+          <w:sz w:val="24"/>
+          <w:szCs w:val="24"/>
+        </w:rPr>
+        <w:t xml:space="preserve"> </w:t>
+      </w:r>
+      <w:proofErr w:type="spellStart"/>
+      <w:r>
+        <w:rPr>
+          <w:rFonts w:ascii="Times New Roman" w:hAnsi="Times New Roman" w:cs="Times New Roman"/>
+          <w:sz w:val="24"/>
+          <w:szCs w:val="24"/>
+        </w:rPr>
+        <w:t>atau</w:t>
+      </w:r>
+      <w:proofErr w:type="spellEnd"/>
+      <w:r>
+        <w:rPr>
+          <w:rFonts w:ascii="Times New Roman" w:hAnsi="Times New Roman" w:cs="Times New Roman"/>
+          <w:sz w:val="24"/>
+          <w:szCs w:val="24"/>
+        </w:rPr>
+        <w:t xml:space="preserve"> </w:t>
+      </w:r>
+      <w:proofErr w:type="spellStart"/>
+      <w:r>
+        <w:rPr>
+          <w:rFonts w:ascii="Times New Roman" w:hAnsi="Times New Roman" w:cs="Times New Roman"/>
+          <w:sz w:val="24"/>
+          <w:szCs w:val="24"/>
+        </w:rPr>
+        <w:t>pengetahuan</w:t>
+      </w:r>
+      <w:proofErr w:type="spellEnd"/>
+      <w:r>
+        <w:rPr>
+          <w:rFonts w:ascii="Times New Roman" w:hAnsi="Times New Roman" w:cs="Times New Roman"/>
+          <w:sz w:val="24"/>
+          <w:szCs w:val="24"/>
+        </w:rPr>
+        <w:t xml:space="preserve"> </w:t>
+      </w:r>
+      <w:proofErr w:type="spellStart"/>
+      <w:r>
+        <w:rPr>
+          <w:rFonts w:ascii="Times New Roman" w:hAnsi="Times New Roman" w:cs="Times New Roman"/>
+          <w:sz w:val="24"/>
+          <w:szCs w:val="24"/>
+        </w:rPr>
+        <w:t>mengenai</w:t>
+      </w:r>
+      <w:proofErr w:type="spellEnd"/>
+      <w:r>
+        <w:rPr>
+          <w:rFonts w:ascii="Times New Roman" w:hAnsi="Times New Roman" w:cs="Times New Roman"/>
+          <w:sz w:val="24"/>
+          <w:szCs w:val="24"/>
+        </w:rPr>
+        <w:t xml:space="preserve"> </w:t>
+      </w:r>
+      <w:proofErr w:type="spellStart"/>
+      <w:r>
+        <w:rPr>
+          <w:rFonts w:ascii="Times New Roman" w:hAnsi="Times New Roman" w:cs="Times New Roman"/>
+          <w:sz w:val="24"/>
+          <w:szCs w:val="24"/>
+        </w:rPr>
+        <w:t>pertanian</w:t>
+      </w:r>
+      <w:proofErr w:type="spellEnd"/>
+      <w:r>
+        <w:rPr>
+          <w:rFonts w:ascii="Times New Roman" w:hAnsi="Times New Roman" w:cs="Times New Roman"/>
+          <w:sz w:val="24"/>
+          <w:szCs w:val="24"/>
+        </w:rPr>
+        <w:t xml:space="preserve"> </w:t>
+      </w:r>
+      <w:proofErr w:type="spellStart"/>
+      <w:r>
+        <w:rPr>
+          <w:rFonts w:ascii="Times New Roman" w:hAnsi="Times New Roman" w:cs="Times New Roman"/>
+          <w:sz w:val="24"/>
+          <w:szCs w:val="24"/>
+        </w:rPr>
+        <w:t>kepada</w:t>
+      </w:r>
+      <w:proofErr w:type="spellEnd"/>
+      <w:r>
+        <w:rPr>
+          <w:rFonts w:ascii="Times New Roman" w:hAnsi="Times New Roman" w:cs="Times New Roman"/>
+          <w:sz w:val="24"/>
+          <w:szCs w:val="24"/>
+        </w:rPr>
+        <w:t xml:space="preserve"> </w:t>
+      </w:r>
+      <w:proofErr w:type="spellStart"/>
+      <w:r>
+        <w:rPr>
+          <w:rFonts w:ascii="Times New Roman" w:hAnsi="Times New Roman" w:cs="Times New Roman"/>
+          <w:sz w:val="24"/>
+          <w:szCs w:val="24"/>
+        </w:rPr>
+        <w:t>masyarakat</w:t>
+      </w:r>
+      <w:proofErr w:type="spellEnd"/>
+      <w:r>
+        <w:rPr>
+          <w:rFonts w:ascii="Times New Roman" w:hAnsi="Times New Roman" w:cs="Times New Roman"/>
+          <w:sz w:val="24"/>
+          <w:szCs w:val="24"/>
+        </w:rPr>
+        <w:t xml:space="preserve"> </w:t>
+      </w:r>
+      <w:proofErr w:type="spellStart"/>
+      <w:r>
+        <w:rPr>
+          <w:rFonts w:ascii="Times New Roman" w:hAnsi="Times New Roman" w:cs="Times New Roman"/>
+          <w:sz w:val="24"/>
+          <w:szCs w:val="24"/>
+        </w:rPr>
+        <w:t>pada</w:t>
+      </w:r>
+      <w:proofErr w:type="spellEnd"/>
+      <w:r>
+        <w:rPr>
+          <w:rFonts w:ascii="Times New Roman" w:hAnsi="Times New Roman" w:cs="Times New Roman"/>
+          <w:sz w:val="24"/>
+          <w:szCs w:val="24"/>
+        </w:rPr>
+        <w:t xml:space="preserve"> </w:t>
+      </w:r>
+      <w:proofErr w:type="spellStart"/>
+      <w:r>
+        <w:rPr>
+          <w:rFonts w:ascii="Times New Roman" w:hAnsi="Times New Roman" w:cs="Times New Roman"/>
+          <w:sz w:val="24"/>
+          <w:szCs w:val="24"/>
+        </w:rPr>
+        <w:t>umumnya</w:t>
+      </w:r>
+      <w:proofErr w:type="spellEnd"/>
+    </w:p>
+    <w:p>
+      <w:pPr>
+        <w:pStyle w:val="ListParagraph"/>
+        <w:numPr>
+          <w:ilvl w:val="0"/>
+          <w:numId w:val="4"/>
+        </w:numPr>
+        <w:spacing w:line="360" w:lineRule="auto"/>
+        <w:jc w:val="both"/>
+        <w:rPr>
+          <w:rFonts w:ascii="Times New Roman" w:hAnsi="Times New Roman" w:cs="Times New Roman"/>
+          <w:sz w:val="24"/>
+          <w:szCs w:val="24"/>
+        </w:rPr>
+      </w:pPr>
+      <w:proofErr w:type="spellStart"/>
+      <w:r>
+        <w:rPr>
+          <w:rFonts w:ascii="Times New Roman" w:hAnsi="Times New Roman" w:cs="Times New Roman"/>
+          <w:sz w:val="24"/>
+          <w:szCs w:val="24"/>
+        </w:rPr>
+        <w:t>Membangun</w:t>
+      </w:r>
+      <w:proofErr w:type="spellEnd"/>
+      <w:r>
+        <w:rPr>
+          <w:rFonts w:ascii="Times New Roman" w:hAnsi="Times New Roman" w:cs="Times New Roman"/>
+          <w:sz w:val="24"/>
+          <w:szCs w:val="24"/>
+        </w:rPr>
+        <w:t xml:space="preserve"> </w:t>
+      </w:r>
+      <w:proofErr w:type="spellStart"/>
+      <w:r>
+        <w:rPr>
+          <w:rFonts w:ascii="Times New Roman" w:hAnsi="Times New Roman" w:cs="Times New Roman"/>
+          <w:sz w:val="24"/>
+          <w:szCs w:val="24"/>
+        </w:rPr>
+        <w:t>jaringan</w:t>
+      </w:r>
+      <w:proofErr w:type="spellEnd"/>
+      <w:r>
+        <w:rPr>
+          <w:rFonts w:ascii="Times New Roman" w:hAnsi="Times New Roman" w:cs="Times New Roman"/>
+          <w:sz w:val="24"/>
+          <w:szCs w:val="24"/>
+        </w:rPr>
+        <w:t xml:space="preserve"> </w:t>
+      </w:r>
+      <w:proofErr w:type="spellStart"/>
+      <w:r>
+        <w:rPr>
+          <w:rFonts w:ascii="Times New Roman" w:hAnsi="Times New Roman" w:cs="Times New Roman"/>
+          <w:sz w:val="24"/>
+          <w:szCs w:val="24"/>
+        </w:rPr>
+        <w:t>agribisnis</w:t>
+      </w:r>
+      <w:proofErr w:type="spellEnd"/>
+    </w:p>
+    <w:p>
+      <w:pPr>
+        <w:pStyle w:val="ListParagraph"/>
+        <w:numPr>
+          <w:ilvl w:val="0"/>
+          <w:numId w:val="3"/>
+        </w:numPr>
+        <w:spacing w:line="360" w:lineRule="auto"/>
+        <w:jc w:val="both"/>
+        <w:rPr>
+          <w:rFonts w:ascii="Times New Roman" w:hAnsi="Times New Roman" w:cs="Times New Roman"/>
+          <w:sz w:val="24"/>
+          <w:szCs w:val="24"/>
+        </w:rPr>
+      </w:pPr>
+      <w:r>
+        <w:rPr>
+          <w:rFonts w:ascii="Times New Roman" w:hAnsi="Times New Roman" w:cs="Times New Roman"/>
+          <w:sz w:val="24"/>
+          <w:szCs w:val="24"/>
+        </w:rPr>
+        <w:t xml:space="preserve">Value </w:t>
+      </w:r>
+      <w:r>
+        <w:rPr>
+          <w:rFonts w:ascii="Times New Roman" w:hAnsi="Times New Roman" w:cs="Times New Roman"/>
+          <w:sz w:val="24"/>
+          <w:szCs w:val="24"/>
+        </w:rPr>
+        <w:t xml:space="preserve">CV Tunas </w:t>
+      </w:r>
+      <w:proofErr w:type="spellStart"/>
+      <w:r>
+        <w:rPr>
+          <w:rFonts w:ascii="Times New Roman" w:hAnsi="Times New Roman" w:cs="Times New Roman"/>
+          <w:sz w:val="24"/>
+          <w:szCs w:val="24"/>
+        </w:rPr>
+        <w:t>Agri</w:t>
+      </w:r>
+      <w:proofErr w:type="spellEnd"/>
+      <w:r>
+        <w:rPr>
+          <w:rFonts w:ascii="Times New Roman" w:hAnsi="Times New Roman" w:cs="Times New Roman"/>
+          <w:sz w:val="24"/>
+          <w:szCs w:val="24"/>
+        </w:rPr>
+        <w:t xml:space="preserve"> Farm</w:t>
+      </w:r>
+    </w:p>
+    <w:p>
+      <w:pPr>
+        <w:pStyle w:val="ListParagraph"/>
+        <w:numPr>
+          <w:ilvl w:val="0"/>
+          <w:numId w:val="4"/>
+        </w:numPr>
+        <w:spacing w:line="360" w:lineRule="auto"/>
+        <w:jc w:val="both"/>
+        <w:rPr>
+          <w:rFonts w:ascii="Times New Roman" w:hAnsi="Times New Roman" w:cs="Times New Roman"/>
+          <w:sz w:val="24"/>
+          <w:szCs w:val="24"/>
+        </w:rPr>
+      </w:pPr>
+      <w:proofErr w:type="spellStart"/>
+      <w:r>
+        <w:rPr>
+          <w:rFonts w:ascii="Times New Roman" w:hAnsi="Times New Roman" w:cs="Times New Roman"/>
+          <w:sz w:val="24"/>
+          <w:szCs w:val="24"/>
+        </w:rPr>
+        <w:lastRenderedPageBreak/>
+        <w:t>Mengedukasi</w:t>
+      </w:r>
+      <w:proofErr w:type="spellEnd"/>
+      <w:r>
+        <w:rPr>
+          <w:rFonts w:ascii="Times New Roman" w:hAnsi="Times New Roman" w:cs="Times New Roman"/>
+          <w:sz w:val="24"/>
+          <w:szCs w:val="24"/>
+        </w:rPr>
+        <w:t xml:space="preserve"> </w:t>
+      </w:r>
+      <w:proofErr w:type="spellStart"/>
+      <w:r>
+        <w:rPr>
+          <w:rFonts w:ascii="Times New Roman" w:hAnsi="Times New Roman" w:cs="Times New Roman"/>
+          <w:sz w:val="24"/>
+          <w:szCs w:val="24"/>
+        </w:rPr>
+        <w:t>masyarakat</w:t>
+      </w:r>
+      <w:proofErr w:type="spellEnd"/>
+      <w:r>
+        <w:rPr>
+          <w:rFonts w:ascii="Times New Roman" w:hAnsi="Times New Roman" w:cs="Times New Roman"/>
+          <w:sz w:val="24"/>
+          <w:szCs w:val="24"/>
+        </w:rPr>
+        <w:t xml:space="preserve"> </w:t>
+      </w:r>
+      <w:proofErr w:type="spellStart"/>
+      <w:r>
+        <w:rPr>
+          <w:rFonts w:ascii="Times New Roman" w:hAnsi="Times New Roman" w:cs="Times New Roman"/>
+          <w:sz w:val="24"/>
+          <w:szCs w:val="24"/>
+        </w:rPr>
+        <w:t>tentang</w:t>
+      </w:r>
+      <w:proofErr w:type="spellEnd"/>
+      <w:r>
+        <w:rPr>
+          <w:rFonts w:ascii="Times New Roman" w:hAnsi="Times New Roman" w:cs="Times New Roman"/>
+          <w:sz w:val="24"/>
+          <w:szCs w:val="24"/>
+        </w:rPr>
+        <w:t xml:space="preserve"> </w:t>
+      </w:r>
+      <w:proofErr w:type="spellStart"/>
+      <w:r>
+        <w:rPr>
+          <w:rFonts w:ascii="Times New Roman" w:hAnsi="Times New Roman" w:cs="Times New Roman"/>
+          <w:sz w:val="24"/>
+          <w:szCs w:val="24"/>
+        </w:rPr>
+        <w:t>dunia</w:t>
+      </w:r>
+      <w:proofErr w:type="spellEnd"/>
+      <w:r>
+        <w:rPr>
+          <w:rFonts w:ascii="Times New Roman" w:hAnsi="Times New Roman" w:cs="Times New Roman"/>
+          <w:sz w:val="24"/>
+          <w:szCs w:val="24"/>
+        </w:rPr>
+        <w:t xml:space="preserve"> </w:t>
+      </w:r>
+      <w:proofErr w:type="spellStart"/>
+      <w:r>
+        <w:rPr>
+          <w:rFonts w:ascii="Times New Roman" w:hAnsi="Times New Roman" w:cs="Times New Roman"/>
+          <w:sz w:val="24"/>
+          <w:szCs w:val="24"/>
+        </w:rPr>
+        <w:t>agribisnis</w:t>
+      </w:r>
+      <w:proofErr w:type="spellEnd"/>
+      <w:r>
+        <w:rPr>
+          <w:rFonts w:ascii="Times New Roman" w:hAnsi="Times New Roman" w:cs="Times New Roman"/>
+          <w:sz w:val="24"/>
+          <w:szCs w:val="24"/>
+        </w:rPr>
+        <w:t xml:space="preserve"> </w:t>
+      </w:r>
+      <w:proofErr w:type="spellStart"/>
+      <w:r>
+        <w:rPr>
+          <w:rFonts w:ascii="Times New Roman" w:hAnsi="Times New Roman" w:cs="Times New Roman"/>
+          <w:sz w:val="24"/>
+          <w:szCs w:val="24"/>
+        </w:rPr>
+        <w:t>dengan</w:t>
+      </w:r>
+      <w:proofErr w:type="spellEnd"/>
+      <w:r>
+        <w:rPr>
+          <w:rFonts w:ascii="Times New Roman" w:hAnsi="Times New Roman" w:cs="Times New Roman"/>
+          <w:sz w:val="24"/>
+          <w:szCs w:val="24"/>
+        </w:rPr>
+        <w:t xml:space="preserve"> </w:t>
+      </w:r>
+      <w:proofErr w:type="spellStart"/>
+      <w:r>
+        <w:rPr>
+          <w:rFonts w:ascii="Times New Roman" w:hAnsi="Times New Roman" w:cs="Times New Roman"/>
+          <w:sz w:val="24"/>
+          <w:szCs w:val="24"/>
+        </w:rPr>
+        <w:t>baik</w:t>
+      </w:r>
+      <w:proofErr w:type="spellEnd"/>
+      <w:r>
+        <w:rPr>
+          <w:rFonts w:ascii="Times New Roman" w:hAnsi="Times New Roman" w:cs="Times New Roman"/>
+          <w:sz w:val="24"/>
+          <w:szCs w:val="24"/>
+        </w:rPr>
+        <w:t xml:space="preserve"> </w:t>
+      </w:r>
+      <w:proofErr w:type="spellStart"/>
+      <w:r>
+        <w:rPr>
+          <w:rFonts w:ascii="Times New Roman" w:hAnsi="Times New Roman" w:cs="Times New Roman"/>
+          <w:sz w:val="24"/>
+          <w:szCs w:val="24"/>
+        </w:rPr>
+        <w:t>dan</w:t>
+      </w:r>
+      <w:proofErr w:type="spellEnd"/>
+      <w:r>
+        <w:rPr>
+          <w:rFonts w:ascii="Times New Roman" w:hAnsi="Times New Roman" w:cs="Times New Roman"/>
+          <w:sz w:val="24"/>
+          <w:szCs w:val="24"/>
+        </w:rPr>
+        <w:t xml:space="preserve"> </w:t>
+      </w:r>
+      <w:proofErr w:type="spellStart"/>
+      <w:r>
+        <w:rPr>
+          <w:rFonts w:ascii="Times New Roman" w:hAnsi="Times New Roman" w:cs="Times New Roman"/>
+          <w:sz w:val="24"/>
+          <w:szCs w:val="24"/>
+        </w:rPr>
+        <w:t>benar</w:t>
+      </w:r>
+      <w:proofErr w:type="spellEnd"/>
+    </w:p>
+    <w:p>
+      <w:pPr>
+        <w:pStyle w:val="ListParagraph"/>
+        <w:numPr>
+          <w:ilvl w:val="0"/>
+          <w:numId w:val="4"/>
+        </w:numPr>
+        <w:spacing w:line="360" w:lineRule="auto"/>
+        <w:jc w:val="both"/>
+        <w:rPr>
+          <w:rFonts w:ascii="Times New Roman" w:hAnsi="Times New Roman" w:cs="Times New Roman"/>
+          <w:sz w:val="24"/>
+          <w:szCs w:val="24"/>
+        </w:rPr>
+      </w:pPr>
+      <w:proofErr w:type="spellStart"/>
+      <w:r>
+        <w:rPr>
+          <w:rFonts w:ascii="Times New Roman" w:hAnsi="Times New Roman" w:cs="Times New Roman"/>
+          <w:sz w:val="24"/>
+          <w:szCs w:val="24"/>
+        </w:rPr>
+        <w:t>Menjadikan</w:t>
+      </w:r>
+      <w:proofErr w:type="spellEnd"/>
+      <w:r>
+        <w:rPr>
+          <w:rFonts w:ascii="Times New Roman" w:hAnsi="Times New Roman" w:cs="Times New Roman"/>
+          <w:sz w:val="24"/>
+          <w:szCs w:val="24"/>
+        </w:rPr>
+        <w:t xml:space="preserve"> </w:t>
+      </w:r>
+      <w:proofErr w:type="spellStart"/>
+      <w:r>
+        <w:rPr>
+          <w:rFonts w:ascii="Times New Roman" w:hAnsi="Times New Roman" w:cs="Times New Roman"/>
+          <w:sz w:val="24"/>
+          <w:szCs w:val="24"/>
+        </w:rPr>
+        <w:t>agribisnis</w:t>
+      </w:r>
+      <w:proofErr w:type="spellEnd"/>
+      <w:r>
+        <w:rPr>
+          <w:rFonts w:ascii="Times New Roman" w:hAnsi="Times New Roman" w:cs="Times New Roman"/>
+          <w:sz w:val="24"/>
+          <w:szCs w:val="24"/>
+        </w:rPr>
+        <w:t xml:space="preserve"> </w:t>
+      </w:r>
+      <w:proofErr w:type="spellStart"/>
+      <w:r>
+        <w:rPr>
+          <w:rFonts w:ascii="Times New Roman" w:hAnsi="Times New Roman" w:cs="Times New Roman"/>
+          <w:sz w:val="24"/>
+          <w:szCs w:val="24"/>
+        </w:rPr>
+        <w:t>perkotaan</w:t>
+      </w:r>
+      <w:proofErr w:type="spellEnd"/>
+      <w:r>
+        <w:rPr>
+          <w:rFonts w:ascii="Times New Roman" w:hAnsi="Times New Roman" w:cs="Times New Roman"/>
+          <w:sz w:val="24"/>
+          <w:szCs w:val="24"/>
+        </w:rPr>
+        <w:t xml:space="preserve"> </w:t>
+      </w:r>
+      <w:proofErr w:type="spellStart"/>
+      <w:r>
+        <w:rPr>
+          <w:rFonts w:ascii="Times New Roman" w:hAnsi="Times New Roman" w:cs="Times New Roman"/>
+          <w:sz w:val="24"/>
+          <w:szCs w:val="24"/>
+        </w:rPr>
+        <w:t>sebagai</w:t>
+      </w:r>
+      <w:proofErr w:type="spellEnd"/>
+      <w:r>
+        <w:rPr>
+          <w:rFonts w:ascii="Times New Roman" w:hAnsi="Times New Roman" w:cs="Times New Roman"/>
+          <w:sz w:val="24"/>
+          <w:szCs w:val="24"/>
+        </w:rPr>
+        <w:t xml:space="preserve"> </w:t>
+      </w:r>
+      <w:proofErr w:type="spellStart"/>
+      <w:r>
+        <w:rPr>
+          <w:rFonts w:ascii="Times New Roman" w:hAnsi="Times New Roman" w:cs="Times New Roman"/>
+          <w:sz w:val="24"/>
+          <w:szCs w:val="24"/>
+        </w:rPr>
+        <w:t>gaya</w:t>
+      </w:r>
+      <w:proofErr w:type="spellEnd"/>
+      <w:r>
+        <w:rPr>
+          <w:rFonts w:ascii="Times New Roman" w:hAnsi="Times New Roman" w:cs="Times New Roman"/>
+          <w:sz w:val="24"/>
+          <w:szCs w:val="24"/>
+        </w:rPr>
+        <w:t xml:space="preserve"> </w:t>
+      </w:r>
+      <w:proofErr w:type="spellStart"/>
+      <w:r>
+        <w:rPr>
+          <w:rFonts w:ascii="Times New Roman" w:hAnsi="Times New Roman" w:cs="Times New Roman"/>
+          <w:sz w:val="24"/>
+          <w:szCs w:val="24"/>
+        </w:rPr>
+        <w:t>hidup</w:t>
+      </w:r>
+      <w:proofErr w:type="spellEnd"/>
+      <w:r>
+        <w:rPr>
+          <w:rFonts w:ascii="Times New Roman" w:hAnsi="Times New Roman" w:cs="Times New Roman"/>
+          <w:sz w:val="24"/>
+          <w:szCs w:val="24"/>
+        </w:rPr>
+        <w:t xml:space="preserve"> </w:t>
+      </w:r>
+      <w:proofErr w:type="spellStart"/>
+      <w:r>
+        <w:rPr>
+          <w:rFonts w:ascii="Times New Roman" w:hAnsi="Times New Roman" w:cs="Times New Roman"/>
+          <w:sz w:val="24"/>
+          <w:szCs w:val="24"/>
+        </w:rPr>
+        <w:t>atau</w:t>
+      </w:r>
+      <w:proofErr w:type="spellEnd"/>
+      <w:r>
+        <w:rPr>
+          <w:rFonts w:ascii="Times New Roman" w:hAnsi="Times New Roman" w:cs="Times New Roman"/>
+          <w:sz w:val="24"/>
+          <w:szCs w:val="24"/>
+        </w:rPr>
+        <w:t xml:space="preserve"> lifestyle</w:t>
+      </w:r>
+    </w:p>
+    <w:p>
+      <w:pPr>
+        <w:pStyle w:val="ListParagraph"/>
+        <w:numPr>
+          <w:ilvl w:val="0"/>
+          <w:numId w:val="4"/>
+        </w:numPr>
+        <w:spacing w:line="360" w:lineRule="auto"/>
+        <w:jc w:val="both"/>
+        <w:rPr>
+          <w:rFonts w:ascii="Times New Roman" w:hAnsi="Times New Roman" w:cs="Times New Roman"/>
+          <w:sz w:val="24"/>
+          <w:szCs w:val="24"/>
+        </w:rPr>
+      </w:pPr>
+      <w:proofErr w:type="spellStart"/>
+      <w:r>
+        <w:rPr>
+          <w:rFonts w:ascii="Times New Roman" w:hAnsi="Times New Roman" w:cs="Times New Roman"/>
+          <w:sz w:val="24"/>
+          <w:szCs w:val="24"/>
+        </w:rPr>
+        <w:t>Mewariskan</w:t>
+      </w:r>
+      <w:proofErr w:type="spellEnd"/>
+      <w:r>
+        <w:rPr>
+          <w:rFonts w:ascii="Times New Roman" w:hAnsi="Times New Roman" w:cs="Times New Roman"/>
+          <w:sz w:val="24"/>
+          <w:szCs w:val="24"/>
+        </w:rPr>
+        <w:t xml:space="preserve"> </w:t>
+      </w:r>
+      <w:proofErr w:type="spellStart"/>
+      <w:r>
+        <w:rPr>
+          <w:rFonts w:ascii="Times New Roman" w:hAnsi="Times New Roman" w:cs="Times New Roman"/>
+          <w:sz w:val="24"/>
+          <w:szCs w:val="24"/>
+        </w:rPr>
+        <w:t>kepada</w:t>
+      </w:r>
+      <w:proofErr w:type="spellEnd"/>
+      <w:r>
+        <w:rPr>
+          <w:rFonts w:ascii="Times New Roman" w:hAnsi="Times New Roman" w:cs="Times New Roman"/>
+          <w:sz w:val="24"/>
+          <w:szCs w:val="24"/>
+        </w:rPr>
+        <w:t xml:space="preserve"> </w:t>
+      </w:r>
+      <w:proofErr w:type="spellStart"/>
+      <w:r>
+        <w:rPr>
+          <w:rFonts w:ascii="Times New Roman" w:hAnsi="Times New Roman" w:cs="Times New Roman"/>
+          <w:sz w:val="24"/>
+          <w:szCs w:val="24"/>
+        </w:rPr>
+        <w:t>generasi</w:t>
+      </w:r>
+      <w:proofErr w:type="spellEnd"/>
+      <w:r>
+        <w:rPr>
+          <w:rFonts w:ascii="Times New Roman" w:hAnsi="Times New Roman" w:cs="Times New Roman"/>
+          <w:sz w:val="24"/>
+          <w:szCs w:val="24"/>
+        </w:rPr>
+        <w:t xml:space="preserve"> </w:t>
+      </w:r>
+      <w:proofErr w:type="spellStart"/>
+      <w:r>
+        <w:rPr>
+          <w:rFonts w:ascii="Times New Roman" w:hAnsi="Times New Roman" w:cs="Times New Roman"/>
+          <w:sz w:val="24"/>
+          <w:szCs w:val="24"/>
+        </w:rPr>
+        <w:t>mendatang</w:t>
+      </w:r>
+      <w:proofErr w:type="spellEnd"/>
+      <w:r>
+        <w:rPr>
+          <w:rFonts w:ascii="Times New Roman" w:hAnsi="Times New Roman" w:cs="Times New Roman"/>
+          <w:sz w:val="24"/>
+          <w:szCs w:val="24"/>
+        </w:rPr>
+        <w:t xml:space="preserve"> </w:t>
+      </w:r>
+      <w:proofErr w:type="spellStart"/>
+      <w:r>
+        <w:rPr>
+          <w:rFonts w:ascii="Times New Roman" w:hAnsi="Times New Roman" w:cs="Times New Roman"/>
+          <w:sz w:val="24"/>
+          <w:szCs w:val="24"/>
+        </w:rPr>
+        <w:t>tentang</w:t>
+      </w:r>
+      <w:proofErr w:type="spellEnd"/>
+      <w:r>
+        <w:rPr>
+          <w:rFonts w:ascii="Times New Roman" w:hAnsi="Times New Roman" w:cs="Times New Roman"/>
+          <w:sz w:val="24"/>
+          <w:szCs w:val="24"/>
+        </w:rPr>
+        <w:t xml:space="preserve"> </w:t>
+      </w:r>
+      <w:proofErr w:type="spellStart"/>
+      <w:r>
+        <w:rPr>
+          <w:rFonts w:ascii="Times New Roman" w:hAnsi="Times New Roman" w:cs="Times New Roman"/>
+          <w:sz w:val="24"/>
+          <w:szCs w:val="24"/>
+        </w:rPr>
+        <w:t>manfaat</w:t>
+      </w:r>
+      <w:proofErr w:type="spellEnd"/>
+      <w:r>
+        <w:rPr>
+          <w:rFonts w:ascii="Times New Roman" w:hAnsi="Times New Roman" w:cs="Times New Roman"/>
+          <w:sz w:val="24"/>
+          <w:szCs w:val="24"/>
+        </w:rPr>
+        <w:t xml:space="preserve"> </w:t>
+      </w:r>
+      <w:proofErr w:type="spellStart"/>
+      <w:r>
+        <w:rPr>
+          <w:rFonts w:ascii="Times New Roman" w:hAnsi="Times New Roman" w:cs="Times New Roman"/>
+          <w:sz w:val="24"/>
+          <w:szCs w:val="24"/>
+        </w:rPr>
+        <w:t>dunia</w:t>
+      </w:r>
+      <w:proofErr w:type="spellEnd"/>
+      <w:r>
+        <w:rPr>
+          <w:rFonts w:ascii="Times New Roman" w:hAnsi="Times New Roman" w:cs="Times New Roman"/>
+          <w:sz w:val="24"/>
+          <w:szCs w:val="24"/>
+        </w:rPr>
+        <w:t xml:space="preserve"> </w:t>
+      </w:r>
+      <w:proofErr w:type="spellStart"/>
+      <w:r>
+        <w:rPr>
+          <w:rFonts w:ascii="Times New Roman" w:hAnsi="Times New Roman" w:cs="Times New Roman"/>
+          <w:sz w:val="24"/>
+          <w:szCs w:val="24"/>
+        </w:rPr>
+        <w:t>agribisnis</w:t>
+      </w:r>
+      <w:proofErr w:type="spellEnd"/>
     </w:p>
     <w:p>
       <w:pPr>
@@ -1556,8 +3134,6 @@
           <w:szCs w:val="24"/>
         </w:rPr>
       </w:pPr>
-      <w:bookmarkStart w:id="0" w:name="_GoBack"/>
-      <w:bookmarkEnd w:id="0"/>
     </w:p>
     <w:p>
       <w:pPr>
@@ -1609,15 +3185,7 @@
           <w:sz w:val="24"/>
           <w:szCs w:val="24"/>
         </w:rPr>
-        <w:t xml:space="preserve"> </w:t>
-      </w:r>
-      <w:r>
-        <w:rPr>
-          <w:rFonts w:ascii="Times New Roman" w:hAnsi="Times New Roman" w:cs="Times New Roman"/>
-          <w:sz w:val="24"/>
-          <w:szCs w:val="24"/>
-        </w:rPr>
-        <w:t xml:space="preserve">CV Tunas </w:t>
+        <w:t xml:space="preserve"> CV Tunas </w:t>
       </w:r>
       <w:proofErr w:type="spellStart"/>
       <w:r>
@@ -1688,15 +3256,7 @@
           <w:sz w:val="24"/>
           <w:szCs w:val="24"/>
         </w:rPr>
-        <w:t xml:space="preserve"> </w:t>
-      </w:r>
-      <w:r>
-        <w:rPr>
-          <w:rFonts w:ascii="Times New Roman" w:hAnsi="Times New Roman" w:cs="Times New Roman"/>
-          <w:sz w:val="24"/>
-          <w:szCs w:val="24"/>
-        </w:rPr>
-        <w:t xml:space="preserve">CV Tunas </w:t>
+        <w:t xml:space="preserve"> CV Tunas </w:t>
       </w:r>
       <w:proofErr w:type="spellStart"/>
       <w:r>
@@ -1716,6 +3276,8 @@
         </w:rPr>
         <w:t xml:space="preserve"> Farm</w:t>
       </w:r>
+      <w:bookmarkStart w:id="0" w:name="_GoBack"/>
+      <w:bookmarkEnd w:id="0"/>
     </w:p>
     <w:p>
       <w:pPr>
@@ -1947,16 +3509,16 @@
     </w:lvl>
   </w:abstractNum>
   <w:abstractNum w:abstractNumId="1" w15:restartNumberingAfterBreak="0">
-    <w:nsid w:val="61927664"/>
+    <w:nsid w:val="189714FB"/>
     <w:multiLevelType w:val="hybridMultilevel"/>
-    <w:tmpl w:val="B7A0EAD8"/>
-    <w:lvl w:ilvl="0" w:tplc="EF90FDE4">
+    <w:tmpl w:val="5336BD48"/>
+    <w:lvl w:ilvl="0" w:tplc="9894E944">
       <w:start w:val="1"/>
       <w:numFmt w:val="decimal"/>
-      <w:lvlText w:val="2.%1."/>
+      <w:lvlText w:val="2.2.%1."/>
       <w:lvlJc w:val="left"/>
       <w:pPr>
-        <w:ind w:left="720" w:hanging="360"/>
+        <w:ind w:left="927" w:hanging="360"/>
       </w:pPr>
       <w:rPr>
         <w:rFonts w:hint="default"/>
@@ -1968,7 +3530,7 @@
       <w:lvlText w:val="%2."/>
       <w:lvlJc w:val="left"/>
       <w:pPr>
-        <w:ind w:left="1440" w:hanging="360"/>
+        <w:ind w:left="1647" w:hanging="360"/>
       </w:pPr>
     </w:lvl>
     <w:lvl w:ilvl="2" w:tplc="0409001B" w:tentative="1">
@@ -1977,7 +3539,7 @@
       <w:lvlText w:val="%3."/>
       <w:lvlJc w:val="right"/>
       <w:pPr>
-        <w:ind w:left="2160" w:hanging="180"/>
+        <w:ind w:left="2367" w:hanging="180"/>
       </w:pPr>
     </w:lvl>
     <w:lvl w:ilvl="3" w:tplc="0409000F" w:tentative="1">
@@ -1986,7 +3548,7 @@
       <w:lvlText w:val="%4."/>
       <w:lvlJc w:val="left"/>
       <w:pPr>
-        <w:ind w:left="2880" w:hanging="360"/>
+        <w:ind w:left="3087" w:hanging="360"/>
       </w:pPr>
     </w:lvl>
     <w:lvl w:ilvl="4" w:tplc="04090019" w:tentative="1">
@@ -1995,7 +3557,7 @@
       <w:lvlText w:val="%5."/>
       <w:lvlJc w:val="left"/>
       <w:pPr>
-        <w:ind w:left="3600" w:hanging="360"/>
+        <w:ind w:left="3807" w:hanging="360"/>
       </w:pPr>
     </w:lvl>
     <w:lvl w:ilvl="5" w:tplc="0409001B" w:tentative="1">
@@ -2004,7 +3566,7 @@
       <w:lvlText w:val="%6."/>
       <w:lvlJc w:val="right"/>
       <w:pPr>
-        <w:ind w:left="4320" w:hanging="180"/>
+        <w:ind w:left="4527" w:hanging="180"/>
       </w:pPr>
     </w:lvl>
     <w:lvl w:ilvl="6" w:tplc="0409000F" w:tentative="1">
@@ -2013,7 +3575,7 @@
       <w:lvlText w:val="%7."/>
       <w:lvlJc w:val="left"/>
       <w:pPr>
-        <w:ind w:left="5040" w:hanging="360"/>
+        <w:ind w:left="5247" w:hanging="360"/>
       </w:pPr>
     </w:lvl>
     <w:lvl w:ilvl="7" w:tplc="04090019" w:tentative="1">
@@ -2022,7 +3584,7 @@
       <w:lvlText w:val="%8."/>
       <w:lvlJc w:val="left"/>
       <w:pPr>
-        <w:ind w:left="5760" w:hanging="360"/>
+        <w:ind w:left="5967" w:hanging="360"/>
       </w:pPr>
     </w:lvl>
     <w:lvl w:ilvl="8" w:tplc="0409001B" w:tentative="1">
@@ -2031,6 +3593,208 @@
       <w:lvlText w:val="%9."/>
       <w:lvlJc w:val="right"/>
       <w:pPr>
+        <w:ind w:left="6687" w:hanging="180"/>
+      </w:pPr>
+    </w:lvl>
+  </w:abstractNum>
+  <w:abstractNum w:abstractNumId="2" w15:restartNumberingAfterBreak="0">
+    <w:nsid w:val="44525282"/>
+    <w:multiLevelType w:val="hybridMultilevel"/>
+    <w:tmpl w:val="E22A1ECC"/>
+    <w:lvl w:ilvl="0" w:tplc="6EAE993A">
+      <w:start w:val="1"/>
+      <w:numFmt w:val="bullet"/>
+      <w:lvlText w:val="-"/>
+      <w:lvlJc w:val="left"/>
+      <w:pPr>
+        <w:ind w:left="1287" w:hanging="360"/>
+      </w:pPr>
+      <w:rPr>
+        <w:rFonts w:ascii="Times New Roman" w:eastAsiaTheme="minorHAnsi" w:hAnsi="Times New Roman" w:cs="Times New Roman" w:hint="default"/>
+      </w:rPr>
+    </w:lvl>
+    <w:lvl w:ilvl="1" w:tplc="04090003" w:tentative="1">
+      <w:start w:val="1"/>
+      <w:numFmt w:val="bullet"/>
+      <w:lvlText w:val="o"/>
+      <w:lvlJc w:val="left"/>
+      <w:pPr>
+        <w:ind w:left="2007" w:hanging="360"/>
+      </w:pPr>
+      <w:rPr>
+        <w:rFonts w:ascii="Courier New" w:hAnsi="Courier New" w:cs="Courier New" w:hint="default"/>
+      </w:rPr>
+    </w:lvl>
+    <w:lvl w:ilvl="2" w:tplc="04090005" w:tentative="1">
+      <w:start w:val="1"/>
+      <w:numFmt w:val="bullet"/>
+      <w:lvlText w:val=""/>
+      <w:lvlJc w:val="left"/>
+      <w:pPr>
+        <w:ind w:left="2727" w:hanging="360"/>
+      </w:pPr>
+      <w:rPr>
+        <w:rFonts w:ascii="Wingdings" w:hAnsi="Wingdings" w:hint="default"/>
+      </w:rPr>
+    </w:lvl>
+    <w:lvl w:ilvl="3" w:tplc="04090001" w:tentative="1">
+      <w:start w:val="1"/>
+      <w:numFmt w:val="bullet"/>
+      <w:lvlText w:val=""/>
+      <w:lvlJc w:val="left"/>
+      <w:pPr>
+        <w:ind w:left="3447" w:hanging="360"/>
+      </w:pPr>
+      <w:rPr>
+        <w:rFonts w:ascii="Symbol" w:hAnsi="Symbol" w:hint="default"/>
+      </w:rPr>
+    </w:lvl>
+    <w:lvl w:ilvl="4" w:tplc="04090003" w:tentative="1">
+      <w:start w:val="1"/>
+      <w:numFmt w:val="bullet"/>
+      <w:lvlText w:val="o"/>
+      <w:lvlJc w:val="left"/>
+      <w:pPr>
+        <w:ind w:left="4167" w:hanging="360"/>
+      </w:pPr>
+      <w:rPr>
+        <w:rFonts w:ascii="Courier New" w:hAnsi="Courier New" w:cs="Courier New" w:hint="default"/>
+      </w:rPr>
+    </w:lvl>
+    <w:lvl w:ilvl="5" w:tplc="04090005" w:tentative="1">
+      <w:start w:val="1"/>
+      <w:numFmt w:val="bullet"/>
+      <w:lvlText w:val=""/>
+      <w:lvlJc w:val="left"/>
+      <w:pPr>
+        <w:ind w:left="4887" w:hanging="360"/>
+      </w:pPr>
+      <w:rPr>
+        <w:rFonts w:ascii="Wingdings" w:hAnsi="Wingdings" w:hint="default"/>
+      </w:rPr>
+    </w:lvl>
+    <w:lvl w:ilvl="6" w:tplc="04090001" w:tentative="1">
+      <w:start w:val="1"/>
+      <w:numFmt w:val="bullet"/>
+      <w:lvlText w:val=""/>
+      <w:lvlJc w:val="left"/>
+      <w:pPr>
+        <w:ind w:left="5607" w:hanging="360"/>
+      </w:pPr>
+      <w:rPr>
+        <w:rFonts w:ascii="Symbol" w:hAnsi="Symbol" w:hint="default"/>
+      </w:rPr>
+    </w:lvl>
+    <w:lvl w:ilvl="7" w:tplc="04090003" w:tentative="1">
+      <w:start w:val="1"/>
+      <w:numFmt w:val="bullet"/>
+      <w:lvlText w:val="o"/>
+      <w:lvlJc w:val="left"/>
+      <w:pPr>
+        <w:ind w:left="6327" w:hanging="360"/>
+      </w:pPr>
+      <w:rPr>
+        <w:rFonts w:ascii="Courier New" w:hAnsi="Courier New" w:cs="Courier New" w:hint="default"/>
+      </w:rPr>
+    </w:lvl>
+    <w:lvl w:ilvl="8" w:tplc="04090005" w:tentative="1">
+      <w:start w:val="1"/>
+      <w:numFmt w:val="bullet"/>
+      <w:lvlText w:val=""/>
+      <w:lvlJc w:val="left"/>
+      <w:pPr>
+        <w:ind w:left="7047" w:hanging="360"/>
+      </w:pPr>
+      <w:rPr>
+        <w:rFonts w:ascii="Wingdings" w:hAnsi="Wingdings" w:hint="default"/>
+      </w:rPr>
+    </w:lvl>
+  </w:abstractNum>
+  <w:abstractNum w:abstractNumId="3" w15:restartNumberingAfterBreak="0">
+    <w:nsid w:val="61927664"/>
+    <w:multiLevelType w:val="hybridMultilevel"/>
+    <w:tmpl w:val="B7A0EAD8"/>
+    <w:lvl w:ilvl="0" w:tplc="EF90FDE4">
+      <w:start w:val="1"/>
+      <w:numFmt w:val="decimal"/>
+      <w:lvlText w:val="2.%1."/>
+      <w:lvlJc w:val="left"/>
+      <w:pPr>
+        <w:ind w:left="720" w:hanging="360"/>
+      </w:pPr>
+      <w:rPr>
+        <w:rFonts w:hint="default"/>
+      </w:rPr>
+    </w:lvl>
+    <w:lvl w:ilvl="1" w:tplc="04090019">
+      <w:start w:val="1"/>
+      <w:numFmt w:val="lowerLetter"/>
+      <w:lvlText w:val="%2."/>
+      <w:lvlJc w:val="left"/>
+      <w:pPr>
+        <w:ind w:left="1440" w:hanging="360"/>
+      </w:pPr>
+    </w:lvl>
+    <w:lvl w:ilvl="2" w:tplc="0409001B" w:tentative="1">
+      <w:start w:val="1"/>
+      <w:numFmt w:val="lowerRoman"/>
+      <w:lvlText w:val="%3."/>
+      <w:lvlJc w:val="right"/>
+      <w:pPr>
+        <w:ind w:left="2160" w:hanging="180"/>
+      </w:pPr>
+    </w:lvl>
+    <w:lvl w:ilvl="3" w:tplc="0409000F" w:tentative="1">
+      <w:start w:val="1"/>
+      <w:numFmt w:val="decimal"/>
+      <w:lvlText w:val="%4."/>
+      <w:lvlJc w:val="left"/>
+      <w:pPr>
+        <w:ind w:left="2880" w:hanging="360"/>
+      </w:pPr>
+    </w:lvl>
+    <w:lvl w:ilvl="4" w:tplc="04090019" w:tentative="1">
+      <w:start w:val="1"/>
+      <w:numFmt w:val="lowerLetter"/>
+      <w:lvlText w:val="%5."/>
+      <w:lvlJc w:val="left"/>
+      <w:pPr>
+        <w:ind w:left="3600" w:hanging="360"/>
+      </w:pPr>
+    </w:lvl>
+    <w:lvl w:ilvl="5" w:tplc="0409001B" w:tentative="1">
+      <w:start w:val="1"/>
+      <w:numFmt w:val="lowerRoman"/>
+      <w:lvlText w:val="%6."/>
+      <w:lvlJc w:val="right"/>
+      <w:pPr>
+        <w:ind w:left="4320" w:hanging="180"/>
+      </w:pPr>
+    </w:lvl>
+    <w:lvl w:ilvl="6" w:tplc="0409000F" w:tentative="1">
+      <w:start w:val="1"/>
+      <w:numFmt w:val="decimal"/>
+      <w:lvlText w:val="%7."/>
+      <w:lvlJc w:val="left"/>
+      <w:pPr>
+        <w:ind w:left="5040" w:hanging="360"/>
+      </w:pPr>
+    </w:lvl>
+    <w:lvl w:ilvl="7" w:tplc="04090019" w:tentative="1">
+      <w:start w:val="1"/>
+      <w:numFmt w:val="lowerLetter"/>
+      <w:lvlText w:val="%8."/>
+      <w:lvlJc w:val="left"/>
+      <w:pPr>
+        <w:ind w:left="5760" w:hanging="360"/>
+      </w:pPr>
+    </w:lvl>
+    <w:lvl w:ilvl="8" w:tplc="0409001B" w:tentative="1">
+      <w:start w:val="1"/>
+      <w:numFmt w:val="lowerRoman"/>
+      <w:lvlText w:val="%9."/>
+      <w:lvlJc w:val="right"/>
+      <w:pPr>
         <w:ind w:left="6480" w:hanging="180"/>
       </w:pPr>
     </w:lvl>
@@ -2039,7 +3803,13 @@
     <w:abstractNumId w:val="0"/>
   </w:num>
   <w:num w:numId="2">
+    <w:abstractNumId w:val="3"/>
+  </w:num>
+  <w:num w:numId="3">
     <w:abstractNumId w:val="1"/>
+  </w:num>
+  <w:num w:numId="4">
+    <w:abstractNumId w:val="2"/>
   </w:num>
 </w:numbering>
 </file>
@@ -2782,7 +4552,7 @@
 </file>
 
 <file path=customXml/itemProps1.xml><?xml version="1.0" encoding="utf-8"?>
-<ds:datastoreItem xmlns:ds="http://schemas.openxmlformats.org/officeDocument/2006/customXml" ds:itemID="{B643FE59-0765-4B06-B0E4-22A98C7423B3}">
+<ds:datastoreItem xmlns:ds="http://schemas.openxmlformats.org/officeDocument/2006/customXml" ds:itemID="{C8CFCC25-958F-49DC-A8DF-44FBBAA0AF08}">
   <ds:schemaRefs>
     <ds:schemaRef ds:uri="http://schemas.openxmlformats.org/officeDocument/2006/bibliography"/>
   </ds:schemaRefs>

</xml_diff>

<commit_message>
KP - BAB II change title bab
</commit_message>
<xml_diff>
--- a/KP - BAB II.docx
+++ b/KP - BAB II.docx
@@ -52,7 +52,31 @@
           <w:sz w:val="24"/>
           <w:szCs w:val="24"/>
         </w:rPr>
-        <w:t>TINJAUAN UMUM CV TUNAS AGRI FARM</w:t>
+        <w:t xml:space="preserve">TINJAUAN UMUM </w:t>
+      </w:r>
+    </w:p>
+    <w:p>
+      <w:pPr>
+        <w:pStyle w:val="Heading1"/>
+        <w:spacing w:line="360" w:lineRule="auto"/>
+        <w:jc w:val="center"/>
+        <w:rPr>
+          <w:rFonts w:ascii="Times New Roman" w:hAnsi="Times New Roman" w:cs="Times New Roman"/>
+          <w:color w:val="auto"/>
+          <w:sz w:val="24"/>
+          <w:szCs w:val="24"/>
+        </w:rPr>
+      </w:pPr>
+      <w:bookmarkStart w:id="0" w:name="_GoBack"/>
+      <w:bookmarkEnd w:id="0"/>
+      <w:r>
+        <w:rPr>
+          <w:rFonts w:ascii="Times New Roman" w:hAnsi="Times New Roman" w:cs="Times New Roman"/>
+          <w:color w:val="auto"/>
+          <w:sz w:val="24"/>
+          <w:szCs w:val="24"/>
+        </w:rPr>
+        <w:t>CV TUNAS AGRI FARM</w:t>
       </w:r>
     </w:p>
     <w:p>
@@ -88,7 +112,25 @@
           <w:sz w:val="24"/>
           <w:szCs w:val="24"/>
         </w:rPr>
-        <w:t>Sejarah CV Tunas Agri Farm</w:t>
+        <w:t xml:space="preserve">Sejarah CV Tunas </w:t>
+      </w:r>
+      <w:proofErr w:type="spellStart"/>
+      <w:r>
+        <w:rPr>
+          <w:rFonts w:ascii="Times New Roman" w:hAnsi="Times New Roman" w:cs="Times New Roman"/>
+          <w:sz w:val="24"/>
+          <w:szCs w:val="24"/>
+        </w:rPr>
+        <w:t>Agri</w:t>
+      </w:r>
+      <w:proofErr w:type="spellEnd"/>
+      <w:r>
+        <w:rPr>
+          <w:rFonts w:ascii="Times New Roman" w:hAnsi="Times New Roman" w:cs="Times New Roman"/>
+          <w:sz w:val="24"/>
+          <w:szCs w:val="24"/>
+        </w:rPr>
+        <w:t xml:space="preserve"> Farm</w:t>
       </w:r>
     </w:p>
     <w:p>
@@ -109,8 +151,306 @@
           <w:sz w:val="24"/>
           <w:szCs w:val="24"/>
         </w:rPr>
-        <w:t>CV Tunas Agri Farm berdiri pada tanggal 1 juli 2013, dengan bidang usaha toko ritail pertanian yang terbagi menjadi beberapa kelompok. kelompok saprotan</w:t>
-      </w:r>
+        <w:t xml:space="preserve">CV Tunas </w:t>
+      </w:r>
+      <w:proofErr w:type="spellStart"/>
+      <w:r>
+        <w:rPr>
+          <w:rFonts w:ascii="Times New Roman" w:hAnsi="Times New Roman" w:cs="Times New Roman"/>
+          <w:sz w:val="24"/>
+          <w:szCs w:val="24"/>
+        </w:rPr>
+        <w:t>Agri</w:t>
+      </w:r>
+      <w:proofErr w:type="spellEnd"/>
+      <w:r>
+        <w:rPr>
+          <w:rFonts w:ascii="Times New Roman" w:hAnsi="Times New Roman" w:cs="Times New Roman"/>
+          <w:sz w:val="24"/>
+          <w:szCs w:val="24"/>
+        </w:rPr>
+        <w:t xml:space="preserve"> Farm </w:t>
+      </w:r>
+      <w:proofErr w:type="spellStart"/>
+      <w:r>
+        <w:rPr>
+          <w:rFonts w:ascii="Times New Roman" w:hAnsi="Times New Roman" w:cs="Times New Roman"/>
+          <w:sz w:val="24"/>
+          <w:szCs w:val="24"/>
+        </w:rPr>
+        <w:t>berdiri</w:t>
+      </w:r>
+      <w:proofErr w:type="spellEnd"/>
+      <w:r>
+        <w:rPr>
+          <w:rFonts w:ascii="Times New Roman" w:hAnsi="Times New Roman" w:cs="Times New Roman"/>
+          <w:sz w:val="24"/>
+          <w:szCs w:val="24"/>
+        </w:rPr>
+        <w:t xml:space="preserve"> </w:t>
+      </w:r>
+      <w:proofErr w:type="spellStart"/>
+      <w:r>
+        <w:rPr>
+          <w:rFonts w:ascii="Times New Roman" w:hAnsi="Times New Roman" w:cs="Times New Roman"/>
+          <w:sz w:val="24"/>
+          <w:szCs w:val="24"/>
+        </w:rPr>
+        <w:t>pada</w:t>
+      </w:r>
+      <w:proofErr w:type="spellEnd"/>
+      <w:r>
+        <w:rPr>
+          <w:rFonts w:ascii="Times New Roman" w:hAnsi="Times New Roman" w:cs="Times New Roman"/>
+          <w:sz w:val="24"/>
+          <w:szCs w:val="24"/>
+        </w:rPr>
+        <w:t xml:space="preserve"> </w:t>
+      </w:r>
+      <w:proofErr w:type="spellStart"/>
+      <w:r>
+        <w:rPr>
+          <w:rFonts w:ascii="Times New Roman" w:hAnsi="Times New Roman" w:cs="Times New Roman"/>
+          <w:sz w:val="24"/>
+          <w:szCs w:val="24"/>
+        </w:rPr>
+        <w:t>tanggal</w:t>
+      </w:r>
+      <w:proofErr w:type="spellEnd"/>
+      <w:r>
+        <w:rPr>
+          <w:rFonts w:ascii="Times New Roman" w:hAnsi="Times New Roman" w:cs="Times New Roman"/>
+          <w:sz w:val="24"/>
+          <w:szCs w:val="24"/>
+        </w:rPr>
+        <w:t xml:space="preserve"> 1 </w:t>
+      </w:r>
+      <w:proofErr w:type="spellStart"/>
+      <w:r>
+        <w:rPr>
+          <w:rFonts w:ascii="Times New Roman" w:hAnsi="Times New Roman" w:cs="Times New Roman"/>
+          <w:sz w:val="24"/>
+          <w:szCs w:val="24"/>
+        </w:rPr>
+        <w:t>juli</w:t>
+      </w:r>
+      <w:proofErr w:type="spellEnd"/>
+      <w:r>
+        <w:rPr>
+          <w:rFonts w:ascii="Times New Roman" w:hAnsi="Times New Roman" w:cs="Times New Roman"/>
+          <w:sz w:val="24"/>
+          <w:szCs w:val="24"/>
+        </w:rPr>
+        <w:t xml:space="preserve"> 2013, </w:t>
+      </w:r>
+      <w:proofErr w:type="spellStart"/>
+      <w:r>
+        <w:rPr>
+          <w:rFonts w:ascii="Times New Roman" w:hAnsi="Times New Roman" w:cs="Times New Roman"/>
+          <w:sz w:val="24"/>
+          <w:szCs w:val="24"/>
+        </w:rPr>
+        <w:t>dengan</w:t>
+      </w:r>
+      <w:proofErr w:type="spellEnd"/>
+      <w:r>
+        <w:rPr>
+          <w:rFonts w:ascii="Times New Roman" w:hAnsi="Times New Roman" w:cs="Times New Roman"/>
+          <w:sz w:val="24"/>
+          <w:szCs w:val="24"/>
+        </w:rPr>
+        <w:t xml:space="preserve"> </w:t>
+      </w:r>
+      <w:proofErr w:type="spellStart"/>
+      <w:r>
+        <w:rPr>
+          <w:rFonts w:ascii="Times New Roman" w:hAnsi="Times New Roman" w:cs="Times New Roman"/>
+          <w:sz w:val="24"/>
+          <w:szCs w:val="24"/>
+        </w:rPr>
+        <w:t>bidang</w:t>
+      </w:r>
+      <w:proofErr w:type="spellEnd"/>
+      <w:r>
+        <w:rPr>
+          <w:rFonts w:ascii="Times New Roman" w:hAnsi="Times New Roman" w:cs="Times New Roman"/>
+          <w:sz w:val="24"/>
+          <w:szCs w:val="24"/>
+        </w:rPr>
+        <w:t xml:space="preserve"> </w:t>
+      </w:r>
+      <w:proofErr w:type="spellStart"/>
+      <w:r>
+        <w:rPr>
+          <w:rFonts w:ascii="Times New Roman" w:hAnsi="Times New Roman" w:cs="Times New Roman"/>
+          <w:sz w:val="24"/>
+          <w:szCs w:val="24"/>
+        </w:rPr>
+        <w:t>usaha</w:t>
+      </w:r>
+      <w:proofErr w:type="spellEnd"/>
+      <w:r>
+        <w:rPr>
+          <w:rFonts w:ascii="Times New Roman" w:hAnsi="Times New Roman" w:cs="Times New Roman"/>
+          <w:sz w:val="24"/>
+          <w:szCs w:val="24"/>
+        </w:rPr>
+        <w:t xml:space="preserve"> </w:t>
+      </w:r>
+      <w:proofErr w:type="spellStart"/>
+      <w:r>
+        <w:rPr>
+          <w:rFonts w:ascii="Times New Roman" w:hAnsi="Times New Roman" w:cs="Times New Roman"/>
+          <w:sz w:val="24"/>
+          <w:szCs w:val="24"/>
+        </w:rPr>
+        <w:t>toko</w:t>
+      </w:r>
+      <w:proofErr w:type="spellEnd"/>
+      <w:r>
+        <w:rPr>
+          <w:rFonts w:ascii="Times New Roman" w:hAnsi="Times New Roman" w:cs="Times New Roman"/>
+          <w:sz w:val="24"/>
+          <w:szCs w:val="24"/>
+        </w:rPr>
+        <w:t xml:space="preserve"> </w:t>
+      </w:r>
+      <w:proofErr w:type="spellStart"/>
+      <w:r>
+        <w:rPr>
+          <w:rFonts w:ascii="Times New Roman" w:hAnsi="Times New Roman" w:cs="Times New Roman"/>
+          <w:sz w:val="24"/>
+          <w:szCs w:val="24"/>
+        </w:rPr>
+        <w:t>ritail</w:t>
+      </w:r>
+      <w:proofErr w:type="spellEnd"/>
+      <w:r>
+        <w:rPr>
+          <w:rFonts w:ascii="Times New Roman" w:hAnsi="Times New Roman" w:cs="Times New Roman"/>
+          <w:sz w:val="24"/>
+          <w:szCs w:val="24"/>
+        </w:rPr>
+        <w:t xml:space="preserve"> </w:t>
+      </w:r>
+      <w:proofErr w:type="spellStart"/>
+      <w:r>
+        <w:rPr>
+          <w:rFonts w:ascii="Times New Roman" w:hAnsi="Times New Roman" w:cs="Times New Roman"/>
+          <w:sz w:val="24"/>
+          <w:szCs w:val="24"/>
+        </w:rPr>
+        <w:t>pertanian</w:t>
+      </w:r>
+      <w:proofErr w:type="spellEnd"/>
+      <w:r>
+        <w:rPr>
+          <w:rFonts w:ascii="Times New Roman" w:hAnsi="Times New Roman" w:cs="Times New Roman"/>
+          <w:sz w:val="24"/>
+          <w:szCs w:val="24"/>
+        </w:rPr>
+        <w:t xml:space="preserve"> yang </w:t>
+      </w:r>
+      <w:proofErr w:type="spellStart"/>
+      <w:r>
+        <w:rPr>
+          <w:rFonts w:ascii="Times New Roman" w:hAnsi="Times New Roman" w:cs="Times New Roman"/>
+          <w:sz w:val="24"/>
+          <w:szCs w:val="24"/>
+        </w:rPr>
+        <w:t>terbagi</w:t>
+      </w:r>
+      <w:proofErr w:type="spellEnd"/>
+      <w:r>
+        <w:rPr>
+          <w:rFonts w:ascii="Times New Roman" w:hAnsi="Times New Roman" w:cs="Times New Roman"/>
+          <w:sz w:val="24"/>
+          <w:szCs w:val="24"/>
+        </w:rPr>
+        <w:t xml:space="preserve"> </w:t>
+      </w:r>
+      <w:proofErr w:type="spellStart"/>
+      <w:r>
+        <w:rPr>
+          <w:rFonts w:ascii="Times New Roman" w:hAnsi="Times New Roman" w:cs="Times New Roman"/>
+          <w:sz w:val="24"/>
+          <w:szCs w:val="24"/>
+        </w:rPr>
+        <w:t>menjadi</w:t>
+      </w:r>
+      <w:proofErr w:type="spellEnd"/>
+      <w:r>
+        <w:rPr>
+          <w:rFonts w:ascii="Times New Roman" w:hAnsi="Times New Roman" w:cs="Times New Roman"/>
+          <w:sz w:val="24"/>
+          <w:szCs w:val="24"/>
+        </w:rPr>
+        <w:t xml:space="preserve"> </w:t>
+      </w:r>
+      <w:proofErr w:type="spellStart"/>
+      <w:r>
+        <w:rPr>
+          <w:rFonts w:ascii="Times New Roman" w:hAnsi="Times New Roman" w:cs="Times New Roman"/>
+          <w:sz w:val="24"/>
+          <w:szCs w:val="24"/>
+        </w:rPr>
+        <w:t>beberapa</w:t>
+      </w:r>
+      <w:proofErr w:type="spellEnd"/>
+      <w:r>
+        <w:rPr>
+          <w:rFonts w:ascii="Times New Roman" w:hAnsi="Times New Roman" w:cs="Times New Roman"/>
+          <w:sz w:val="24"/>
+          <w:szCs w:val="24"/>
+        </w:rPr>
+        <w:t xml:space="preserve"> </w:t>
+      </w:r>
+      <w:proofErr w:type="spellStart"/>
+      <w:r>
+        <w:rPr>
+          <w:rFonts w:ascii="Times New Roman" w:hAnsi="Times New Roman" w:cs="Times New Roman"/>
+          <w:sz w:val="24"/>
+          <w:szCs w:val="24"/>
+        </w:rPr>
+        <w:t>kelompok</w:t>
+      </w:r>
+      <w:proofErr w:type="spellEnd"/>
+      <w:r>
+        <w:rPr>
+          <w:rFonts w:ascii="Times New Roman" w:hAnsi="Times New Roman" w:cs="Times New Roman"/>
+          <w:sz w:val="24"/>
+          <w:szCs w:val="24"/>
+        </w:rPr>
+        <w:t xml:space="preserve">. </w:t>
+      </w:r>
+      <w:proofErr w:type="spellStart"/>
+      <w:r>
+        <w:rPr>
+          <w:rFonts w:ascii="Times New Roman" w:hAnsi="Times New Roman" w:cs="Times New Roman"/>
+          <w:sz w:val="24"/>
+          <w:szCs w:val="24"/>
+        </w:rPr>
+        <w:t>kelompok</w:t>
+      </w:r>
+      <w:proofErr w:type="spellEnd"/>
+      <w:r>
+        <w:rPr>
+          <w:rFonts w:ascii="Times New Roman" w:hAnsi="Times New Roman" w:cs="Times New Roman"/>
+          <w:sz w:val="24"/>
+          <w:szCs w:val="24"/>
+        </w:rPr>
+        <w:t xml:space="preserve"> </w:t>
+      </w:r>
+      <w:proofErr w:type="spellStart"/>
+      <w:r>
+        <w:rPr>
+          <w:rFonts w:ascii="Times New Roman" w:hAnsi="Times New Roman" w:cs="Times New Roman"/>
+          <w:sz w:val="24"/>
+          <w:szCs w:val="24"/>
+        </w:rPr>
+        <w:t>saprotan</w:t>
+      </w:r>
+      <w:proofErr w:type="spellEnd"/>
       <w:r>
         <w:rPr>
           <w:rFonts w:ascii="Times New Roman" w:hAnsi="Times New Roman" w:cs="Times New Roman"/>
@@ -125,39 +465,1041 @@
           <w:sz w:val="24"/>
           <w:szCs w:val="24"/>
         </w:rPr>
-        <w:t xml:space="preserve"> kelompok tanaman buah, ke</w:t>
-      </w:r>
-      <w:r>
-        <w:rPr>
-          <w:rFonts w:ascii="Times New Roman" w:hAnsi="Times New Roman" w:cs="Times New Roman"/>
-          <w:sz w:val="24"/>
-          <w:szCs w:val="24"/>
-        </w:rPr>
-        <w:t>lompok jasa tanaman / landscape dan</w:t>
-      </w:r>
-      <w:r>
-        <w:rPr>
-          <w:rFonts w:ascii="Times New Roman" w:hAnsi="Times New Roman" w:cs="Times New Roman"/>
-          <w:sz w:val="24"/>
-          <w:szCs w:val="24"/>
-        </w:rPr>
-        <w:t xml:space="preserve"> kelompok media informasi yaitu buku - buku pertanian</w:t>
-      </w:r>
-      <w:r>
-        <w:rPr>
-          <w:rFonts w:ascii="Times New Roman" w:hAnsi="Times New Roman" w:cs="Times New Roman"/>
-          <w:sz w:val="24"/>
-          <w:szCs w:val="24"/>
-        </w:rPr>
-        <w:t xml:space="preserve"> dan peternakan</w:t>
-      </w:r>
-      <w:r>
-        <w:rPr>
-          <w:rFonts w:ascii="Times New Roman" w:hAnsi="Times New Roman" w:cs="Times New Roman"/>
-          <w:sz w:val="24"/>
-          <w:szCs w:val="24"/>
-        </w:rPr>
-        <w:t>. Pada awal berdirinya kami hanya menjual produk - produk pertanian dan tanaman buah saja, namun sejalan dengan banyaknya permintaan konsumen yang meminta untuk merawat tanaman buah dan membuat taman atau landscape. Sejak itu kami membuat divisi khusus untuk perawatan taman dan kami berusaha untuk melengkapi produk - produk yang ada di toko kami.</w:t>
+        <w:t xml:space="preserve"> </w:t>
+      </w:r>
+      <w:proofErr w:type="spellStart"/>
+      <w:r>
+        <w:rPr>
+          <w:rFonts w:ascii="Times New Roman" w:hAnsi="Times New Roman" w:cs="Times New Roman"/>
+          <w:sz w:val="24"/>
+          <w:szCs w:val="24"/>
+        </w:rPr>
+        <w:t>kelompok</w:t>
+      </w:r>
+      <w:proofErr w:type="spellEnd"/>
+      <w:r>
+        <w:rPr>
+          <w:rFonts w:ascii="Times New Roman" w:hAnsi="Times New Roman" w:cs="Times New Roman"/>
+          <w:sz w:val="24"/>
+          <w:szCs w:val="24"/>
+        </w:rPr>
+        <w:t xml:space="preserve"> </w:t>
+      </w:r>
+      <w:proofErr w:type="spellStart"/>
+      <w:r>
+        <w:rPr>
+          <w:rFonts w:ascii="Times New Roman" w:hAnsi="Times New Roman" w:cs="Times New Roman"/>
+          <w:sz w:val="24"/>
+          <w:szCs w:val="24"/>
+        </w:rPr>
+        <w:t>tanaman</w:t>
+      </w:r>
+      <w:proofErr w:type="spellEnd"/>
+      <w:r>
+        <w:rPr>
+          <w:rFonts w:ascii="Times New Roman" w:hAnsi="Times New Roman" w:cs="Times New Roman"/>
+          <w:sz w:val="24"/>
+          <w:szCs w:val="24"/>
+        </w:rPr>
+        <w:t xml:space="preserve"> </w:t>
+      </w:r>
+      <w:proofErr w:type="spellStart"/>
+      <w:r>
+        <w:rPr>
+          <w:rFonts w:ascii="Times New Roman" w:hAnsi="Times New Roman" w:cs="Times New Roman"/>
+          <w:sz w:val="24"/>
+          <w:szCs w:val="24"/>
+        </w:rPr>
+        <w:t>buah</w:t>
+      </w:r>
+      <w:proofErr w:type="spellEnd"/>
+      <w:r>
+        <w:rPr>
+          <w:rFonts w:ascii="Times New Roman" w:hAnsi="Times New Roman" w:cs="Times New Roman"/>
+          <w:sz w:val="24"/>
+          <w:szCs w:val="24"/>
+        </w:rPr>
+        <w:t xml:space="preserve">, </w:t>
+      </w:r>
+      <w:proofErr w:type="spellStart"/>
+      <w:r>
+        <w:rPr>
+          <w:rFonts w:ascii="Times New Roman" w:hAnsi="Times New Roman" w:cs="Times New Roman"/>
+          <w:sz w:val="24"/>
+          <w:szCs w:val="24"/>
+        </w:rPr>
+        <w:t>ke</w:t>
+      </w:r>
+      <w:r>
+        <w:rPr>
+          <w:rFonts w:ascii="Times New Roman" w:hAnsi="Times New Roman" w:cs="Times New Roman"/>
+          <w:sz w:val="24"/>
+          <w:szCs w:val="24"/>
+        </w:rPr>
+        <w:t>lompok</w:t>
+      </w:r>
+      <w:proofErr w:type="spellEnd"/>
+      <w:r>
+        <w:rPr>
+          <w:rFonts w:ascii="Times New Roman" w:hAnsi="Times New Roman" w:cs="Times New Roman"/>
+          <w:sz w:val="24"/>
+          <w:szCs w:val="24"/>
+        </w:rPr>
+        <w:t xml:space="preserve"> </w:t>
+      </w:r>
+      <w:proofErr w:type="spellStart"/>
+      <w:r>
+        <w:rPr>
+          <w:rFonts w:ascii="Times New Roman" w:hAnsi="Times New Roman" w:cs="Times New Roman"/>
+          <w:sz w:val="24"/>
+          <w:szCs w:val="24"/>
+        </w:rPr>
+        <w:t>jasa</w:t>
+      </w:r>
+      <w:proofErr w:type="spellEnd"/>
+      <w:r>
+        <w:rPr>
+          <w:rFonts w:ascii="Times New Roman" w:hAnsi="Times New Roman" w:cs="Times New Roman"/>
+          <w:sz w:val="24"/>
+          <w:szCs w:val="24"/>
+        </w:rPr>
+        <w:t xml:space="preserve"> </w:t>
+      </w:r>
+      <w:proofErr w:type="spellStart"/>
+      <w:r>
+        <w:rPr>
+          <w:rFonts w:ascii="Times New Roman" w:hAnsi="Times New Roman" w:cs="Times New Roman"/>
+          <w:sz w:val="24"/>
+          <w:szCs w:val="24"/>
+        </w:rPr>
+        <w:t>tanaman</w:t>
+      </w:r>
+      <w:proofErr w:type="spellEnd"/>
+      <w:r>
+        <w:rPr>
+          <w:rFonts w:ascii="Times New Roman" w:hAnsi="Times New Roman" w:cs="Times New Roman"/>
+          <w:sz w:val="24"/>
+          <w:szCs w:val="24"/>
+        </w:rPr>
+        <w:t xml:space="preserve"> / landscape </w:t>
+      </w:r>
+      <w:proofErr w:type="spellStart"/>
+      <w:r>
+        <w:rPr>
+          <w:rFonts w:ascii="Times New Roman" w:hAnsi="Times New Roman" w:cs="Times New Roman"/>
+          <w:sz w:val="24"/>
+          <w:szCs w:val="24"/>
+        </w:rPr>
+        <w:t>dan</w:t>
+      </w:r>
+      <w:proofErr w:type="spellEnd"/>
+      <w:r>
+        <w:rPr>
+          <w:rFonts w:ascii="Times New Roman" w:hAnsi="Times New Roman" w:cs="Times New Roman"/>
+          <w:sz w:val="24"/>
+          <w:szCs w:val="24"/>
+        </w:rPr>
+        <w:t xml:space="preserve"> </w:t>
+      </w:r>
+      <w:proofErr w:type="spellStart"/>
+      <w:r>
+        <w:rPr>
+          <w:rFonts w:ascii="Times New Roman" w:hAnsi="Times New Roman" w:cs="Times New Roman"/>
+          <w:sz w:val="24"/>
+          <w:szCs w:val="24"/>
+        </w:rPr>
+        <w:t>kelompok</w:t>
+      </w:r>
+      <w:proofErr w:type="spellEnd"/>
+      <w:r>
+        <w:rPr>
+          <w:rFonts w:ascii="Times New Roman" w:hAnsi="Times New Roman" w:cs="Times New Roman"/>
+          <w:sz w:val="24"/>
+          <w:szCs w:val="24"/>
+        </w:rPr>
+        <w:t xml:space="preserve"> media </w:t>
+      </w:r>
+      <w:proofErr w:type="spellStart"/>
+      <w:r>
+        <w:rPr>
+          <w:rFonts w:ascii="Times New Roman" w:hAnsi="Times New Roman" w:cs="Times New Roman"/>
+          <w:sz w:val="24"/>
+          <w:szCs w:val="24"/>
+        </w:rPr>
+        <w:t>informasi</w:t>
+      </w:r>
+      <w:proofErr w:type="spellEnd"/>
+      <w:r>
+        <w:rPr>
+          <w:rFonts w:ascii="Times New Roman" w:hAnsi="Times New Roman" w:cs="Times New Roman"/>
+          <w:sz w:val="24"/>
+          <w:szCs w:val="24"/>
+        </w:rPr>
+        <w:t xml:space="preserve"> </w:t>
+      </w:r>
+      <w:proofErr w:type="spellStart"/>
+      <w:r>
+        <w:rPr>
+          <w:rFonts w:ascii="Times New Roman" w:hAnsi="Times New Roman" w:cs="Times New Roman"/>
+          <w:sz w:val="24"/>
+          <w:szCs w:val="24"/>
+        </w:rPr>
+        <w:t>yaitu</w:t>
+      </w:r>
+      <w:proofErr w:type="spellEnd"/>
+      <w:r>
+        <w:rPr>
+          <w:rFonts w:ascii="Times New Roman" w:hAnsi="Times New Roman" w:cs="Times New Roman"/>
+          <w:sz w:val="24"/>
+          <w:szCs w:val="24"/>
+        </w:rPr>
+        <w:t xml:space="preserve"> </w:t>
+      </w:r>
+      <w:proofErr w:type="spellStart"/>
+      <w:r>
+        <w:rPr>
+          <w:rFonts w:ascii="Times New Roman" w:hAnsi="Times New Roman" w:cs="Times New Roman"/>
+          <w:sz w:val="24"/>
+          <w:szCs w:val="24"/>
+        </w:rPr>
+        <w:t>buku</w:t>
+      </w:r>
+      <w:proofErr w:type="spellEnd"/>
+      <w:r>
+        <w:rPr>
+          <w:rFonts w:ascii="Times New Roman" w:hAnsi="Times New Roman" w:cs="Times New Roman"/>
+          <w:sz w:val="24"/>
+          <w:szCs w:val="24"/>
+        </w:rPr>
+        <w:t xml:space="preserve"> - </w:t>
+      </w:r>
+      <w:proofErr w:type="spellStart"/>
+      <w:r>
+        <w:rPr>
+          <w:rFonts w:ascii="Times New Roman" w:hAnsi="Times New Roman" w:cs="Times New Roman"/>
+          <w:sz w:val="24"/>
+          <w:szCs w:val="24"/>
+        </w:rPr>
+        <w:t>buku</w:t>
+      </w:r>
+      <w:proofErr w:type="spellEnd"/>
+      <w:r>
+        <w:rPr>
+          <w:rFonts w:ascii="Times New Roman" w:hAnsi="Times New Roman" w:cs="Times New Roman"/>
+          <w:sz w:val="24"/>
+          <w:szCs w:val="24"/>
+        </w:rPr>
+        <w:t xml:space="preserve"> </w:t>
+      </w:r>
+      <w:proofErr w:type="spellStart"/>
+      <w:r>
+        <w:rPr>
+          <w:rFonts w:ascii="Times New Roman" w:hAnsi="Times New Roman" w:cs="Times New Roman"/>
+          <w:sz w:val="24"/>
+          <w:szCs w:val="24"/>
+        </w:rPr>
+        <w:t>pertanian</w:t>
+      </w:r>
+      <w:proofErr w:type="spellEnd"/>
+      <w:r>
+        <w:rPr>
+          <w:rFonts w:ascii="Times New Roman" w:hAnsi="Times New Roman" w:cs="Times New Roman"/>
+          <w:sz w:val="24"/>
+          <w:szCs w:val="24"/>
+        </w:rPr>
+        <w:t xml:space="preserve"> </w:t>
+      </w:r>
+      <w:proofErr w:type="spellStart"/>
+      <w:r>
+        <w:rPr>
+          <w:rFonts w:ascii="Times New Roman" w:hAnsi="Times New Roman" w:cs="Times New Roman"/>
+          <w:sz w:val="24"/>
+          <w:szCs w:val="24"/>
+        </w:rPr>
+        <w:t>dan</w:t>
+      </w:r>
+      <w:proofErr w:type="spellEnd"/>
+      <w:r>
+        <w:rPr>
+          <w:rFonts w:ascii="Times New Roman" w:hAnsi="Times New Roman" w:cs="Times New Roman"/>
+          <w:sz w:val="24"/>
+          <w:szCs w:val="24"/>
+        </w:rPr>
+        <w:t xml:space="preserve"> </w:t>
+      </w:r>
+      <w:proofErr w:type="spellStart"/>
+      <w:r>
+        <w:rPr>
+          <w:rFonts w:ascii="Times New Roman" w:hAnsi="Times New Roman" w:cs="Times New Roman"/>
+          <w:sz w:val="24"/>
+          <w:szCs w:val="24"/>
+        </w:rPr>
+        <w:t>peternakan</w:t>
+      </w:r>
+      <w:proofErr w:type="spellEnd"/>
+      <w:r>
+        <w:rPr>
+          <w:rFonts w:ascii="Times New Roman" w:hAnsi="Times New Roman" w:cs="Times New Roman"/>
+          <w:sz w:val="24"/>
+          <w:szCs w:val="24"/>
+        </w:rPr>
+        <w:t xml:space="preserve">. </w:t>
+      </w:r>
+      <w:proofErr w:type="spellStart"/>
+      <w:r>
+        <w:rPr>
+          <w:rFonts w:ascii="Times New Roman" w:hAnsi="Times New Roman" w:cs="Times New Roman"/>
+          <w:sz w:val="24"/>
+          <w:szCs w:val="24"/>
+        </w:rPr>
+        <w:t>Pada</w:t>
+      </w:r>
+      <w:proofErr w:type="spellEnd"/>
+      <w:r>
+        <w:rPr>
+          <w:rFonts w:ascii="Times New Roman" w:hAnsi="Times New Roman" w:cs="Times New Roman"/>
+          <w:sz w:val="24"/>
+          <w:szCs w:val="24"/>
+        </w:rPr>
+        <w:t xml:space="preserve"> </w:t>
+      </w:r>
+      <w:proofErr w:type="spellStart"/>
+      <w:r>
+        <w:rPr>
+          <w:rFonts w:ascii="Times New Roman" w:hAnsi="Times New Roman" w:cs="Times New Roman"/>
+          <w:sz w:val="24"/>
+          <w:szCs w:val="24"/>
+        </w:rPr>
+        <w:t>awal</w:t>
+      </w:r>
+      <w:proofErr w:type="spellEnd"/>
+      <w:r>
+        <w:rPr>
+          <w:rFonts w:ascii="Times New Roman" w:hAnsi="Times New Roman" w:cs="Times New Roman"/>
+          <w:sz w:val="24"/>
+          <w:szCs w:val="24"/>
+        </w:rPr>
+        <w:t xml:space="preserve"> </w:t>
+      </w:r>
+      <w:proofErr w:type="spellStart"/>
+      <w:r>
+        <w:rPr>
+          <w:rFonts w:ascii="Times New Roman" w:hAnsi="Times New Roman" w:cs="Times New Roman"/>
+          <w:sz w:val="24"/>
+          <w:szCs w:val="24"/>
+        </w:rPr>
+        <w:t>berdirinya</w:t>
+      </w:r>
+      <w:proofErr w:type="spellEnd"/>
+      <w:r>
+        <w:rPr>
+          <w:rFonts w:ascii="Times New Roman" w:hAnsi="Times New Roman" w:cs="Times New Roman"/>
+          <w:sz w:val="24"/>
+          <w:szCs w:val="24"/>
+        </w:rPr>
+        <w:t xml:space="preserve"> kami </w:t>
+      </w:r>
+      <w:proofErr w:type="spellStart"/>
+      <w:r>
+        <w:rPr>
+          <w:rFonts w:ascii="Times New Roman" w:hAnsi="Times New Roman" w:cs="Times New Roman"/>
+          <w:sz w:val="24"/>
+          <w:szCs w:val="24"/>
+        </w:rPr>
+        <w:t>hanya</w:t>
+      </w:r>
+      <w:proofErr w:type="spellEnd"/>
+      <w:r>
+        <w:rPr>
+          <w:rFonts w:ascii="Times New Roman" w:hAnsi="Times New Roman" w:cs="Times New Roman"/>
+          <w:sz w:val="24"/>
+          <w:szCs w:val="24"/>
+        </w:rPr>
+        <w:t xml:space="preserve"> </w:t>
+      </w:r>
+      <w:proofErr w:type="spellStart"/>
+      <w:r>
+        <w:rPr>
+          <w:rFonts w:ascii="Times New Roman" w:hAnsi="Times New Roman" w:cs="Times New Roman"/>
+          <w:sz w:val="24"/>
+          <w:szCs w:val="24"/>
+        </w:rPr>
+        <w:t>menjual</w:t>
+      </w:r>
+      <w:proofErr w:type="spellEnd"/>
+      <w:r>
+        <w:rPr>
+          <w:rFonts w:ascii="Times New Roman" w:hAnsi="Times New Roman" w:cs="Times New Roman"/>
+          <w:sz w:val="24"/>
+          <w:szCs w:val="24"/>
+        </w:rPr>
+        <w:t xml:space="preserve"> </w:t>
+      </w:r>
+      <w:proofErr w:type="spellStart"/>
+      <w:r>
+        <w:rPr>
+          <w:rFonts w:ascii="Times New Roman" w:hAnsi="Times New Roman" w:cs="Times New Roman"/>
+          <w:sz w:val="24"/>
+          <w:szCs w:val="24"/>
+        </w:rPr>
+        <w:t>produk</w:t>
+      </w:r>
+      <w:proofErr w:type="spellEnd"/>
+      <w:r>
+        <w:rPr>
+          <w:rFonts w:ascii="Times New Roman" w:hAnsi="Times New Roman" w:cs="Times New Roman"/>
+          <w:sz w:val="24"/>
+          <w:szCs w:val="24"/>
+        </w:rPr>
+        <w:t xml:space="preserve"> - </w:t>
+      </w:r>
+      <w:proofErr w:type="spellStart"/>
+      <w:r>
+        <w:rPr>
+          <w:rFonts w:ascii="Times New Roman" w:hAnsi="Times New Roman" w:cs="Times New Roman"/>
+          <w:sz w:val="24"/>
+          <w:szCs w:val="24"/>
+        </w:rPr>
+        <w:t>produk</w:t>
+      </w:r>
+      <w:proofErr w:type="spellEnd"/>
+      <w:r>
+        <w:rPr>
+          <w:rFonts w:ascii="Times New Roman" w:hAnsi="Times New Roman" w:cs="Times New Roman"/>
+          <w:sz w:val="24"/>
+          <w:szCs w:val="24"/>
+        </w:rPr>
+        <w:t xml:space="preserve"> </w:t>
+      </w:r>
+      <w:proofErr w:type="spellStart"/>
+      <w:r>
+        <w:rPr>
+          <w:rFonts w:ascii="Times New Roman" w:hAnsi="Times New Roman" w:cs="Times New Roman"/>
+          <w:sz w:val="24"/>
+          <w:szCs w:val="24"/>
+        </w:rPr>
+        <w:t>pertanian</w:t>
+      </w:r>
+      <w:proofErr w:type="spellEnd"/>
+      <w:r>
+        <w:rPr>
+          <w:rFonts w:ascii="Times New Roman" w:hAnsi="Times New Roman" w:cs="Times New Roman"/>
+          <w:sz w:val="24"/>
+          <w:szCs w:val="24"/>
+        </w:rPr>
+        <w:t xml:space="preserve"> </w:t>
+      </w:r>
+      <w:proofErr w:type="spellStart"/>
+      <w:r>
+        <w:rPr>
+          <w:rFonts w:ascii="Times New Roman" w:hAnsi="Times New Roman" w:cs="Times New Roman"/>
+          <w:sz w:val="24"/>
+          <w:szCs w:val="24"/>
+        </w:rPr>
+        <w:t>dan</w:t>
+      </w:r>
+      <w:proofErr w:type="spellEnd"/>
+      <w:r>
+        <w:rPr>
+          <w:rFonts w:ascii="Times New Roman" w:hAnsi="Times New Roman" w:cs="Times New Roman"/>
+          <w:sz w:val="24"/>
+          <w:szCs w:val="24"/>
+        </w:rPr>
+        <w:t xml:space="preserve"> </w:t>
+      </w:r>
+      <w:proofErr w:type="spellStart"/>
+      <w:r>
+        <w:rPr>
+          <w:rFonts w:ascii="Times New Roman" w:hAnsi="Times New Roman" w:cs="Times New Roman"/>
+          <w:sz w:val="24"/>
+          <w:szCs w:val="24"/>
+        </w:rPr>
+        <w:t>tanaman</w:t>
+      </w:r>
+      <w:proofErr w:type="spellEnd"/>
+      <w:r>
+        <w:rPr>
+          <w:rFonts w:ascii="Times New Roman" w:hAnsi="Times New Roman" w:cs="Times New Roman"/>
+          <w:sz w:val="24"/>
+          <w:szCs w:val="24"/>
+        </w:rPr>
+        <w:t xml:space="preserve"> </w:t>
+      </w:r>
+      <w:proofErr w:type="spellStart"/>
+      <w:r>
+        <w:rPr>
+          <w:rFonts w:ascii="Times New Roman" w:hAnsi="Times New Roman" w:cs="Times New Roman"/>
+          <w:sz w:val="24"/>
+          <w:szCs w:val="24"/>
+        </w:rPr>
+        <w:t>buah</w:t>
+      </w:r>
+      <w:proofErr w:type="spellEnd"/>
+      <w:r>
+        <w:rPr>
+          <w:rFonts w:ascii="Times New Roman" w:hAnsi="Times New Roman" w:cs="Times New Roman"/>
+          <w:sz w:val="24"/>
+          <w:szCs w:val="24"/>
+        </w:rPr>
+        <w:t xml:space="preserve"> </w:t>
+      </w:r>
+      <w:proofErr w:type="spellStart"/>
+      <w:r>
+        <w:rPr>
+          <w:rFonts w:ascii="Times New Roman" w:hAnsi="Times New Roman" w:cs="Times New Roman"/>
+          <w:sz w:val="24"/>
+          <w:szCs w:val="24"/>
+        </w:rPr>
+        <w:t>saja</w:t>
+      </w:r>
+      <w:proofErr w:type="spellEnd"/>
+      <w:r>
+        <w:rPr>
+          <w:rFonts w:ascii="Times New Roman" w:hAnsi="Times New Roman" w:cs="Times New Roman"/>
+          <w:sz w:val="24"/>
+          <w:szCs w:val="24"/>
+        </w:rPr>
+        <w:t xml:space="preserve">, </w:t>
+      </w:r>
+      <w:proofErr w:type="spellStart"/>
+      <w:r>
+        <w:rPr>
+          <w:rFonts w:ascii="Times New Roman" w:hAnsi="Times New Roman" w:cs="Times New Roman"/>
+          <w:sz w:val="24"/>
+          <w:szCs w:val="24"/>
+        </w:rPr>
+        <w:t>namun</w:t>
+      </w:r>
+      <w:proofErr w:type="spellEnd"/>
+      <w:r>
+        <w:rPr>
+          <w:rFonts w:ascii="Times New Roman" w:hAnsi="Times New Roman" w:cs="Times New Roman"/>
+          <w:sz w:val="24"/>
+          <w:szCs w:val="24"/>
+        </w:rPr>
+        <w:t xml:space="preserve"> </w:t>
+      </w:r>
+      <w:proofErr w:type="spellStart"/>
+      <w:r>
+        <w:rPr>
+          <w:rFonts w:ascii="Times New Roman" w:hAnsi="Times New Roman" w:cs="Times New Roman"/>
+          <w:sz w:val="24"/>
+          <w:szCs w:val="24"/>
+        </w:rPr>
+        <w:t>sejalan</w:t>
+      </w:r>
+      <w:proofErr w:type="spellEnd"/>
+      <w:r>
+        <w:rPr>
+          <w:rFonts w:ascii="Times New Roman" w:hAnsi="Times New Roman" w:cs="Times New Roman"/>
+          <w:sz w:val="24"/>
+          <w:szCs w:val="24"/>
+        </w:rPr>
+        <w:t xml:space="preserve"> </w:t>
+      </w:r>
+      <w:proofErr w:type="spellStart"/>
+      <w:r>
+        <w:rPr>
+          <w:rFonts w:ascii="Times New Roman" w:hAnsi="Times New Roman" w:cs="Times New Roman"/>
+          <w:sz w:val="24"/>
+          <w:szCs w:val="24"/>
+        </w:rPr>
+        <w:t>dengan</w:t>
+      </w:r>
+      <w:proofErr w:type="spellEnd"/>
+      <w:r>
+        <w:rPr>
+          <w:rFonts w:ascii="Times New Roman" w:hAnsi="Times New Roman" w:cs="Times New Roman"/>
+          <w:sz w:val="24"/>
+          <w:szCs w:val="24"/>
+        </w:rPr>
+        <w:t xml:space="preserve"> </w:t>
+      </w:r>
+      <w:proofErr w:type="spellStart"/>
+      <w:r>
+        <w:rPr>
+          <w:rFonts w:ascii="Times New Roman" w:hAnsi="Times New Roman" w:cs="Times New Roman"/>
+          <w:sz w:val="24"/>
+          <w:szCs w:val="24"/>
+        </w:rPr>
+        <w:t>banyaknya</w:t>
+      </w:r>
+      <w:proofErr w:type="spellEnd"/>
+      <w:r>
+        <w:rPr>
+          <w:rFonts w:ascii="Times New Roman" w:hAnsi="Times New Roman" w:cs="Times New Roman"/>
+          <w:sz w:val="24"/>
+          <w:szCs w:val="24"/>
+        </w:rPr>
+        <w:t xml:space="preserve"> </w:t>
+      </w:r>
+      <w:proofErr w:type="spellStart"/>
+      <w:r>
+        <w:rPr>
+          <w:rFonts w:ascii="Times New Roman" w:hAnsi="Times New Roman" w:cs="Times New Roman"/>
+          <w:sz w:val="24"/>
+          <w:szCs w:val="24"/>
+        </w:rPr>
+        <w:t>permintaan</w:t>
+      </w:r>
+      <w:proofErr w:type="spellEnd"/>
+      <w:r>
+        <w:rPr>
+          <w:rFonts w:ascii="Times New Roman" w:hAnsi="Times New Roman" w:cs="Times New Roman"/>
+          <w:sz w:val="24"/>
+          <w:szCs w:val="24"/>
+        </w:rPr>
+        <w:t xml:space="preserve"> </w:t>
+      </w:r>
+      <w:proofErr w:type="spellStart"/>
+      <w:r>
+        <w:rPr>
+          <w:rFonts w:ascii="Times New Roman" w:hAnsi="Times New Roman" w:cs="Times New Roman"/>
+          <w:sz w:val="24"/>
+          <w:szCs w:val="24"/>
+        </w:rPr>
+        <w:t>konsumen</w:t>
+      </w:r>
+      <w:proofErr w:type="spellEnd"/>
+      <w:r>
+        <w:rPr>
+          <w:rFonts w:ascii="Times New Roman" w:hAnsi="Times New Roman" w:cs="Times New Roman"/>
+          <w:sz w:val="24"/>
+          <w:szCs w:val="24"/>
+        </w:rPr>
+        <w:t xml:space="preserve"> yang </w:t>
+      </w:r>
+      <w:proofErr w:type="spellStart"/>
+      <w:r>
+        <w:rPr>
+          <w:rFonts w:ascii="Times New Roman" w:hAnsi="Times New Roman" w:cs="Times New Roman"/>
+          <w:sz w:val="24"/>
+          <w:szCs w:val="24"/>
+        </w:rPr>
+        <w:t>meminta</w:t>
+      </w:r>
+      <w:proofErr w:type="spellEnd"/>
+      <w:r>
+        <w:rPr>
+          <w:rFonts w:ascii="Times New Roman" w:hAnsi="Times New Roman" w:cs="Times New Roman"/>
+          <w:sz w:val="24"/>
+          <w:szCs w:val="24"/>
+        </w:rPr>
+        <w:t xml:space="preserve"> </w:t>
+      </w:r>
+      <w:proofErr w:type="spellStart"/>
+      <w:r>
+        <w:rPr>
+          <w:rFonts w:ascii="Times New Roman" w:hAnsi="Times New Roman" w:cs="Times New Roman"/>
+          <w:sz w:val="24"/>
+          <w:szCs w:val="24"/>
+        </w:rPr>
+        <w:t>untuk</w:t>
+      </w:r>
+      <w:proofErr w:type="spellEnd"/>
+      <w:r>
+        <w:rPr>
+          <w:rFonts w:ascii="Times New Roman" w:hAnsi="Times New Roman" w:cs="Times New Roman"/>
+          <w:sz w:val="24"/>
+          <w:szCs w:val="24"/>
+        </w:rPr>
+        <w:t xml:space="preserve"> </w:t>
+      </w:r>
+      <w:proofErr w:type="spellStart"/>
+      <w:r>
+        <w:rPr>
+          <w:rFonts w:ascii="Times New Roman" w:hAnsi="Times New Roman" w:cs="Times New Roman"/>
+          <w:sz w:val="24"/>
+          <w:szCs w:val="24"/>
+        </w:rPr>
+        <w:t>merawat</w:t>
+      </w:r>
+      <w:proofErr w:type="spellEnd"/>
+      <w:r>
+        <w:rPr>
+          <w:rFonts w:ascii="Times New Roman" w:hAnsi="Times New Roman" w:cs="Times New Roman"/>
+          <w:sz w:val="24"/>
+          <w:szCs w:val="24"/>
+        </w:rPr>
+        <w:t xml:space="preserve"> </w:t>
+      </w:r>
+      <w:proofErr w:type="spellStart"/>
+      <w:r>
+        <w:rPr>
+          <w:rFonts w:ascii="Times New Roman" w:hAnsi="Times New Roman" w:cs="Times New Roman"/>
+          <w:sz w:val="24"/>
+          <w:szCs w:val="24"/>
+        </w:rPr>
+        <w:t>tanaman</w:t>
+      </w:r>
+      <w:proofErr w:type="spellEnd"/>
+      <w:r>
+        <w:rPr>
+          <w:rFonts w:ascii="Times New Roman" w:hAnsi="Times New Roman" w:cs="Times New Roman"/>
+          <w:sz w:val="24"/>
+          <w:szCs w:val="24"/>
+        </w:rPr>
+        <w:t xml:space="preserve"> </w:t>
+      </w:r>
+      <w:proofErr w:type="spellStart"/>
+      <w:r>
+        <w:rPr>
+          <w:rFonts w:ascii="Times New Roman" w:hAnsi="Times New Roman" w:cs="Times New Roman"/>
+          <w:sz w:val="24"/>
+          <w:szCs w:val="24"/>
+        </w:rPr>
+        <w:t>buah</w:t>
+      </w:r>
+      <w:proofErr w:type="spellEnd"/>
+      <w:r>
+        <w:rPr>
+          <w:rFonts w:ascii="Times New Roman" w:hAnsi="Times New Roman" w:cs="Times New Roman"/>
+          <w:sz w:val="24"/>
+          <w:szCs w:val="24"/>
+        </w:rPr>
+        <w:t xml:space="preserve"> </w:t>
+      </w:r>
+      <w:proofErr w:type="spellStart"/>
+      <w:r>
+        <w:rPr>
+          <w:rFonts w:ascii="Times New Roman" w:hAnsi="Times New Roman" w:cs="Times New Roman"/>
+          <w:sz w:val="24"/>
+          <w:szCs w:val="24"/>
+        </w:rPr>
+        <w:t>dan</w:t>
+      </w:r>
+      <w:proofErr w:type="spellEnd"/>
+      <w:r>
+        <w:rPr>
+          <w:rFonts w:ascii="Times New Roman" w:hAnsi="Times New Roman" w:cs="Times New Roman"/>
+          <w:sz w:val="24"/>
+          <w:szCs w:val="24"/>
+        </w:rPr>
+        <w:t xml:space="preserve"> </w:t>
+      </w:r>
+      <w:proofErr w:type="spellStart"/>
+      <w:r>
+        <w:rPr>
+          <w:rFonts w:ascii="Times New Roman" w:hAnsi="Times New Roman" w:cs="Times New Roman"/>
+          <w:sz w:val="24"/>
+          <w:szCs w:val="24"/>
+        </w:rPr>
+        <w:t>membuat</w:t>
+      </w:r>
+      <w:proofErr w:type="spellEnd"/>
+      <w:r>
+        <w:rPr>
+          <w:rFonts w:ascii="Times New Roman" w:hAnsi="Times New Roman" w:cs="Times New Roman"/>
+          <w:sz w:val="24"/>
+          <w:szCs w:val="24"/>
+        </w:rPr>
+        <w:t xml:space="preserve"> </w:t>
+      </w:r>
+      <w:proofErr w:type="spellStart"/>
+      <w:r>
+        <w:rPr>
+          <w:rFonts w:ascii="Times New Roman" w:hAnsi="Times New Roman" w:cs="Times New Roman"/>
+          <w:sz w:val="24"/>
+          <w:szCs w:val="24"/>
+        </w:rPr>
+        <w:t>taman</w:t>
+      </w:r>
+      <w:proofErr w:type="spellEnd"/>
+      <w:r>
+        <w:rPr>
+          <w:rFonts w:ascii="Times New Roman" w:hAnsi="Times New Roman" w:cs="Times New Roman"/>
+          <w:sz w:val="24"/>
+          <w:szCs w:val="24"/>
+        </w:rPr>
+        <w:t xml:space="preserve"> </w:t>
+      </w:r>
+      <w:proofErr w:type="spellStart"/>
+      <w:r>
+        <w:rPr>
+          <w:rFonts w:ascii="Times New Roman" w:hAnsi="Times New Roman" w:cs="Times New Roman"/>
+          <w:sz w:val="24"/>
+          <w:szCs w:val="24"/>
+        </w:rPr>
+        <w:t>atau</w:t>
+      </w:r>
+      <w:proofErr w:type="spellEnd"/>
+      <w:r>
+        <w:rPr>
+          <w:rFonts w:ascii="Times New Roman" w:hAnsi="Times New Roman" w:cs="Times New Roman"/>
+          <w:sz w:val="24"/>
+          <w:szCs w:val="24"/>
+        </w:rPr>
+        <w:t xml:space="preserve"> landscape. </w:t>
+      </w:r>
+      <w:proofErr w:type="spellStart"/>
+      <w:r>
+        <w:rPr>
+          <w:rFonts w:ascii="Times New Roman" w:hAnsi="Times New Roman" w:cs="Times New Roman"/>
+          <w:sz w:val="24"/>
+          <w:szCs w:val="24"/>
+        </w:rPr>
+        <w:t>Sejak</w:t>
+      </w:r>
+      <w:proofErr w:type="spellEnd"/>
+      <w:r>
+        <w:rPr>
+          <w:rFonts w:ascii="Times New Roman" w:hAnsi="Times New Roman" w:cs="Times New Roman"/>
+          <w:sz w:val="24"/>
+          <w:szCs w:val="24"/>
+        </w:rPr>
+        <w:t xml:space="preserve"> </w:t>
+      </w:r>
+      <w:proofErr w:type="spellStart"/>
+      <w:r>
+        <w:rPr>
+          <w:rFonts w:ascii="Times New Roman" w:hAnsi="Times New Roman" w:cs="Times New Roman"/>
+          <w:sz w:val="24"/>
+          <w:szCs w:val="24"/>
+        </w:rPr>
+        <w:t>itu</w:t>
+      </w:r>
+      <w:proofErr w:type="spellEnd"/>
+      <w:r>
+        <w:rPr>
+          <w:rFonts w:ascii="Times New Roman" w:hAnsi="Times New Roman" w:cs="Times New Roman"/>
+          <w:sz w:val="24"/>
+          <w:szCs w:val="24"/>
+        </w:rPr>
+        <w:t xml:space="preserve"> kami </w:t>
+      </w:r>
+      <w:proofErr w:type="spellStart"/>
+      <w:r>
+        <w:rPr>
+          <w:rFonts w:ascii="Times New Roman" w:hAnsi="Times New Roman" w:cs="Times New Roman"/>
+          <w:sz w:val="24"/>
+          <w:szCs w:val="24"/>
+        </w:rPr>
+        <w:t>membuat</w:t>
+      </w:r>
+      <w:proofErr w:type="spellEnd"/>
+      <w:r>
+        <w:rPr>
+          <w:rFonts w:ascii="Times New Roman" w:hAnsi="Times New Roman" w:cs="Times New Roman"/>
+          <w:sz w:val="24"/>
+          <w:szCs w:val="24"/>
+        </w:rPr>
+        <w:t xml:space="preserve"> divisi </w:t>
+      </w:r>
+      <w:proofErr w:type="spellStart"/>
+      <w:r>
+        <w:rPr>
+          <w:rFonts w:ascii="Times New Roman" w:hAnsi="Times New Roman" w:cs="Times New Roman"/>
+          <w:sz w:val="24"/>
+          <w:szCs w:val="24"/>
+        </w:rPr>
+        <w:t>khusus</w:t>
+      </w:r>
+      <w:proofErr w:type="spellEnd"/>
+      <w:r>
+        <w:rPr>
+          <w:rFonts w:ascii="Times New Roman" w:hAnsi="Times New Roman" w:cs="Times New Roman"/>
+          <w:sz w:val="24"/>
+          <w:szCs w:val="24"/>
+        </w:rPr>
+        <w:t xml:space="preserve"> </w:t>
+      </w:r>
+      <w:proofErr w:type="spellStart"/>
+      <w:r>
+        <w:rPr>
+          <w:rFonts w:ascii="Times New Roman" w:hAnsi="Times New Roman" w:cs="Times New Roman"/>
+          <w:sz w:val="24"/>
+          <w:szCs w:val="24"/>
+        </w:rPr>
+        <w:t>untuk</w:t>
+      </w:r>
+      <w:proofErr w:type="spellEnd"/>
+      <w:r>
+        <w:rPr>
+          <w:rFonts w:ascii="Times New Roman" w:hAnsi="Times New Roman" w:cs="Times New Roman"/>
+          <w:sz w:val="24"/>
+          <w:szCs w:val="24"/>
+        </w:rPr>
+        <w:t xml:space="preserve"> </w:t>
+      </w:r>
+      <w:proofErr w:type="spellStart"/>
+      <w:r>
+        <w:rPr>
+          <w:rFonts w:ascii="Times New Roman" w:hAnsi="Times New Roman" w:cs="Times New Roman"/>
+          <w:sz w:val="24"/>
+          <w:szCs w:val="24"/>
+        </w:rPr>
+        <w:t>perawatan</w:t>
+      </w:r>
+      <w:proofErr w:type="spellEnd"/>
+      <w:r>
+        <w:rPr>
+          <w:rFonts w:ascii="Times New Roman" w:hAnsi="Times New Roman" w:cs="Times New Roman"/>
+          <w:sz w:val="24"/>
+          <w:szCs w:val="24"/>
+        </w:rPr>
+        <w:t xml:space="preserve"> </w:t>
+      </w:r>
+      <w:proofErr w:type="spellStart"/>
+      <w:r>
+        <w:rPr>
+          <w:rFonts w:ascii="Times New Roman" w:hAnsi="Times New Roman" w:cs="Times New Roman"/>
+          <w:sz w:val="24"/>
+          <w:szCs w:val="24"/>
+        </w:rPr>
+        <w:t>taman</w:t>
+      </w:r>
+      <w:proofErr w:type="spellEnd"/>
+      <w:r>
+        <w:rPr>
+          <w:rFonts w:ascii="Times New Roman" w:hAnsi="Times New Roman" w:cs="Times New Roman"/>
+          <w:sz w:val="24"/>
+          <w:szCs w:val="24"/>
+        </w:rPr>
+        <w:t xml:space="preserve"> </w:t>
+      </w:r>
+      <w:proofErr w:type="spellStart"/>
+      <w:r>
+        <w:rPr>
+          <w:rFonts w:ascii="Times New Roman" w:hAnsi="Times New Roman" w:cs="Times New Roman"/>
+          <w:sz w:val="24"/>
+          <w:szCs w:val="24"/>
+        </w:rPr>
+        <w:t>dan</w:t>
+      </w:r>
+      <w:proofErr w:type="spellEnd"/>
+      <w:r>
+        <w:rPr>
+          <w:rFonts w:ascii="Times New Roman" w:hAnsi="Times New Roman" w:cs="Times New Roman"/>
+          <w:sz w:val="24"/>
+          <w:szCs w:val="24"/>
+        </w:rPr>
+        <w:t xml:space="preserve"> kami </w:t>
+      </w:r>
+      <w:proofErr w:type="spellStart"/>
+      <w:r>
+        <w:rPr>
+          <w:rFonts w:ascii="Times New Roman" w:hAnsi="Times New Roman" w:cs="Times New Roman"/>
+          <w:sz w:val="24"/>
+          <w:szCs w:val="24"/>
+        </w:rPr>
+        <w:t>berusaha</w:t>
+      </w:r>
+      <w:proofErr w:type="spellEnd"/>
+      <w:r>
+        <w:rPr>
+          <w:rFonts w:ascii="Times New Roman" w:hAnsi="Times New Roman" w:cs="Times New Roman"/>
+          <w:sz w:val="24"/>
+          <w:szCs w:val="24"/>
+        </w:rPr>
+        <w:t xml:space="preserve"> </w:t>
+      </w:r>
+      <w:proofErr w:type="spellStart"/>
+      <w:r>
+        <w:rPr>
+          <w:rFonts w:ascii="Times New Roman" w:hAnsi="Times New Roman" w:cs="Times New Roman"/>
+          <w:sz w:val="24"/>
+          <w:szCs w:val="24"/>
+        </w:rPr>
+        <w:t>untuk</w:t>
+      </w:r>
+      <w:proofErr w:type="spellEnd"/>
+      <w:r>
+        <w:rPr>
+          <w:rFonts w:ascii="Times New Roman" w:hAnsi="Times New Roman" w:cs="Times New Roman"/>
+          <w:sz w:val="24"/>
+          <w:szCs w:val="24"/>
+        </w:rPr>
+        <w:t xml:space="preserve"> </w:t>
+      </w:r>
+      <w:proofErr w:type="spellStart"/>
+      <w:r>
+        <w:rPr>
+          <w:rFonts w:ascii="Times New Roman" w:hAnsi="Times New Roman" w:cs="Times New Roman"/>
+          <w:sz w:val="24"/>
+          <w:szCs w:val="24"/>
+        </w:rPr>
+        <w:t>melengkapi</w:t>
+      </w:r>
+      <w:proofErr w:type="spellEnd"/>
+      <w:r>
+        <w:rPr>
+          <w:rFonts w:ascii="Times New Roman" w:hAnsi="Times New Roman" w:cs="Times New Roman"/>
+          <w:sz w:val="24"/>
+          <w:szCs w:val="24"/>
+        </w:rPr>
+        <w:t xml:space="preserve"> </w:t>
+      </w:r>
+      <w:proofErr w:type="spellStart"/>
+      <w:r>
+        <w:rPr>
+          <w:rFonts w:ascii="Times New Roman" w:hAnsi="Times New Roman" w:cs="Times New Roman"/>
+          <w:sz w:val="24"/>
+          <w:szCs w:val="24"/>
+        </w:rPr>
+        <w:t>produk</w:t>
+      </w:r>
+      <w:proofErr w:type="spellEnd"/>
+      <w:r>
+        <w:rPr>
+          <w:rFonts w:ascii="Times New Roman" w:hAnsi="Times New Roman" w:cs="Times New Roman"/>
+          <w:sz w:val="24"/>
+          <w:szCs w:val="24"/>
+        </w:rPr>
+        <w:t xml:space="preserve"> - </w:t>
+      </w:r>
+      <w:proofErr w:type="spellStart"/>
+      <w:r>
+        <w:rPr>
+          <w:rFonts w:ascii="Times New Roman" w:hAnsi="Times New Roman" w:cs="Times New Roman"/>
+          <w:sz w:val="24"/>
+          <w:szCs w:val="24"/>
+        </w:rPr>
+        <w:t>produk</w:t>
+      </w:r>
+      <w:proofErr w:type="spellEnd"/>
+      <w:r>
+        <w:rPr>
+          <w:rFonts w:ascii="Times New Roman" w:hAnsi="Times New Roman" w:cs="Times New Roman"/>
+          <w:sz w:val="24"/>
+          <w:szCs w:val="24"/>
+        </w:rPr>
+        <w:t xml:space="preserve"> yang </w:t>
+      </w:r>
+      <w:proofErr w:type="spellStart"/>
+      <w:r>
+        <w:rPr>
+          <w:rFonts w:ascii="Times New Roman" w:hAnsi="Times New Roman" w:cs="Times New Roman"/>
+          <w:sz w:val="24"/>
+          <w:szCs w:val="24"/>
+        </w:rPr>
+        <w:t>ada</w:t>
+      </w:r>
+      <w:proofErr w:type="spellEnd"/>
+      <w:r>
+        <w:rPr>
+          <w:rFonts w:ascii="Times New Roman" w:hAnsi="Times New Roman" w:cs="Times New Roman"/>
+          <w:sz w:val="24"/>
+          <w:szCs w:val="24"/>
+        </w:rPr>
+        <w:t xml:space="preserve"> di </w:t>
+      </w:r>
+      <w:proofErr w:type="spellStart"/>
+      <w:r>
+        <w:rPr>
+          <w:rFonts w:ascii="Times New Roman" w:hAnsi="Times New Roman" w:cs="Times New Roman"/>
+          <w:sz w:val="24"/>
+          <w:szCs w:val="24"/>
+        </w:rPr>
+        <w:t>toko</w:t>
+      </w:r>
+      <w:proofErr w:type="spellEnd"/>
+      <w:r>
+        <w:rPr>
+          <w:rFonts w:ascii="Times New Roman" w:hAnsi="Times New Roman" w:cs="Times New Roman"/>
+          <w:sz w:val="24"/>
+          <w:szCs w:val="24"/>
+        </w:rPr>
+        <w:t xml:space="preserve"> kami.</w:t>
       </w:r>
     </w:p>
     <w:p>
@@ -189,45 +1531,93 @@
           <w:szCs w:val="24"/>
         </w:rPr>
       </w:pPr>
-      <w:r>
-        <w:rPr>
-          <w:rFonts w:ascii="Times New Roman" w:hAnsi="Times New Roman" w:cs="Times New Roman"/>
-          <w:sz w:val="24"/>
-          <w:szCs w:val="24"/>
-        </w:rPr>
-        <w:t>Visi,</w:t>
-      </w:r>
-      <w:r>
-        <w:rPr>
-          <w:rFonts w:ascii="Times New Roman" w:hAnsi="Times New Roman" w:cs="Times New Roman"/>
-          <w:sz w:val="24"/>
-          <w:szCs w:val="24"/>
-        </w:rPr>
-        <w:t xml:space="preserve"> </w:t>
-      </w:r>
-      <w:r>
-        <w:rPr>
-          <w:rFonts w:ascii="Times New Roman" w:hAnsi="Times New Roman" w:cs="Times New Roman"/>
-          <w:sz w:val="24"/>
-          <w:szCs w:val="24"/>
-        </w:rPr>
-        <w:t xml:space="preserve">Misi </w:t>
-      </w:r>
-      <w:r>
-        <w:rPr>
-          <w:rFonts w:ascii="Times New Roman" w:hAnsi="Times New Roman" w:cs="Times New Roman"/>
-          <w:sz w:val="24"/>
-          <w:szCs w:val="24"/>
-        </w:rPr>
-        <w:t xml:space="preserve">dan Value </w:t>
-      </w:r>
-      <w:r>
-        <w:rPr>
-          <w:rFonts w:ascii="Times New Roman" w:hAnsi="Times New Roman" w:cs="Times New Roman"/>
-          <w:sz w:val="24"/>
-          <w:szCs w:val="24"/>
-        </w:rPr>
-        <w:t>CV Tunas Agri Farm</w:t>
+      <w:proofErr w:type="spellStart"/>
+      <w:r>
+        <w:rPr>
+          <w:rFonts w:ascii="Times New Roman" w:hAnsi="Times New Roman" w:cs="Times New Roman"/>
+          <w:sz w:val="24"/>
+          <w:szCs w:val="24"/>
+        </w:rPr>
+        <w:t>Visi</w:t>
+      </w:r>
+      <w:proofErr w:type="spellEnd"/>
+      <w:r>
+        <w:rPr>
+          <w:rFonts w:ascii="Times New Roman" w:hAnsi="Times New Roman" w:cs="Times New Roman"/>
+          <w:sz w:val="24"/>
+          <w:szCs w:val="24"/>
+        </w:rPr>
+        <w:t>,</w:t>
+      </w:r>
+      <w:r>
+        <w:rPr>
+          <w:rFonts w:ascii="Times New Roman" w:hAnsi="Times New Roman" w:cs="Times New Roman"/>
+          <w:sz w:val="24"/>
+          <w:szCs w:val="24"/>
+        </w:rPr>
+        <w:t xml:space="preserve"> </w:t>
+      </w:r>
+      <w:proofErr w:type="spellStart"/>
+      <w:r>
+        <w:rPr>
+          <w:rFonts w:ascii="Times New Roman" w:hAnsi="Times New Roman" w:cs="Times New Roman"/>
+          <w:sz w:val="24"/>
+          <w:szCs w:val="24"/>
+        </w:rPr>
+        <w:t>Misi</w:t>
+      </w:r>
+      <w:proofErr w:type="spellEnd"/>
+      <w:r>
+        <w:rPr>
+          <w:rFonts w:ascii="Times New Roman" w:hAnsi="Times New Roman" w:cs="Times New Roman"/>
+          <w:sz w:val="24"/>
+          <w:szCs w:val="24"/>
+        </w:rPr>
+        <w:t xml:space="preserve"> </w:t>
+      </w:r>
+      <w:proofErr w:type="spellStart"/>
+      <w:r>
+        <w:rPr>
+          <w:rFonts w:ascii="Times New Roman" w:hAnsi="Times New Roman" w:cs="Times New Roman"/>
+          <w:sz w:val="24"/>
+          <w:szCs w:val="24"/>
+        </w:rPr>
+        <w:t>dan</w:t>
+      </w:r>
+      <w:proofErr w:type="spellEnd"/>
+      <w:r>
+        <w:rPr>
+          <w:rFonts w:ascii="Times New Roman" w:hAnsi="Times New Roman" w:cs="Times New Roman"/>
+          <w:sz w:val="24"/>
+          <w:szCs w:val="24"/>
+        </w:rPr>
+        <w:t xml:space="preserve"> Value </w:t>
+      </w:r>
+      <w:r>
+        <w:rPr>
+          <w:rFonts w:ascii="Times New Roman" w:hAnsi="Times New Roman" w:cs="Times New Roman"/>
+          <w:sz w:val="24"/>
+          <w:szCs w:val="24"/>
+        </w:rPr>
+        <w:t xml:space="preserve">CV Tunas </w:t>
+      </w:r>
+      <w:proofErr w:type="spellStart"/>
+      <w:r>
+        <w:rPr>
+          <w:rFonts w:ascii="Times New Roman" w:hAnsi="Times New Roman" w:cs="Times New Roman"/>
+          <w:sz w:val="24"/>
+          <w:szCs w:val="24"/>
+        </w:rPr>
+        <w:t>Agri</w:t>
+      </w:r>
+      <w:proofErr w:type="spellEnd"/>
+      <w:r>
+        <w:rPr>
+          <w:rFonts w:ascii="Times New Roman" w:hAnsi="Times New Roman" w:cs="Times New Roman"/>
+          <w:sz w:val="24"/>
+          <w:szCs w:val="24"/>
+        </w:rPr>
+        <w:t xml:space="preserve"> Farm</w:t>
       </w:r>
     </w:p>
     <w:p>
@@ -245,21 +1635,49 @@
           <w:szCs w:val="24"/>
         </w:rPr>
       </w:pPr>
-      <w:r>
-        <w:rPr>
-          <w:rFonts w:ascii="Times New Roman" w:hAnsi="Times New Roman" w:cs="Times New Roman"/>
-          <w:sz w:val="24"/>
-          <w:szCs w:val="24"/>
-        </w:rPr>
-        <w:t xml:space="preserve">Visi </w:t>
-      </w:r>
-      <w:r>
-        <w:rPr>
-          <w:rFonts w:ascii="Times New Roman" w:hAnsi="Times New Roman" w:cs="Times New Roman"/>
-          <w:sz w:val="24"/>
-          <w:szCs w:val="24"/>
-        </w:rPr>
-        <w:t>CV Tunas Agri Farm</w:t>
+      <w:proofErr w:type="spellStart"/>
+      <w:r>
+        <w:rPr>
+          <w:rFonts w:ascii="Times New Roman" w:hAnsi="Times New Roman" w:cs="Times New Roman"/>
+          <w:sz w:val="24"/>
+          <w:szCs w:val="24"/>
+        </w:rPr>
+        <w:t>Visi</w:t>
+      </w:r>
+      <w:proofErr w:type="spellEnd"/>
+      <w:r>
+        <w:rPr>
+          <w:rFonts w:ascii="Times New Roman" w:hAnsi="Times New Roman" w:cs="Times New Roman"/>
+          <w:sz w:val="24"/>
+          <w:szCs w:val="24"/>
+        </w:rPr>
+        <w:t xml:space="preserve"> </w:t>
+      </w:r>
+      <w:r>
+        <w:rPr>
+          <w:rFonts w:ascii="Times New Roman" w:hAnsi="Times New Roman" w:cs="Times New Roman"/>
+          <w:sz w:val="24"/>
+          <w:szCs w:val="24"/>
+        </w:rPr>
+        <w:t xml:space="preserve">CV Tunas </w:t>
+      </w:r>
+      <w:proofErr w:type="spellStart"/>
+      <w:r>
+        <w:rPr>
+          <w:rFonts w:ascii="Times New Roman" w:hAnsi="Times New Roman" w:cs="Times New Roman"/>
+          <w:sz w:val="24"/>
+          <w:szCs w:val="24"/>
+        </w:rPr>
+        <w:t>Agri</w:t>
+      </w:r>
+      <w:proofErr w:type="spellEnd"/>
+      <w:r>
+        <w:rPr>
+          <w:rFonts w:ascii="Times New Roman" w:hAnsi="Times New Roman" w:cs="Times New Roman"/>
+          <w:sz w:val="24"/>
+          <w:szCs w:val="24"/>
+        </w:rPr>
+        <w:t xml:space="preserve"> Farm</w:t>
       </w:r>
       <w:r>
         <w:rPr>
@@ -282,14 +1700,178 @@
           <w:szCs w:val="24"/>
         </w:rPr>
       </w:pPr>
-      <w:r>
-        <w:rPr>
-          <w:rFonts w:ascii="Times New Roman" w:hAnsi="Times New Roman" w:cs="Times New Roman"/>
-          <w:sz w:val="24"/>
-          <w:szCs w:val="24"/>
-        </w:rPr>
-        <w:t>Menjadi toko ritail pertanian terlengkap yang tersebar diseluruh kota besar di indonesia</w:t>
-      </w:r>
+      <w:proofErr w:type="spellStart"/>
+      <w:r>
+        <w:rPr>
+          <w:rFonts w:ascii="Times New Roman" w:hAnsi="Times New Roman" w:cs="Times New Roman"/>
+          <w:sz w:val="24"/>
+          <w:szCs w:val="24"/>
+        </w:rPr>
+        <w:t>Menjadi</w:t>
+      </w:r>
+      <w:proofErr w:type="spellEnd"/>
+      <w:r>
+        <w:rPr>
+          <w:rFonts w:ascii="Times New Roman" w:hAnsi="Times New Roman" w:cs="Times New Roman"/>
+          <w:sz w:val="24"/>
+          <w:szCs w:val="24"/>
+        </w:rPr>
+        <w:t xml:space="preserve"> </w:t>
+      </w:r>
+      <w:proofErr w:type="spellStart"/>
+      <w:r>
+        <w:rPr>
+          <w:rFonts w:ascii="Times New Roman" w:hAnsi="Times New Roman" w:cs="Times New Roman"/>
+          <w:sz w:val="24"/>
+          <w:szCs w:val="24"/>
+        </w:rPr>
+        <w:t>toko</w:t>
+      </w:r>
+      <w:proofErr w:type="spellEnd"/>
+      <w:r>
+        <w:rPr>
+          <w:rFonts w:ascii="Times New Roman" w:hAnsi="Times New Roman" w:cs="Times New Roman"/>
+          <w:sz w:val="24"/>
+          <w:szCs w:val="24"/>
+        </w:rPr>
+        <w:t xml:space="preserve"> </w:t>
+      </w:r>
+      <w:proofErr w:type="spellStart"/>
+      <w:r>
+        <w:rPr>
+          <w:rFonts w:ascii="Times New Roman" w:hAnsi="Times New Roman" w:cs="Times New Roman"/>
+          <w:sz w:val="24"/>
+          <w:szCs w:val="24"/>
+        </w:rPr>
+        <w:t>ritail</w:t>
+      </w:r>
+      <w:proofErr w:type="spellEnd"/>
+      <w:r>
+        <w:rPr>
+          <w:rFonts w:ascii="Times New Roman" w:hAnsi="Times New Roman" w:cs="Times New Roman"/>
+          <w:sz w:val="24"/>
+          <w:szCs w:val="24"/>
+        </w:rPr>
+        <w:t xml:space="preserve"> </w:t>
+      </w:r>
+      <w:proofErr w:type="spellStart"/>
+      <w:r>
+        <w:rPr>
+          <w:rFonts w:ascii="Times New Roman" w:hAnsi="Times New Roman" w:cs="Times New Roman"/>
+          <w:sz w:val="24"/>
+          <w:szCs w:val="24"/>
+        </w:rPr>
+        <w:t>pertanian</w:t>
+      </w:r>
+      <w:proofErr w:type="spellEnd"/>
+      <w:r>
+        <w:rPr>
+          <w:rFonts w:ascii="Times New Roman" w:hAnsi="Times New Roman" w:cs="Times New Roman"/>
+          <w:sz w:val="24"/>
+          <w:szCs w:val="24"/>
+        </w:rPr>
+        <w:t xml:space="preserve"> </w:t>
+      </w:r>
+      <w:proofErr w:type="spellStart"/>
+      <w:r>
+        <w:rPr>
+          <w:rFonts w:ascii="Times New Roman" w:hAnsi="Times New Roman" w:cs="Times New Roman"/>
+          <w:sz w:val="24"/>
+          <w:szCs w:val="24"/>
+        </w:rPr>
+        <w:t>terlengkap</w:t>
+      </w:r>
+      <w:proofErr w:type="spellEnd"/>
+      <w:r>
+        <w:rPr>
+          <w:rFonts w:ascii="Times New Roman" w:hAnsi="Times New Roman" w:cs="Times New Roman"/>
+          <w:sz w:val="24"/>
+          <w:szCs w:val="24"/>
+        </w:rPr>
+        <w:t xml:space="preserve"> yang </w:t>
+      </w:r>
+      <w:proofErr w:type="spellStart"/>
+      <w:r>
+        <w:rPr>
+          <w:rFonts w:ascii="Times New Roman" w:hAnsi="Times New Roman" w:cs="Times New Roman"/>
+          <w:sz w:val="24"/>
+          <w:szCs w:val="24"/>
+        </w:rPr>
+        <w:t>tersebar</w:t>
+      </w:r>
+      <w:proofErr w:type="spellEnd"/>
+      <w:r>
+        <w:rPr>
+          <w:rFonts w:ascii="Times New Roman" w:hAnsi="Times New Roman" w:cs="Times New Roman"/>
+          <w:sz w:val="24"/>
+          <w:szCs w:val="24"/>
+        </w:rPr>
+        <w:t xml:space="preserve"> </w:t>
+      </w:r>
+      <w:proofErr w:type="spellStart"/>
+      <w:r>
+        <w:rPr>
+          <w:rFonts w:ascii="Times New Roman" w:hAnsi="Times New Roman" w:cs="Times New Roman"/>
+          <w:sz w:val="24"/>
+          <w:szCs w:val="24"/>
+        </w:rPr>
+        <w:t>diseluruh</w:t>
+      </w:r>
+      <w:proofErr w:type="spellEnd"/>
+      <w:r>
+        <w:rPr>
+          <w:rFonts w:ascii="Times New Roman" w:hAnsi="Times New Roman" w:cs="Times New Roman"/>
+          <w:sz w:val="24"/>
+          <w:szCs w:val="24"/>
+        </w:rPr>
+        <w:t xml:space="preserve"> </w:t>
+      </w:r>
+      <w:proofErr w:type="spellStart"/>
+      <w:r>
+        <w:rPr>
+          <w:rFonts w:ascii="Times New Roman" w:hAnsi="Times New Roman" w:cs="Times New Roman"/>
+          <w:sz w:val="24"/>
+          <w:szCs w:val="24"/>
+        </w:rPr>
+        <w:t>kota</w:t>
+      </w:r>
+      <w:proofErr w:type="spellEnd"/>
+      <w:r>
+        <w:rPr>
+          <w:rFonts w:ascii="Times New Roman" w:hAnsi="Times New Roman" w:cs="Times New Roman"/>
+          <w:sz w:val="24"/>
+          <w:szCs w:val="24"/>
+        </w:rPr>
+        <w:t xml:space="preserve"> </w:t>
+      </w:r>
+      <w:proofErr w:type="spellStart"/>
+      <w:r>
+        <w:rPr>
+          <w:rFonts w:ascii="Times New Roman" w:hAnsi="Times New Roman" w:cs="Times New Roman"/>
+          <w:sz w:val="24"/>
+          <w:szCs w:val="24"/>
+        </w:rPr>
+        <w:t>besar</w:t>
+      </w:r>
+      <w:proofErr w:type="spellEnd"/>
+      <w:r>
+        <w:rPr>
+          <w:rFonts w:ascii="Times New Roman" w:hAnsi="Times New Roman" w:cs="Times New Roman"/>
+          <w:sz w:val="24"/>
+          <w:szCs w:val="24"/>
+        </w:rPr>
+        <w:t xml:space="preserve"> di </w:t>
+      </w:r>
+      <w:proofErr w:type="spellStart"/>
+      <w:r>
+        <w:rPr>
+          <w:rFonts w:ascii="Times New Roman" w:hAnsi="Times New Roman" w:cs="Times New Roman"/>
+          <w:sz w:val="24"/>
+          <w:szCs w:val="24"/>
+        </w:rPr>
+        <w:t>indonesia</w:t>
+      </w:r>
+      <w:proofErr w:type="spellEnd"/>
     </w:p>
     <w:p>
       <w:pPr>
@@ -306,21 +1888,49 @@
           <w:szCs w:val="24"/>
         </w:rPr>
       </w:pPr>
-      <w:r>
-        <w:rPr>
-          <w:rFonts w:ascii="Times New Roman" w:hAnsi="Times New Roman" w:cs="Times New Roman"/>
-          <w:sz w:val="24"/>
-          <w:szCs w:val="24"/>
-        </w:rPr>
-        <w:t xml:space="preserve">Misi </w:t>
-      </w:r>
-      <w:r>
-        <w:rPr>
-          <w:rFonts w:ascii="Times New Roman" w:hAnsi="Times New Roman" w:cs="Times New Roman"/>
-          <w:sz w:val="24"/>
-          <w:szCs w:val="24"/>
-        </w:rPr>
-        <w:t>CV Tunas Agri Farm</w:t>
+      <w:proofErr w:type="spellStart"/>
+      <w:r>
+        <w:rPr>
+          <w:rFonts w:ascii="Times New Roman" w:hAnsi="Times New Roman" w:cs="Times New Roman"/>
+          <w:sz w:val="24"/>
+          <w:szCs w:val="24"/>
+        </w:rPr>
+        <w:t>Misi</w:t>
+      </w:r>
+      <w:proofErr w:type="spellEnd"/>
+      <w:r>
+        <w:rPr>
+          <w:rFonts w:ascii="Times New Roman" w:hAnsi="Times New Roman" w:cs="Times New Roman"/>
+          <w:sz w:val="24"/>
+          <w:szCs w:val="24"/>
+        </w:rPr>
+        <w:t xml:space="preserve"> </w:t>
+      </w:r>
+      <w:r>
+        <w:rPr>
+          <w:rFonts w:ascii="Times New Roman" w:hAnsi="Times New Roman" w:cs="Times New Roman"/>
+          <w:sz w:val="24"/>
+          <w:szCs w:val="24"/>
+        </w:rPr>
+        <w:t xml:space="preserve">CV Tunas </w:t>
+      </w:r>
+      <w:proofErr w:type="spellStart"/>
+      <w:r>
+        <w:rPr>
+          <w:rFonts w:ascii="Times New Roman" w:hAnsi="Times New Roman" w:cs="Times New Roman"/>
+          <w:sz w:val="24"/>
+          <w:szCs w:val="24"/>
+        </w:rPr>
+        <w:t>Agri</w:t>
+      </w:r>
+      <w:proofErr w:type="spellEnd"/>
+      <w:r>
+        <w:rPr>
+          <w:rFonts w:ascii="Times New Roman" w:hAnsi="Times New Roman" w:cs="Times New Roman"/>
+          <w:sz w:val="24"/>
+          <w:szCs w:val="24"/>
+        </w:rPr>
+        <w:t xml:space="preserve"> Farm</w:t>
       </w:r>
     </w:p>
     <w:p>
@@ -338,14 +1948,268 @@
           <w:szCs w:val="24"/>
         </w:rPr>
       </w:pPr>
-      <w:r>
-        <w:rPr>
-          <w:rFonts w:ascii="Times New Roman" w:hAnsi="Times New Roman" w:cs="Times New Roman"/>
-          <w:sz w:val="24"/>
-          <w:szCs w:val="24"/>
-        </w:rPr>
-        <w:t>Menyediakan sarana pertanian, tanaman, media informasi, produksi olahan herbal dan jasa - jasa bidang pertanian kepada masyarakat umum</w:t>
-      </w:r>
+      <w:proofErr w:type="spellStart"/>
+      <w:r>
+        <w:rPr>
+          <w:rFonts w:ascii="Times New Roman" w:hAnsi="Times New Roman" w:cs="Times New Roman"/>
+          <w:sz w:val="24"/>
+          <w:szCs w:val="24"/>
+        </w:rPr>
+        <w:t>Menyediakan</w:t>
+      </w:r>
+      <w:proofErr w:type="spellEnd"/>
+      <w:r>
+        <w:rPr>
+          <w:rFonts w:ascii="Times New Roman" w:hAnsi="Times New Roman" w:cs="Times New Roman"/>
+          <w:sz w:val="24"/>
+          <w:szCs w:val="24"/>
+        </w:rPr>
+        <w:t xml:space="preserve"> </w:t>
+      </w:r>
+      <w:proofErr w:type="spellStart"/>
+      <w:r>
+        <w:rPr>
+          <w:rFonts w:ascii="Times New Roman" w:hAnsi="Times New Roman" w:cs="Times New Roman"/>
+          <w:sz w:val="24"/>
+          <w:szCs w:val="24"/>
+        </w:rPr>
+        <w:t>sarana</w:t>
+      </w:r>
+      <w:proofErr w:type="spellEnd"/>
+      <w:r>
+        <w:rPr>
+          <w:rFonts w:ascii="Times New Roman" w:hAnsi="Times New Roman" w:cs="Times New Roman"/>
+          <w:sz w:val="24"/>
+          <w:szCs w:val="24"/>
+        </w:rPr>
+        <w:t xml:space="preserve"> </w:t>
+      </w:r>
+      <w:proofErr w:type="spellStart"/>
+      <w:r>
+        <w:rPr>
+          <w:rFonts w:ascii="Times New Roman" w:hAnsi="Times New Roman" w:cs="Times New Roman"/>
+          <w:sz w:val="24"/>
+          <w:szCs w:val="24"/>
+        </w:rPr>
+        <w:t>pertanian</w:t>
+      </w:r>
+      <w:proofErr w:type="spellEnd"/>
+      <w:r>
+        <w:rPr>
+          <w:rFonts w:ascii="Times New Roman" w:hAnsi="Times New Roman" w:cs="Times New Roman"/>
+          <w:sz w:val="24"/>
+          <w:szCs w:val="24"/>
+        </w:rPr>
+        <w:t xml:space="preserve">, </w:t>
+      </w:r>
+      <w:proofErr w:type="spellStart"/>
+      <w:r>
+        <w:rPr>
+          <w:rFonts w:ascii="Times New Roman" w:hAnsi="Times New Roman" w:cs="Times New Roman"/>
+          <w:sz w:val="24"/>
+          <w:szCs w:val="24"/>
+        </w:rPr>
+        <w:t>tanaman</w:t>
+      </w:r>
+      <w:proofErr w:type="spellEnd"/>
+      <w:r>
+        <w:rPr>
+          <w:rFonts w:ascii="Times New Roman" w:hAnsi="Times New Roman" w:cs="Times New Roman"/>
+          <w:sz w:val="24"/>
+          <w:szCs w:val="24"/>
+        </w:rPr>
+        <w:t xml:space="preserve">, media </w:t>
+      </w:r>
+      <w:proofErr w:type="spellStart"/>
+      <w:r>
+        <w:rPr>
+          <w:rFonts w:ascii="Times New Roman" w:hAnsi="Times New Roman" w:cs="Times New Roman"/>
+          <w:sz w:val="24"/>
+          <w:szCs w:val="24"/>
+        </w:rPr>
+        <w:t>informasi</w:t>
+      </w:r>
+      <w:proofErr w:type="spellEnd"/>
+      <w:r>
+        <w:rPr>
+          <w:rFonts w:ascii="Times New Roman" w:hAnsi="Times New Roman" w:cs="Times New Roman"/>
+          <w:sz w:val="24"/>
+          <w:szCs w:val="24"/>
+        </w:rPr>
+        <w:t xml:space="preserve">, </w:t>
+      </w:r>
+      <w:proofErr w:type="spellStart"/>
+      <w:r>
+        <w:rPr>
+          <w:rFonts w:ascii="Times New Roman" w:hAnsi="Times New Roman" w:cs="Times New Roman"/>
+          <w:sz w:val="24"/>
+          <w:szCs w:val="24"/>
+        </w:rPr>
+        <w:t>produksi</w:t>
+      </w:r>
+      <w:proofErr w:type="spellEnd"/>
+      <w:r>
+        <w:rPr>
+          <w:rFonts w:ascii="Times New Roman" w:hAnsi="Times New Roman" w:cs="Times New Roman"/>
+          <w:sz w:val="24"/>
+          <w:szCs w:val="24"/>
+        </w:rPr>
+        <w:t xml:space="preserve"> </w:t>
+      </w:r>
+      <w:proofErr w:type="spellStart"/>
+      <w:r>
+        <w:rPr>
+          <w:rFonts w:ascii="Times New Roman" w:hAnsi="Times New Roman" w:cs="Times New Roman"/>
+          <w:sz w:val="24"/>
+          <w:szCs w:val="24"/>
+        </w:rPr>
+        <w:t>olahan</w:t>
+      </w:r>
+      <w:proofErr w:type="spellEnd"/>
+      <w:r>
+        <w:rPr>
+          <w:rFonts w:ascii="Times New Roman" w:hAnsi="Times New Roman" w:cs="Times New Roman"/>
+          <w:sz w:val="24"/>
+          <w:szCs w:val="24"/>
+        </w:rPr>
+        <w:t xml:space="preserve"> herbal </w:t>
+      </w:r>
+      <w:proofErr w:type="spellStart"/>
+      <w:r>
+        <w:rPr>
+          <w:rFonts w:ascii="Times New Roman" w:hAnsi="Times New Roman" w:cs="Times New Roman"/>
+          <w:sz w:val="24"/>
+          <w:szCs w:val="24"/>
+        </w:rPr>
+        <w:t>dan</w:t>
+      </w:r>
+      <w:proofErr w:type="spellEnd"/>
+      <w:r>
+        <w:rPr>
+          <w:rFonts w:ascii="Times New Roman" w:hAnsi="Times New Roman" w:cs="Times New Roman"/>
+          <w:sz w:val="24"/>
+          <w:szCs w:val="24"/>
+        </w:rPr>
+        <w:t xml:space="preserve"> </w:t>
+      </w:r>
+      <w:proofErr w:type="spellStart"/>
+      <w:r>
+        <w:rPr>
+          <w:rFonts w:ascii="Times New Roman" w:hAnsi="Times New Roman" w:cs="Times New Roman"/>
+          <w:sz w:val="24"/>
+          <w:szCs w:val="24"/>
+        </w:rPr>
+        <w:t>jasa</w:t>
+      </w:r>
+      <w:proofErr w:type="spellEnd"/>
+      <w:r>
+        <w:rPr>
+          <w:rFonts w:ascii="Times New Roman" w:hAnsi="Times New Roman" w:cs="Times New Roman"/>
+          <w:sz w:val="24"/>
+          <w:szCs w:val="24"/>
+        </w:rPr>
+        <w:t xml:space="preserve"> - </w:t>
+      </w:r>
+      <w:proofErr w:type="spellStart"/>
+      <w:r>
+        <w:rPr>
+          <w:rFonts w:ascii="Times New Roman" w:hAnsi="Times New Roman" w:cs="Times New Roman"/>
+          <w:sz w:val="24"/>
+          <w:szCs w:val="24"/>
+        </w:rPr>
+        <w:t>jasa</w:t>
+      </w:r>
+      <w:proofErr w:type="spellEnd"/>
+      <w:r>
+        <w:rPr>
+          <w:rFonts w:ascii="Times New Roman" w:hAnsi="Times New Roman" w:cs="Times New Roman"/>
+          <w:sz w:val="24"/>
+          <w:szCs w:val="24"/>
+        </w:rPr>
+        <w:t xml:space="preserve"> </w:t>
+      </w:r>
+      <w:proofErr w:type="spellStart"/>
+      <w:r>
+        <w:rPr>
+          <w:rFonts w:ascii="Times New Roman" w:hAnsi="Times New Roman" w:cs="Times New Roman"/>
+          <w:sz w:val="24"/>
+          <w:szCs w:val="24"/>
+        </w:rPr>
+        <w:t>bidang</w:t>
+      </w:r>
+      <w:proofErr w:type="spellEnd"/>
+      <w:r>
+        <w:rPr>
+          <w:rFonts w:ascii="Times New Roman" w:hAnsi="Times New Roman" w:cs="Times New Roman"/>
+          <w:sz w:val="24"/>
+          <w:szCs w:val="24"/>
+        </w:rPr>
+        <w:t xml:space="preserve"> </w:t>
+      </w:r>
+      <w:proofErr w:type="spellStart"/>
+      <w:r>
+        <w:rPr>
+          <w:rFonts w:ascii="Times New Roman" w:hAnsi="Times New Roman" w:cs="Times New Roman"/>
+          <w:sz w:val="24"/>
+          <w:szCs w:val="24"/>
+        </w:rPr>
+        <w:t>pertanian</w:t>
+      </w:r>
+      <w:proofErr w:type="spellEnd"/>
+      <w:r>
+        <w:rPr>
+          <w:rFonts w:ascii="Times New Roman" w:hAnsi="Times New Roman" w:cs="Times New Roman"/>
+          <w:sz w:val="24"/>
+          <w:szCs w:val="24"/>
+        </w:rPr>
+        <w:t xml:space="preserve"> </w:t>
+      </w:r>
+      <w:proofErr w:type="spellStart"/>
+      <w:r>
+        <w:rPr>
+          <w:rFonts w:ascii="Times New Roman" w:hAnsi="Times New Roman" w:cs="Times New Roman"/>
+          <w:sz w:val="24"/>
+          <w:szCs w:val="24"/>
+        </w:rPr>
+        <w:t>kepada</w:t>
+      </w:r>
+      <w:proofErr w:type="spellEnd"/>
+      <w:r>
+        <w:rPr>
+          <w:rFonts w:ascii="Times New Roman" w:hAnsi="Times New Roman" w:cs="Times New Roman"/>
+          <w:sz w:val="24"/>
+          <w:szCs w:val="24"/>
+        </w:rPr>
+        <w:t xml:space="preserve"> </w:t>
+      </w:r>
+      <w:proofErr w:type="spellStart"/>
+      <w:r>
+        <w:rPr>
+          <w:rFonts w:ascii="Times New Roman" w:hAnsi="Times New Roman" w:cs="Times New Roman"/>
+          <w:sz w:val="24"/>
+          <w:szCs w:val="24"/>
+        </w:rPr>
+        <w:t>masyarakat</w:t>
+      </w:r>
+      <w:proofErr w:type="spellEnd"/>
+      <w:r>
+        <w:rPr>
+          <w:rFonts w:ascii="Times New Roman" w:hAnsi="Times New Roman" w:cs="Times New Roman"/>
+          <w:sz w:val="24"/>
+          <w:szCs w:val="24"/>
+        </w:rPr>
+        <w:t xml:space="preserve"> </w:t>
+      </w:r>
+      <w:proofErr w:type="spellStart"/>
+      <w:r>
+        <w:rPr>
+          <w:rFonts w:ascii="Times New Roman" w:hAnsi="Times New Roman" w:cs="Times New Roman"/>
+          <w:sz w:val="24"/>
+          <w:szCs w:val="24"/>
+        </w:rPr>
+        <w:t>umum</w:t>
+      </w:r>
+      <w:proofErr w:type="spellEnd"/>
     </w:p>
     <w:p>
       <w:pPr>
@@ -362,14 +2226,160 @@
           <w:szCs w:val="24"/>
         </w:rPr>
       </w:pPr>
-      <w:r>
-        <w:rPr>
-          <w:rFonts w:ascii="Times New Roman" w:hAnsi="Times New Roman" w:cs="Times New Roman"/>
-          <w:sz w:val="24"/>
-          <w:szCs w:val="24"/>
-        </w:rPr>
-        <w:t>Medidik masyarakat perkotaan akan pentingnya menanam pohon di sekitar rumah</w:t>
-      </w:r>
+      <w:proofErr w:type="spellStart"/>
+      <w:r>
+        <w:rPr>
+          <w:rFonts w:ascii="Times New Roman" w:hAnsi="Times New Roman" w:cs="Times New Roman"/>
+          <w:sz w:val="24"/>
+          <w:szCs w:val="24"/>
+        </w:rPr>
+        <w:t>Medidik</w:t>
+      </w:r>
+      <w:proofErr w:type="spellEnd"/>
+      <w:r>
+        <w:rPr>
+          <w:rFonts w:ascii="Times New Roman" w:hAnsi="Times New Roman" w:cs="Times New Roman"/>
+          <w:sz w:val="24"/>
+          <w:szCs w:val="24"/>
+        </w:rPr>
+        <w:t xml:space="preserve"> </w:t>
+      </w:r>
+      <w:proofErr w:type="spellStart"/>
+      <w:r>
+        <w:rPr>
+          <w:rFonts w:ascii="Times New Roman" w:hAnsi="Times New Roman" w:cs="Times New Roman"/>
+          <w:sz w:val="24"/>
+          <w:szCs w:val="24"/>
+        </w:rPr>
+        <w:t>masyarakat</w:t>
+      </w:r>
+      <w:proofErr w:type="spellEnd"/>
+      <w:r>
+        <w:rPr>
+          <w:rFonts w:ascii="Times New Roman" w:hAnsi="Times New Roman" w:cs="Times New Roman"/>
+          <w:sz w:val="24"/>
+          <w:szCs w:val="24"/>
+        </w:rPr>
+        <w:t xml:space="preserve"> </w:t>
+      </w:r>
+      <w:proofErr w:type="spellStart"/>
+      <w:r>
+        <w:rPr>
+          <w:rFonts w:ascii="Times New Roman" w:hAnsi="Times New Roman" w:cs="Times New Roman"/>
+          <w:sz w:val="24"/>
+          <w:szCs w:val="24"/>
+        </w:rPr>
+        <w:t>perkotaan</w:t>
+      </w:r>
+      <w:proofErr w:type="spellEnd"/>
+      <w:r>
+        <w:rPr>
+          <w:rFonts w:ascii="Times New Roman" w:hAnsi="Times New Roman" w:cs="Times New Roman"/>
+          <w:sz w:val="24"/>
+          <w:szCs w:val="24"/>
+        </w:rPr>
+        <w:t xml:space="preserve"> </w:t>
+      </w:r>
+      <w:proofErr w:type="spellStart"/>
+      <w:r>
+        <w:rPr>
+          <w:rFonts w:ascii="Times New Roman" w:hAnsi="Times New Roman" w:cs="Times New Roman"/>
+          <w:sz w:val="24"/>
+          <w:szCs w:val="24"/>
+        </w:rPr>
+        <w:t>akan</w:t>
+      </w:r>
+      <w:proofErr w:type="spellEnd"/>
+      <w:r>
+        <w:rPr>
+          <w:rFonts w:ascii="Times New Roman" w:hAnsi="Times New Roman" w:cs="Times New Roman"/>
+          <w:sz w:val="24"/>
+          <w:szCs w:val="24"/>
+        </w:rPr>
+        <w:t xml:space="preserve"> </w:t>
+      </w:r>
+      <w:proofErr w:type="spellStart"/>
+      <w:r>
+        <w:rPr>
+          <w:rFonts w:ascii="Times New Roman" w:hAnsi="Times New Roman" w:cs="Times New Roman"/>
+          <w:sz w:val="24"/>
+          <w:szCs w:val="24"/>
+        </w:rPr>
+        <w:t>pentingnya</w:t>
+      </w:r>
+      <w:proofErr w:type="spellEnd"/>
+      <w:r>
+        <w:rPr>
+          <w:rFonts w:ascii="Times New Roman" w:hAnsi="Times New Roman" w:cs="Times New Roman"/>
+          <w:sz w:val="24"/>
+          <w:szCs w:val="24"/>
+        </w:rPr>
+        <w:t xml:space="preserve"> </w:t>
+      </w:r>
+      <w:proofErr w:type="spellStart"/>
+      <w:r>
+        <w:rPr>
+          <w:rFonts w:ascii="Times New Roman" w:hAnsi="Times New Roman" w:cs="Times New Roman"/>
+          <w:sz w:val="24"/>
+          <w:szCs w:val="24"/>
+        </w:rPr>
+        <w:t>menanam</w:t>
+      </w:r>
+      <w:proofErr w:type="spellEnd"/>
+      <w:r>
+        <w:rPr>
+          <w:rFonts w:ascii="Times New Roman" w:hAnsi="Times New Roman" w:cs="Times New Roman"/>
+          <w:sz w:val="24"/>
+          <w:szCs w:val="24"/>
+        </w:rPr>
+        <w:t xml:space="preserve"> </w:t>
+      </w:r>
+      <w:proofErr w:type="spellStart"/>
+      <w:r>
+        <w:rPr>
+          <w:rFonts w:ascii="Times New Roman" w:hAnsi="Times New Roman" w:cs="Times New Roman"/>
+          <w:sz w:val="24"/>
+          <w:szCs w:val="24"/>
+        </w:rPr>
+        <w:t>pohon</w:t>
+      </w:r>
+      <w:proofErr w:type="spellEnd"/>
+      <w:r>
+        <w:rPr>
+          <w:rFonts w:ascii="Times New Roman" w:hAnsi="Times New Roman" w:cs="Times New Roman"/>
+          <w:sz w:val="24"/>
+          <w:szCs w:val="24"/>
+        </w:rPr>
+        <w:t xml:space="preserve"> di </w:t>
+      </w:r>
+      <w:proofErr w:type="spellStart"/>
+      <w:r>
+        <w:rPr>
+          <w:rFonts w:ascii="Times New Roman" w:hAnsi="Times New Roman" w:cs="Times New Roman"/>
+          <w:sz w:val="24"/>
+          <w:szCs w:val="24"/>
+        </w:rPr>
+        <w:t>sekitar</w:t>
+      </w:r>
+      <w:proofErr w:type="spellEnd"/>
+      <w:r>
+        <w:rPr>
+          <w:rFonts w:ascii="Times New Roman" w:hAnsi="Times New Roman" w:cs="Times New Roman"/>
+          <w:sz w:val="24"/>
+          <w:szCs w:val="24"/>
+        </w:rPr>
+        <w:t xml:space="preserve"> </w:t>
+      </w:r>
+      <w:proofErr w:type="spellStart"/>
+      <w:r>
+        <w:rPr>
+          <w:rFonts w:ascii="Times New Roman" w:hAnsi="Times New Roman" w:cs="Times New Roman"/>
+          <w:sz w:val="24"/>
+          <w:szCs w:val="24"/>
+        </w:rPr>
+        <w:t>rumah</w:t>
+      </w:r>
+      <w:proofErr w:type="spellEnd"/>
     </w:p>
     <w:p>
       <w:pPr>
@@ -386,14 +2396,178 @@
           <w:szCs w:val="24"/>
         </w:rPr>
       </w:pPr>
-      <w:r>
-        <w:rPr>
-          <w:rFonts w:ascii="Times New Roman" w:hAnsi="Times New Roman" w:cs="Times New Roman"/>
-          <w:sz w:val="24"/>
-          <w:szCs w:val="24"/>
-        </w:rPr>
-        <w:t>Memberikan informasi atau pengetahuan mengenai pertanian kepada masyarakat pada umumnya</w:t>
-      </w:r>
+      <w:proofErr w:type="spellStart"/>
+      <w:r>
+        <w:rPr>
+          <w:rFonts w:ascii="Times New Roman" w:hAnsi="Times New Roman" w:cs="Times New Roman"/>
+          <w:sz w:val="24"/>
+          <w:szCs w:val="24"/>
+        </w:rPr>
+        <w:t>Memberikan</w:t>
+      </w:r>
+      <w:proofErr w:type="spellEnd"/>
+      <w:r>
+        <w:rPr>
+          <w:rFonts w:ascii="Times New Roman" w:hAnsi="Times New Roman" w:cs="Times New Roman"/>
+          <w:sz w:val="24"/>
+          <w:szCs w:val="24"/>
+        </w:rPr>
+        <w:t xml:space="preserve"> </w:t>
+      </w:r>
+      <w:proofErr w:type="spellStart"/>
+      <w:r>
+        <w:rPr>
+          <w:rFonts w:ascii="Times New Roman" w:hAnsi="Times New Roman" w:cs="Times New Roman"/>
+          <w:sz w:val="24"/>
+          <w:szCs w:val="24"/>
+        </w:rPr>
+        <w:t>informasi</w:t>
+      </w:r>
+      <w:proofErr w:type="spellEnd"/>
+      <w:r>
+        <w:rPr>
+          <w:rFonts w:ascii="Times New Roman" w:hAnsi="Times New Roman" w:cs="Times New Roman"/>
+          <w:sz w:val="24"/>
+          <w:szCs w:val="24"/>
+        </w:rPr>
+        <w:t xml:space="preserve"> </w:t>
+      </w:r>
+      <w:proofErr w:type="spellStart"/>
+      <w:r>
+        <w:rPr>
+          <w:rFonts w:ascii="Times New Roman" w:hAnsi="Times New Roman" w:cs="Times New Roman"/>
+          <w:sz w:val="24"/>
+          <w:szCs w:val="24"/>
+        </w:rPr>
+        <w:t>atau</w:t>
+      </w:r>
+      <w:proofErr w:type="spellEnd"/>
+      <w:r>
+        <w:rPr>
+          <w:rFonts w:ascii="Times New Roman" w:hAnsi="Times New Roman" w:cs="Times New Roman"/>
+          <w:sz w:val="24"/>
+          <w:szCs w:val="24"/>
+        </w:rPr>
+        <w:t xml:space="preserve"> </w:t>
+      </w:r>
+      <w:proofErr w:type="spellStart"/>
+      <w:r>
+        <w:rPr>
+          <w:rFonts w:ascii="Times New Roman" w:hAnsi="Times New Roman" w:cs="Times New Roman"/>
+          <w:sz w:val="24"/>
+          <w:szCs w:val="24"/>
+        </w:rPr>
+        <w:t>pengetahuan</w:t>
+      </w:r>
+      <w:proofErr w:type="spellEnd"/>
+      <w:r>
+        <w:rPr>
+          <w:rFonts w:ascii="Times New Roman" w:hAnsi="Times New Roman" w:cs="Times New Roman"/>
+          <w:sz w:val="24"/>
+          <w:szCs w:val="24"/>
+        </w:rPr>
+        <w:t xml:space="preserve"> </w:t>
+      </w:r>
+      <w:proofErr w:type="spellStart"/>
+      <w:r>
+        <w:rPr>
+          <w:rFonts w:ascii="Times New Roman" w:hAnsi="Times New Roman" w:cs="Times New Roman"/>
+          <w:sz w:val="24"/>
+          <w:szCs w:val="24"/>
+        </w:rPr>
+        <w:t>mengenai</w:t>
+      </w:r>
+      <w:proofErr w:type="spellEnd"/>
+      <w:r>
+        <w:rPr>
+          <w:rFonts w:ascii="Times New Roman" w:hAnsi="Times New Roman" w:cs="Times New Roman"/>
+          <w:sz w:val="24"/>
+          <w:szCs w:val="24"/>
+        </w:rPr>
+        <w:t xml:space="preserve"> </w:t>
+      </w:r>
+      <w:proofErr w:type="spellStart"/>
+      <w:r>
+        <w:rPr>
+          <w:rFonts w:ascii="Times New Roman" w:hAnsi="Times New Roman" w:cs="Times New Roman"/>
+          <w:sz w:val="24"/>
+          <w:szCs w:val="24"/>
+        </w:rPr>
+        <w:t>pertanian</w:t>
+      </w:r>
+      <w:proofErr w:type="spellEnd"/>
+      <w:r>
+        <w:rPr>
+          <w:rFonts w:ascii="Times New Roman" w:hAnsi="Times New Roman" w:cs="Times New Roman"/>
+          <w:sz w:val="24"/>
+          <w:szCs w:val="24"/>
+        </w:rPr>
+        <w:t xml:space="preserve"> </w:t>
+      </w:r>
+      <w:proofErr w:type="spellStart"/>
+      <w:r>
+        <w:rPr>
+          <w:rFonts w:ascii="Times New Roman" w:hAnsi="Times New Roman" w:cs="Times New Roman"/>
+          <w:sz w:val="24"/>
+          <w:szCs w:val="24"/>
+        </w:rPr>
+        <w:t>kepada</w:t>
+      </w:r>
+      <w:proofErr w:type="spellEnd"/>
+      <w:r>
+        <w:rPr>
+          <w:rFonts w:ascii="Times New Roman" w:hAnsi="Times New Roman" w:cs="Times New Roman"/>
+          <w:sz w:val="24"/>
+          <w:szCs w:val="24"/>
+        </w:rPr>
+        <w:t xml:space="preserve"> </w:t>
+      </w:r>
+      <w:proofErr w:type="spellStart"/>
+      <w:r>
+        <w:rPr>
+          <w:rFonts w:ascii="Times New Roman" w:hAnsi="Times New Roman" w:cs="Times New Roman"/>
+          <w:sz w:val="24"/>
+          <w:szCs w:val="24"/>
+        </w:rPr>
+        <w:t>masyarakat</w:t>
+      </w:r>
+      <w:proofErr w:type="spellEnd"/>
+      <w:r>
+        <w:rPr>
+          <w:rFonts w:ascii="Times New Roman" w:hAnsi="Times New Roman" w:cs="Times New Roman"/>
+          <w:sz w:val="24"/>
+          <w:szCs w:val="24"/>
+        </w:rPr>
+        <w:t xml:space="preserve"> </w:t>
+      </w:r>
+      <w:proofErr w:type="spellStart"/>
+      <w:r>
+        <w:rPr>
+          <w:rFonts w:ascii="Times New Roman" w:hAnsi="Times New Roman" w:cs="Times New Roman"/>
+          <w:sz w:val="24"/>
+          <w:szCs w:val="24"/>
+        </w:rPr>
+        <w:t>pada</w:t>
+      </w:r>
+      <w:proofErr w:type="spellEnd"/>
+      <w:r>
+        <w:rPr>
+          <w:rFonts w:ascii="Times New Roman" w:hAnsi="Times New Roman" w:cs="Times New Roman"/>
+          <w:sz w:val="24"/>
+          <w:szCs w:val="24"/>
+        </w:rPr>
+        <w:t xml:space="preserve"> </w:t>
+      </w:r>
+      <w:proofErr w:type="spellStart"/>
+      <w:r>
+        <w:rPr>
+          <w:rFonts w:ascii="Times New Roman" w:hAnsi="Times New Roman" w:cs="Times New Roman"/>
+          <w:sz w:val="24"/>
+          <w:szCs w:val="24"/>
+        </w:rPr>
+        <w:t>umumnya</w:t>
+      </w:r>
+      <w:proofErr w:type="spellEnd"/>
     </w:p>
     <w:p>
       <w:pPr>
@@ -410,14 +2584,52 @@
           <w:szCs w:val="24"/>
         </w:rPr>
       </w:pPr>
-      <w:r>
-        <w:rPr>
-          <w:rFonts w:ascii="Times New Roman" w:hAnsi="Times New Roman" w:cs="Times New Roman"/>
-          <w:sz w:val="24"/>
-          <w:szCs w:val="24"/>
-        </w:rPr>
-        <w:t>Membangun jaringan agribisnis</w:t>
-      </w:r>
+      <w:proofErr w:type="spellStart"/>
+      <w:r>
+        <w:rPr>
+          <w:rFonts w:ascii="Times New Roman" w:hAnsi="Times New Roman" w:cs="Times New Roman"/>
+          <w:sz w:val="24"/>
+          <w:szCs w:val="24"/>
+        </w:rPr>
+        <w:t>Membangun</w:t>
+      </w:r>
+      <w:proofErr w:type="spellEnd"/>
+      <w:r>
+        <w:rPr>
+          <w:rFonts w:ascii="Times New Roman" w:hAnsi="Times New Roman" w:cs="Times New Roman"/>
+          <w:sz w:val="24"/>
+          <w:szCs w:val="24"/>
+        </w:rPr>
+        <w:t xml:space="preserve"> </w:t>
+      </w:r>
+      <w:proofErr w:type="spellStart"/>
+      <w:r>
+        <w:rPr>
+          <w:rFonts w:ascii="Times New Roman" w:hAnsi="Times New Roman" w:cs="Times New Roman"/>
+          <w:sz w:val="24"/>
+          <w:szCs w:val="24"/>
+        </w:rPr>
+        <w:t>jaringan</w:t>
+      </w:r>
+      <w:proofErr w:type="spellEnd"/>
+      <w:r>
+        <w:rPr>
+          <w:rFonts w:ascii="Times New Roman" w:hAnsi="Times New Roman" w:cs="Times New Roman"/>
+          <w:sz w:val="24"/>
+          <w:szCs w:val="24"/>
+        </w:rPr>
+        <w:t xml:space="preserve"> </w:t>
+      </w:r>
+      <w:proofErr w:type="spellStart"/>
+      <w:r>
+        <w:rPr>
+          <w:rFonts w:ascii="Times New Roman" w:hAnsi="Times New Roman" w:cs="Times New Roman"/>
+          <w:sz w:val="24"/>
+          <w:szCs w:val="24"/>
+        </w:rPr>
+        <w:t>agribisnis</w:t>
+      </w:r>
+      <w:proofErr w:type="spellEnd"/>
     </w:p>
     <w:p>
       <w:pPr>
@@ -440,6 +2652,7 @@
           <w:sz w:val="24"/>
           <w:szCs w:val="24"/>
         </w:rPr>
+        <w:lastRenderedPageBreak/>
         <w:t xml:space="preserve">Value </w:t>
       </w:r>
       <w:r>
@@ -448,7 +2661,25 @@
           <w:sz w:val="24"/>
           <w:szCs w:val="24"/>
         </w:rPr>
-        <w:t>CV Tunas Agri Farm</w:t>
+        <w:t xml:space="preserve">CV Tunas </w:t>
+      </w:r>
+      <w:proofErr w:type="spellStart"/>
+      <w:r>
+        <w:rPr>
+          <w:rFonts w:ascii="Times New Roman" w:hAnsi="Times New Roman" w:cs="Times New Roman"/>
+          <w:sz w:val="24"/>
+          <w:szCs w:val="24"/>
+        </w:rPr>
+        <w:t>Agri</w:t>
+      </w:r>
+      <w:proofErr w:type="spellEnd"/>
+      <w:r>
+        <w:rPr>
+          <w:rFonts w:ascii="Times New Roman" w:hAnsi="Times New Roman" w:cs="Times New Roman"/>
+          <w:sz w:val="24"/>
+          <w:szCs w:val="24"/>
+        </w:rPr>
+        <w:t xml:space="preserve"> Farm</w:t>
       </w:r>
     </w:p>
     <w:p>
@@ -466,15 +2697,160 @@
           <w:szCs w:val="24"/>
         </w:rPr>
       </w:pPr>
-      <w:r>
-        <w:rPr>
-          <w:rFonts w:ascii="Times New Roman" w:hAnsi="Times New Roman" w:cs="Times New Roman"/>
-          <w:sz w:val="24"/>
-          <w:szCs w:val="24"/>
-        </w:rPr>
-        <w:lastRenderedPageBreak/>
-        <w:t>Mengedukasi masyarakat tentang dunia agribisnis dengan baik dan benar</w:t>
-      </w:r>
+      <w:proofErr w:type="spellStart"/>
+      <w:r>
+        <w:rPr>
+          <w:rFonts w:ascii="Times New Roman" w:hAnsi="Times New Roman" w:cs="Times New Roman"/>
+          <w:sz w:val="24"/>
+          <w:szCs w:val="24"/>
+        </w:rPr>
+        <w:t>Mengedukasi</w:t>
+      </w:r>
+      <w:proofErr w:type="spellEnd"/>
+      <w:r>
+        <w:rPr>
+          <w:rFonts w:ascii="Times New Roman" w:hAnsi="Times New Roman" w:cs="Times New Roman"/>
+          <w:sz w:val="24"/>
+          <w:szCs w:val="24"/>
+        </w:rPr>
+        <w:t xml:space="preserve"> </w:t>
+      </w:r>
+      <w:proofErr w:type="spellStart"/>
+      <w:r>
+        <w:rPr>
+          <w:rFonts w:ascii="Times New Roman" w:hAnsi="Times New Roman" w:cs="Times New Roman"/>
+          <w:sz w:val="24"/>
+          <w:szCs w:val="24"/>
+        </w:rPr>
+        <w:t>masyarakat</w:t>
+      </w:r>
+      <w:proofErr w:type="spellEnd"/>
+      <w:r>
+        <w:rPr>
+          <w:rFonts w:ascii="Times New Roman" w:hAnsi="Times New Roman" w:cs="Times New Roman"/>
+          <w:sz w:val="24"/>
+          <w:szCs w:val="24"/>
+        </w:rPr>
+        <w:t xml:space="preserve"> </w:t>
+      </w:r>
+      <w:proofErr w:type="spellStart"/>
+      <w:r>
+        <w:rPr>
+          <w:rFonts w:ascii="Times New Roman" w:hAnsi="Times New Roman" w:cs="Times New Roman"/>
+          <w:sz w:val="24"/>
+          <w:szCs w:val="24"/>
+        </w:rPr>
+        <w:t>tentang</w:t>
+      </w:r>
+      <w:proofErr w:type="spellEnd"/>
+      <w:r>
+        <w:rPr>
+          <w:rFonts w:ascii="Times New Roman" w:hAnsi="Times New Roman" w:cs="Times New Roman"/>
+          <w:sz w:val="24"/>
+          <w:szCs w:val="24"/>
+        </w:rPr>
+        <w:t xml:space="preserve"> </w:t>
+      </w:r>
+      <w:proofErr w:type="spellStart"/>
+      <w:r>
+        <w:rPr>
+          <w:rFonts w:ascii="Times New Roman" w:hAnsi="Times New Roman" w:cs="Times New Roman"/>
+          <w:sz w:val="24"/>
+          <w:szCs w:val="24"/>
+        </w:rPr>
+        <w:t>dunia</w:t>
+      </w:r>
+      <w:proofErr w:type="spellEnd"/>
+      <w:r>
+        <w:rPr>
+          <w:rFonts w:ascii="Times New Roman" w:hAnsi="Times New Roman" w:cs="Times New Roman"/>
+          <w:sz w:val="24"/>
+          <w:szCs w:val="24"/>
+        </w:rPr>
+        <w:t xml:space="preserve"> </w:t>
+      </w:r>
+      <w:proofErr w:type="spellStart"/>
+      <w:r>
+        <w:rPr>
+          <w:rFonts w:ascii="Times New Roman" w:hAnsi="Times New Roman" w:cs="Times New Roman"/>
+          <w:sz w:val="24"/>
+          <w:szCs w:val="24"/>
+        </w:rPr>
+        <w:t>agribisnis</w:t>
+      </w:r>
+      <w:proofErr w:type="spellEnd"/>
+      <w:r>
+        <w:rPr>
+          <w:rFonts w:ascii="Times New Roman" w:hAnsi="Times New Roman" w:cs="Times New Roman"/>
+          <w:sz w:val="24"/>
+          <w:szCs w:val="24"/>
+        </w:rPr>
+        <w:t xml:space="preserve"> </w:t>
+      </w:r>
+      <w:proofErr w:type="spellStart"/>
+      <w:r>
+        <w:rPr>
+          <w:rFonts w:ascii="Times New Roman" w:hAnsi="Times New Roman" w:cs="Times New Roman"/>
+          <w:sz w:val="24"/>
+          <w:szCs w:val="24"/>
+        </w:rPr>
+        <w:t>dengan</w:t>
+      </w:r>
+      <w:proofErr w:type="spellEnd"/>
+      <w:r>
+        <w:rPr>
+          <w:rFonts w:ascii="Times New Roman" w:hAnsi="Times New Roman" w:cs="Times New Roman"/>
+          <w:sz w:val="24"/>
+          <w:szCs w:val="24"/>
+        </w:rPr>
+        <w:t xml:space="preserve"> </w:t>
+      </w:r>
+      <w:proofErr w:type="spellStart"/>
+      <w:r>
+        <w:rPr>
+          <w:rFonts w:ascii="Times New Roman" w:hAnsi="Times New Roman" w:cs="Times New Roman"/>
+          <w:sz w:val="24"/>
+          <w:szCs w:val="24"/>
+        </w:rPr>
+        <w:t>baik</w:t>
+      </w:r>
+      <w:proofErr w:type="spellEnd"/>
+      <w:r>
+        <w:rPr>
+          <w:rFonts w:ascii="Times New Roman" w:hAnsi="Times New Roman" w:cs="Times New Roman"/>
+          <w:sz w:val="24"/>
+          <w:szCs w:val="24"/>
+        </w:rPr>
+        <w:t xml:space="preserve"> </w:t>
+      </w:r>
+      <w:proofErr w:type="spellStart"/>
+      <w:r>
+        <w:rPr>
+          <w:rFonts w:ascii="Times New Roman" w:hAnsi="Times New Roman" w:cs="Times New Roman"/>
+          <w:sz w:val="24"/>
+          <w:szCs w:val="24"/>
+        </w:rPr>
+        <w:t>dan</w:t>
+      </w:r>
+      <w:proofErr w:type="spellEnd"/>
+      <w:r>
+        <w:rPr>
+          <w:rFonts w:ascii="Times New Roman" w:hAnsi="Times New Roman" w:cs="Times New Roman"/>
+          <w:sz w:val="24"/>
+          <w:szCs w:val="24"/>
+        </w:rPr>
+        <w:t xml:space="preserve"> </w:t>
+      </w:r>
+      <w:proofErr w:type="spellStart"/>
+      <w:r>
+        <w:rPr>
+          <w:rFonts w:ascii="Times New Roman" w:hAnsi="Times New Roman" w:cs="Times New Roman"/>
+          <w:sz w:val="24"/>
+          <w:szCs w:val="24"/>
+        </w:rPr>
+        <w:t>benar</w:t>
+      </w:r>
+      <w:proofErr w:type="spellEnd"/>
     </w:p>
     <w:p>
       <w:pPr>
@@ -491,13 +2867,131 @@
           <w:szCs w:val="24"/>
         </w:rPr>
       </w:pPr>
-      <w:r>
-        <w:rPr>
-          <w:rFonts w:ascii="Times New Roman" w:hAnsi="Times New Roman" w:cs="Times New Roman"/>
-          <w:sz w:val="24"/>
-          <w:szCs w:val="24"/>
-        </w:rPr>
-        <w:t>Menjadikan agribisnis perkotaan sebagai gaya hidup atau lifestyle</w:t>
+      <w:proofErr w:type="spellStart"/>
+      <w:r>
+        <w:rPr>
+          <w:rFonts w:ascii="Times New Roman" w:hAnsi="Times New Roman" w:cs="Times New Roman"/>
+          <w:sz w:val="24"/>
+          <w:szCs w:val="24"/>
+        </w:rPr>
+        <w:t>Menjadikan</w:t>
+      </w:r>
+      <w:proofErr w:type="spellEnd"/>
+      <w:r>
+        <w:rPr>
+          <w:rFonts w:ascii="Times New Roman" w:hAnsi="Times New Roman" w:cs="Times New Roman"/>
+          <w:sz w:val="24"/>
+          <w:szCs w:val="24"/>
+        </w:rPr>
+        <w:t xml:space="preserve"> </w:t>
+      </w:r>
+      <w:proofErr w:type="spellStart"/>
+      <w:r>
+        <w:rPr>
+          <w:rFonts w:ascii="Times New Roman" w:hAnsi="Times New Roman" w:cs="Times New Roman"/>
+          <w:sz w:val="24"/>
+          <w:szCs w:val="24"/>
+        </w:rPr>
+        <w:t>agribisnis</w:t>
+      </w:r>
+      <w:proofErr w:type="spellEnd"/>
+      <w:r>
+        <w:rPr>
+          <w:rFonts w:ascii="Times New Roman" w:hAnsi="Times New Roman" w:cs="Times New Roman"/>
+          <w:sz w:val="24"/>
+          <w:szCs w:val="24"/>
+        </w:rPr>
+        <w:t xml:space="preserve"> </w:t>
+      </w:r>
+      <w:proofErr w:type="spellStart"/>
+      <w:r>
+        <w:rPr>
+          <w:rFonts w:ascii="Times New Roman" w:hAnsi="Times New Roman" w:cs="Times New Roman"/>
+          <w:sz w:val="24"/>
+          <w:szCs w:val="24"/>
+        </w:rPr>
+        <w:t>perkotaan</w:t>
+      </w:r>
+      <w:proofErr w:type="spellEnd"/>
+      <w:r>
+        <w:rPr>
+          <w:rFonts w:ascii="Times New Roman" w:hAnsi="Times New Roman" w:cs="Times New Roman"/>
+          <w:sz w:val="24"/>
+          <w:szCs w:val="24"/>
+        </w:rPr>
+        <w:t xml:space="preserve"> </w:t>
+      </w:r>
+      <w:proofErr w:type="spellStart"/>
+      <w:r>
+        <w:rPr>
+          <w:rFonts w:ascii="Times New Roman" w:hAnsi="Times New Roman" w:cs="Times New Roman"/>
+          <w:sz w:val="24"/>
+          <w:szCs w:val="24"/>
+        </w:rPr>
+        <w:t>sebagai</w:t>
+      </w:r>
+      <w:proofErr w:type="spellEnd"/>
+      <w:r>
+        <w:rPr>
+          <w:rFonts w:ascii="Times New Roman" w:hAnsi="Times New Roman" w:cs="Times New Roman"/>
+          <w:sz w:val="24"/>
+          <w:szCs w:val="24"/>
+        </w:rPr>
+        <w:t xml:space="preserve"> </w:t>
+      </w:r>
+      <w:proofErr w:type="spellStart"/>
+      <w:r>
+        <w:rPr>
+          <w:rFonts w:ascii="Times New Roman" w:hAnsi="Times New Roman" w:cs="Times New Roman"/>
+          <w:sz w:val="24"/>
+          <w:szCs w:val="24"/>
+        </w:rPr>
+        <w:t>gaya</w:t>
+      </w:r>
+      <w:proofErr w:type="spellEnd"/>
+      <w:r>
+        <w:rPr>
+          <w:rFonts w:ascii="Times New Roman" w:hAnsi="Times New Roman" w:cs="Times New Roman"/>
+          <w:sz w:val="24"/>
+          <w:szCs w:val="24"/>
+        </w:rPr>
+        <w:t xml:space="preserve"> </w:t>
+      </w:r>
+      <w:proofErr w:type="spellStart"/>
+      <w:r>
+        <w:rPr>
+          <w:rFonts w:ascii="Times New Roman" w:hAnsi="Times New Roman" w:cs="Times New Roman"/>
+          <w:sz w:val="24"/>
+          <w:szCs w:val="24"/>
+        </w:rPr>
+        <w:t>hidup</w:t>
+      </w:r>
+      <w:proofErr w:type="spellEnd"/>
+      <w:r>
+        <w:rPr>
+          <w:rFonts w:ascii="Times New Roman" w:hAnsi="Times New Roman" w:cs="Times New Roman"/>
+          <w:sz w:val="24"/>
+          <w:szCs w:val="24"/>
+        </w:rPr>
+        <w:t xml:space="preserve"> </w:t>
+      </w:r>
+      <w:proofErr w:type="spellStart"/>
+      <w:r>
+        <w:rPr>
+          <w:rFonts w:ascii="Times New Roman" w:hAnsi="Times New Roman" w:cs="Times New Roman"/>
+          <w:sz w:val="24"/>
+          <w:szCs w:val="24"/>
+        </w:rPr>
+        <w:t>atau</w:t>
+      </w:r>
+      <w:proofErr w:type="spellEnd"/>
+      <w:r>
+        <w:rPr>
+          <w:rFonts w:ascii="Times New Roman" w:hAnsi="Times New Roman" w:cs="Times New Roman"/>
+          <w:sz w:val="24"/>
+          <w:szCs w:val="24"/>
+        </w:rPr>
+        <w:t xml:space="preserve"> lifestyle</w:t>
       </w:r>
     </w:p>
     <w:p>
@@ -515,14 +3009,142 @@
           <w:szCs w:val="24"/>
         </w:rPr>
       </w:pPr>
-      <w:r>
-        <w:rPr>
-          <w:rFonts w:ascii="Times New Roman" w:hAnsi="Times New Roman" w:cs="Times New Roman"/>
-          <w:sz w:val="24"/>
-          <w:szCs w:val="24"/>
-        </w:rPr>
-        <w:t>Mewariskan kepada generasi mendatang tentang manfaat dunia agribisnis</w:t>
-      </w:r>
+      <w:proofErr w:type="spellStart"/>
+      <w:r>
+        <w:rPr>
+          <w:rFonts w:ascii="Times New Roman" w:hAnsi="Times New Roman" w:cs="Times New Roman"/>
+          <w:sz w:val="24"/>
+          <w:szCs w:val="24"/>
+        </w:rPr>
+        <w:t>Mewariskan</w:t>
+      </w:r>
+      <w:proofErr w:type="spellEnd"/>
+      <w:r>
+        <w:rPr>
+          <w:rFonts w:ascii="Times New Roman" w:hAnsi="Times New Roman" w:cs="Times New Roman"/>
+          <w:sz w:val="24"/>
+          <w:szCs w:val="24"/>
+        </w:rPr>
+        <w:t xml:space="preserve"> </w:t>
+      </w:r>
+      <w:proofErr w:type="spellStart"/>
+      <w:r>
+        <w:rPr>
+          <w:rFonts w:ascii="Times New Roman" w:hAnsi="Times New Roman" w:cs="Times New Roman"/>
+          <w:sz w:val="24"/>
+          <w:szCs w:val="24"/>
+        </w:rPr>
+        <w:t>kepada</w:t>
+      </w:r>
+      <w:proofErr w:type="spellEnd"/>
+      <w:r>
+        <w:rPr>
+          <w:rFonts w:ascii="Times New Roman" w:hAnsi="Times New Roman" w:cs="Times New Roman"/>
+          <w:sz w:val="24"/>
+          <w:szCs w:val="24"/>
+        </w:rPr>
+        <w:t xml:space="preserve"> </w:t>
+      </w:r>
+      <w:proofErr w:type="spellStart"/>
+      <w:r>
+        <w:rPr>
+          <w:rFonts w:ascii="Times New Roman" w:hAnsi="Times New Roman" w:cs="Times New Roman"/>
+          <w:sz w:val="24"/>
+          <w:szCs w:val="24"/>
+        </w:rPr>
+        <w:t>generasi</w:t>
+      </w:r>
+      <w:proofErr w:type="spellEnd"/>
+      <w:r>
+        <w:rPr>
+          <w:rFonts w:ascii="Times New Roman" w:hAnsi="Times New Roman" w:cs="Times New Roman"/>
+          <w:sz w:val="24"/>
+          <w:szCs w:val="24"/>
+        </w:rPr>
+        <w:t xml:space="preserve"> </w:t>
+      </w:r>
+      <w:proofErr w:type="spellStart"/>
+      <w:r>
+        <w:rPr>
+          <w:rFonts w:ascii="Times New Roman" w:hAnsi="Times New Roman" w:cs="Times New Roman"/>
+          <w:sz w:val="24"/>
+          <w:szCs w:val="24"/>
+        </w:rPr>
+        <w:t>mendatang</w:t>
+      </w:r>
+      <w:proofErr w:type="spellEnd"/>
+      <w:r>
+        <w:rPr>
+          <w:rFonts w:ascii="Times New Roman" w:hAnsi="Times New Roman" w:cs="Times New Roman"/>
+          <w:sz w:val="24"/>
+          <w:szCs w:val="24"/>
+        </w:rPr>
+        <w:t xml:space="preserve"> </w:t>
+      </w:r>
+      <w:proofErr w:type="spellStart"/>
+      <w:r>
+        <w:rPr>
+          <w:rFonts w:ascii="Times New Roman" w:hAnsi="Times New Roman" w:cs="Times New Roman"/>
+          <w:sz w:val="24"/>
+          <w:szCs w:val="24"/>
+        </w:rPr>
+        <w:t>tentang</w:t>
+      </w:r>
+      <w:proofErr w:type="spellEnd"/>
+      <w:r>
+        <w:rPr>
+          <w:rFonts w:ascii="Times New Roman" w:hAnsi="Times New Roman" w:cs="Times New Roman"/>
+          <w:sz w:val="24"/>
+          <w:szCs w:val="24"/>
+        </w:rPr>
+        <w:t xml:space="preserve"> </w:t>
+      </w:r>
+      <w:proofErr w:type="spellStart"/>
+      <w:r>
+        <w:rPr>
+          <w:rFonts w:ascii="Times New Roman" w:hAnsi="Times New Roman" w:cs="Times New Roman"/>
+          <w:sz w:val="24"/>
+          <w:szCs w:val="24"/>
+        </w:rPr>
+        <w:t>manfaat</w:t>
+      </w:r>
+      <w:proofErr w:type="spellEnd"/>
+      <w:r>
+        <w:rPr>
+          <w:rFonts w:ascii="Times New Roman" w:hAnsi="Times New Roman" w:cs="Times New Roman"/>
+          <w:sz w:val="24"/>
+          <w:szCs w:val="24"/>
+        </w:rPr>
+        <w:t xml:space="preserve"> </w:t>
+      </w:r>
+      <w:proofErr w:type="spellStart"/>
+      <w:r>
+        <w:rPr>
+          <w:rFonts w:ascii="Times New Roman" w:hAnsi="Times New Roman" w:cs="Times New Roman"/>
+          <w:sz w:val="24"/>
+          <w:szCs w:val="24"/>
+        </w:rPr>
+        <w:t>dunia</w:t>
+      </w:r>
+      <w:proofErr w:type="spellEnd"/>
+      <w:r>
+        <w:rPr>
+          <w:rFonts w:ascii="Times New Roman" w:hAnsi="Times New Roman" w:cs="Times New Roman"/>
+          <w:sz w:val="24"/>
+          <w:szCs w:val="24"/>
+        </w:rPr>
+        <w:t xml:space="preserve"> </w:t>
+      </w:r>
+      <w:proofErr w:type="spellStart"/>
+      <w:r>
+        <w:rPr>
+          <w:rFonts w:ascii="Times New Roman" w:hAnsi="Times New Roman" w:cs="Times New Roman"/>
+          <w:sz w:val="24"/>
+          <w:szCs w:val="24"/>
+        </w:rPr>
+        <w:t>agribisnis</w:t>
+      </w:r>
+      <w:proofErr w:type="spellEnd"/>
     </w:p>
     <w:p>
       <w:pPr>
@@ -553,13 +3175,59 @@
           <w:szCs w:val="24"/>
         </w:rPr>
       </w:pPr>
-      <w:r>
-        <w:rPr>
-          <w:rFonts w:ascii="Times New Roman" w:hAnsi="Times New Roman" w:cs="Times New Roman"/>
-          <w:sz w:val="24"/>
-          <w:szCs w:val="24"/>
-        </w:rPr>
-        <w:t>Gambar Lokasi CV Tunas Agri Farm</w:t>
+      <w:proofErr w:type="spellStart"/>
+      <w:r>
+        <w:rPr>
+          <w:rFonts w:ascii="Times New Roman" w:hAnsi="Times New Roman" w:cs="Times New Roman"/>
+          <w:sz w:val="24"/>
+          <w:szCs w:val="24"/>
+        </w:rPr>
+        <w:t>Gambar</w:t>
+      </w:r>
+      <w:proofErr w:type="spellEnd"/>
+      <w:r>
+        <w:rPr>
+          <w:rFonts w:ascii="Times New Roman" w:hAnsi="Times New Roman" w:cs="Times New Roman"/>
+          <w:sz w:val="24"/>
+          <w:szCs w:val="24"/>
+        </w:rPr>
+        <w:t xml:space="preserve"> </w:t>
+      </w:r>
+      <w:proofErr w:type="spellStart"/>
+      <w:r>
+        <w:rPr>
+          <w:rFonts w:ascii="Times New Roman" w:hAnsi="Times New Roman" w:cs="Times New Roman"/>
+          <w:sz w:val="24"/>
+          <w:szCs w:val="24"/>
+        </w:rPr>
+        <w:t>Lokasi</w:t>
+      </w:r>
+      <w:proofErr w:type="spellEnd"/>
+      <w:r>
+        <w:rPr>
+          <w:rFonts w:ascii="Times New Roman" w:hAnsi="Times New Roman" w:cs="Times New Roman"/>
+          <w:sz w:val="24"/>
+          <w:szCs w:val="24"/>
+        </w:rPr>
+        <w:t xml:space="preserve"> CV Tunas </w:t>
+      </w:r>
+      <w:proofErr w:type="spellStart"/>
+      <w:r>
+        <w:rPr>
+          <w:rFonts w:ascii="Times New Roman" w:hAnsi="Times New Roman" w:cs="Times New Roman"/>
+          <w:sz w:val="24"/>
+          <w:szCs w:val="24"/>
+        </w:rPr>
+        <w:t>Agri</w:t>
+      </w:r>
+      <w:proofErr w:type="spellEnd"/>
+      <w:r>
+        <w:rPr>
+          <w:rFonts w:ascii="Times New Roman" w:hAnsi="Times New Roman" w:cs="Times New Roman"/>
+          <w:sz w:val="24"/>
+          <w:szCs w:val="24"/>
+        </w:rPr>
+        <w:t xml:space="preserve"> Farm</w:t>
       </w:r>
     </w:p>
     <w:p>
@@ -578,13 +3246,59 @@
           <w:szCs w:val="24"/>
         </w:rPr>
       </w:pPr>
-      <w:r>
-        <w:rPr>
-          <w:rFonts w:ascii="Times New Roman" w:hAnsi="Times New Roman" w:cs="Times New Roman"/>
-          <w:sz w:val="24"/>
-          <w:szCs w:val="24"/>
-        </w:rPr>
-        <w:t>Struktur Organisasi CV Tunas Agri Farm</w:t>
+      <w:proofErr w:type="spellStart"/>
+      <w:r>
+        <w:rPr>
+          <w:rFonts w:ascii="Times New Roman" w:hAnsi="Times New Roman" w:cs="Times New Roman"/>
+          <w:sz w:val="24"/>
+          <w:szCs w:val="24"/>
+        </w:rPr>
+        <w:t>Struktur</w:t>
+      </w:r>
+      <w:proofErr w:type="spellEnd"/>
+      <w:r>
+        <w:rPr>
+          <w:rFonts w:ascii="Times New Roman" w:hAnsi="Times New Roman" w:cs="Times New Roman"/>
+          <w:sz w:val="24"/>
+          <w:szCs w:val="24"/>
+        </w:rPr>
+        <w:t xml:space="preserve"> </w:t>
+      </w:r>
+      <w:proofErr w:type="spellStart"/>
+      <w:r>
+        <w:rPr>
+          <w:rFonts w:ascii="Times New Roman" w:hAnsi="Times New Roman" w:cs="Times New Roman"/>
+          <w:sz w:val="24"/>
+          <w:szCs w:val="24"/>
+        </w:rPr>
+        <w:t>Organisasi</w:t>
+      </w:r>
+      <w:proofErr w:type="spellEnd"/>
+      <w:r>
+        <w:rPr>
+          <w:rFonts w:ascii="Times New Roman" w:hAnsi="Times New Roman" w:cs="Times New Roman"/>
+          <w:sz w:val="24"/>
+          <w:szCs w:val="24"/>
+        </w:rPr>
+        <w:t xml:space="preserve"> CV Tunas </w:t>
+      </w:r>
+      <w:proofErr w:type="spellStart"/>
+      <w:r>
+        <w:rPr>
+          <w:rFonts w:ascii="Times New Roman" w:hAnsi="Times New Roman" w:cs="Times New Roman"/>
+          <w:sz w:val="24"/>
+          <w:szCs w:val="24"/>
+        </w:rPr>
+        <w:t>Agri</w:t>
+      </w:r>
+      <w:proofErr w:type="spellEnd"/>
+      <w:r>
+        <w:rPr>
+          <w:rFonts w:ascii="Times New Roman" w:hAnsi="Times New Roman" w:cs="Times New Roman"/>
+          <w:sz w:val="24"/>
+          <w:szCs w:val="24"/>
+        </w:rPr>
+        <w:t xml:space="preserve"> Farm</w:t>
       </w:r>
     </w:p>
     <w:p>
@@ -661,23 +3375,77 @@
           <w:szCs w:val="24"/>
         </w:rPr>
       </w:pPr>
-      <w:r>
-        <w:rPr>
-          <w:rFonts w:ascii="Times New Roman" w:hAnsi="Times New Roman" w:cs="Times New Roman"/>
-          <w:sz w:val="24"/>
-          <w:szCs w:val="24"/>
-        </w:rPr>
-        <w:t>Gambar 2.</w:t>
-      </w:r>
-      <w:bookmarkStart w:id="0" w:name="_GoBack"/>
-      <w:bookmarkEnd w:id="0"/>
-      <w:r>
-        <w:rPr>
-          <w:rFonts w:ascii="Times New Roman" w:hAnsi="Times New Roman" w:cs="Times New Roman"/>
-          <w:sz w:val="24"/>
-          <w:szCs w:val="24"/>
-        </w:rPr>
-        <w:t xml:space="preserve"> Struktur Oraganisasi CV Tunas Agri Farm</w:t>
+      <w:proofErr w:type="spellStart"/>
+      <w:r>
+        <w:rPr>
+          <w:rFonts w:ascii="Times New Roman" w:hAnsi="Times New Roman" w:cs="Times New Roman"/>
+          <w:sz w:val="24"/>
+          <w:szCs w:val="24"/>
+        </w:rPr>
+        <w:t>Gambar</w:t>
+      </w:r>
+      <w:proofErr w:type="spellEnd"/>
+      <w:r>
+        <w:rPr>
+          <w:rFonts w:ascii="Times New Roman" w:hAnsi="Times New Roman" w:cs="Times New Roman"/>
+          <w:sz w:val="24"/>
+          <w:szCs w:val="24"/>
+        </w:rPr>
+        <w:t xml:space="preserve"> 2. </w:t>
+      </w:r>
+      <w:proofErr w:type="spellStart"/>
+      <w:r>
+        <w:rPr>
+          <w:rFonts w:ascii="Times New Roman" w:hAnsi="Times New Roman" w:cs="Times New Roman"/>
+          <w:sz w:val="24"/>
+          <w:szCs w:val="24"/>
+        </w:rPr>
+        <w:t>Struktur</w:t>
+      </w:r>
+      <w:proofErr w:type="spellEnd"/>
+      <w:r>
+        <w:rPr>
+          <w:rFonts w:ascii="Times New Roman" w:hAnsi="Times New Roman" w:cs="Times New Roman"/>
+          <w:sz w:val="24"/>
+          <w:szCs w:val="24"/>
+        </w:rPr>
+        <w:t xml:space="preserve"> </w:t>
+      </w:r>
+      <w:proofErr w:type="spellStart"/>
+      <w:r>
+        <w:rPr>
+          <w:rFonts w:ascii="Times New Roman" w:hAnsi="Times New Roman" w:cs="Times New Roman"/>
+          <w:sz w:val="24"/>
+          <w:szCs w:val="24"/>
+        </w:rPr>
+        <w:t>Oraganisasi</w:t>
+      </w:r>
+      <w:proofErr w:type="spellEnd"/>
+      <w:r>
+        <w:rPr>
+          <w:rFonts w:ascii="Times New Roman" w:hAnsi="Times New Roman" w:cs="Times New Roman"/>
+          <w:sz w:val="24"/>
+          <w:szCs w:val="24"/>
+        </w:rPr>
+        <w:t xml:space="preserve"> CV Tunas </w:t>
+      </w:r>
+      <w:proofErr w:type="spellStart"/>
+      <w:r>
+        <w:rPr>
+          <w:rFonts w:ascii="Times New Roman" w:hAnsi="Times New Roman" w:cs="Times New Roman"/>
+          <w:sz w:val="24"/>
+          <w:szCs w:val="24"/>
+        </w:rPr>
+        <w:t>Agri</w:t>
+      </w:r>
+      <w:proofErr w:type="spellEnd"/>
+      <w:r>
+        <w:rPr>
+          <w:rFonts w:ascii="Times New Roman" w:hAnsi="Times New Roman" w:cs="Times New Roman"/>
+          <w:sz w:val="24"/>
+          <w:szCs w:val="24"/>
+        </w:rPr>
+        <w:t xml:space="preserve"> Farm</w:t>
       </w:r>
     </w:p>
     <w:p>
@@ -696,14 +3464,106 @@
           <w:szCs w:val="24"/>
         </w:rPr>
       </w:pPr>
-      <w:r>
-        <w:rPr>
-          <w:rFonts w:ascii="Times New Roman" w:hAnsi="Times New Roman" w:cs="Times New Roman"/>
-          <w:sz w:val="24"/>
-          <w:szCs w:val="24"/>
-        </w:rPr>
-        <w:t>Tugas dan Wewenang Masing – Masing Jabatan</w:t>
-      </w:r>
+      <w:proofErr w:type="spellStart"/>
+      <w:r>
+        <w:rPr>
+          <w:rFonts w:ascii="Times New Roman" w:hAnsi="Times New Roman" w:cs="Times New Roman"/>
+          <w:sz w:val="24"/>
+          <w:szCs w:val="24"/>
+        </w:rPr>
+        <w:t>Tugas</w:t>
+      </w:r>
+      <w:proofErr w:type="spellEnd"/>
+      <w:r>
+        <w:rPr>
+          <w:rFonts w:ascii="Times New Roman" w:hAnsi="Times New Roman" w:cs="Times New Roman"/>
+          <w:sz w:val="24"/>
+          <w:szCs w:val="24"/>
+        </w:rPr>
+        <w:t xml:space="preserve"> </w:t>
+      </w:r>
+      <w:proofErr w:type="spellStart"/>
+      <w:r>
+        <w:rPr>
+          <w:rFonts w:ascii="Times New Roman" w:hAnsi="Times New Roman" w:cs="Times New Roman"/>
+          <w:sz w:val="24"/>
+          <w:szCs w:val="24"/>
+        </w:rPr>
+        <w:t>dan</w:t>
+      </w:r>
+      <w:proofErr w:type="spellEnd"/>
+      <w:r>
+        <w:rPr>
+          <w:rFonts w:ascii="Times New Roman" w:hAnsi="Times New Roman" w:cs="Times New Roman"/>
+          <w:sz w:val="24"/>
+          <w:szCs w:val="24"/>
+        </w:rPr>
+        <w:t xml:space="preserve"> </w:t>
+      </w:r>
+      <w:proofErr w:type="spellStart"/>
+      <w:r>
+        <w:rPr>
+          <w:rFonts w:ascii="Times New Roman" w:hAnsi="Times New Roman" w:cs="Times New Roman"/>
+          <w:sz w:val="24"/>
+          <w:szCs w:val="24"/>
+        </w:rPr>
+        <w:t>Wewenang</w:t>
+      </w:r>
+      <w:proofErr w:type="spellEnd"/>
+      <w:r>
+        <w:rPr>
+          <w:rFonts w:ascii="Times New Roman" w:hAnsi="Times New Roman" w:cs="Times New Roman"/>
+          <w:sz w:val="24"/>
+          <w:szCs w:val="24"/>
+        </w:rPr>
+        <w:t xml:space="preserve"> </w:t>
+      </w:r>
+      <w:proofErr w:type="spellStart"/>
+      <w:r>
+        <w:rPr>
+          <w:rFonts w:ascii="Times New Roman" w:hAnsi="Times New Roman" w:cs="Times New Roman"/>
+          <w:sz w:val="24"/>
+          <w:szCs w:val="24"/>
+        </w:rPr>
+        <w:t>Masing</w:t>
+      </w:r>
+      <w:proofErr w:type="spellEnd"/>
+      <w:r>
+        <w:rPr>
+          <w:rFonts w:ascii="Times New Roman" w:hAnsi="Times New Roman" w:cs="Times New Roman"/>
+          <w:sz w:val="24"/>
+          <w:szCs w:val="24"/>
+        </w:rPr>
+        <w:t xml:space="preserve"> – </w:t>
+      </w:r>
+      <w:proofErr w:type="spellStart"/>
+      <w:r>
+        <w:rPr>
+          <w:rFonts w:ascii="Times New Roman" w:hAnsi="Times New Roman" w:cs="Times New Roman"/>
+          <w:sz w:val="24"/>
+          <w:szCs w:val="24"/>
+        </w:rPr>
+        <w:t>Masing</w:t>
+      </w:r>
+      <w:proofErr w:type="spellEnd"/>
+      <w:r>
+        <w:rPr>
+          <w:rFonts w:ascii="Times New Roman" w:hAnsi="Times New Roman" w:cs="Times New Roman"/>
+          <w:sz w:val="24"/>
+          <w:szCs w:val="24"/>
+        </w:rPr>
+        <w:t xml:space="preserve"> </w:t>
+      </w:r>
+      <w:proofErr w:type="spellStart"/>
+      <w:r>
+        <w:rPr>
+          <w:rFonts w:ascii="Times New Roman" w:hAnsi="Times New Roman" w:cs="Times New Roman"/>
+          <w:sz w:val="24"/>
+          <w:szCs w:val="24"/>
+        </w:rPr>
+        <w:t>Jabatan</w:t>
+      </w:r>
+      <w:proofErr w:type="spellEnd"/>
     </w:p>
     <w:p>
       <w:pPr>
@@ -1861,7 +4721,7 @@
 </file>
 
 <file path=customXml/itemProps1.xml><?xml version="1.0" encoding="utf-8"?>
-<ds:datastoreItem xmlns:ds="http://schemas.openxmlformats.org/officeDocument/2006/customXml" ds:itemID="{A8B64357-B85C-45E8-BDBF-CF89FBC394A9}">
+<ds:datastoreItem xmlns:ds="http://schemas.openxmlformats.org/officeDocument/2006/customXml" ds:itemID="{73DFCDA8-B6C8-4822-A33A-BEEEB1627F3C}">
   <ds:schemaRefs>
     <ds:schemaRef ds:uri="http://schemas.openxmlformats.org/officeDocument/2006/bibliography"/>
   </ds:schemaRefs>

</xml_diff>

<commit_message>
KP - II Tugas dan Wewenang
</commit_message>
<xml_diff>
--- a/KP - BAB II.docx
+++ b/KP - BAB II.docx
@@ -67,8 +67,6 @@
           <w:szCs w:val="24"/>
         </w:rPr>
       </w:pPr>
-      <w:bookmarkStart w:id="0" w:name="_GoBack"/>
-      <w:bookmarkEnd w:id="0"/>
       <w:r>
         <w:rPr>
           <w:rFonts w:ascii="Times New Roman" w:hAnsi="Times New Roman" w:cs="Times New Roman"/>
@@ -581,7 +579,24 @@
           <w:sz w:val="24"/>
           <w:szCs w:val="24"/>
         </w:rPr>
-        <w:t xml:space="preserve"> / landscape </w:t>
+        <w:t xml:space="preserve"> / </w:t>
+      </w:r>
+      <w:r>
+        <w:rPr>
+          <w:rFonts w:ascii="Times New Roman" w:hAnsi="Times New Roman" w:cs="Times New Roman"/>
+          <w:i/>
+          <w:sz w:val="24"/>
+          <w:szCs w:val="24"/>
+        </w:rPr>
+        <w:t>landscape</w:t>
+      </w:r>
+      <w:r>
+        <w:rPr>
+          <w:rFonts w:ascii="Times New Roman" w:hAnsi="Times New Roman" w:cs="Times New Roman"/>
+          <w:sz w:val="24"/>
+          <w:szCs w:val="24"/>
+        </w:rPr>
+        <w:t xml:space="preserve"> </w:t>
       </w:r>
       <w:proofErr w:type="spellStart"/>
       <w:r>
@@ -797,7 +812,59 @@
           <w:sz w:val="24"/>
           <w:szCs w:val="24"/>
         </w:rPr>
-        <w:t xml:space="preserve"> kami </w:t>
+        <w:t xml:space="preserve"> </w:t>
+      </w:r>
+      <w:r>
+        <w:rPr>
+          <w:rFonts w:ascii="Times New Roman" w:hAnsi="Times New Roman" w:cs="Times New Roman"/>
+          <w:sz w:val="24"/>
+          <w:szCs w:val="24"/>
+        </w:rPr>
+        <w:t xml:space="preserve">CV </w:t>
+      </w:r>
+      <w:proofErr w:type="spellStart"/>
+      <w:r>
+        <w:rPr>
+          <w:rFonts w:ascii="Times New Roman" w:hAnsi="Times New Roman" w:cs="Times New Roman"/>
+          <w:sz w:val="24"/>
+          <w:szCs w:val="24"/>
+        </w:rPr>
+        <w:t>Tuns</w:t>
+      </w:r>
+      <w:proofErr w:type="spellEnd"/>
+      <w:r>
+        <w:rPr>
+          <w:rFonts w:ascii="Times New Roman" w:hAnsi="Times New Roman" w:cs="Times New Roman"/>
+          <w:sz w:val="24"/>
+          <w:szCs w:val="24"/>
+        </w:rPr>
+        <w:t xml:space="preserve"> </w:t>
+      </w:r>
+      <w:proofErr w:type="spellStart"/>
+      <w:r>
+        <w:rPr>
+          <w:rFonts w:ascii="Times New Roman" w:hAnsi="Times New Roman" w:cs="Times New Roman"/>
+          <w:sz w:val="24"/>
+          <w:szCs w:val="24"/>
+        </w:rPr>
+        <w:t>Agri</w:t>
+      </w:r>
+      <w:proofErr w:type="spellEnd"/>
+      <w:r>
+        <w:rPr>
+          <w:rFonts w:ascii="Times New Roman" w:hAnsi="Times New Roman" w:cs="Times New Roman"/>
+          <w:sz w:val="24"/>
+          <w:szCs w:val="24"/>
+        </w:rPr>
+        <w:t xml:space="preserve"> Farm</w:t>
+      </w:r>
+      <w:r>
+        <w:rPr>
+          <w:rFonts w:ascii="Times New Roman" w:hAnsi="Times New Roman" w:cs="Times New Roman"/>
+          <w:sz w:val="24"/>
+          <w:szCs w:val="24"/>
+        </w:rPr>
+        <w:t xml:space="preserve"> </w:t>
       </w:r>
       <w:proofErr w:type="spellStart"/>
       <w:r>
@@ -1229,7 +1296,24 @@
           <w:sz w:val="24"/>
           <w:szCs w:val="24"/>
         </w:rPr>
-        <w:t xml:space="preserve"> landscape. </w:t>
+        <w:t xml:space="preserve"> </w:t>
+      </w:r>
+      <w:r>
+        <w:rPr>
+          <w:rFonts w:ascii="Times New Roman" w:hAnsi="Times New Roman" w:cs="Times New Roman"/>
+          <w:i/>
+          <w:sz w:val="24"/>
+          <w:szCs w:val="24"/>
+        </w:rPr>
+        <w:t>landscape</w:t>
+      </w:r>
+      <w:r>
+        <w:rPr>
+          <w:rFonts w:ascii="Times New Roman" w:hAnsi="Times New Roman" w:cs="Times New Roman"/>
+          <w:sz w:val="24"/>
+          <w:szCs w:val="24"/>
+        </w:rPr>
+        <w:t xml:space="preserve">. </w:t>
       </w:r>
       <w:proofErr w:type="spellStart"/>
       <w:r>
@@ -1265,7 +1349,41 @@
           <w:sz w:val="24"/>
           <w:szCs w:val="24"/>
         </w:rPr>
-        <w:t xml:space="preserve"> kami </w:t>
+        <w:t xml:space="preserve"> </w:t>
+      </w:r>
+      <w:r>
+        <w:rPr>
+          <w:rFonts w:ascii="Times New Roman" w:hAnsi="Times New Roman" w:cs="Times New Roman"/>
+          <w:sz w:val="24"/>
+          <w:szCs w:val="24"/>
+        </w:rPr>
+        <w:t xml:space="preserve">CV Tunas </w:t>
+      </w:r>
+      <w:proofErr w:type="spellStart"/>
+      <w:r>
+        <w:rPr>
+          <w:rFonts w:ascii="Times New Roman" w:hAnsi="Times New Roman" w:cs="Times New Roman"/>
+          <w:sz w:val="24"/>
+          <w:szCs w:val="24"/>
+        </w:rPr>
+        <w:t>Agri</w:t>
+      </w:r>
+      <w:proofErr w:type="spellEnd"/>
+      <w:r>
+        <w:rPr>
+          <w:rFonts w:ascii="Times New Roman" w:hAnsi="Times New Roman" w:cs="Times New Roman"/>
+          <w:sz w:val="24"/>
+          <w:szCs w:val="24"/>
+        </w:rPr>
+        <w:t xml:space="preserve"> Farm</w:t>
+      </w:r>
+      <w:r>
+        <w:rPr>
+          <w:rFonts w:ascii="Times New Roman" w:hAnsi="Times New Roman" w:cs="Times New Roman"/>
+          <w:sz w:val="24"/>
+          <w:szCs w:val="24"/>
+        </w:rPr>
+        <w:t xml:space="preserve"> </w:t>
       </w:r>
       <w:proofErr w:type="spellStart"/>
       <w:r>
@@ -1283,7 +1401,24 @@
           <w:sz w:val="24"/>
           <w:szCs w:val="24"/>
         </w:rPr>
-        <w:t xml:space="preserve"> divisi </w:t>
+        <w:t xml:space="preserve"> </w:t>
+      </w:r>
+      <w:r>
+        <w:rPr>
+          <w:rFonts w:ascii="Times New Roman" w:hAnsi="Times New Roman" w:cs="Times New Roman"/>
+          <w:i/>
+          <w:sz w:val="24"/>
+          <w:szCs w:val="24"/>
+        </w:rPr>
+        <w:t>divisi</w:t>
+      </w:r>
+      <w:r>
+        <w:rPr>
+          <w:rFonts w:ascii="Times New Roman" w:hAnsi="Times New Roman" w:cs="Times New Roman"/>
+          <w:sz w:val="24"/>
+          <w:szCs w:val="24"/>
+        </w:rPr>
+        <w:t xml:space="preserve"> </w:t>
       </w:r>
       <w:proofErr w:type="spellStart"/>
       <w:r>
@@ -1373,42 +1508,6 @@
           <w:sz w:val="24"/>
           <w:szCs w:val="24"/>
         </w:rPr>
-        <w:t xml:space="preserve"> kami </w:t>
-      </w:r>
-      <w:proofErr w:type="spellStart"/>
-      <w:r>
-        <w:rPr>
-          <w:rFonts w:ascii="Times New Roman" w:hAnsi="Times New Roman" w:cs="Times New Roman"/>
-          <w:sz w:val="24"/>
-          <w:szCs w:val="24"/>
-        </w:rPr>
-        <w:t>berusaha</w:t>
-      </w:r>
-      <w:proofErr w:type="spellEnd"/>
-      <w:r>
-        <w:rPr>
-          <w:rFonts w:ascii="Times New Roman" w:hAnsi="Times New Roman" w:cs="Times New Roman"/>
-          <w:sz w:val="24"/>
-          <w:szCs w:val="24"/>
-        </w:rPr>
-        <w:t xml:space="preserve"> </w:t>
-      </w:r>
-      <w:proofErr w:type="spellStart"/>
-      <w:r>
-        <w:rPr>
-          <w:rFonts w:ascii="Times New Roman" w:hAnsi="Times New Roman" w:cs="Times New Roman"/>
-          <w:sz w:val="24"/>
-          <w:szCs w:val="24"/>
-        </w:rPr>
-        <w:t>untuk</w:t>
-      </w:r>
-      <w:proofErr w:type="spellEnd"/>
-      <w:r>
-        <w:rPr>
-          <w:rFonts w:ascii="Times New Roman" w:hAnsi="Times New Roman" w:cs="Times New Roman"/>
-          <w:sz w:val="24"/>
-          <w:szCs w:val="24"/>
-        </w:rPr>
         <w:t xml:space="preserve"> </w:t>
       </w:r>
       <w:proofErr w:type="spellStart"/>
@@ -1499,7 +1598,49 @@
           <w:sz w:val="24"/>
           <w:szCs w:val="24"/>
         </w:rPr>
-        <w:t xml:space="preserve"> kami.</w:t>
+        <w:t xml:space="preserve"> </w:t>
+      </w:r>
+      <w:r>
+        <w:rPr>
+          <w:rFonts w:ascii="Times New Roman" w:hAnsi="Times New Roman" w:cs="Times New Roman"/>
+          <w:sz w:val="24"/>
+          <w:szCs w:val="24"/>
+        </w:rPr>
+        <w:t xml:space="preserve">CV Tunas </w:t>
+      </w:r>
+      <w:proofErr w:type="spellStart"/>
+      <w:r>
+        <w:rPr>
+          <w:rFonts w:ascii="Times New Roman" w:hAnsi="Times New Roman" w:cs="Times New Roman"/>
+          <w:sz w:val="24"/>
+          <w:szCs w:val="24"/>
+        </w:rPr>
+        <w:t>Agri</w:t>
+      </w:r>
+      <w:proofErr w:type="spellEnd"/>
+      <w:r>
+        <w:rPr>
+          <w:rFonts w:ascii="Times New Roman" w:hAnsi="Times New Roman" w:cs="Times New Roman"/>
+          <w:sz w:val="24"/>
+          <w:szCs w:val="24"/>
+        </w:rPr>
+        <w:t xml:space="preserve"> Farm</w:t>
+      </w:r>
+      <w:r>
+        <w:rPr>
+          <w:rFonts w:ascii="Times New Roman" w:hAnsi="Times New Roman" w:cs="Times New Roman"/>
+          <w:sz w:val="24"/>
+          <w:szCs w:val="24"/>
+        </w:rPr>
+        <w:t>.</w:t>
+      </w:r>
+      <w:r>
+        <w:rPr>
+          <w:rFonts w:ascii="Times New Roman" w:hAnsi="Times New Roman" w:cs="Times New Roman"/>
+          <w:sz w:val="24"/>
+          <w:szCs w:val="24"/>
+        </w:rPr>
+        <w:t xml:space="preserve"> </w:t>
       </w:r>
     </w:p>
     <w:p>
@@ -3233,6 +3374,142 @@
     <w:p>
       <w:pPr>
         <w:pStyle w:val="ListParagraph"/>
+        <w:spacing w:line="360" w:lineRule="auto"/>
+        <w:ind w:left="0"/>
+        <w:jc w:val="center"/>
+        <w:rPr>
+          <w:rFonts w:ascii="Times New Roman" w:hAnsi="Times New Roman" w:cs="Times New Roman"/>
+          <w:sz w:val="24"/>
+          <w:szCs w:val="24"/>
+        </w:rPr>
+      </w:pPr>
+      <w:r>
+        <w:rPr>
+          <w:noProof/>
+        </w:rPr>
+        <w:drawing>
+          <wp:inline distT="0" distB="0" distL="0" distR="0">
+            <wp:extent cx="4582350" cy="2266950"/>
+            <wp:effectExtent l="0" t="0" r="8890" b="0"/>
+            <wp:docPr id="2" name="Picture 2" descr="C:\Users\Nandhief\AppData\Local\Microsoft\Windows\INetCache\Content.Word\Screenshot_5.png"/>
+            <wp:cNvGraphicFramePr>
+              <a:graphicFrameLocks xmlns:a="http://schemas.openxmlformats.org/drawingml/2006/main" noChangeAspect="1"/>
+            </wp:cNvGraphicFramePr>
+            <a:graphic xmlns:a="http://schemas.openxmlformats.org/drawingml/2006/main">
+              <a:graphicData uri="http://schemas.openxmlformats.org/drawingml/2006/picture">
+                <pic:pic xmlns:pic="http://schemas.openxmlformats.org/drawingml/2006/picture">
+                  <pic:nvPicPr>
+                    <pic:cNvPr id="0" name="Picture 1" descr="C:\Users\Nandhief\AppData\Local\Microsoft\Windows\INetCache\Content.Word\Screenshot_5.png"/>
+                    <pic:cNvPicPr>
+                      <a:picLocks noChangeAspect="1" noChangeArrowheads="1"/>
+                    </pic:cNvPicPr>
+                  </pic:nvPicPr>
+                  <pic:blipFill rotWithShape="1">
+                    <a:blip r:embed="rId6">
+                      <a:extLst>
+                        <a:ext uri="{28A0092B-C50C-407E-A947-70E740481C1C}">
+                          <a14:useLocalDpi xmlns:a14="http://schemas.microsoft.com/office/drawing/2010/main" val="0"/>
+                        </a:ext>
+                      </a:extLst>
+                    </a:blip>
+                    <a:srcRect t="14966" b="4060"/>
+                    <a:stretch/>
+                  </pic:blipFill>
+                  <pic:spPr bwMode="auto">
+                    <a:xfrm>
+                      <a:off x="0" y="0"/>
+                      <a:ext cx="4614077" cy="2282646"/>
+                    </a:xfrm>
+                    <a:prstGeom prst="rect">
+                      <a:avLst/>
+                    </a:prstGeom>
+                    <a:noFill/>
+                    <a:ln>
+                      <a:noFill/>
+                    </a:ln>
+                    <a:extLst>
+                      <a:ext uri="{53640926-AAD7-44D8-BBD7-CCE9431645EC}">
+                        <a14:shadowObscured xmlns:a14="http://schemas.microsoft.com/office/drawing/2010/main"/>
+                      </a:ext>
+                    </a:extLst>
+                  </pic:spPr>
+                </pic:pic>
+              </a:graphicData>
+            </a:graphic>
+          </wp:inline>
+        </w:drawing>
+      </w:r>
+    </w:p>
+    <w:p>
+      <w:pPr>
+        <w:pStyle w:val="ListParagraph"/>
+        <w:spacing w:line="360" w:lineRule="auto"/>
+        <w:ind w:left="0"/>
+        <w:jc w:val="center"/>
+        <w:rPr>
+          <w:rFonts w:ascii="Times New Roman" w:hAnsi="Times New Roman" w:cs="Times New Roman"/>
+          <w:sz w:val="24"/>
+          <w:szCs w:val="24"/>
+        </w:rPr>
+      </w:pPr>
+      <w:proofErr w:type="spellStart"/>
+      <w:r>
+        <w:rPr>
+          <w:rFonts w:ascii="Times New Roman" w:hAnsi="Times New Roman" w:cs="Times New Roman"/>
+          <w:sz w:val="24"/>
+          <w:szCs w:val="24"/>
+        </w:rPr>
+        <w:t>Gambar</w:t>
+      </w:r>
+      <w:proofErr w:type="spellEnd"/>
+      <w:r>
+        <w:rPr>
+          <w:rFonts w:ascii="Times New Roman" w:hAnsi="Times New Roman" w:cs="Times New Roman"/>
+          <w:sz w:val="24"/>
+          <w:szCs w:val="24"/>
+        </w:rPr>
+        <w:t xml:space="preserve"> 2. Peta </w:t>
+      </w:r>
+      <w:proofErr w:type="spellStart"/>
+      <w:r>
+        <w:rPr>
+          <w:rFonts w:ascii="Times New Roman" w:hAnsi="Times New Roman" w:cs="Times New Roman"/>
+          <w:sz w:val="24"/>
+          <w:szCs w:val="24"/>
+        </w:rPr>
+        <w:t>Lokasi</w:t>
+      </w:r>
+      <w:proofErr w:type="spellEnd"/>
+      <w:r>
+        <w:rPr>
+          <w:rFonts w:ascii="Times New Roman" w:hAnsi="Times New Roman" w:cs="Times New Roman"/>
+          <w:sz w:val="24"/>
+          <w:szCs w:val="24"/>
+        </w:rPr>
+        <w:t xml:space="preserve"> CV Tunas </w:t>
+      </w:r>
+      <w:proofErr w:type="spellStart"/>
+      <w:r>
+        <w:rPr>
+          <w:rFonts w:ascii="Times New Roman" w:hAnsi="Times New Roman" w:cs="Times New Roman"/>
+          <w:sz w:val="24"/>
+          <w:szCs w:val="24"/>
+        </w:rPr>
+        <w:t>Agri</w:t>
+      </w:r>
+      <w:proofErr w:type="spellEnd"/>
+      <w:r>
+        <w:rPr>
+          <w:rFonts w:ascii="Times New Roman" w:hAnsi="Times New Roman" w:cs="Times New Roman"/>
+          <w:sz w:val="24"/>
+          <w:szCs w:val="24"/>
+        </w:rPr>
+        <w:t xml:space="preserve"> Farm</w:t>
+      </w:r>
+    </w:p>
+    <w:p>
+      <w:pPr>
+        <w:pStyle w:val="ListParagraph"/>
         <w:numPr>
           <w:ilvl w:val="0"/>
           <w:numId w:val="2"/>
@@ -3317,8 +3594,8 @@
         </w:rPr>
         <w:drawing>
           <wp:inline distT="0" distB="0" distL="0" distR="0">
-            <wp:extent cx="5040630" cy="3118982"/>
-            <wp:effectExtent l="0" t="0" r="7620" b="5715"/>
+            <wp:extent cx="4533900" cy="2805433"/>
+            <wp:effectExtent l="0" t="0" r="0" b="0"/>
             <wp:docPr id="1" name="Picture 1" descr="C:\Users\Nandhief\AppData\Local\Microsoft\Windows\INetCache\Content.Word\TUNAS STRUKTUR ORGANISASI.PNG"/>
             <wp:cNvGraphicFramePr>
               <a:graphicFrameLocks xmlns:a="http://schemas.openxmlformats.org/drawingml/2006/main" noChangeAspect="1"/>
@@ -3333,7 +3610,7 @@
                     </pic:cNvPicPr>
                   </pic:nvPicPr>
                   <pic:blipFill>
-                    <a:blip r:embed="rId6">
+                    <a:blip r:embed="rId7">
                       <a:extLst>
                         <a:ext uri="{28A0092B-C50C-407E-A947-70E740481C1C}">
                           <a14:useLocalDpi xmlns:a14="http://schemas.microsoft.com/office/drawing/2010/main" val="0"/>
@@ -3348,7 +3625,7 @@
                   <pic:spPr bwMode="auto">
                     <a:xfrm>
                       <a:off x="0" y="0"/>
-                      <a:ext cx="5040630" cy="3118982"/>
+                      <a:ext cx="4566263" cy="2825458"/>
                     </a:xfrm>
                     <a:prstGeom prst="rect">
                       <a:avLst/>
@@ -3382,6 +3659,7 @@
           <w:sz w:val="24"/>
           <w:szCs w:val="24"/>
         </w:rPr>
+        <w:lastRenderedPageBreak/>
         <w:t>Gambar</w:t>
       </w:r>
       <w:proofErr w:type="spellEnd"/>
@@ -3564,6 +3842,3799 @@
         <w:t>Jabatan</w:t>
       </w:r>
       <w:proofErr w:type="spellEnd"/>
+    </w:p>
+    <w:p>
+      <w:pPr>
+        <w:pStyle w:val="ListParagraph"/>
+        <w:numPr>
+          <w:ilvl w:val="0"/>
+          <w:numId w:val="5"/>
+        </w:numPr>
+        <w:spacing w:line="360" w:lineRule="auto"/>
+        <w:jc w:val="both"/>
+        <w:rPr>
+          <w:rFonts w:ascii="Times New Roman" w:hAnsi="Times New Roman" w:cs="Times New Roman"/>
+          <w:sz w:val="24"/>
+          <w:szCs w:val="24"/>
+        </w:rPr>
+      </w:pPr>
+      <w:proofErr w:type="spellStart"/>
+      <w:r>
+        <w:rPr>
+          <w:rFonts w:ascii="Times New Roman" w:hAnsi="Times New Roman" w:cs="Times New Roman"/>
+          <w:sz w:val="24"/>
+          <w:szCs w:val="24"/>
+        </w:rPr>
+        <w:t>Direktur</w:t>
+      </w:r>
+      <w:proofErr w:type="spellEnd"/>
+      <w:r>
+        <w:rPr>
+          <w:rFonts w:ascii="Times New Roman" w:hAnsi="Times New Roman" w:cs="Times New Roman"/>
+          <w:sz w:val="24"/>
+          <w:szCs w:val="24"/>
+        </w:rPr>
+        <w:t xml:space="preserve"> CV Tunas </w:t>
+      </w:r>
+      <w:proofErr w:type="spellStart"/>
+      <w:r>
+        <w:rPr>
+          <w:rFonts w:ascii="Times New Roman" w:hAnsi="Times New Roman" w:cs="Times New Roman"/>
+          <w:sz w:val="24"/>
+          <w:szCs w:val="24"/>
+        </w:rPr>
+        <w:t>Agri</w:t>
+      </w:r>
+      <w:proofErr w:type="spellEnd"/>
+      <w:r>
+        <w:rPr>
+          <w:rFonts w:ascii="Times New Roman" w:hAnsi="Times New Roman" w:cs="Times New Roman"/>
+          <w:sz w:val="24"/>
+          <w:szCs w:val="24"/>
+        </w:rPr>
+        <w:t xml:space="preserve"> Farm</w:t>
+      </w:r>
+    </w:p>
+    <w:p>
+      <w:pPr>
+        <w:pStyle w:val="ListParagraph"/>
+        <w:spacing w:line="360" w:lineRule="auto"/>
+        <w:ind w:left="927"/>
+        <w:jc w:val="both"/>
+        <w:rPr>
+          <w:rFonts w:ascii="Times New Roman" w:hAnsi="Times New Roman" w:cs="Times New Roman"/>
+          <w:sz w:val="24"/>
+          <w:szCs w:val="24"/>
+        </w:rPr>
+      </w:pPr>
+      <w:proofErr w:type="spellStart"/>
+      <w:r>
+        <w:rPr>
+          <w:rFonts w:ascii="Times New Roman" w:hAnsi="Times New Roman" w:cs="Times New Roman"/>
+          <w:sz w:val="24"/>
+          <w:szCs w:val="24"/>
+        </w:rPr>
+        <w:t>Pemilik</w:t>
+      </w:r>
+      <w:proofErr w:type="spellEnd"/>
+      <w:r>
+        <w:rPr>
+          <w:rFonts w:ascii="Times New Roman" w:hAnsi="Times New Roman" w:cs="Times New Roman"/>
+          <w:sz w:val="24"/>
+          <w:szCs w:val="24"/>
+        </w:rPr>
+        <w:t xml:space="preserve"> yang </w:t>
+      </w:r>
+      <w:proofErr w:type="spellStart"/>
+      <w:r>
+        <w:rPr>
+          <w:rFonts w:ascii="Times New Roman" w:hAnsi="Times New Roman" w:cs="Times New Roman"/>
+          <w:sz w:val="24"/>
+          <w:szCs w:val="24"/>
+        </w:rPr>
+        <w:t>bertugas</w:t>
+      </w:r>
+      <w:proofErr w:type="spellEnd"/>
+      <w:r>
+        <w:rPr>
+          <w:rFonts w:ascii="Times New Roman" w:hAnsi="Times New Roman" w:cs="Times New Roman"/>
+          <w:sz w:val="24"/>
+          <w:szCs w:val="24"/>
+        </w:rPr>
+        <w:t xml:space="preserve"> </w:t>
+      </w:r>
+      <w:proofErr w:type="spellStart"/>
+      <w:r>
+        <w:rPr>
+          <w:rFonts w:ascii="Times New Roman" w:hAnsi="Times New Roman" w:cs="Times New Roman"/>
+          <w:sz w:val="24"/>
+          <w:szCs w:val="24"/>
+        </w:rPr>
+        <w:t>sebagai</w:t>
+      </w:r>
+      <w:proofErr w:type="spellEnd"/>
+      <w:r>
+        <w:rPr>
+          <w:rFonts w:ascii="Times New Roman" w:hAnsi="Times New Roman" w:cs="Times New Roman"/>
+          <w:sz w:val="24"/>
+          <w:szCs w:val="24"/>
+        </w:rPr>
+        <w:t xml:space="preserve"> </w:t>
+      </w:r>
+      <w:proofErr w:type="spellStart"/>
+      <w:r>
+        <w:rPr>
+          <w:rFonts w:ascii="Times New Roman" w:hAnsi="Times New Roman" w:cs="Times New Roman"/>
+          <w:sz w:val="24"/>
+          <w:szCs w:val="24"/>
+        </w:rPr>
+        <w:t>wewenang</w:t>
+      </w:r>
+      <w:proofErr w:type="spellEnd"/>
+      <w:r>
+        <w:rPr>
+          <w:rFonts w:ascii="Times New Roman" w:hAnsi="Times New Roman" w:cs="Times New Roman"/>
+          <w:sz w:val="24"/>
+          <w:szCs w:val="24"/>
+        </w:rPr>
+        <w:t xml:space="preserve"> yang </w:t>
+      </w:r>
+      <w:proofErr w:type="spellStart"/>
+      <w:r>
+        <w:rPr>
+          <w:rFonts w:ascii="Times New Roman" w:hAnsi="Times New Roman" w:cs="Times New Roman"/>
+          <w:sz w:val="24"/>
+          <w:szCs w:val="24"/>
+        </w:rPr>
+        <w:t>bertugas</w:t>
+      </w:r>
+      <w:proofErr w:type="spellEnd"/>
+      <w:r>
+        <w:rPr>
+          <w:rFonts w:ascii="Times New Roman" w:hAnsi="Times New Roman" w:cs="Times New Roman"/>
+          <w:sz w:val="24"/>
+          <w:szCs w:val="24"/>
+        </w:rPr>
+        <w:t xml:space="preserve"> </w:t>
+      </w:r>
+      <w:proofErr w:type="spellStart"/>
+      <w:r>
+        <w:rPr>
+          <w:rFonts w:ascii="Times New Roman" w:hAnsi="Times New Roman" w:cs="Times New Roman"/>
+          <w:sz w:val="24"/>
+          <w:szCs w:val="24"/>
+        </w:rPr>
+        <w:t>dalam</w:t>
+      </w:r>
+      <w:proofErr w:type="spellEnd"/>
+      <w:r>
+        <w:rPr>
+          <w:rFonts w:ascii="Times New Roman" w:hAnsi="Times New Roman" w:cs="Times New Roman"/>
+          <w:sz w:val="24"/>
+          <w:szCs w:val="24"/>
+        </w:rPr>
+        <w:t xml:space="preserve"> </w:t>
+      </w:r>
+      <w:proofErr w:type="spellStart"/>
+      <w:r>
+        <w:rPr>
+          <w:rFonts w:ascii="Times New Roman" w:hAnsi="Times New Roman" w:cs="Times New Roman"/>
+          <w:sz w:val="24"/>
+          <w:szCs w:val="24"/>
+        </w:rPr>
+        <w:t>hal</w:t>
+      </w:r>
+      <w:proofErr w:type="spellEnd"/>
+      <w:r>
+        <w:rPr>
+          <w:rFonts w:ascii="Times New Roman" w:hAnsi="Times New Roman" w:cs="Times New Roman"/>
+          <w:sz w:val="24"/>
+          <w:szCs w:val="24"/>
+        </w:rPr>
+        <w:t xml:space="preserve"> </w:t>
+      </w:r>
+      <w:proofErr w:type="spellStart"/>
+      <w:r>
+        <w:rPr>
+          <w:rFonts w:ascii="Times New Roman" w:hAnsi="Times New Roman" w:cs="Times New Roman"/>
+          <w:sz w:val="24"/>
+          <w:szCs w:val="24"/>
+        </w:rPr>
+        <w:t>peran</w:t>
+      </w:r>
+      <w:r>
+        <w:rPr>
+          <w:rFonts w:ascii="Times New Roman" w:hAnsi="Times New Roman" w:cs="Times New Roman"/>
+          <w:sz w:val="24"/>
+          <w:szCs w:val="24"/>
+        </w:rPr>
+        <w:t>cangan</w:t>
+      </w:r>
+      <w:proofErr w:type="spellEnd"/>
+      <w:r>
+        <w:rPr>
+          <w:rFonts w:ascii="Times New Roman" w:hAnsi="Times New Roman" w:cs="Times New Roman"/>
+          <w:sz w:val="24"/>
+          <w:szCs w:val="24"/>
+        </w:rPr>
+        <w:t>,</w:t>
+      </w:r>
+      <w:r>
+        <w:rPr>
+          <w:rFonts w:ascii="Times New Roman" w:hAnsi="Times New Roman" w:cs="Times New Roman"/>
+          <w:sz w:val="24"/>
+          <w:szCs w:val="24"/>
+        </w:rPr>
+        <w:t xml:space="preserve"> </w:t>
+      </w:r>
+      <w:proofErr w:type="spellStart"/>
+      <w:r>
+        <w:rPr>
+          <w:rFonts w:ascii="Times New Roman" w:hAnsi="Times New Roman" w:cs="Times New Roman"/>
+          <w:sz w:val="24"/>
+          <w:szCs w:val="24"/>
+        </w:rPr>
+        <w:t>pengelolaan</w:t>
+      </w:r>
+      <w:proofErr w:type="spellEnd"/>
+      <w:r>
+        <w:rPr>
+          <w:rFonts w:ascii="Times New Roman" w:hAnsi="Times New Roman" w:cs="Times New Roman"/>
+          <w:sz w:val="24"/>
+          <w:szCs w:val="24"/>
+        </w:rPr>
+        <w:t xml:space="preserve"> </w:t>
+      </w:r>
+      <w:proofErr w:type="spellStart"/>
+      <w:r>
+        <w:rPr>
+          <w:rFonts w:ascii="Times New Roman" w:hAnsi="Times New Roman" w:cs="Times New Roman"/>
+          <w:sz w:val="24"/>
+          <w:szCs w:val="24"/>
+        </w:rPr>
+        <w:t>dan</w:t>
+      </w:r>
+      <w:proofErr w:type="spellEnd"/>
+      <w:r>
+        <w:rPr>
+          <w:rFonts w:ascii="Times New Roman" w:hAnsi="Times New Roman" w:cs="Times New Roman"/>
+          <w:sz w:val="24"/>
+          <w:szCs w:val="24"/>
+        </w:rPr>
+        <w:t xml:space="preserve"> </w:t>
+      </w:r>
+      <w:proofErr w:type="spellStart"/>
+      <w:r>
+        <w:rPr>
+          <w:rFonts w:ascii="Times New Roman" w:hAnsi="Times New Roman" w:cs="Times New Roman"/>
+          <w:sz w:val="24"/>
+          <w:szCs w:val="24"/>
+        </w:rPr>
+        <w:t>pengambilan</w:t>
+      </w:r>
+      <w:proofErr w:type="spellEnd"/>
+      <w:r>
+        <w:rPr>
+          <w:rFonts w:ascii="Times New Roman" w:hAnsi="Times New Roman" w:cs="Times New Roman"/>
+          <w:sz w:val="24"/>
+          <w:szCs w:val="24"/>
+        </w:rPr>
+        <w:t xml:space="preserve"> </w:t>
+      </w:r>
+      <w:proofErr w:type="spellStart"/>
+      <w:r>
+        <w:rPr>
+          <w:rFonts w:ascii="Times New Roman" w:hAnsi="Times New Roman" w:cs="Times New Roman"/>
+          <w:sz w:val="24"/>
+          <w:szCs w:val="24"/>
+        </w:rPr>
+        <w:t>keputusan</w:t>
+      </w:r>
+      <w:proofErr w:type="spellEnd"/>
+      <w:r>
+        <w:rPr>
+          <w:rFonts w:ascii="Times New Roman" w:hAnsi="Times New Roman" w:cs="Times New Roman"/>
+          <w:sz w:val="24"/>
+          <w:szCs w:val="24"/>
+        </w:rPr>
+        <w:t xml:space="preserve"> </w:t>
+      </w:r>
+      <w:proofErr w:type="spellStart"/>
+      <w:r>
+        <w:rPr>
+          <w:rFonts w:ascii="Times New Roman" w:hAnsi="Times New Roman" w:cs="Times New Roman"/>
+          <w:sz w:val="24"/>
+          <w:szCs w:val="24"/>
+        </w:rPr>
+        <w:t>terhadap</w:t>
+      </w:r>
+      <w:proofErr w:type="spellEnd"/>
+      <w:r>
+        <w:rPr>
+          <w:rFonts w:ascii="Times New Roman" w:hAnsi="Times New Roman" w:cs="Times New Roman"/>
+          <w:sz w:val="24"/>
+          <w:szCs w:val="24"/>
+        </w:rPr>
+        <w:t xml:space="preserve"> </w:t>
+      </w:r>
+      <w:proofErr w:type="spellStart"/>
+      <w:r>
+        <w:rPr>
+          <w:rFonts w:ascii="Times New Roman" w:hAnsi="Times New Roman" w:cs="Times New Roman"/>
+          <w:sz w:val="24"/>
+          <w:szCs w:val="24"/>
+        </w:rPr>
+        <w:t>perusahaan</w:t>
+      </w:r>
+      <w:proofErr w:type="spellEnd"/>
+      <w:r>
+        <w:rPr>
+          <w:rFonts w:ascii="Times New Roman" w:hAnsi="Times New Roman" w:cs="Times New Roman"/>
+          <w:sz w:val="24"/>
+          <w:szCs w:val="24"/>
+        </w:rPr>
+        <w:t xml:space="preserve"> </w:t>
+      </w:r>
+      <w:proofErr w:type="spellStart"/>
+      <w:r>
+        <w:rPr>
+          <w:rFonts w:ascii="Times New Roman" w:hAnsi="Times New Roman" w:cs="Times New Roman"/>
+          <w:sz w:val="24"/>
+          <w:szCs w:val="24"/>
+        </w:rPr>
+        <w:t>dan</w:t>
+      </w:r>
+      <w:proofErr w:type="spellEnd"/>
+      <w:r>
+        <w:rPr>
+          <w:rFonts w:ascii="Times New Roman" w:hAnsi="Times New Roman" w:cs="Times New Roman"/>
+          <w:sz w:val="24"/>
+          <w:szCs w:val="24"/>
+        </w:rPr>
+        <w:t xml:space="preserve"> </w:t>
+      </w:r>
+      <w:proofErr w:type="spellStart"/>
+      <w:r>
+        <w:rPr>
+          <w:rFonts w:ascii="Times New Roman" w:hAnsi="Times New Roman" w:cs="Times New Roman"/>
+          <w:sz w:val="24"/>
+          <w:szCs w:val="24"/>
+        </w:rPr>
+        <w:t>membina</w:t>
+      </w:r>
+      <w:proofErr w:type="spellEnd"/>
+      <w:r>
+        <w:rPr>
+          <w:rFonts w:ascii="Times New Roman" w:hAnsi="Times New Roman" w:cs="Times New Roman"/>
+          <w:sz w:val="24"/>
+          <w:szCs w:val="24"/>
+        </w:rPr>
+        <w:t xml:space="preserve"> </w:t>
+      </w:r>
+      <w:proofErr w:type="spellStart"/>
+      <w:r>
+        <w:rPr>
+          <w:rFonts w:ascii="Times New Roman" w:hAnsi="Times New Roman" w:cs="Times New Roman"/>
+          <w:sz w:val="24"/>
+          <w:szCs w:val="24"/>
+        </w:rPr>
+        <w:t>tenaga</w:t>
+      </w:r>
+      <w:proofErr w:type="spellEnd"/>
+      <w:r>
+        <w:rPr>
+          <w:rFonts w:ascii="Times New Roman" w:hAnsi="Times New Roman" w:cs="Times New Roman"/>
+          <w:sz w:val="24"/>
+          <w:szCs w:val="24"/>
+        </w:rPr>
+        <w:t xml:space="preserve"> </w:t>
+      </w:r>
+      <w:proofErr w:type="spellStart"/>
+      <w:r>
+        <w:rPr>
+          <w:rFonts w:ascii="Times New Roman" w:hAnsi="Times New Roman" w:cs="Times New Roman"/>
+          <w:sz w:val="24"/>
+          <w:szCs w:val="24"/>
+        </w:rPr>
+        <w:t>kerja</w:t>
+      </w:r>
+      <w:proofErr w:type="spellEnd"/>
+      <w:r>
+        <w:rPr>
+          <w:rFonts w:ascii="Times New Roman" w:hAnsi="Times New Roman" w:cs="Times New Roman"/>
+          <w:sz w:val="24"/>
+          <w:szCs w:val="24"/>
+        </w:rPr>
+        <w:t>.</w:t>
+      </w:r>
+    </w:p>
+    <w:p>
+      <w:pPr>
+        <w:pStyle w:val="ListParagraph"/>
+        <w:numPr>
+          <w:ilvl w:val="0"/>
+          <w:numId w:val="5"/>
+        </w:numPr>
+        <w:spacing w:line="360" w:lineRule="auto"/>
+        <w:jc w:val="both"/>
+        <w:rPr>
+          <w:rFonts w:ascii="Times New Roman" w:hAnsi="Times New Roman" w:cs="Times New Roman"/>
+          <w:sz w:val="24"/>
+          <w:szCs w:val="24"/>
+        </w:rPr>
+      </w:pPr>
+      <w:r>
+        <w:rPr>
+          <w:rFonts w:ascii="Times New Roman" w:hAnsi="Times New Roman" w:cs="Times New Roman"/>
+          <w:sz w:val="24"/>
+          <w:szCs w:val="24"/>
+        </w:rPr>
+        <w:t xml:space="preserve">Entry Data Processing </w:t>
+      </w:r>
+      <w:proofErr w:type="spellStart"/>
+      <w:r>
+        <w:rPr>
+          <w:rFonts w:ascii="Times New Roman" w:hAnsi="Times New Roman" w:cs="Times New Roman"/>
+          <w:sz w:val="24"/>
+          <w:szCs w:val="24"/>
+        </w:rPr>
+        <w:t>dan</w:t>
+      </w:r>
+      <w:proofErr w:type="spellEnd"/>
+      <w:r>
+        <w:rPr>
+          <w:rFonts w:ascii="Times New Roman" w:hAnsi="Times New Roman" w:cs="Times New Roman"/>
+          <w:sz w:val="24"/>
+          <w:szCs w:val="24"/>
+        </w:rPr>
+        <w:t xml:space="preserve"> </w:t>
+      </w:r>
+      <w:proofErr w:type="spellStart"/>
+      <w:r>
+        <w:rPr>
+          <w:rFonts w:ascii="Times New Roman" w:hAnsi="Times New Roman" w:cs="Times New Roman"/>
+          <w:sz w:val="24"/>
+          <w:szCs w:val="24"/>
+        </w:rPr>
+        <w:t>Promosi</w:t>
+      </w:r>
+      <w:proofErr w:type="spellEnd"/>
+      <w:r>
+        <w:rPr>
+          <w:rFonts w:ascii="Times New Roman" w:hAnsi="Times New Roman" w:cs="Times New Roman"/>
+          <w:sz w:val="24"/>
+          <w:szCs w:val="24"/>
+        </w:rPr>
+        <w:t xml:space="preserve"> CV Tunas </w:t>
+      </w:r>
+      <w:proofErr w:type="spellStart"/>
+      <w:r>
+        <w:rPr>
+          <w:rFonts w:ascii="Times New Roman" w:hAnsi="Times New Roman" w:cs="Times New Roman"/>
+          <w:sz w:val="24"/>
+          <w:szCs w:val="24"/>
+        </w:rPr>
+        <w:t>Agri</w:t>
+      </w:r>
+      <w:proofErr w:type="spellEnd"/>
+      <w:r>
+        <w:rPr>
+          <w:rFonts w:ascii="Times New Roman" w:hAnsi="Times New Roman" w:cs="Times New Roman"/>
+          <w:sz w:val="24"/>
+          <w:szCs w:val="24"/>
+        </w:rPr>
+        <w:t xml:space="preserve"> Farm</w:t>
+      </w:r>
+    </w:p>
+    <w:p>
+      <w:pPr>
+        <w:pStyle w:val="ListParagraph"/>
+        <w:spacing w:line="360" w:lineRule="auto"/>
+        <w:ind w:left="927"/>
+        <w:jc w:val="both"/>
+        <w:rPr>
+          <w:rFonts w:ascii="Times New Roman" w:hAnsi="Times New Roman" w:cs="Times New Roman"/>
+          <w:sz w:val="24"/>
+          <w:szCs w:val="24"/>
+        </w:rPr>
+      </w:pPr>
+      <w:proofErr w:type="spellStart"/>
+      <w:r>
+        <w:rPr>
+          <w:rFonts w:ascii="Times New Roman" w:hAnsi="Times New Roman" w:cs="Times New Roman"/>
+          <w:sz w:val="24"/>
+          <w:szCs w:val="24"/>
+        </w:rPr>
+        <w:t>Edp</w:t>
+      </w:r>
+      <w:proofErr w:type="spellEnd"/>
+      <w:r>
+        <w:rPr>
+          <w:rFonts w:ascii="Times New Roman" w:hAnsi="Times New Roman" w:cs="Times New Roman"/>
+          <w:sz w:val="24"/>
+          <w:szCs w:val="24"/>
+        </w:rPr>
+        <w:t xml:space="preserve"> &amp; </w:t>
+      </w:r>
+      <w:proofErr w:type="spellStart"/>
+      <w:r>
+        <w:rPr>
+          <w:rFonts w:ascii="Times New Roman" w:hAnsi="Times New Roman" w:cs="Times New Roman"/>
+          <w:sz w:val="24"/>
+          <w:szCs w:val="24"/>
+        </w:rPr>
+        <w:t>Promosi</w:t>
+      </w:r>
+      <w:proofErr w:type="spellEnd"/>
+      <w:r>
+        <w:rPr>
+          <w:rFonts w:ascii="Times New Roman" w:hAnsi="Times New Roman" w:cs="Times New Roman"/>
+          <w:sz w:val="24"/>
+          <w:szCs w:val="24"/>
+        </w:rPr>
+        <w:t xml:space="preserve"> </w:t>
+      </w:r>
+      <w:proofErr w:type="spellStart"/>
+      <w:r>
+        <w:rPr>
+          <w:rFonts w:ascii="Times New Roman" w:hAnsi="Times New Roman" w:cs="Times New Roman"/>
+          <w:sz w:val="24"/>
+          <w:szCs w:val="24"/>
+        </w:rPr>
+        <w:t>bertugas</w:t>
+      </w:r>
+      <w:proofErr w:type="spellEnd"/>
+      <w:r>
+        <w:rPr>
+          <w:rFonts w:ascii="Times New Roman" w:hAnsi="Times New Roman" w:cs="Times New Roman"/>
+          <w:sz w:val="24"/>
+          <w:szCs w:val="24"/>
+        </w:rPr>
+        <w:t xml:space="preserve"> </w:t>
+      </w:r>
+      <w:proofErr w:type="spellStart"/>
+      <w:r>
+        <w:rPr>
+          <w:rFonts w:ascii="Times New Roman" w:hAnsi="Times New Roman" w:cs="Times New Roman"/>
+          <w:sz w:val="24"/>
+          <w:szCs w:val="24"/>
+        </w:rPr>
+        <w:t>untuk</w:t>
+      </w:r>
+      <w:proofErr w:type="spellEnd"/>
+      <w:r>
+        <w:rPr>
+          <w:rFonts w:ascii="Times New Roman" w:hAnsi="Times New Roman" w:cs="Times New Roman"/>
+          <w:sz w:val="24"/>
+          <w:szCs w:val="24"/>
+        </w:rPr>
+        <w:t xml:space="preserve"> </w:t>
+      </w:r>
+      <w:proofErr w:type="spellStart"/>
+      <w:r>
+        <w:rPr>
+          <w:rFonts w:ascii="Times New Roman" w:hAnsi="Times New Roman" w:cs="Times New Roman"/>
+          <w:sz w:val="24"/>
+          <w:szCs w:val="24"/>
+        </w:rPr>
+        <w:t>mengatur</w:t>
+      </w:r>
+      <w:proofErr w:type="spellEnd"/>
+      <w:r>
+        <w:rPr>
+          <w:rFonts w:ascii="Times New Roman" w:hAnsi="Times New Roman" w:cs="Times New Roman"/>
+          <w:sz w:val="24"/>
+          <w:szCs w:val="24"/>
+        </w:rPr>
+        <w:t xml:space="preserve"> </w:t>
+      </w:r>
+      <w:proofErr w:type="spellStart"/>
+      <w:r>
+        <w:rPr>
+          <w:rFonts w:ascii="Times New Roman" w:hAnsi="Times New Roman" w:cs="Times New Roman"/>
+          <w:sz w:val="24"/>
+          <w:szCs w:val="24"/>
+        </w:rPr>
+        <w:t>dan</w:t>
+      </w:r>
+      <w:proofErr w:type="spellEnd"/>
+      <w:r>
+        <w:rPr>
+          <w:rFonts w:ascii="Times New Roman" w:hAnsi="Times New Roman" w:cs="Times New Roman"/>
+          <w:sz w:val="24"/>
+          <w:szCs w:val="24"/>
+        </w:rPr>
+        <w:t xml:space="preserve"> </w:t>
+      </w:r>
+      <w:proofErr w:type="spellStart"/>
+      <w:r>
+        <w:rPr>
+          <w:rFonts w:ascii="Times New Roman" w:hAnsi="Times New Roman" w:cs="Times New Roman"/>
+          <w:sz w:val="24"/>
+          <w:szCs w:val="24"/>
+        </w:rPr>
+        <w:t>mengelola</w:t>
+      </w:r>
+      <w:proofErr w:type="spellEnd"/>
+      <w:r>
+        <w:rPr>
+          <w:rFonts w:ascii="Times New Roman" w:hAnsi="Times New Roman" w:cs="Times New Roman"/>
+          <w:sz w:val="24"/>
+          <w:szCs w:val="24"/>
+        </w:rPr>
+        <w:t xml:space="preserve"> </w:t>
+      </w:r>
+      <w:proofErr w:type="spellStart"/>
+      <w:r>
+        <w:rPr>
+          <w:rFonts w:ascii="Times New Roman" w:hAnsi="Times New Roman" w:cs="Times New Roman"/>
+          <w:sz w:val="24"/>
+          <w:szCs w:val="24"/>
+        </w:rPr>
+        <w:t>segala</w:t>
+      </w:r>
+      <w:proofErr w:type="spellEnd"/>
+      <w:r>
+        <w:rPr>
+          <w:rFonts w:ascii="Times New Roman" w:hAnsi="Times New Roman" w:cs="Times New Roman"/>
+          <w:sz w:val="24"/>
+          <w:szCs w:val="24"/>
+        </w:rPr>
+        <w:t xml:space="preserve"> </w:t>
+      </w:r>
+      <w:proofErr w:type="spellStart"/>
+      <w:r>
+        <w:rPr>
+          <w:rFonts w:ascii="Times New Roman" w:hAnsi="Times New Roman" w:cs="Times New Roman"/>
+          <w:sz w:val="24"/>
+          <w:szCs w:val="24"/>
+        </w:rPr>
+        <w:t>ssesuatu</w:t>
+      </w:r>
+      <w:proofErr w:type="spellEnd"/>
+      <w:r>
+        <w:rPr>
+          <w:rFonts w:ascii="Times New Roman" w:hAnsi="Times New Roman" w:cs="Times New Roman"/>
+          <w:sz w:val="24"/>
+          <w:szCs w:val="24"/>
+        </w:rPr>
+        <w:t xml:space="preserve"> yang </w:t>
+      </w:r>
+      <w:proofErr w:type="spellStart"/>
+      <w:r>
+        <w:rPr>
+          <w:rFonts w:ascii="Times New Roman" w:hAnsi="Times New Roman" w:cs="Times New Roman"/>
+          <w:sz w:val="24"/>
+          <w:szCs w:val="24"/>
+        </w:rPr>
+        <w:t>berkaitan</w:t>
+      </w:r>
+      <w:proofErr w:type="spellEnd"/>
+      <w:r>
+        <w:rPr>
+          <w:rFonts w:ascii="Times New Roman" w:hAnsi="Times New Roman" w:cs="Times New Roman"/>
+          <w:sz w:val="24"/>
+          <w:szCs w:val="24"/>
+        </w:rPr>
+        <w:t xml:space="preserve"> </w:t>
+      </w:r>
+      <w:proofErr w:type="spellStart"/>
+      <w:r>
+        <w:rPr>
+          <w:rFonts w:ascii="Times New Roman" w:hAnsi="Times New Roman" w:cs="Times New Roman"/>
+          <w:sz w:val="24"/>
+          <w:szCs w:val="24"/>
+        </w:rPr>
+        <w:t>dengan</w:t>
+      </w:r>
+      <w:proofErr w:type="spellEnd"/>
+      <w:r>
+        <w:rPr>
+          <w:rFonts w:ascii="Times New Roman" w:hAnsi="Times New Roman" w:cs="Times New Roman"/>
+          <w:sz w:val="24"/>
+          <w:szCs w:val="24"/>
+        </w:rPr>
+        <w:t xml:space="preserve"> media </w:t>
+      </w:r>
+      <w:proofErr w:type="spellStart"/>
+      <w:r>
+        <w:rPr>
+          <w:rFonts w:ascii="Times New Roman" w:hAnsi="Times New Roman" w:cs="Times New Roman"/>
+          <w:sz w:val="24"/>
+          <w:szCs w:val="24"/>
+        </w:rPr>
+        <w:t>promosi</w:t>
+      </w:r>
+      <w:proofErr w:type="spellEnd"/>
+      <w:r>
+        <w:rPr>
+          <w:rFonts w:ascii="Times New Roman" w:hAnsi="Times New Roman" w:cs="Times New Roman"/>
+          <w:sz w:val="24"/>
+          <w:szCs w:val="24"/>
+        </w:rPr>
+        <w:t xml:space="preserve"> yang </w:t>
+      </w:r>
+      <w:proofErr w:type="spellStart"/>
+      <w:r>
+        <w:rPr>
+          <w:rFonts w:ascii="Times New Roman" w:hAnsi="Times New Roman" w:cs="Times New Roman"/>
+          <w:sz w:val="24"/>
+          <w:szCs w:val="24"/>
+        </w:rPr>
+        <w:t>ada</w:t>
+      </w:r>
+      <w:proofErr w:type="spellEnd"/>
+      <w:r>
+        <w:rPr>
+          <w:rFonts w:ascii="Times New Roman" w:hAnsi="Times New Roman" w:cs="Times New Roman"/>
+          <w:sz w:val="24"/>
+          <w:szCs w:val="24"/>
+        </w:rPr>
+        <w:t xml:space="preserve"> di </w:t>
+      </w:r>
+      <w:proofErr w:type="spellStart"/>
+      <w:r>
+        <w:rPr>
+          <w:rFonts w:ascii="Times New Roman" w:hAnsi="Times New Roman" w:cs="Times New Roman"/>
+          <w:sz w:val="24"/>
+          <w:szCs w:val="24"/>
+        </w:rPr>
+        <w:t>CV.Tunas</w:t>
+      </w:r>
+      <w:proofErr w:type="spellEnd"/>
+      <w:r>
+        <w:rPr>
+          <w:rFonts w:ascii="Times New Roman" w:hAnsi="Times New Roman" w:cs="Times New Roman"/>
+          <w:sz w:val="24"/>
+          <w:szCs w:val="24"/>
+        </w:rPr>
+        <w:t xml:space="preserve"> </w:t>
+      </w:r>
+      <w:proofErr w:type="spellStart"/>
+      <w:r>
+        <w:rPr>
+          <w:rFonts w:ascii="Times New Roman" w:hAnsi="Times New Roman" w:cs="Times New Roman"/>
+          <w:sz w:val="24"/>
+          <w:szCs w:val="24"/>
+        </w:rPr>
+        <w:t>Agri</w:t>
+      </w:r>
+      <w:proofErr w:type="spellEnd"/>
+      <w:r>
+        <w:rPr>
+          <w:rFonts w:ascii="Times New Roman" w:hAnsi="Times New Roman" w:cs="Times New Roman"/>
+          <w:sz w:val="24"/>
+          <w:szCs w:val="24"/>
+        </w:rPr>
+        <w:t xml:space="preserve"> Farm</w:t>
+      </w:r>
+      <w:r>
+        <w:rPr>
+          <w:rFonts w:ascii="Times New Roman" w:hAnsi="Times New Roman" w:cs="Times New Roman"/>
+          <w:sz w:val="24"/>
+          <w:szCs w:val="24"/>
+        </w:rPr>
+        <w:t>.</w:t>
+      </w:r>
+    </w:p>
+    <w:p>
+      <w:pPr>
+        <w:pStyle w:val="ListParagraph"/>
+        <w:numPr>
+          <w:ilvl w:val="0"/>
+          <w:numId w:val="5"/>
+        </w:numPr>
+        <w:spacing w:line="360" w:lineRule="auto"/>
+        <w:jc w:val="both"/>
+        <w:rPr>
+          <w:rFonts w:ascii="Times New Roman" w:hAnsi="Times New Roman" w:cs="Times New Roman"/>
+          <w:sz w:val="24"/>
+          <w:szCs w:val="24"/>
+        </w:rPr>
+      </w:pPr>
+      <w:proofErr w:type="spellStart"/>
+      <w:r>
+        <w:rPr>
+          <w:rFonts w:ascii="Times New Roman" w:hAnsi="Times New Roman" w:cs="Times New Roman"/>
+          <w:sz w:val="24"/>
+          <w:szCs w:val="24"/>
+        </w:rPr>
+        <w:t>Kasir</w:t>
+      </w:r>
+      <w:proofErr w:type="spellEnd"/>
+      <w:r>
+        <w:rPr>
+          <w:rFonts w:ascii="Times New Roman" w:hAnsi="Times New Roman" w:cs="Times New Roman"/>
+          <w:sz w:val="24"/>
+          <w:szCs w:val="24"/>
+        </w:rPr>
+        <w:t xml:space="preserve"> </w:t>
+      </w:r>
+      <w:proofErr w:type="spellStart"/>
+      <w:r>
+        <w:rPr>
+          <w:rFonts w:ascii="Times New Roman" w:hAnsi="Times New Roman" w:cs="Times New Roman"/>
+          <w:sz w:val="24"/>
+          <w:szCs w:val="24"/>
+        </w:rPr>
+        <w:t>dan</w:t>
+      </w:r>
+      <w:proofErr w:type="spellEnd"/>
+      <w:r>
+        <w:rPr>
+          <w:rFonts w:ascii="Times New Roman" w:hAnsi="Times New Roman" w:cs="Times New Roman"/>
+          <w:sz w:val="24"/>
+          <w:szCs w:val="24"/>
+        </w:rPr>
+        <w:t xml:space="preserve"> </w:t>
+      </w:r>
+      <w:proofErr w:type="spellStart"/>
+      <w:r>
+        <w:rPr>
+          <w:rFonts w:ascii="Times New Roman" w:hAnsi="Times New Roman" w:cs="Times New Roman"/>
+          <w:sz w:val="24"/>
+          <w:szCs w:val="24"/>
+        </w:rPr>
+        <w:t>Keuangan</w:t>
+      </w:r>
+      <w:proofErr w:type="spellEnd"/>
+      <w:r>
+        <w:rPr>
+          <w:rFonts w:ascii="Times New Roman" w:hAnsi="Times New Roman" w:cs="Times New Roman"/>
+          <w:sz w:val="24"/>
+          <w:szCs w:val="24"/>
+        </w:rPr>
+        <w:t xml:space="preserve"> </w:t>
+      </w:r>
+      <w:r>
+        <w:rPr>
+          <w:rFonts w:ascii="Times New Roman" w:hAnsi="Times New Roman" w:cs="Times New Roman"/>
+          <w:sz w:val="24"/>
+          <w:szCs w:val="24"/>
+        </w:rPr>
+        <w:t xml:space="preserve">CV Tunas </w:t>
+      </w:r>
+      <w:proofErr w:type="spellStart"/>
+      <w:r>
+        <w:rPr>
+          <w:rFonts w:ascii="Times New Roman" w:hAnsi="Times New Roman" w:cs="Times New Roman"/>
+          <w:sz w:val="24"/>
+          <w:szCs w:val="24"/>
+        </w:rPr>
+        <w:t>Agri</w:t>
+      </w:r>
+      <w:proofErr w:type="spellEnd"/>
+      <w:r>
+        <w:rPr>
+          <w:rFonts w:ascii="Times New Roman" w:hAnsi="Times New Roman" w:cs="Times New Roman"/>
+          <w:sz w:val="24"/>
+          <w:szCs w:val="24"/>
+        </w:rPr>
+        <w:t xml:space="preserve"> Farm</w:t>
+      </w:r>
+    </w:p>
+    <w:p>
+      <w:pPr>
+        <w:pStyle w:val="ListParagraph"/>
+        <w:spacing w:line="360" w:lineRule="auto"/>
+        <w:ind w:left="927"/>
+        <w:jc w:val="both"/>
+        <w:rPr>
+          <w:rFonts w:ascii="Times New Roman" w:hAnsi="Times New Roman" w:cs="Times New Roman"/>
+          <w:sz w:val="24"/>
+          <w:szCs w:val="24"/>
+        </w:rPr>
+      </w:pPr>
+      <w:proofErr w:type="spellStart"/>
+      <w:r>
+        <w:rPr>
+          <w:rFonts w:ascii="Times New Roman" w:hAnsi="Times New Roman" w:cs="Times New Roman"/>
+          <w:color w:val="000000" w:themeColor="text1"/>
+          <w:sz w:val="24"/>
+          <w:szCs w:val="24"/>
+        </w:rPr>
+        <w:t>Kasir</w:t>
+      </w:r>
+      <w:proofErr w:type="spellEnd"/>
+      <w:r>
+        <w:rPr>
+          <w:rFonts w:ascii="Times New Roman" w:hAnsi="Times New Roman" w:cs="Times New Roman"/>
+          <w:color w:val="000000" w:themeColor="text1"/>
+          <w:sz w:val="24"/>
+          <w:szCs w:val="24"/>
+        </w:rPr>
+        <w:t xml:space="preserve"> &amp; </w:t>
+      </w:r>
+      <w:proofErr w:type="spellStart"/>
+      <w:r>
+        <w:rPr>
+          <w:rFonts w:ascii="Times New Roman" w:hAnsi="Times New Roman" w:cs="Times New Roman"/>
+          <w:color w:val="000000" w:themeColor="text1"/>
+          <w:sz w:val="24"/>
+          <w:szCs w:val="24"/>
+        </w:rPr>
+        <w:t>Keuangan</w:t>
+      </w:r>
+      <w:proofErr w:type="spellEnd"/>
+      <w:r>
+        <w:rPr>
+          <w:rFonts w:ascii="Times New Roman" w:hAnsi="Times New Roman" w:cs="Times New Roman"/>
+          <w:color w:val="000000" w:themeColor="text1"/>
+          <w:sz w:val="24"/>
+          <w:szCs w:val="24"/>
+        </w:rPr>
+        <w:t xml:space="preserve"> </w:t>
+      </w:r>
+      <w:proofErr w:type="spellStart"/>
+      <w:r>
+        <w:rPr>
+          <w:rFonts w:ascii="Times New Roman" w:hAnsi="Times New Roman" w:cs="Times New Roman"/>
+          <w:color w:val="000000" w:themeColor="text1"/>
+          <w:sz w:val="24"/>
+          <w:szCs w:val="24"/>
+        </w:rPr>
+        <w:t>bertugas</w:t>
+      </w:r>
+      <w:proofErr w:type="spellEnd"/>
+      <w:r>
+        <w:rPr>
+          <w:rFonts w:ascii="Times New Roman" w:hAnsi="Times New Roman" w:cs="Times New Roman"/>
+          <w:color w:val="000000" w:themeColor="text1"/>
+          <w:sz w:val="24"/>
+          <w:szCs w:val="24"/>
+        </w:rPr>
+        <w:t xml:space="preserve"> </w:t>
+      </w:r>
+      <w:proofErr w:type="spellStart"/>
+      <w:r>
+        <w:rPr>
+          <w:rFonts w:ascii="Times New Roman" w:hAnsi="Times New Roman" w:cs="Times New Roman"/>
+          <w:color w:val="000000" w:themeColor="text1"/>
+          <w:sz w:val="24"/>
+          <w:szCs w:val="24"/>
+        </w:rPr>
+        <w:t>untuk</w:t>
+      </w:r>
+      <w:proofErr w:type="spellEnd"/>
+      <w:r>
+        <w:rPr>
+          <w:rFonts w:ascii="Times New Roman" w:hAnsi="Times New Roman" w:cs="Times New Roman"/>
+          <w:color w:val="000000" w:themeColor="text1"/>
+          <w:sz w:val="24"/>
+          <w:szCs w:val="24"/>
+        </w:rPr>
+        <w:t xml:space="preserve"> </w:t>
+      </w:r>
+      <w:proofErr w:type="spellStart"/>
+      <w:r>
+        <w:rPr>
+          <w:rFonts w:ascii="Times New Roman" w:hAnsi="Times New Roman" w:cs="Times New Roman"/>
+          <w:color w:val="000000" w:themeColor="text1"/>
+          <w:sz w:val="24"/>
+          <w:szCs w:val="24"/>
+        </w:rPr>
+        <w:t>mengatur</w:t>
+      </w:r>
+      <w:proofErr w:type="spellEnd"/>
+      <w:r>
+        <w:rPr>
+          <w:rFonts w:ascii="Times New Roman" w:hAnsi="Times New Roman" w:cs="Times New Roman"/>
+          <w:color w:val="000000" w:themeColor="text1"/>
+          <w:sz w:val="24"/>
+          <w:szCs w:val="24"/>
+        </w:rPr>
+        <w:t xml:space="preserve"> </w:t>
+      </w:r>
+      <w:proofErr w:type="spellStart"/>
+      <w:r>
+        <w:rPr>
+          <w:rFonts w:ascii="Times New Roman" w:hAnsi="Times New Roman" w:cs="Times New Roman"/>
+          <w:color w:val="000000" w:themeColor="text1"/>
+          <w:sz w:val="24"/>
+          <w:szCs w:val="24"/>
+        </w:rPr>
+        <w:t>dan</w:t>
+      </w:r>
+      <w:proofErr w:type="spellEnd"/>
+      <w:r>
+        <w:rPr>
+          <w:rFonts w:ascii="Times New Roman" w:hAnsi="Times New Roman" w:cs="Times New Roman"/>
+          <w:color w:val="000000" w:themeColor="text1"/>
+          <w:sz w:val="24"/>
+          <w:szCs w:val="24"/>
+        </w:rPr>
+        <w:t xml:space="preserve"> </w:t>
+      </w:r>
+      <w:proofErr w:type="spellStart"/>
+      <w:r>
+        <w:rPr>
+          <w:rFonts w:ascii="Times New Roman" w:hAnsi="Times New Roman" w:cs="Times New Roman"/>
+          <w:color w:val="000000" w:themeColor="text1"/>
+          <w:sz w:val="24"/>
+          <w:szCs w:val="24"/>
+        </w:rPr>
+        <w:t>mengelola</w:t>
+      </w:r>
+      <w:proofErr w:type="spellEnd"/>
+      <w:r>
+        <w:rPr>
+          <w:rFonts w:ascii="Times New Roman" w:hAnsi="Times New Roman" w:cs="Times New Roman"/>
+          <w:color w:val="000000" w:themeColor="text1"/>
+          <w:sz w:val="24"/>
+          <w:szCs w:val="24"/>
+        </w:rPr>
+        <w:t xml:space="preserve"> </w:t>
+      </w:r>
+      <w:proofErr w:type="spellStart"/>
+      <w:r>
+        <w:rPr>
+          <w:rFonts w:ascii="Times New Roman" w:hAnsi="Times New Roman" w:cs="Times New Roman"/>
+          <w:color w:val="000000" w:themeColor="text1"/>
+          <w:sz w:val="24"/>
+          <w:szCs w:val="24"/>
+        </w:rPr>
+        <w:t>keuangan</w:t>
+      </w:r>
+      <w:proofErr w:type="spellEnd"/>
+      <w:r>
+        <w:rPr>
+          <w:rFonts w:ascii="Times New Roman" w:hAnsi="Times New Roman" w:cs="Times New Roman"/>
+          <w:color w:val="000000" w:themeColor="text1"/>
+          <w:sz w:val="24"/>
+          <w:szCs w:val="24"/>
+        </w:rPr>
+        <w:t xml:space="preserve"> </w:t>
+      </w:r>
+      <w:proofErr w:type="spellStart"/>
+      <w:r>
+        <w:rPr>
+          <w:rFonts w:ascii="Times New Roman" w:hAnsi="Times New Roman" w:cs="Times New Roman"/>
+          <w:color w:val="000000" w:themeColor="text1"/>
+          <w:sz w:val="24"/>
+          <w:szCs w:val="24"/>
+        </w:rPr>
+        <w:t>perusahaan</w:t>
+      </w:r>
+      <w:proofErr w:type="spellEnd"/>
+      <w:r>
+        <w:rPr>
+          <w:rFonts w:ascii="Times New Roman" w:hAnsi="Times New Roman" w:cs="Times New Roman"/>
+          <w:color w:val="000000" w:themeColor="text1"/>
+          <w:sz w:val="24"/>
+          <w:szCs w:val="24"/>
+        </w:rPr>
+        <w:t xml:space="preserve">. Proses </w:t>
+      </w:r>
+      <w:proofErr w:type="spellStart"/>
+      <w:r>
+        <w:rPr>
+          <w:rFonts w:ascii="Times New Roman" w:hAnsi="Times New Roman" w:cs="Times New Roman"/>
+          <w:color w:val="000000" w:themeColor="text1"/>
+          <w:sz w:val="24"/>
+          <w:szCs w:val="24"/>
+        </w:rPr>
+        <w:t>keluar</w:t>
+      </w:r>
+      <w:proofErr w:type="spellEnd"/>
+      <w:r>
+        <w:rPr>
+          <w:rFonts w:ascii="Times New Roman" w:hAnsi="Times New Roman" w:cs="Times New Roman"/>
+          <w:color w:val="000000" w:themeColor="text1"/>
+          <w:sz w:val="24"/>
+          <w:szCs w:val="24"/>
+        </w:rPr>
+        <w:t xml:space="preserve"> </w:t>
+      </w:r>
+      <w:proofErr w:type="spellStart"/>
+      <w:r>
+        <w:rPr>
+          <w:rFonts w:ascii="Times New Roman" w:hAnsi="Times New Roman" w:cs="Times New Roman"/>
+          <w:color w:val="000000" w:themeColor="text1"/>
+          <w:sz w:val="24"/>
+          <w:szCs w:val="24"/>
+        </w:rPr>
+        <w:t>dan</w:t>
+      </w:r>
+      <w:proofErr w:type="spellEnd"/>
+      <w:r>
+        <w:rPr>
+          <w:rFonts w:ascii="Times New Roman" w:hAnsi="Times New Roman" w:cs="Times New Roman"/>
+          <w:color w:val="000000" w:themeColor="text1"/>
+          <w:sz w:val="24"/>
+          <w:szCs w:val="24"/>
+        </w:rPr>
+        <w:t xml:space="preserve"> </w:t>
+      </w:r>
+      <w:proofErr w:type="spellStart"/>
+      <w:r>
+        <w:rPr>
+          <w:rFonts w:ascii="Times New Roman" w:hAnsi="Times New Roman" w:cs="Times New Roman"/>
+          <w:color w:val="000000" w:themeColor="text1"/>
+          <w:sz w:val="24"/>
+          <w:szCs w:val="24"/>
+        </w:rPr>
+        <w:t>masuknya</w:t>
+      </w:r>
+      <w:proofErr w:type="spellEnd"/>
+      <w:r>
+        <w:rPr>
+          <w:rFonts w:ascii="Times New Roman" w:hAnsi="Times New Roman" w:cs="Times New Roman"/>
+          <w:color w:val="000000" w:themeColor="text1"/>
+          <w:sz w:val="24"/>
+          <w:szCs w:val="24"/>
+        </w:rPr>
+        <w:t xml:space="preserve"> </w:t>
+      </w:r>
+      <w:proofErr w:type="spellStart"/>
+      <w:r>
+        <w:rPr>
+          <w:rFonts w:ascii="Times New Roman" w:hAnsi="Times New Roman" w:cs="Times New Roman"/>
+          <w:color w:val="000000" w:themeColor="text1"/>
+          <w:sz w:val="24"/>
+          <w:szCs w:val="24"/>
+        </w:rPr>
+        <w:t>uang</w:t>
+      </w:r>
+      <w:proofErr w:type="spellEnd"/>
+      <w:r>
+        <w:rPr>
+          <w:rFonts w:ascii="Times New Roman" w:hAnsi="Times New Roman" w:cs="Times New Roman"/>
+          <w:color w:val="000000" w:themeColor="text1"/>
+          <w:sz w:val="24"/>
+          <w:szCs w:val="24"/>
+        </w:rPr>
+        <w:t xml:space="preserve"> </w:t>
+      </w:r>
+      <w:proofErr w:type="spellStart"/>
+      <w:r>
+        <w:rPr>
+          <w:rFonts w:ascii="Times New Roman" w:hAnsi="Times New Roman" w:cs="Times New Roman"/>
+          <w:color w:val="000000" w:themeColor="text1"/>
+          <w:sz w:val="24"/>
+          <w:szCs w:val="24"/>
+        </w:rPr>
+        <w:t>perusahaan</w:t>
+      </w:r>
+      <w:proofErr w:type="spellEnd"/>
+      <w:r>
+        <w:rPr>
+          <w:rFonts w:ascii="Times New Roman" w:hAnsi="Times New Roman" w:cs="Times New Roman"/>
+          <w:color w:val="000000" w:themeColor="text1"/>
+          <w:sz w:val="24"/>
+          <w:szCs w:val="24"/>
+        </w:rPr>
+        <w:t xml:space="preserve"> </w:t>
+      </w:r>
+      <w:proofErr w:type="spellStart"/>
+      <w:r>
+        <w:rPr>
+          <w:rFonts w:ascii="Times New Roman" w:hAnsi="Times New Roman" w:cs="Times New Roman"/>
+          <w:color w:val="000000" w:themeColor="text1"/>
+          <w:sz w:val="24"/>
+          <w:szCs w:val="24"/>
+        </w:rPr>
+        <w:t>semua</w:t>
+      </w:r>
+      <w:proofErr w:type="spellEnd"/>
+      <w:r>
+        <w:rPr>
+          <w:rFonts w:ascii="Times New Roman" w:hAnsi="Times New Roman" w:cs="Times New Roman"/>
+          <w:color w:val="000000" w:themeColor="text1"/>
+          <w:sz w:val="24"/>
+          <w:szCs w:val="24"/>
+        </w:rPr>
+        <w:t xml:space="preserve"> </w:t>
+      </w:r>
+      <w:proofErr w:type="spellStart"/>
+      <w:r>
+        <w:rPr>
+          <w:rFonts w:ascii="Times New Roman" w:hAnsi="Times New Roman" w:cs="Times New Roman"/>
+          <w:color w:val="000000" w:themeColor="text1"/>
+          <w:sz w:val="24"/>
+          <w:szCs w:val="24"/>
+        </w:rPr>
+        <w:t>harus</w:t>
+      </w:r>
+      <w:proofErr w:type="spellEnd"/>
+      <w:r>
+        <w:rPr>
+          <w:rFonts w:ascii="Times New Roman" w:hAnsi="Times New Roman" w:cs="Times New Roman"/>
+          <w:color w:val="000000" w:themeColor="text1"/>
+          <w:sz w:val="24"/>
+          <w:szCs w:val="24"/>
+        </w:rPr>
+        <w:t xml:space="preserve"> </w:t>
+      </w:r>
+      <w:proofErr w:type="spellStart"/>
+      <w:r>
+        <w:rPr>
+          <w:rFonts w:ascii="Times New Roman" w:hAnsi="Times New Roman" w:cs="Times New Roman"/>
+          <w:color w:val="000000" w:themeColor="text1"/>
+          <w:sz w:val="24"/>
+          <w:szCs w:val="24"/>
+        </w:rPr>
+        <w:t>diketahui</w:t>
+      </w:r>
+      <w:proofErr w:type="spellEnd"/>
+      <w:r>
+        <w:rPr>
+          <w:rFonts w:ascii="Times New Roman" w:hAnsi="Times New Roman" w:cs="Times New Roman"/>
+          <w:color w:val="000000" w:themeColor="text1"/>
+          <w:sz w:val="24"/>
+          <w:szCs w:val="24"/>
+        </w:rPr>
+        <w:t xml:space="preserve"> </w:t>
+      </w:r>
+      <w:proofErr w:type="spellStart"/>
+      <w:r>
+        <w:rPr>
+          <w:rFonts w:ascii="Times New Roman" w:hAnsi="Times New Roman" w:cs="Times New Roman"/>
+          <w:color w:val="000000" w:themeColor="text1"/>
+          <w:sz w:val="24"/>
+          <w:szCs w:val="24"/>
+        </w:rPr>
+        <w:t>dan</w:t>
+      </w:r>
+      <w:proofErr w:type="spellEnd"/>
+      <w:r>
+        <w:rPr>
+          <w:rFonts w:ascii="Times New Roman" w:hAnsi="Times New Roman" w:cs="Times New Roman"/>
+          <w:color w:val="000000" w:themeColor="text1"/>
+          <w:sz w:val="24"/>
+          <w:szCs w:val="24"/>
+        </w:rPr>
+        <w:t xml:space="preserve"> </w:t>
+      </w:r>
+      <w:proofErr w:type="spellStart"/>
+      <w:r>
+        <w:rPr>
+          <w:rFonts w:ascii="Times New Roman" w:hAnsi="Times New Roman" w:cs="Times New Roman"/>
+          <w:color w:val="000000" w:themeColor="text1"/>
+          <w:sz w:val="24"/>
+          <w:szCs w:val="24"/>
+        </w:rPr>
+        <w:t>disetujui</w:t>
+      </w:r>
+      <w:proofErr w:type="spellEnd"/>
+      <w:r>
+        <w:rPr>
+          <w:rFonts w:ascii="Times New Roman" w:hAnsi="Times New Roman" w:cs="Times New Roman"/>
+          <w:color w:val="000000" w:themeColor="text1"/>
+          <w:sz w:val="24"/>
+          <w:szCs w:val="24"/>
+        </w:rPr>
+        <w:t xml:space="preserve"> </w:t>
+      </w:r>
+      <w:proofErr w:type="spellStart"/>
+      <w:r>
+        <w:rPr>
+          <w:rFonts w:ascii="Times New Roman" w:hAnsi="Times New Roman" w:cs="Times New Roman"/>
+          <w:color w:val="000000" w:themeColor="text1"/>
+          <w:sz w:val="24"/>
+          <w:szCs w:val="24"/>
+        </w:rPr>
+        <w:t>oleh</w:t>
+      </w:r>
+      <w:proofErr w:type="spellEnd"/>
+      <w:r>
+        <w:rPr>
+          <w:rFonts w:ascii="Times New Roman" w:hAnsi="Times New Roman" w:cs="Times New Roman"/>
+          <w:color w:val="000000" w:themeColor="text1"/>
+          <w:sz w:val="24"/>
+          <w:szCs w:val="24"/>
+        </w:rPr>
+        <w:t xml:space="preserve"> </w:t>
+      </w:r>
+      <w:proofErr w:type="spellStart"/>
+      <w:r>
+        <w:rPr>
+          <w:rFonts w:ascii="Times New Roman" w:hAnsi="Times New Roman" w:cs="Times New Roman"/>
+          <w:color w:val="000000" w:themeColor="text1"/>
+          <w:sz w:val="24"/>
+          <w:szCs w:val="24"/>
+        </w:rPr>
+        <w:t>pihak</w:t>
+      </w:r>
+      <w:proofErr w:type="spellEnd"/>
+      <w:r>
+        <w:rPr>
+          <w:rFonts w:ascii="Times New Roman" w:hAnsi="Times New Roman" w:cs="Times New Roman"/>
+          <w:color w:val="000000" w:themeColor="text1"/>
+          <w:sz w:val="24"/>
+          <w:szCs w:val="24"/>
+        </w:rPr>
+        <w:t xml:space="preserve"> </w:t>
+      </w:r>
+      <w:proofErr w:type="spellStart"/>
+      <w:r>
+        <w:rPr>
+          <w:rFonts w:ascii="Times New Roman" w:hAnsi="Times New Roman" w:cs="Times New Roman"/>
+          <w:color w:val="000000" w:themeColor="text1"/>
+          <w:sz w:val="24"/>
+          <w:szCs w:val="24"/>
+        </w:rPr>
+        <w:t>keuangan</w:t>
+      </w:r>
+      <w:proofErr w:type="spellEnd"/>
+      <w:r>
+        <w:rPr>
+          <w:rFonts w:ascii="Times New Roman" w:hAnsi="Times New Roman" w:cs="Times New Roman"/>
+          <w:color w:val="000000" w:themeColor="text1"/>
+          <w:sz w:val="24"/>
+          <w:szCs w:val="24"/>
+        </w:rPr>
+        <w:t>.</w:t>
+      </w:r>
+    </w:p>
+    <w:p>
+      <w:pPr>
+        <w:pStyle w:val="ListParagraph"/>
+        <w:numPr>
+          <w:ilvl w:val="0"/>
+          <w:numId w:val="5"/>
+        </w:numPr>
+        <w:spacing w:line="360" w:lineRule="auto"/>
+        <w:jc w:val="both"/>
+        <w:rPr>
+          <w:rFonts w:ascii="Times New Roman" w:hAnsi="Times New Roman" w:cs="Times New Roman"/>
+          <w:sz w:val="24"/>
+          <w:szCs w:val="24"/>
+        </w:rPr>
+      </w:pPr>
+      <w:proofErr w:type="spellStart"/>
+      <w:r>
+        <w:rPr>
+          <w:rFonts w:ascii="Times New Roman" w:hAnsi="Times New Roman" w:cs="Times New Roman"/>
+          <w:sz w:val="24"/>
+          <w:szCs w:val="24"/>
+        </w:rPr>
+        <w:t>Kepala</w:t>
+      </w:r>
+      <w:proofErr w:type="spellEnd"/>
+      <w:r>
+        <w:rPr>
+          <w:rFonts w:ascii="Times New Roman" w:hAnsi="Times New Roman" w:cs="Times New Roman"/>
+          <w:sz w:val="24"/>
+          <w:szCs w:val="24"/>
+        </w:rPr>
+        <w:t xml:space="preserve"> </w:t>
+      </w:r>
+      <w:proofErr w:type="spellStart"/>
+      <w:r>
+        <w:rPr>
+          <w:rFonts w:ascii="Times New Roman" w:hAnsi="Times New Roman" w:cs="Times New Roman"/>
+          <w:sz w:val="24"/>
+          <w:szCs w:val="24"/>
+        </w:rPr>
+        <w:t>Toko</w:t>
+      </w:r>
+      <w:proofErr w:type="spellEnd"/>
+      <w:r>
+        <w:rPr>
+          <w:rFonts w:ascii="Times New Roman" w:hAnsi="Times New Roman" w:cs="Times New Roman"/>
+          <w:sz w:val="24"/>
+          <w:szCs w:val="24"/>
+        </w:rPr>
+        <w:t xml:space="preserve"> </w:t>
+      </w:r>
+      <w:r>
+        <w:rPr>
+          <w:rFonts w:ascii="Times New Roman" w:hAnsi="Times New Roman" w:cs="Times New Roman"/>
+          <w:sz w:val="24"/>
+          <w:szCs w:val="24"/>
+        </w:rPr>
+        <w:t xml:space="preserve">CV Tunas </w:t>
+      </w:r>
+      <w:proofErr w:type="spellStart"/>
+      <w:r>
+        <w:rPr>
+          <w:rFonts w:ascii="Times New Roman" w:hAnsi="Times New Roman" w:cs="Times New Roman"/>
+          <w:sz w:val="24"/>
+          <w:szCs w:val="24"/>
+        </w:rPr>
+        <w:t>Agri</w:t>
+      </w:r>
+      <w:proofErr w:type="spellEnd"/>
+      <w:r>
+        <w:rPr>
+          <w:rFonts w:ascii="Times New Roman" w:hAnsi="Times New Roman" w:cs="Times New Roman"/>
+          <w:sz w:val="24"/>
+          <w:szCs w:val="24"/>
+        </w:rPr>
+        <w:t xml:space="preserve"> Farm</w:t>
+      </w:r>
+    </w:p>
+    <w:p>
+      <w:pPr>
+        <w:pStyle w:val="ListParagraph"/>
+        <w:spacing w:line="360" w:lineRule="auto"/>
+        <w:ind w:left="927"/>
+        <w:jc w:val="both"/>
+        <w:rPr>
+          <w:rFonts w:ascii="Times New Roman" w:hAnsi="Times New Roman" w:cs="Times New Roman"/>
+          <w:sz w:val="24"/>
+          <w:szCs w:val="24"/>
+        </w:rPr>
+      </w:pPr>
+      <w:proofErr w:type="spellStart"/>
+      <w:r>
+        <w:rPr>
+          <w:rFonts w:ascii="Times New Roman" w:hAnsi="Times New Roman" w:cs="Times New Roman"/>
+          <w:color w:val="000000" w:themeColor="text1"/>
+          <w:sz w:val="24"/>
+          <w:szCs w:val="24"/>
+        </w:rPr>
+        <w:t>Kepala</w:t>
+      </w:r>
+      <w:proofErr w:type="spellEnd"/>
+      <w:r>
+        <w:rPr>
+          <w:rFonts w:ascii="Times New Roman" w:hAnsi="Times New Roman" w:cs="Times New Roman"/>
+          <w:color w:val="000000" w:themeColor="text1"/>
+          <w:sz w:val="24"/>
+          <w:szCs w:val="24"/>
+        </w:rPr>
+        <w:t xml:space="preserve"> </w:t>
+      </w:r>
+      <w:proofErr w:type="spellStart"/>
+      <w:r>
+        <w:rPr>
+          <w:rFonts w:ascii="Times New Roman" w:hAnsi="Times New Roman" w:cs="Times New Roman"/>
+          <w:color w:val="000000" w:themeColor="text1"/>
+          <w:sz w:val="24"/>
+          <w:szCs w:val="24"/>
+        </w:rPr>
+        <w:t>Toko</w:t>
+      </w:r>
+      <w:proofErr w:type="spellEnd"/>
+      <w:r>
+        <w:rPr>
+          <w:rFonts w:ascii="Times New Roman" w:hAnsi="Times New Roman" w:cs="Times New Roman"/>
+          <w:color w:val="000000" w:themeColor="text1"/>
+          <w:sz w:val="24"/>
+          <w:szCs w:val="24"/>
+        </w:rPr>
+        <w:t xml:space="preserve"> </w:t>
+      </w:r>
+      <w:proofErr w:type="spellStart"/>
+      <w:r>
+        <w:rPr>
+          <w:rFonts w:ascii="Times New Roman" w:hAnsi="Times New Roman" w:cs="Times New Roman"/>
+          <w:color w:val="000000" w:themeColor="text1"/>
+          <w:sz w:val="24"/>
+          <w:szCs w:val="24"/>
+        </w:rPr>
+        <w:t>bertugas</w:t>
+      </w:r>
+      <w:proofErr w:type="spellEnd"/>
+      <w:r>
+        <w:rPr>
+          <w:rFonts w:ascii="Times New Roman" w:hAnsi="Times New Roman" w:cs="Times New Roman"/>
+          <w:color w:val="000000" w:themeColor="text1"/>
+          <w:sz w:val="24"/>
+          <w:szCs w:val="24"/>
+        </w:rPr>
+        <w:t xml:space="preserve"> </w:t>
+      </w:r>
+      <w:proofErr w:type="spellStart"/>
+      <w:r>
+        <w:rPr>
+          <w:rFonts w:ascii="Times New Roman" w:hAnsi="Times New Roman" w:cs="Times New Roman"/>
+          <w:color w:val="000000" w:themeColor="text1"/>
+          <w:sz w:val="24"/>
+          <w:szCs w:val="24"/>
+        </w:rPr>
+        <w:t>dan</w:t>
+      </w:r>
+      <w:proofErr w:type="spellEnd"/>
+      <w:r>
+        <w:rPr>
+          <w:rFonts w:ascii="Times New Roman" w:hAnsi="Times New Roman" w:cs="Times New Roman"/>
+          <w:color w:val="000000" w:themeColor="text1"/>
+          <w:sz w:val="24"/>
+          <w:szCs w:val="24"/>
+        </w:rPr>
+        <w:t xml:space="preserve"> </w:t>
+      </w:r>
+      <w:proofErr w:type="spellStart"/>
+      <w:r>
+        <w:rPr>
+          <w:rFonts w:ascii="Times New Roman" w:hAnsi="Times New Roman" w:cs="Times New Roman"/>
+          <w:color w:val="000000" w:themeColor="text1"/>
+          <w:sz w:val="24"/>
+          <w:szCs w:val="24"/>
+        </w:rPr>
+        <w:t>memik</w:t>
+      </w:r>
+      <w:r>
+        <w:rPr>
+          <w:rFonts w:ascii="Times New Roman" w:hAnsi="Times New Roman" w:cs="Times New Roman"/>
+          <w:color w:val="000000" w:themeColor="text1"/>
+          <w:sz w:val="24"/>
+          <w:szCs w:val="24"/>
+        </w:rPr>
+        <w:t>i</w:t>
+      </w:r>
+      <w:proofErr w:type="spellEnd"/>
+      <w:r>
+        <w:rPr>
+          <w:rFonts w:ascii="Times New Roman" w:hAnsi="Times New Roman" w:cs="Times New Roman"/>
+          <w:color w:val="000000" w:themeColor="text1"/>
+          <w:sz w:val="24"/>
+          <w:szCs w:val="24"/>
+        </w:rPr>
+        <w:t xml:space="preserve"> </w:t>
+      </w:r>
+      <w:proofErr w:type="spellStart"/>
+      <w:r>
+        <w:rPr>
+          <w:rFonts w:ascii="Times New Roman" w:hAnsi="Times New Roman" w:cs="Times New Roman"/>
+          <w:color w:val="000000" w:themeColor="text1"/>
+          <w:sz w:val="24"/>
+          <w:szCs w:val="24"/>
+        </w:rPr>
+        <w:t>tanggung</w:t>
+      </w:r>
+      <w:proofErr w:type="spellEnd"/>
+      <w:r>
+        <w:rPr>
+          <w:rFonts w:ascii="Times New Roman" w:hAnsi="Times New Roman" w:cs="Times New Roman"/>
+          <w:color w:val="000000" w:themeColor="text1"/>
+          <w:sz w:val="24"/>
+          <w:szCs w:val="24"/>
+        </w:rPr>
+        <w:t xml:space="preserve"> </w:t>
+      </w:r>
+      <w:proofErr w:type="spellStart"/>
+      <w:r>
+        <w:rPr>
+          <w:rFonts w:ascii="Times New Roman" w:hAnsi="Times New Roman" w:cs="Times New Roman"/>
+          <w:color w:val="000000" w:themeColor="text1"/>
+          <w:sz w:val="24"/>
+          <w:szCs w:val="24"/>
+        </w:rPr>
+        <w:t>jawab</w:t>
+      </w:r>
+      <w:proofErr w:type="spellEnd"/>
+      <w:r>
+        <w:rPr>
+          <w:rFonts w:ascii="Times New Roman" w:hAnsi="Times New Roman" w:cs="Times New Roman"/>
+          <w:color w:val="000000" w:themeColor="text1"/>
+          <w:sz w:val="24"/>
+          <w:szCs w:val="24"/>
+        </w:rPr>
+        <w:t xml:space="preserve"> yang </w:t>
+      </w:r>
+      <w:proofErr w:type="spellStart"/>
+      <w:r>
+        <w:rPr>
+          <w:rFonts w:ascii="Times New Roman" w:hAnsi="Times New Roman" w:cs="Times New Roman"/>
+          <w:color w:val="000000" w:themeColor="text1"/>
+          <w:sz w:val="24"/>
+          <w:szCs w:val="24"/>
+        </w:rPr>
+        <w:t>besar</w:t>
+      </w:r>
+      <w:proofErr w:type="spellEnd"/>
+      <w:r>
+        <w:rPr>
+          <w:rFonts w:ascii="Times New Roman" w:hAnsi="Times New Roman" w:cs="Times New Roman"/>
+          <w:color w:val="000000" w:themeColor="text1"/>
+          <w:sz w:val="24"/>
+          <w:szCs w:val="24"/>
+        </w:rPr>
+        <w:t xml:space="preserve"> </w:t>
+      </w:r>
+      <w:proofErr w:type="spellStart"/>
+      <w:r>
+        <w:rPr>
+          <w:rFonts w:ascii="Times New Roman" w:hAnsi="Times New Roman" w:cs="Times New Roman"/>
+          <w:color w:val="000000" w:themeColor="text1"/>
+          <w:sz w:val="24"/>
+          <w:szCs w:val="24"/>
+        </w:rPr>
+        <w:t>dari</w:t>
+      </w:r>
+      <w:proofErr w:type="spellEnd"/>
+      <w:r>
+        <w:rPr>
+          <w:rFonts w:ascii="Times New Roman" w:hAnsi="Times New Roman" w:cs="Times New Roman"/>
+          <w:color w:val="000000" w:themeColor="text1"/>
+          <w:sz w:val="24"/>
+          <w:szCs w:val="24"/>
+        </w:rPr>
+        <w:t xml:space="preserve"> </w:t>
+      </w:r>
+      <w:proofErr w:type="spellStart"/>
+      <w:r>
+        <w:rPr>
+          <w:rFonts w:ascii="Times New Roman" w:hAnsi="Times New Roman" w:cs="Times New Roman"/>
+          <w:color w:val="000000" w:themeColor="text1"/>
+          <w:sz w:val="24"/>
+          <w:szCs w:val="24"/>
+        </w:rPr>
+        <w:t>sebelum</w:t>
+      </w:r>
+      <w:proofErr w:type="spellEnd"/>
+      <w:r>
+        <w:rPr>
+          <w:rFonts w:ascii="Times New Roman" w:hAnsi="Times New Roman" w:cs="Times New Roman"/>
+          <w:color w:val="000000" w:themeColor="text1"/>
+          <w:sz w:val="24"/>
+          <w:szCs w:val="24"/>
+        </w:rPr>
+        <w:t xml:space="preserve"> </w:t>
+      </w:r>
+      <w:proofErr w:type="spellStart"/>
+      <w:r>
+        <w:rPr>
+          <w:rFonts w:ascii="Times New Roman" w:hAnsi="Times New Roman" w:cs="Times New Roman"/>
+          <w:color w:val="000000" w:themeColor="text1"/>
+          <w:sz w:val="24"/>
+          <w:szCs w:val="24"/>
+        </w:rPr>
+        <w:t>toko</w:t>
+      </w:r>
+      <w:proofErr w:type="spellEnd"/>
+      <w:r>
+        <w:rPr>
+          <w:rFonts w:ascii="Times New Roman" w:hAnsi="Times New Roman" w:cs="Times New Roman"/>
+          <w:color w:val="000000" w:themeColor="text1"/>
+          <w:sz w:val="24"/>
+          <w:szCs w:val="24"/>
+        </w:rPr>
+        <w:t xml:space="preserve"> </w:t>
+      </w:r>
+      <w:proofErr w:type="spellStart"/>
+      <w:r>
+        <w:rPr>
+          <w:rFonts w:ascii="Times New Roman" w:hAnsi="Times New Roman" w:cs="Times New Roman"/>
+          <w:color w:val="000000" w:themeColor="text1"/>
+          <w:sz w:val="24"/>
+          <w:szCs w:val="24"/>
+        </w:rPr>
+        <w:t>dibuka</w:t>
+      </w:r>
+      <w:proofErr w:type="spellEnd"/>
+      <w:r>
+        <w:rPr>
+          <w:rFonts w:ascii="Times New Roman" w:hAnsi="Times New Roman" w:cs="Times New Roman"/>
+          <w:color w:val="000000" w:themeColor="text1"/>
+          <w:sz w:val="24"/>
+          <w:szCs w:val="24"/>
+        </w:rPr>
+        <w:t xml:space="preserve">  </w:t>
+      </w:r>
+      <w:proofErr w:type="spellStart"/>
+      <w:r>
+        <w:rPr>
+          <w:rFonts w:ascii="Times New Roman" w:hAnsi="Times New Roman" w:cs="Times New Roman"/>
+          <w:color w:val="000000" w:themeColor="text1"/>
+          <w:sz w:val="24"/>
+          <w:szCs w:val="24"/>
+        </w:rPr>
+        <w:t>sampai</w:t>
+      </w:r>
+      <w:proofErr w:type="spellEnd"/>
+      <w:r>
+        <w:rPr>
+          <w:rFonts w:ascii="Times New Roman" w:hAnsi="Times New Roman" w:cs="Times New Roman"/>
+          <w:color w:val="000000" w:themeColor="text1"/>
+          <w:sz w:val="24"/>
+          <w:szCs w:val="24"/>
+        </w:rPr>
+        <w:t xml:space="preserve"> </w:t>
+      </w:r>
+      <w:proofErr w:type="spellStart"/>
+      <w:r>
+        <w:rPr>
+          <w:rFonts w:ascii="Times New Roman" w:hAnsi="Times New Roman" w:cs="Times New Roman"/>
+          <w:color w:val="000000" w:themeColor="text1"/>
+          <w:sz w:val="24"/>
+          <w:szCs w:val="24"/>
+        </w:rPr>
+        <w:t>toko</w:t>
+      </w:r>
+      <w:proofErr w:type="spellEnd"/>
+      <w:r>
+        <w:rPr>
+          <w:rFonts w:ascii="Times New Roman" w:hAnsi="Times New Roman" w:cs="Times New Roman"/>
+          <w:color w:val="000000" w:themeColor="text1"/>
+          <w:sz w:val="24"/>
+          <w:szCs w:val="24"/>
+        </w:rPr>
+        <w:t xml:space="preserve"> </w:t>
+      </w:r>
+      <w:proofErr w:type="spellStart"/>
+      <w:r>
+        <w:rPr>
+          <w:rFonts w:ascii="Times New Roman" w:hAnsi="Times New Roman" w:cs="Times New Roman"/>
+          <w:color w:val="000000" w:themeColor="text1"/>
+          <w:sz w:val="24"/>
+          <w:szCs w:val="24"/>
+        </w:rPr>
+        <w:t>itu</w:t>
+      </w:r>
+      <w:proofErr w:type="spellEnd"/>
+      <w:r>
+        <w:rPr>
+          <w:rFonts w:ascii="Times New Roman" w:hAnsi="Times New Roman" w:cs="Times New Roman"/>
+          <w:color w:val="000000" w:themeColor="text1"/>
+          <w:sz w:val="24"/>
+          <w:szCs w:val="24"/>
+        </w:rPr>
+        <w:t xml:space="preserve"> </w:t>
+      </w:r>
+      <w:proofErr w:type="spellStart"/>
+      <w:r>
+        <w:rPr>
+          <w:rFonts w:ascii="Times New Roman" w:hAnsi="Times New Roman" w:cs="Times New Roman"/>
+          <w:color w:val="000000" w:themeColor="text1"/>
+          <w:sz w:val="24"/>
+          <w:szCs w:val="24"/>
+        </w:rPr>
+        <w:t>tutup</w:t>
+      </w:r>
+      <w:proofErr w:type="spellEnd"/>
+      <w:r>
+        <w:rPr>
+          <w:rFonts w:ascii="Times New Roman" w:hAnsi="Times New Roman" w:cs="Times New Roman"/>
+          <w:color w:val="000000" w:themeColor="text1"/>
+          <w:sz w:val="24"/>
+          <w:szCs w:val="24"/>
+        </w:rPr>
+        <w:t xml:space="preserve">. </w:t>
+      </w:r>
+      <w:proofErr w:type="spellStart"/>
+      <w:r>
+        <w:rPr>
+          <w:rFonts w:ascii="Times New Roman" w:hAnsi="Times New Roman" w:cs="Times New Roman"/>
+          <w:color w:val="000000" w:themeColor="text1"/>
+          <w:sz w:val="24"/>
+          <w:szCs w:val="24"/>
+        </w:rPr>
+        <w:t>Besarnya</w:t>
+      </w:r>
+      <w:proofErr w:type="spellEnd"/>
+      <w:r>
+        <w:rPr>
+          <w:rFonts w:ascii="Times New Roman" w:hAnsi="Times New Roman" w:cs="Times New Roman"/>
+          <w:color w:val="000000" w:themeColor="text1"/>
+          <w:sz w:val="24"/>
+          <w:szCs w:val="24"/>
+        </w:rPr>
+        <w:t xml:space="preserve"> </w:t>
+      </w:r>
+      <w:proofErr w:type="spellStart"/>
+      <w:r>
+        <w:rPr>
+          <w:rFonts w:ascii="Times New Roman" w:hAnsi="Times New Roman" w:cs="Times New Roman"/>
+          <w:color w:val="000000" w:themeColor="text1"/>
+          <w:sz w:val="24"/>
+          <w:szCs w:val="24"/>
+        </w:rPr>
+        <w:t>tanggung</w:t>
+      </w:r>
+      <w:proofErr w:type="spellEnd"/>
+      <w:r>
+        <w:rPr>
+          <w:rFonts w:ascii="Times New Roman" w:hAnsi="Times New Roman" w:cs="Times New Roman"/>
+          <w:color w:val="000000" w:themeColor="text1"/>
+          <w:sz w:val="24"/>
+          <w:szCs w:val="24"/>
+        </w:rPr>
+        <w:t xml:space="preserve"> </w:t>
+      </w:r>
+      <w:proofErr w:type="spellStart"/>
+      <w:r>
+        <w:rPr>
+          <w:rFonts w:ascii="Times New Roman" w:hAnsi="Times New Roman" w:cs="Times New Roman"/>
+          <w:color w:val="000000" w:themeColor="text1"/>
+          <w:sz w:val="24"/>
+          <w:szCs w:val="24"/>
+        </w:rPr>
+        <w:t>jawab</w:t>
+      </w:r>
+      <w:proofErr w:type="spellEnd"/>
+      <w:r>
+        <w:rPr>
+          <w:rFonts w:ascii="Times New Roman" w:hAnsi="Times New Roman" w:cs="Times New Roman"/>
+          <w:color w:val="000000" w:themeColor="text1"/>
+          <w:sz w:val="24"/>
+          <w:szCs w:val="24"/>
+        </w:rPr>
+        <w:t xml:space="preserve"> </w:t>
+      </w:r>
+      <w:proofErr w:type="spellStart"/>
+      <w:r>
+        <w:rPr>
+          <w:rFonts w:ascii="Times New Roman" w:hAnsi="Times New Roman" w:cs="Times New Roman"/>
+          <w:color w:val="000000" w:themeColor="text1"/>
+          <w:sz w:val="24"/>
+          <w:szCs w:val="24"/>
+        </w:rPr>
+        <w:t>kepala</w:t>
+      </w:r>
+      <w:proofErr w:type="spellEnd"/>
+      <w:r>
+        <w:rPr>
+          <w:rFonts w:ascii="Times New Roman" w:hAnsi="Times New Roman" w:cs="Times New Roman"/>
+          <w:color w:val="000000" w:themeColor="text1"/>
+          <w:sz w:val="24"/>
+          <w:szCs w:val="24"/>
+        </w:rPr>
+        <w:t xml:space="preserve"> </w:t>
+      </w:r>
+      <w:proofErr w:type="spellStart"/>
+      <w:r>
+        <w:rPr>
+          <w:rFonts w:ascii="Times New Roman" w:hAnsi="Times New Roman" w:cs="Times New Roman"/>
+          <w:color w:val="000000" w:themeColor="text1"/>
+          <w:sz w:val="24"/>
+          <w:szCs w:val="24"/>
+        </w:rPr>
+        <w:t>tok</w:t>
+      </w:r>
+      <w:r>
+        <w:rPr>
+          <w:rFonts w:ascii="Times New Roman" w:hAnsi="Times New Roman" w:cs="Times New Roman"/>
+          <w:color w:val="000000" w:themeColor="text1"/>
+          <w:sz w:val="24"/>
+          <w:szCs w:val="24"/>
+        </w:rPr>
+        <w:t>o</w:t>
+      </w:r>
+      <w:proofErr w:type="spellEnd"/>
+      <w:r>
+        <w:rPr>
+          <w:rFonts w:ascii="Times New Roman" w:hAnsi="Times New Roman" w:cs="Times New Roman"/>
+          <w:color w:val="000000" w:themeColor="text1"/>
+          <w:sz w:val="24"/>
+          <w:szCs w:val="24"/>
+        </w:rPr>
+        <w:t xml:space="preserve"> </w:t>
+      </w:r>
+      <w:proofErr w:type="spellStart"/>
+      <w:r>
+        <w:rPr>
+          <w:rFonts w:ascii="Times New Roman" w:hAnsi="Times New Roman" w:cs="Times New Roman"/>
+          <w:color w:val="000000" w:themeColor="text1"/>
+          <w:sz w:val="24"/>
+          <w:szCs w:val="24"/>
+        </w:rPr>
+        <w:t>mengharuskan</w:t>
+      </w:r>
+      <w:proofErr w:type="spellEnd"/>
+      <w:r>
+        <w:rPr>
+          <w:rFonts w:ascii="Times New Roman" w:hAnsi="Times New Roman" w:cs="Times New Roman"/>
+          <w:color w:val="000000" w:themeColor="text1"/>
+          <w:sz w:val="24"/>
+          <w:szCs w:val="24"/>
+        </w:rPr>
+        <w:t xml:space="preserve"> </w:t>
+      </w:r>
+      <w:proofErr w:type="spellStart"/>
+      <w:r>
+        <w:rPr>
+          <w:rFonts w:ascii="Times New Roman" w:hAnsi="Times New Roman" w:cs="Times New Roman"/>
+          <w:color w:val="000000" w:themeColor="text1"/>
+          <w:sz w:val="24"/>
+          <w:szCs w:val="24"/>
+        </w:rPr>
+        <w:t>berfikir</w:t>
+      </w:r>
+      <w:proofErr w:type="spellEnd"/>
+      <w:r>
+        <w:rPr>
+          <w:rFonts w:ascii="Times New Roman" w:hAnsi="Times New Roman" w:cs="Times New Roman"/>
+          <w:color w:val="000000" w:themeColor="text1"/>
+          <w:sz w:val="24"/>
+          <w:szCs w:val="24"/>
+        </w:rPr>
+        <w:t xml:space="preserve"> </w:t>
+      </w:r>
+      <w:proofErr w:type="spellStart"/>
+      <w:r>
+        <w:rPr>
+          <w:rFonts w:ascii="Times New Roman" w:hAnsi="Times New Roman" w:cs="Times New Roman"/>
+          <w:color w:val="000000" w:themeColor="text1"/>
+          <w:sz w:val="24"/>
+          <w:szCs w:val="24"/>
+        </w:rPr>
+        <w:t>segala</w:t>
+      </w:r>
+      <w:proofErr w:type="spellEnd"/>
+      <w:r>
+        <w:rPr>
+          <w:rFonts w:ascii="Times New Roman" w:hAnsi="Times New Roman" w:cs="Times New Roman"/>
+          <w:color w:val="000000" w:themeColor="text1"/>
+          <w:sz w:val="24"/>
+          <w:szCs w:val="24"/>
+        </w:rPr>
+        <w:t xml:space="preserve"> </w:t>
+      </w:r>
+      <w:proofErr w:type="spellStart"/>
+      <w:r>
+        <w:rPr>
+          <w:rFonts w:ascii="Times New Roman" w:hAnsi="Times New Roman" w:cs="Times New Roman"/>
+          <w:color w:val="000000" w:themeColor="text1"/>
+          <w:sz w:val="24"/>
+          <w:szCs w:val="24"/>
+        </w:rPr>
+        <w:t>hal</w:t>
+      </w:r>
+      <w:proofErr w:type="spellEnd"/>
+      <w:r>
+        <w:rPr>
+          <w:rFonts w:ascii="Times New Roman" w:hAnsi="Times New Roman" w:cs="Times New Roman"/>
+          <w:color w:val="000000" w:themeColor="text1"/>
+          <w:sz w:val="24"/>
+          <w:szCs w:val="24"/>
+        </w:rPr>
+        <w:t xml:space="preserve"> </w:t>
+      </w:r>
+      <w:proofErr w:type="spellStart"/>
+      <w:r>
+        <w:rPr>
+          <w:rFonts w:ascii="Times New Roman" w:hAnsi="Times New Roman" w:cs="Times New Roman"/>
+          <w:color w:val="000000" w:themeColor="text1"/>
+          <w:sz w:val="24"/>
+          <w:szCs w:val="24"/>
+        </w:rPr>
+        <w:t>tentang</w:t>
+      </w:r>
+      <w:proofErr w:type="spellEnd"/>
+      <w:r>
+        <w:rPr>
+          <w:rFonts w:ascii="Times New Roman" w:hAnsi="Times New Roman" w:cs="Times New Roman"/>
+          <w:color w:val="000000" w:themeColor="text1"/>
+          <w:sz w:val="24"/>
+          <w:szCs w:val="24"/>
+        </w:rPr>
+        <w:t xml:space="preserve"> </w:t>
+      </w:r>
+      <w:proofErr w:type="spellStart"/>
+      <w:r>
+        <w:rPr>
+          <w:rFonts w:ascii="Times New Roman" w:hAnsi="Times New Roman" w:cs="Times New Roman"/>
+          <w:color w:val="000000" w:themeColor="text1"/>
+          <w:sz w:val="24"/>
+          <w:szCs w:val="24"/>
+        </w:rPr>
+        <w:t>toko</w:t>
+      </w:r>
+      <w:proofErr w:type="spellEnd"/>
+      <w:r>
+        <w:rPr>
+          <w:rFonts w:ascii="Times New Roman" w:hAnsi="Times New Roman" w:cs="Times New Roman"/>
+          <w:color w:val="000000" w:themeColor="text1"/>
+          <w:sz w:val="24"/>
+          <w:szCs w:val="24"/>
+        </w:rPr>
+        <w:t xml:space="preserve"> yang </w:t>
+      </w:r>
+      <w:proofErr w:type="spellStart"/>
+      <w:r>
+        <w:rPr>
+          <w:rFonts w:ascii="Times New Roman" w:hAnsi="Times New Roman" w:cs="Times New Roman"/>
+          <w:color w:val="000000" w:themeColor="text1"/>
+          <w:sz w:val="24"/>
+          <w:szCs w:val="24"/>
+        </w:rPr>
+        <w:t>dikelolanya</w:t>
+      </w:r>
+      <w:proofErr w:type="spellEnd"/>
+      <w:r>
+        <w:rPr>
+          <w:rFonts w:ascii="Times New Roman" w:hAnsi="Times New Roman" w:cs="Times New Roman"/>
+          <w:color w:val="000000" w:themeColor="text1"/>
+          <w:sz w:val="24"/>
+          <w:szCs w:val="24"/>
+        </w:rPr>
+        <w:t xml:space="preserve"> </w:t>
+      </w:r>
+      <w:proofErr w:type="spellStart"/>
+      <w:r>
+        <w:rPr>
+          <w:rFonts w:ascii="Times New Roman" w:hAnsi="Times New Roman" w:cs="Times New Roman"/>
+          <w:color w:val="000000" w:themeColor="text1"/>
+          <w:sz w:val="24"/>
+          <w:szCs w:val="24"/>
+        </w:rPr>
+        <w:t>sekaligus</w:t>
+      </w:r>
+      <w:proofErr w:type="spellEnd"/>
+      <w:r>
+        <w:rPr>
+          <w:rFonts w:ascii="Times New Roman" w:hAnsi="Times New Roman" w:cs="Times New Roman"/>
+          <w:color w:val="000000" w:themeColor="text1"/>
+          <w:sz w:val="24"/>
+          <w:szCs w:val="24"/>
+        </w:rPr>
+        <w:t xml:space="preserve"> </w:t>
+      </w:r>
+      <w:proofErr w:type="spellStart"/>
+      <w:r>
+        <w:rPr>
+          <w:rFonts w:ascii="Times New Roman" w:hAnsi="Times New Roman" w:cs="Times New Roman"/>
+          <w:color w:val="000000" w:themeColor="text1"/>
+          <w:sz w:val="24"/>
+          <w:szCs w:val="24"/>
+        </w:rPr>
+        <w:t>karyawan</w:t>
+      </w:r>
+      <w:proofErr w:type="spellEnd"/>
+      <w:r>
+        <w:rPr>
+          <w:rFonts w:ascii="Times New Roman" w:hAnsi="Times New Roman" w:cs="Times New Roman"/>
+          <w:color w:val="000000" w:themeColor="text1"/>
+          <w:sz w:val="24"/>
+          <w:szCs w:val="24"/>
+        </w:rPr>
+        <w:t xml:space="preserve"> </w:t>
+      </w:r>
+      <w:proofErr w:type="spellStart"/>
+      <w:r>
+        <w:rPr>
+          <w:rFonts w:ascii="Times New Roman" w:hAnsi="Times New Roman" w:cs="Times New Roman"/>
+          <w:color w:val="000000" w:themeColor="text1"/>
+          <w:sz w:val="24"/>
+          <w:szCs w:val="24"/>
+        </w:rPr>
+        <w:t>nya</w:t>
+      </w:r>
+      <w:proofErr w:type="spellEnd"/>
+      <w:r>
+        <w:rPr>
+          <w:rFonts w:ascii="Times New Roman" w:hAnsi="Times New Roman" w:cs="Times New Roman"/>
+          <w:color w:val="000000" w:themeColor="text1"/>
+          <w:sz w:val="24"/>
+          <w:szCs w:val="24"/>
+        </w:rPr>
+        <w:t>.</w:t>
+      </w:r>
+    </w:p>
+    <w:p>
+      <w:pPr>
+        <w:pStyle w:val="ListParagraph"/>
+        <w:numPr>
+          <w:ilvl w:val="0"/>
+          <w:numId w:val="5"/>
+        </w:numPr>
+        <w:spacing w:line="360" w:lineRule="auto"/>
+        <w:jc w:val="both"/>
+        <w:rPr>
+          <w:rFonts w:ascii="Times New Roman" w:hAnsi="Times New Roman" w:cs="Times New Roman"/>
+          <w:sz w:val="24"/>
+          <w:szCs w:val="24"/>
+        </w:rPr>
+      </w:pPr>
+      <w:proofErr w:type="spellStart"/>
+      <w:r>
+        <w:rPr>
+          <w:rFonts w:ascii="Times New Roman" w:hAnsi="Times New Roman" w:cs="Times New Roman"/>
+          <w:sz w:val="24"/>
+          <w:szCs w:val="24"/>
+        </w:rPr>
+        <w:t>Pengadaan</w:t>
+      </w:r>
+      <w:proofErr w:type="spellEnd"/>
+      <w:r>
+        <w:rPr>
+          <w:rFonts w:ascii="Times New Roman" w:hAnsi="Times New Roman" w:cs="Times New Roman"/>
+          <w:sz w:val="24"/>
+          <w:szCs w:val="24"/>
+        </w:rPr>
+        <w:t xml:space="preserve"> </w:t>
+      </w:r>
+      <w:proofErr w:type="spellStart"/>
+      <w:r>
+        <w:rPr>
+          <w:rFonts w:ascii="Times New Roman" w:hAnsi="Times New Roman" w:cs="Times New Roman"/>
+          <w:sz w:val="24"/>
+          <w:szCs w:val="24"/>
+        </w:rPr>
+        <w:t>dan</w:t>
+      </w:r>
+      <w:proofErr w:type="spellEnd"/>
+      <w:r>
+        <w:rPr>
+          <w:rFonts w:ascii="Times New Roman" w:hAnsi="Times New Roman" w:cs="Times New Roman"/>
+          <w:sz w:val="24"/>
+          <w:szCs w:val="24"/>
+        </w:rPr>
+        <w:t xml:space="preserve"> </w:t>
+      </w:r>
+      <w:proofErr w:type="spellStart"/>
+      <w:r>
+        <w:rPr>
+          <w:rFonts w:ascii="Times New Roman" w:hAnsi="Times New Roman" w:cs="Times New Roman"/>
+          <w:sz w:val="24"/>
+          <w:szCs w:val="24"/>
+        </w:rPr>
+        <w:t>Produksi</w:t>
+      </w:r>
+      <w:proofErr w:type="spellEnd"/>
+      <w:r>
+        <w:rPr>
+          <w:rFonts w:ascii="Times New Roman" w:hAnsi="Times New Roman" w:cs="Times New Roman"/>
+          <w:sz w:val="24"/>
+          <w:szCs w:val="24"/>
+        </w:rPr>
+        <w:t xml:space="preserve"> </w:t>
+      </w:r>
+      <w:r>
+        <w:rPr>
+          <w:rFonts w:ascii="Times New Roman" w:hAnsi="Times New Roman" w:cs="Times New Roman"/>
+          <w:sz w:val="24"/>
+          <w:szCs w:val="24"/>
+        </w:rPr>
+        <w:t xml:space="preserve">CV Tunas </w:t>
+      </w:r>
+      <w:proofErr w:type="spellStart"/>
+      <w:r>
+        <w:rPr>
+          <w:rFonts w:ascii="Times New Roman" w:hAnsi="Times New Roman" w:cs="Times New Roman"/>
+          <w:sz w:val="24"/>
+          <w:szCs w:val="24"/>
+        </w:rPr>
+        <w:t>Agri</w:t>
+      </w:r>
+      <w:proofErr w:type="spellEnd"/>
+      <w:r>
+        <w:rPr>
+          <w:rFonts w:ascii="Times New Roman" w:hAnsi="Times New Roman" w:cs="Times New Roman"/>
+          <w:sz w:val="24"/>
+          <w:szCs w:val="24"/>
+        </w:rPr>
+        <w:t xml:space="preserve"> Farm</w:t>
+      </w:r>
+    </w:p>
+    <w:p>
+      <w:pPr>
+        <w:pStyle w:val="ListParagraph"/>
+        <w:spacing w:line="360" w:lineRule="auto"/>
+        <w:ind w:left="927"/>
+        <w:jc w:val="both"/>
+        <w:rPr>
+          <w:rFonts w:ascii="Times New Roman" w:hAnsi="Times New Roman" w:cs="Times New Roman"/>
+          <w:sz w:val="24"/>
+          <w:szCs w:val="24"/>
+        </w:rPr>
+      </w:pPr>
+      <w:proofErr w:type="spellStart"/>
+      <w:r>
+        <w:rPr>
+          <w:rFonts w:ascii="Times New Roman" w:hAnsi="Times New Roman" w:cs="Times New Roman"/>
+          <w:sz w:val="24"/>
+          <w:szCs w:val="24"/>
+        </w:rPr>
+        <w:t>Tugas</w:t>
+      </w:r>
+      <w:proofErr w:type="spellEnd"/>
+      <w:r>
+        <w:rPr>
+          <w:rFonts w:ascii="Times New Roman" w:hAnsi="Times New Roman" w:cs="Times New Roman"/>
+          <w:sz w:val="24"/>
+          <w:szCs w:val="24"/>
+        </w:rPr>
+        <w:t xml:space="preserve"> </w:t>
+      </w:r>
+      <w:proofErr w:type="spellStart"/>
+      <w:r>
+        <w:rPr>
+          <w:rFonts w:ascii="Times New Roman" w:hAnsi="Times New Roman" w:cs="Times New Roman"/>
+          <w:sz w:val="24"/>
+          <w:szCs w:val="24"/>
+        </w:rPr>
+        <w:t>dari</w:t>
+      </w:r>
+      <w:proofErr w:type="spellEnd"/>
+      <w:r>
+        <w:rPr>
+          <w:rFonts w:ascii="Times New Roman" w:hAnsi="Times New Roman" w:cs="Times New Roman"/>
+          <w:sz w:val="24"/>
+          <w:szCs w:val="24"/>
+        </w:rPr>
+        <w:t xml:space="preserve"> </w:t>
+      </w:r>
+      <w:proofErr w:type="spellStart"/>
+      <w:r>
+        <w:rPr>
+          <w:rFonts w:ascii="Times New Roman" w:hAnsi="Times New Roman" w:cs="Times New Roman"/>
+          <w:sz w:val="24"/>
+          <w:szCs w:val="24"/>
+        </w:rPr>
+        <w:t>pengadaan</w:t>
+      </w:r>
+      <w:proofErr w:type="spellEnd"/>
+      <w:r>
+        <w:rPr>
+          <w:rFonts w:ascii="Times New Roman" w:hAnsi="Times New Roman" w:cs="Times New Roman"/>
+          <w:sz w:val="24"/>
+          <w:szCs w:val="24"/>
+        </w:rPr>
+        <w:t xml:space="preserve"> </w:t>
+      </w:r>
+      <w:proofErr w:type="spellStart"/>
+      <w:r>
+        <w:rPr>
+          <w:rFonts w:ascii="Times New Roman" w:hAnsi="Times New Roman" w:cs="Times New Roman"/>
+          <w:sz w:val="24"/>
+          <w:szCs w:val="24"/>
+        </w:rPr>
+        <w:t>produksi</w:t>
+      </w:r>
+      <w:proofErr w:type="spellEnd"/>
+      <w:r>
+        <w:rPr>
+          <w:rFonts w:ascii="Times New Roman" w:hAnsi="Times New Roman" w:cs="Times New Roman"/>
+          <w:sz w:val="24"/>
+          <w:szCs w:val="24"/>
+        </w:rPr>
+        <w:t xml:space="preserve"> </w:t>
+      </w:r>
+      <w:proofErr w:type="spellStart"/>
+      <w:r>
+        <w:rPr>
+          <w:rFonts w:ascii="Times New Roman" w:hAnsi="Times New Roman" w:cs="Times New Roman"/>
+          <w:sz w:val="24"/>
+          <w:szCs w:val="24"/>
+        </w:rPr>
+        <w:t>tersebut</w:t>
+      </w:r>
+      <w:proofErr w:type="spellEnd"/>
+      <w:r>
+        <w:rPr>
+          <w:rFonts w:ascii="Times New Roman" w:hAnsi="Times New Roman" w:cs="Times New Roman"/>
+          <w:sz w:val="24"/>
+          <w:szCs w:val="24"/>
+        </w:rPr>
+        <w:t xml:space="preserve"> </w:t>
+      </w:r>
+      <w:proofErr w:type="spellStart"/>
+      <w:r>
+        <w:rPr>
+          <w:rFonts w:ascii="Times New Roman" w:hAnsi="Times New Roman" w:cs="Times New Roman"/>
+          <w:sz w:val="24"/>
+          <w:szCs w:val="24"/>
+        </w:rPr>
+        <w:t>melakukan</w:t>
+      </w:r>
+      <w:proofErr w:type="spellEnd"/>
+      <w:r>
+        <w:rPr>
+          <w:rFonts w:ascii="Times New Roman" w:hAnsi="Times New Roman" w:cs="Times New Roman"/>
+          <w:sz w:val="24"/>
+          <w:szCs w:val="24"/>
+        </w:rPr>
+        <w:t xml:space="preserve"> </w:t>
+      </w:r>
+      <w:proofErr w:type="spellStart"/>
+      <w:r>
+        <w:rPr>
+          <w:rFonts w:ascii="Times New Roman" w:hAnsi="Times New Roman" w:cs="Times New Roman"/>
+          <w:sz w:val="24"/>
+          <w:szCs w:val="24"/>
+        </w:rPr>
+        <w:t>pengawasan</w:t>
+      </w:r>
+      <w:proofErr w:type="spellEnd"/>
+      <w:r>
+        <w:rPr>
+          <w:rFonts w:ascii="Times New Roman" w:hAnsi="Times New Roman" w:cs="Times New Roman"/>
+          <w:sz w:val="24"/>
+          <w:szCs w:val="24"/>
+        </w:rPr>
+        <w:t xml:space="preserve"> </w:t>
+      </w:r>
+      <w:proofErr w:type="spellStart"/>
+      <w:r>
+        <w:rPr>
+          <w:rFonts w:ascii="Times New Roman" w:hAnsi="Times New Roman" w:cs="Times New Roman"/>
+          <w:sz w:val="24"/>
+          <w:szCs w:val="24"/>
+        </w:rPr>
+        <w:t>terhadap</w:t>
+      </w:r>
+      <w:proofErr w:type="spellEnd"/>
+      <w:r>
+        <w:rPr>
+          <w:rFonts w:ascii="Times New Roman" w:hAnsi="Times New Roman" w:cs="Times New Roman"/>
+          <w:sz w:val="24"/>
+          <w:szCs w:val="24"/>
+        </w:rPr>
+        <w:t xml:space="preserve"> </w:t>
+      </w:r>
+      <w:proofErr w:type="spellStart"/>
+      <w:r>
+        <w:rPr>
+          <w:rFonts w:ascii="Times New Roman" w:hAnsi="Times New Roman" w:cs="Times New Roman"/>
+          <w:sz w:val="24"/>
+          <w:szCs w:val="24"/>
+        </w:rPr>
+        <w:t>pergerakan</w:t>
+      </w:r>
+      <w:proofErr w:type="spellEnd"/>
+      <w:r>
+        <w:rPr>
+          <w:rFonts w:ascii="Times New Roman" w:hAnsi="Times New Roman" w:cs="Times New Roman"/>
+          <w:sz w:val="24"/>
+          <w:szCs w:val="24"/>
+        </w:rPr>
+        <w:t xml:space="preserve"> </w:t>
+      </w:r>
+      <w:proofErr w:type="spellStart"/>
+      <w:r>
+        <w:rPr>
+          <w:rFonts w:ascii="Times New Roman" w:hAnsi="Times New Roman" w:cs="Times New Roman"/>
+          <w:sz w:val="24"/>
+          <w:szCs w:val="24"/>
+        </w:rPr>
+        <w:t>barang</w:t>
+      </w:r>
+      <w:proofErr w:type="spellEnd"/>
+      <w:r>
+        <w:rPr>
+          <w:rFonts w:ascii="Times New Roman" w:hAnsi="Times New Roman" w:cs="Times New Roman"/>
+          <w:sz w:val="24"/>
+          <w:szCs w:val="24"/>
+        </w:rPr>
+        <w:t xml:space="preserve"> </w:t>
+      </w:r>
+      <w:proofErr w:type="spellStart"/>
+      <w:r>
+        <w:rPr>
+          <w:rFonts w:ascii="Times New Roman" w:hAnsi="Times New Roman" w:cs="Times New Roman"/>
+          <w:sz w:val="24"/>
+          <w:szCs w:val="24"/>
+        </w:rPr>
+        <w:t>mulai</w:t>
+      </w:r>
+      <w:proofErr w:type="spellEnd"/>
+      <w:r>
+        <w:rPr>
+          <w:rFonts w:ascii="Times New Roman" w:hAnsi="Times New Roman" w:cs="Times New Roman"/>
+          <w:sz w:val="24"/>
+          <w:szCs w:val="24"/>
+        </w:rPr>
+        <w:t xml:space="preserve"> </w:t>
+      </w:r>
+      <w:proofErr w:type="spellStart"/>
+      <w:r>
+        <w:rPr>
+          <w:rFonts w:ascii="Times New Roman" w:hAnsi="Times New Roman" w:cs="Times New Roman"/>
+          <w:sz w:val="24"/>
+          <w:szCs w:val="24"/>
+        </w:rPr>
+        <w:t>dari</w:t>
+      </w:r>
+      <w:proofErr w:type="spellEnd"/>
+      <w:r>
+        <w:rPr>
+          <w:rFonts w:ascii="Times New Roman" w:hAnsi="Times New Roman" w:cs="Times New Roman"/>
+          <w:sz w:val="24"/>
+          <w:szCs w:val="24"/>
+        </w:rPr>
+        <w:t xml:space="preserve"> </w:t>
+      </w:r>
+      <w:proofErr w:type="spellStart"/>
+      <w:r>
+        <w:rPr>
+          <w:rFonts w:ascii="Times New Roman" w:hAnsi="Times New Roman" w:cs="Times New Roman"/>
+          <w:sz w:val="24"/>
+          <w:szCs w:val="24"/>
+        </w:rPr>
+        <w:t>pembelian</w:t>
+      </w:r>
+      <w:proofErr w:type="spellEnd"/>
+      <w:r>
+        <w:rPr>
+          <w:rFonts w:ascii="Times New Roman" w:hAnsi="Times New Roman" w:cs="Times New Roman"/>
+          <w:sz w:val="24"/>
+          <w:szCs w:val="24"/>
+        </w:rPr>
+        <w:t xml:space="preserve"> </w:t>
+      </w:r>
+      <w:proofErr w:type="spellStart"/>
+      <w:r>
+        <w:rPr>
+          <w:rFonts w:ascii="Times New Roman" w:hAnsi="Times New Roman" w:cs="Times New Roman"/>
+          <w:sz w:val="24"/>
+          <w:szCs w:val="24"/>
+        </w:rPr>
+        <w:t>bahan</w:t>
+      </w:r>
+      <w:proofErr w:type="spellEnd"/>
+      <w:r>
+        <w:rPr>
+          <w:rFonts w:ascii="Times New Roman" w:hAnsi="Times New Roman" w:cs="Times New Roman"/>
+          <w:sz w:val="24"/>
+          <w:szCs w:val="24"/>
+        </w:rPr>
+        <w:t xml:space="preserve">, </w:t>
+      </w:r>
+      <w:proofErr w:type="spellStart"/>
+      <w:r>
+        <w:rPr>
+          <w:rFonts w:ascii="Times New Roman" w:hAnsi="Times New Roman" w:cs="Times New Roman"/>
+          <w:sz w:val="24"/>
+          <w:szCs w:val="24"/>
+        </w:rPr>
+        <w:t>permintaan</w:t>
+      </w:r>
+      <w:proofErr w:type="spellEnd"/>
+      <w:r>
+        <w:rPr>
+          <w:rFonts w:ascii="Times New Roman" w:hAnsi="Times New Roman" w:cs="Times New Roman"/>
+          <w:sz w:val="24"/>
+          <w:szCs w:val="24"/>
+        </w:rPr>
+        <w:t xml:space="preserve"> </w:t>
+      </w:r>
+      <w:proofErr w:type="spellStart"/>
+      <w:r>
+        <w:rPr>
+          <w:rFonts w:ascii="Times New Roman" w:hAnsi="Times New Roman" w:cs="Times New Roman"/>
+          <w:sz w:val="24"/>
+          <w:szCs w:val="24"/>
+        </w:rPr>
+        <w:t>bahan</w:t>
+      </w:r>
+      <w:proofErr w:type="spellEnd"/>
+      <w:r>
+        <w:rPr>
+          <w:rFonts w:ascii="Times New Roman" w:hAnsi="Times New Roman" w:cs="Times New Roman"/>
+          <w:sz w:val="24"/>
+          <w:szCs w:val="24"/>
+        </w:rPr>
+        <w:t xml:space="preserve"> </w:t>
+      </w:r>
+      <w:proofErr w:type="spellStart"/>
+      <w:r>
+        <w:rPr>
+          <w:rFonts w:ascii="Times New Roman" w:hAnsi="Times New Roman" w:cs="Times New Roman"/>
+          <w:sz w:val="24"/>
+          <w:szCs w:val="24"/>
+        </w:rPr>
+        <w:t>baku</w:t>
+      </w:r>
+      <w:proofErr w:type="spellEnd"/>
+      <w:r>
+        <w:rPr>
+          <w:rFonts w:ascii="Times New Roman" w:hAnsi="Times New Roman" w:cs="Times New Roman"/>
+          <w:sz w:val="24"/>
+          <w:szCs w:val="24"/>
+        </w:rPr>
+        <w:t xml:space="preserve">, </w:t>
+      </w:r>
+      <w:proofErr w:type="spellStart"/>
+      <w:r>
+        <w:rPr>
+          <w:rFonts w:ascii="Times New Roman" w:hAnsi="Times New Roman" w:cs="Times New Roman"/>
+          <w:sz w:val="24"/>
+          <w:szCs w:val="24"/>
+        </w:rPr>
+        <w:t>siklus</w:t>
+      </w:r>
+      <w:proofErr w:type="spellEnd"/>
+      <w:r>
+        <w:rPr>
+          <w:rFonts w:ascii="Times New Roman" w:hAnsi="Times New Roman" w:cs="Times New Roman"/>
+          <w:sz w:val="24"/>
+          <w:szCs w:val="24"/>
+        </w:rPr>
+        <w:t xml:space="preserve"> </w:t>
+      </w:r>
+      <w:proofErr w:type="spellStart"/>
+      <w:r>
+        <w:rPr>
+          <w:rFonts w:ascii="Times New Roman" w:hAnsi="Times New Roman" w:cs="Times New Roman"/>
+          <w:sz w:val="24"/>
+          <w:szCs w:val="24"/>
+        </w:rPr>
+        <w:t>pembuatan</w:t>
+      </w:r>
+      <w:proofErr w:type="spellEnd"/>
+      <w:r>
+        <w:rPr>
+          <w:rFonts w:ascii="Times New Roman" w:hAnsi="Times New Roman" w:cs="Times New Roman"/>
+          <w:sz w:val="24"/>
+          <w:szCs w:val="24"/>
+        </w:rPr>
+        <w:t xml:space="preserve"> </w:t>
+      </w:r>
+      <w:proofErr w:type="spellStart"/>
+      <w:r>
+        <w:rPr>
+          <w:rFonts w:ascii="Times New Roman" w:hAnsi="Times New Roman" w:cs="Times New Roman"/>
+          <w:sz w:val="24"/>
+          <w:szCs w:val="24"/>
+        </w:rPr>
+        <w:t>secara</w:t>
+      </w:r>
+      <w:proofErr w:type="spellEnd"/>
+      <w:r>
+        <w:rPr>
+          <w:rFonts w:ascii="Times New Roman" w:hAnsi="Times New Roman" w:cs="Times New Roman"/>
+          <w:sz w:val="24"/>
+          <w:szCs w:val="24"/>
+        </w:rPr>
+        <w:t xml:space="preserve"> </w:t>
+      </w:r>
+      <w:proofErr w:type="spellStart"/>
+      <w:r>
+        <w:rPr>
+          <w:rFonts w:ascii="Times New Roman" w:hAnsi="Times New Roman" w:cs="Times New Roman"/>
+          <w:sz w:val="24"/>
+          <w:szCs w:val="24"/>
+        </w:rPr>
+        <w:t>keseluruhan</w:t>
+      </w:r>
+      <w:proofErr w:type="spellEnd"/>
+      <w:r>
+        <w:rPr>
+          <w:rFonts w:ascii="Times New Roman" w:hAnsi="Times New Roman" w:cs="Times New Roman"/>
+          <w:sz w:val="24"/>
+          <w:szCs w:val="24"/>
+        </w:rPr>
+        <w:t xml:space="preserve">, </w:t>
+      </w:r>
+      <w:proofErr w:type="spellStart"/>
+      <w:r>
+        <w:rPr>
+          <w:rFonts w:ascii="Times New Roman" w:hAnsi="Times New Roman" w:cs="Times New Roman"/>
+          <w:sz w:val="24"/>
+          <w:szCs w:val="24"/>
+        </w:rPr>
+        <w:t>sampai</w:t>
+      </w:r>
+      <w:proofErr w:type="spellEnd"/>
+      <w:r>
+        <w:rPr>
+          <w:rFonts w:ascii="Times New Roman" w:hAnsi="Times New Roman" w:cs="Times New Roman"/>
+          <w:sz w:val="24"/>
+          <w:szCs w:val="24"/>
+        </w:rPr>
+        <w:t xml:space="preserve"> </w:t>
+      </w:r>
+      <w:proofErr w:type="spellStart"/>
+      <w:r>
+        <w:rPr>
+          <w:rFonts w:ascii="Times New Roman" w:hAnsi="Times New Roman" w:cs="Times New Roman"/>
+          <w:sz w:val="24"/>
+          <w:szCs w:val="24"/>
+        </w:rPr>
+        <w:t>pengiriman</w:t>
+      </w:r>
+      <w:proofErr w:type="spellEnd"/>
+      <w:r>
+        <w:rPr>
+          <w:rFonts w:ascii="Times New Roman" w:hAnsi="Times New Roman" w:cs="Times New Roman"/>
+          <w:sz w:val="24"/>
+          <w:szCs w:val="24"/>
+        </w:rPr>
+        <w:t xml:space="preserve"> </w:t>
+      </w:r>
+      <w:proofErr w:type="spellStart"/>
+      <w:r>
+        <w:rPr>
+          <w:rFonts w:ascii="Times New Roman" w:hAnsi="Times New Roman" w:cs="Times New Roman"/>
+          <w:sz w:val="24"/>
+          <w:szCs w:val="24"/>
+        </w:rPr>
+        <w:t>barang</w:t>
+      </w:r>
+      <w:proofErr w:type="spellEnd"/>
+      <w:r>
+        <w:rPr>
+          <w:rFonts w:ascii="Times New Roman" w:hAnsi="Times New Roman" w:cs="Times New Roman"/>
+          <w:sz w:val="24"/>
+          <w:szCs w:val="24"/>
+        </w:rPr>
+        <w:t xml:space="preserve"> </w:t>
+      </w:r>
+      <w:proofErr w:type="spellStart"/>
+      <w:r>
+        <w:rPr>
+          <w:rFonts w:ascii="Times New Roman" w:hAnsi="Times New Roman" w:cs="Times New Roman"/>
+          <w:sz w:val="24"/>
+          <w:szCs w:val="24"/>
+        </w:rPr>
+        <w:t>jadi</w:t>
+      </w:r>
+      <w:proofErr w:type="spellEnd"/>
+      <w:r>
+        <w:rPr>
+          <w:rFonts w:ascii="Times New Roman" w:hAnsi="Times New Roman" w:cs="Times New Roman"/>
+          <w:sz w:val="24"/>
+          <w:szCs w:val="24"/>
+        </w:rPr>
+        <w:t>.</w:t>
+      </w:r>
+    </w:p>
+    <w:p>
+      <w:pPr>
+        <w:pStyle w:val="ListParagraph"/>
+        <w:numPr>
+          <w:ilvl w:val="0"/>
+          <w:numId w:val="5"/>
+        </w:numPr>
+        <w:spacing w:line="360" w:lineRule="auto"/>
+        <w:jc w:val="both"/>
+        <w:rPr>
+          <w:rFonts w:ascii="Times New Roman" w:hAnsi="Times New Roman" w:cs="Times New Roman"/>
+          <w:sz w:val="24"/>
+          <w:szCs w:val="24"/>
+        </w:rPr>
+      </w:pPr>
+      <w:r>
+        <w:rPr>
+          <w:rFonts w:ascii="Times New Roman" w:hAnsi="Times New Roman" w:cs="Times New Roman"/>
+          <w:i/>
+          <w:sz w:val="24"/>
+          <w:szCs w:val="24"/>
+        </w:rPr>
+        <w:t>Staff</w:t>
+      </w:r>
+      <w:r>
+        <w:rPr>
+          <w:rFonts w:ascii="Times New Roman" w:hAnsi="Times New Roman" w:cs="Times New Roman"/>
+          <w:sz w:val="24"/>
+          <w:szCs w:val="24"/>
+        </w:rPr>
+        <w:t xml:space="preserve"> </w:t>
+      </w:r>
+      <w:proofErr w:type="spellStart"/>
+      <w:r>
+        <w:rPr>
+          <w:rFonts w:ascii="Times New Roman" w:hAnsi="Times New Roman" w:cs="Times New Roman"/>
+          <w:sz w:val="24"/>
+          <w:szCs w:val="24"/>
+        </w:rPr>
+        <w:t>Toko</w:t>
+      </w:r>
+      <w:proofErr w:type="spellEnd"/>
+      <w:r>
+        <w:rPr>
+          <w:rFonts w:ascii="Times New Roman" w:hAnsi="Times New Roman" w:cs="Times New Roman"/>
+          <w:sz w:val="24"/>
+          <w:szCs w:val="24"/>
+        </w:rPr>
+        <w:t xml:space="preserve"> </w:t>
+      </w:r>
+      <w:r>
+        <w:rPr>
+          <w:rFonts w:ascii="Times New Roman" w:hAnsi="Times New Roman" w:cs="Times New Roman"/>
+          <w:sz w:val="24"/>
+          <w:szCs w:val="24"/>
+        </w:rPr>
+        <w:t xml:space="preserve">CV Tunas </w:t>
+      </w:r>
+      <w:proofErr w:type="spellStart"/>
+      <w:r>
+        <w:rPr>
+          <w:rFonts w:ascii="Times New Roman" w:hAnsi="Times New Roman" w:cs="Times New Roman"/>
+          <w:sz w:val="24"/>
+          <w:szCs w:val="24"/>
+        </w:rPr>
+        <w:t>Agri</w:t>
+      </w:r>
+      <w:proofErr w:type="spellEnd"/>
+      <w:r>
+        <w:rPr>
+          <w:rFonts w:ascii="Times New Roman" w:hAnsi="Times New Roman" w:cs="Times New Roman"/>
+          <w:sz w:val="24"/>
+          <w:szCs w:val="24"/>
+        </w:rPr>
+        <w:t xml:space="preserve"> Farm</w:t>
+      </w:r>
+    </w:p>
+    <w:p>
+      <w:pPr>
+        <w:pStyle w:val="ListParagraph"/>
+        <w:spacing w:line="360" w:lineRule="auto"/>
+        <w:ind w:left="927"/>
+        <w:jc w:val="both"/>
+        <w:rPr>
+          <w:rFonts w:ascii="Times New Roman" w:hAnsi="Times New Roman" w:cs="Times New Roman"/>
+          <w:sz w:val="24"/>
+          <w:szCs w:val="24"/>
+        </w:rPr>
+      </w:pPr>
+      <w:r>
+        <w:rPr>
+          <w:rFonts w:ascii="Times New Roman" w:hAnsi="Times New Roman" w:cs="Times New Roman"/>
+          <w:sz w:val="24"/>
+          <w:szCs w:val="24"/>
+        </w:rPr>
+        <w:t xml:space="preserve">Staff </w:t>
+      </w:r>
+      <w:proofErr w:type="spellStart"/>
+      <w:r>
+        <w:rPr>
+          <w:rFonts w:ascii="Times New Roman" w:hAnsi="Times New Roman" w:cs="Times New Roman"/>
+          <w:sz w:val="24"/>
+          <w:szCs w:val="24"/>
+        </w:rPr>
+        <w:t>Toko</w:t>
+      </w:r>
+      <w:proofErr w:type="spellEnd"/>
+      <w:r>
+        <w:rPr>
+          <w:rFonts w:ascii="Times New Roman" w:hAnsi="Times New Roman" w:cs="Times New Roman"/>
+          <w:sz w:val="24"/>
+          <w:szCs w:val="24"/>
+        </w:rPr>
+        <w:t xml:space="preserve"> </w:t>
+      </w:r>
+      <w:proofErr w:type="spellStart"/>
+      <w:r>
+        <w:rPr>
+          <w:rFonts w:ascii="Times New Roman" w:hAnsi="Times New Roman" w:cs="Times New Roman"/>
+          <w:sz w:val="24"/>
+          <w:szCs w:val="24"/>
+        </w:rPr>
+        <w:t>bertugas</w:t>
+      </w:r>
+      <w:proofErr w:type="spellEnd"/>
+      <w:r>
+        <w:rPr>
+          <w:rFonts w:ascii="Times New Roman" w:hAnsi="Times New Roman" w:cs="Times New Roman"/>
+          <w:sz w:val="24"/>
+          <w:szCs w:val="24"/>
+        </w:rPr>
+        <w:t xml:space="preserve"> </w:t>
+      </w:r>
+      <w:proofErr w:type="spellStart"/>
+      <w:r>
+        <w:rPr>
+          <w:rFonts w:ascii="Times New Roman" w:hAnsi="Times New Roman" w:cs="Times New Roman"/>
+          <w:sz w:val="24"/>
+          <w:szCs w:val="24"/>
+        </w:rPr>
+        <w:t>untuk</w:t>
+      </w:r>
+      <w:proofErr w:type="spellEnd"/>
+      <w:r>
+        <w:rPr>
+          <w:rFonts w:ascii="Times New Roman" w:hAnsi="Times New Roman" w:cs="Times New Roman"/>
+          <w:sz w:val="24"/>
+          <w:szCs w:val="24"/>
+        </w:rPr>
+        <w:t xml:space="preserve"> </w:t>
+      </w:r>
+      <w:proofErr w:type="spellStart"/>
+      <w:r>
+        <w:rPr>
+          <w:rFonts w:ascii="Times New Roman" w:hAnsi="Times New Roman" w:cs="Times New Roman"/>
+          <w:sz w:val="24"/>
+          <w:szCs w:val="24"/>
+        </w:rPr>
+        <w:t>membersihkan</w:t>
+      </w:r>
+      <w:proofErr w:type="spellEnd"/>
+      <w:r>
+        <w:rPr>
+          <w:rFonts w:ascii="Times New Roman" w:hAnsi="Times New Roman" w:cs="Times New Roman"/>
+          <w:sz w:val="24"/>
+          <w:szCs w:val="24"/>
+        </w:rPr>
+        <w:t xml:space="preserve"> </w:t>
+      </w:r>
+      <w:proofErr w:type="spellStart"/>
+      <w:r>
+        <w:rPr>
+          <w:rFonts w:ascii="Times New Roman" w:hAnsi="Times New Roman" w:cs="Times New Roman"/>
+          <w:sz w:val="24"/>
+          <w:szCs w:val="24"/>
+        </w:rPr>
+        <w:t>toko</w:t>
+      </w:r>
+      <w:proofErr w:type="spellEnd"/>
+      <w:r>
+        <w:rPr>
+          <w:rFonts w:ascii="Times New Roman" w:hAnsi="Times New Roman" w:cs="Times New Roman"/>
+          <w:sz w:val="24"/>
+          <w:szCs w:val="24"/>
+        </w:rPr>
+        <w:t xml:space="preserve"> </w:t>
+      </w:r>
+      <w:proofErr w:type="spellStart"/>
+      <w:r>
+        <w:rPr>
+          <w:rFonts w:ascii="Times New Roman" w:hAnsi="Times New Roman" w:cs="Times New Roman"/>
+          <w:sz w:val="24"/>
+          <w:szCs w:val="24"/>
+        </w:rPr>
+        <w:t>ketika</w:t>
+      </w:r>
+      <w:proofErr w:type="spellEnd"/>
+      <w:r>
+        <w:rPr>
+          <w:rFonts w:ascii="Times New Roman" w:hAnsi="Times New Roman" w:cs="Times New Roman"/>
+          <w:sz w:val="24"/>
+          <w:szCs w:val="24"/>
+        </w:rPr>
+        <w:t xml:space="preserve"> </w:t>
+      </w:r>
+      <w:proofErr w:type="spellStart"/>
+      <w:r>
+        <w:rPr>
+          <w:rFonts w:ascii="Times New Roman" w:hAnsi="Times New Roman" w:cs="Times New Roman"/>
+          <w:sz w:val="24"/>
+          <w:szCs w:val="24"/>
+        </w:rPr>
+        <w:t>toko</w:t>
+      </w:r>
+      <w:proofErr w:type="spellEnd"/>
+      <w:r>
+        <w:rPr>
+          <w:rFonts w:ascii="Times New Roman" w:hAnsi="Times New Roman" w:cs="Times New Roman"/>
+          <w:sz w:val="24"/>
+          <w:szCs w:val="24"/>
+        </w:rPr>
+        <w:t xml:space="preserve"> </w:t>
+      </w:r>
+      <w:proofErr w:type="spellStart"/>
+      <w:r>
+        <w:rPr>
+          <w:rFonts w:ascii="Times New Roman" w:hAnsi="Times New Roman" w:cs="Times New Roman"/>
+          <w:sz w:val="24"/>
+          <w:szCs w:val="24"/>
+        </w:rPr>
+        <w:t>sebelum</w:t>
+      </w:r>
+      <w:proofErr w:type="spellEnd"/>
+      <w:r>
+        <w:rPr>
+          <w:rFonts w:ascii="Times New Roman" w:hAnsi="Times New Roman" w:cs="Times New Roman"/>
+          <w:sz w:val="24"/>
+          <w:szCs w:val="24"/>
+        </w:rPr>
+        <w:t xml:space="preserve"> </w:t>
+      </w:r>
+      <w:proofErr w:type="spellStart"/>
+      <w:r>
+        <w:rPr>
+          <w:rFonts w:ascii="Times New Roman" w:hAnsi="Times New Roman" w:cs="Times New Roman"/>
+          <w:sz w:val="24"/>
+          <w:szCs w:val="24"/>
+        </w:rPr>
+        <w:t>buka</w:t>
+      </w:r>
+      <w:proofErr w:type="spellEnd"/>
+      <w:r>
+        <w:rPr>
+          <w:rFonts w:ascii="Times New Roman" w:hAnsi="Times New Roman" w:cs="Times New Roman"/>
+          <w:sz w:val="24"/>
+          <w:szCs w:val="24"/>
+        </w:rPr>
+        <w:t xml:space="preserve"> </w:t>
+      </w:r>
+      <w:proofErr w:type="spellStart"/>
+      <w:r>
+        <w:rPr>
+          <w:rFonts w:ascii="Times New Roman" w:hAnsi="Times New Roman" w:cs="Times New Roman"/>
+          <w:sz w:val="24"/>
+          <w:szCs w:val="24"/>
+        </w:rPr>
+        <w:t>dan</w:t>
+      </w:r>
+      <w:proofErr w:type="spellEnd"/>
+      <w:r>
+        <w:rPr>
+          <w:rFonts w:ascii="Times New Roman" w:hAnsi="Times New Roman" w:cs="Times New Roman"/>
+          <w:sz w:val="24"/>
+          <w:szCs w:val="24"/>
+        </w:rPr>
+        <w:t xml:space="preserve"> juga </w:t>
+      </w:r>
+      <w:proofErr w:type="spellStart"/>
+      <w:r>
+        <w:rPr>
+          <w:rFonts w:ascii="Times New Roman" w:hAnsi="Times New Roman" w:cs="Times New Roman"/>
+          <w:sz w:val="24"/>
+          <w:szCs w:val="24"/>
+        </w:rPr>
+        <w:t>melayani</w:t>
+      </w:r>
+      <w:proofErr w:type="spellEnd"/>
+      <w:r>
+        <w:rPr>
+          <w:rFonts w:ascii="Times New Roman" w:hAnsi="Times New Roman" w:cs="Times New Roman"/>
+          <w:sz w:val="24"/>
+          <w:szCs w:val="24"/>
+        </w:rPr>
+        <w:t xml:space="preserve"> </w:t>
+      </w:r>
+      <w:proofErr w:type="spellStart"/>
+      <w:r>
+        <w:rPr>
+          <w:rFonts w:ascii="Times New Roman" w:hAnsi="Times New Roman" w:cs="Times New Roman"/>
+          <w:sz w:val="24"/>
+          <w:szCs w:val="24"/>
+        </w:rPr>
+        <w:t>pelanggan</w:t>
+      </w:r>
+      <w:proofErr w:type="spellEnd"/>
+      <w:r>
+        <w:rPr>
+          <w:rFonts w:ascii="Times New Roman" w:hAnsi="Times New Roman" w:cs="Times New Roman"/>
+          <w:sz w:val="24"/>
+          <w:szCs w:val="24"/>
+        </w:rPr>
+        <w:t xml:space="preserve"> yang </w:t>
+      </w:r>
+      <w:proofErr w:type="spellStart"/>
+      <w:r>
+        <w:rPr>
+          <w:rFonts w:ascii="Times New Roman" w:hAnsi="Times New Roman" w:cs="Times New Roman"/>
+          <w:sz w:val="24"/>
+          <w:szCs w:val="24"/>
+        </w:rPr>
+        <w:t>datang</w:t>
+      </w:r>
+      <w:proofErr w:type="spellEnd"/>
+      <w:r>
+        <w:rPr>
+          <w:rFonts w:ascii="Times New Roman" w:hAnsi="Times New Roman" w:cs="Times New Roman"/>
+          <w:sz w:val="24"/>
+          <w:szCs w:val="24"/>
+        </w:rPr>
+        <w:t xml:space="preserve"> </w:t>
+      </w:r>
+      <w:proofErr w:type="spellStart"/>
+      <w:r>
+        <w:rPr>
+          <w:rFonts w:ascii="Times New Roman" w:hAnsi="Times New Roman" w:cs="Times New Roman"/>
+          <w:sz w:val="24"/>
+          <w:szCs w:val="24"/>
+        </w:rPr>
+        <w:t>ke</w:t>
+      </w:r>
+      <w:proofErr w:type="spellEnd"/>
+      <w:r>
+        <w:rPr>
+          <w:rFonts w:ascii="Times New Roman" w:hAnsi="Times New Roman" w:cs="Times New Roman"/>
+          <w:sz w:val="24"/>
+          <w:szCs w:val="24"/>
+        </w:rPr>
+        <w:t xml:space="preserve"> </w:t>
+      </w:r>
+      <w:proofErr w:type="spellStart"/>
+      <w:r>
+        <w:rPr>
+          <w:rFonts w:ascii="Times New Roman" w:hAnsi="Times New Roman" w:cs="Times New Roman"/>
+          <w:sz w:val="24"/>
+          <w:szCs w:val="24"/>
+        </w:rPr>
+        <w:t>toko</w:t>
+      </w:r>
+      <w:proofErr w:type="spellEnd"/>
+      <w:r>
+        <w:rPr>
+          <w:rFonts w:ascii="Times New Roman" w:hAnsi="Times New Roman" w:cs="Times New Roman"/>
+          <w:sz w:val="24"/>
+          <w:szCs w:val="24"/>
+        </w:rPr>
+        <w:t>.</w:t>
+      </w:r>
+    </w:p>
+    <w:p>
+      <w:pPr>
+        <w:pStyle w:val="ListParagraph"/>
+        <w:numPr>
+          <w:ilvl w:val="0"/>
+          <w:numId w:val="5"/>
+        </w:numPr>
+        <w:spacing w:line="360" w:lineRule="auto"/>
+        <w:jc w:val="both"/>
+        <w:rPr>
+          <w:rFonts w:ascii="Times New Roman" w:hAnsi="Times New Roman" w:cs="Times New Roman"/>
+          <w:sz w:val="24"/>
+          <w:szCs w:val="24"/>
+        </w:rPr>
+      </w:pPr>
+      <w:r>
+        <w:rPr>
+          <w:rFonts w:ascii="Times New Roman" w:hAnsi="Times New Roman" w:cs="Times New Roman"/>
+          <w:i/>
+          <w:sz w:val="24"/>
+          <w:szCs w:val="24"/>
+        </w:rPr>
+        <w:t>Staff</w:t>
+      </w:r>
+      <w:r>
+        <w:rPr>
+          <w:rFonts w:ascii="Times New Roman" w:hAnsi="Times New Roman" w:cs="Times New Roman"/>
+          <w:sz w:val="24"/>
+          <w:szCs w:val="24"/>
+        </w:rPr>
+        <w:t xml:space="preserve"> </w:t>
+      </w:r>
+      <w:r>
+        <w:rPr>
+          <w:rFonts w:ascii="Times New Roman" w:hAnsi="Times New Roman" w:cs="Times New Roman"/>
+          <w:i/>
+          <w:sz w:val="24"/>
+          <w:szCs w:val="24"/>
+        </w:rPr>
+        <w:t>Landscape</w:t>
+      </w:r>
+      <w:r>
+        <w:rPr>
+          <w:rFonts w:ascii="Times New Roman" w:hAnsi="Times New Roman" w:cs="Times New Roman"/>
+          <w:sz w:val="24"/>
+          <w:szCs w:val="24"/>
+        </w:rPr>
+        <w:t xml:space="preserve"> </w:t>
+      </w:r>
+      <w:r>
+        <w:rPr>
+          <w:rFonts w:ascii="Times New Roman" w:hAnsi="Times New Roman" w:cs="Times New Roman"/>
+          <w:sz w:val="24"/>
+          <w:szCs w:val="24"/>
+        </w:rPr>
+        <w:t xml:space="preserve">CV Tunas </w:t>
+      </w:r>
+      <w:proofErr w:type="spellStart"/>
+      <w:r>
+        <w:rPr>
+          <w:rFonts w:ascii="Times New Roman" w:hAnsi="Times New Roman" w:cs="Times New Roman"/>
+          <w:sz w:val="24"/>
+          <w:szCs w:val="24"/>
+        </w:rPr>
+        <w:t>Agri</w:t>
+      </w:r>
+      <w:proofErr w:type="spellEnd"/>
+      <w:r>
+        <w:rPr>
+          <w:rFonts w:ascii="Times New Roman" w:hAnsi="Times New Roman" w:cs="Times New Roman"/>
+          <w:sz w:val="24"/>
+          <w:szCs w:val="24"/>
+        </w:rPr>
+        <w:t xml:space="preserve"> Farm</w:t>
+      </w:r>
+    </w:p>
+    <w:p>
+      <w:pPr>
+        <w:pStyle w:val="ListParagraph"/>
+        <w:spacing w:line="360" w:lineRule="auto"/>
+        <w:ind w:left="927"/>
+        <w:jc w:val="both"/>
+        <w:rPr>
+          <w:rFonts w:ascii="Times New Roman" w:hAnsi="Times New Roman" w:cs="Times New Roman"/>
+          <w:sz w:val="24"/>
+          <w:szCs w:val="24"/>
+        </w:rPr>
+      </w:pPr>
+      <w:r>
+        <w:rPr>
+          <w:rFonts w:ascii="Times New Roman" w:hAnsi="Times New Roman" w:cs="Times New Roman"/>
+          <w:sz w:val="24"/>
+          <w:szCs w:val="24"/>
+        </w:rPr>
+        <w:t xml:space="preserve">Staff Landscape </w:t>
+      </w:r>
+      <w:proofErr w:type="spellStart"/>
+      <w:r>
+        <w:rPr>
+          <w:rFonts w:ascii="Times New Roman" w:hAnsi="Times New Roman" w:cs="Times New Roman"/>
+          <w:sz w:val="24"/>
+          <w:szCs w:val="24"/>
+        </w:rPr>
+        <w:t>bertugas</w:t>
+      </w:r>
+      <w:proofErr w:type="spellEnd"/>
+      <w:r>
+        <w:rPr>
+          <w:rFonts w:ascii="Times New Roman" w:hAnsi="Times New Roman" w:cs="Times New Roman"/>
+          <w:sz w:val="24"/>
+          <w:szCs w:val="24"/>
+        </w:rPr>
+        <w:t xml:space="preserve"> </w:t>
+      </w:r>
+      <w:proofErr w:type="spellStart"/>
+      <w:r>
+        <w:rPr>
+          <w:rFonts w:ascii="Times New Roman" w:hAnsi="Times New Roman" w:cs="Times New Roman"/>
+          <w:sz w:val="24"/>
+          <w:szCs w:val="24"/>
+        </w:rPr>
+        <w:t>untuk</w:t>
+      </w:r>
+      <w:proofErr w:type="spellEnd"/>
+      <w:r>
+        <w:rPr>
+          <w:rFonts w:ascii="Times New Roman" w:hAnsi="Times New Roman" w:cs="Times New Roman"/>
+          <w:sz w:val="24"/>
+          <w:szCs w:val="24"/>
+        </w:rPr>
+        <w:t xml:space="preserve"> </w:t>
+      </w:r>
+      <w:proofErr w:type="spellStart"/>
+      <w:r>
+        <w:rPr>
+          <w:rFonts w:ascii="Times New Roman" w:hAnsi="Times New Roman" w:cs="Times New Roman"/>
+          <w:sz w:val="24"/>
+          <w:szCs w:val="24"/>
+        </w:rPr>
+        <w:t>melakukan</w:t>
+      </w:r>
+      <w:proofErr w:type="spellEnd"/>
+      <w:r>
+        <w:rPr>
+          <w:rFonts w:ascii="Times New Roman" w:hAnsi="Times New Roman" w:cs="Times New Roman"/>
+          <w:sz w:val="24"/>
+          <w:szCs w:val="24"/>
+        </w:rPr>
+        <w:t xml:space="preserve"> </w:t>
+      </w:r>
+      <w:proofErr w:type="spellStart"/>
+      <w:r>
+        <w:rPr>
+          <w:rFonts w:ascii="Times New Roman" w:hAnsi="Times New Roman" w:cs="Times New Roman"/>
+          <w:sz w:val="24"/>
+          <w:szCs w:val="24"/>
+        </w:rPr>
+        <w:t>pemeliharan</w:t>
+      </w:r>
+      <w:proofErr w:type="spellEnd"/>
+      <w:r>
+        <w:rPr>
+          <w:rFonts w:ascii="Times New Roman" w:hAnsi="Times New Roman" w:cs="Times New Roman"/>
+          <w:sz w:val="24"/>
+          <w:szCs w:val="24"/>
+        </w:rPr>
+        <w:t xml:space="preserve"> </w:t>
+      </w:r>
+      <w:proofErr w:type="spellStart"/>
+      <w:r>
+        <w:rPr>
+          <w:rFonts w:ascii="Times New Roman" w:hAnsi="Times New Roman" w:cs="Times New Roman"/>
+          <w:sz w:val="24"/>
+          <w:szCs w:val="24"/>
+        </w:rPr>
+        <w:t>terhadap</w:t>
+      </w:r>
+      <w:proofErr w:type="spellEnd"/>
+      <w:r>
+        <w:rPr>
+          <w:rFonts w:ascii="Times New Roman" w:hAnsi="Times New Roman" w:cs="Times New Roman"/>
+          <w:sz w:val="24"/>
+          <w:szCs w:val="24"/>
+        </w:rPr>
+        <w:t xml:space="preserve"> </w:t>
+      </w:r>
+      <w:proofErr w:type="spellStart"/>
+      <w:r>
+        <w:rPr>
+          <w:rFonts w:ascii="Times New Roman" w:hAnsi="Times New Roman" w:cs="Times New Roman"/>
+          <w:sz w:val="24"/>
+          <w:szCs w:val="24"/>
+        </w:rPr>
+        <w:t>pembuatan</w:t>
+      </w:r>
+      <w:proofErr w:type="spellEnd"/>
+      <w:r>
+        <w:rPr>
+          <w:rFonts w:ascii="Times New Roman" w:hAnsi="Times New Roman" w:cs="Times New Roman"/>
+          <w:sz w:val="24"/>
+          <w:szCs w:val="24"/>
+        </w:rPr>
+        <w:t xml:space="preserve"> </w:t>
+      </w:r>
+      <w:proofErr w:type="spellStart"/>
+      <w:r>
+        <w:rPr>
+          <w:rFonts w:ascii="Times New Roman" w:hAnsi="Times New Roman" w:cs="Times New Roman"/>
+          <w:sz w:val="24"/>
+          <w:szCs w:val="24"/>
+        </w:rPr>
+        <w:t>taman</w:t>
+      </w:r>
+      <w:proofErr w:type="spellEnd"/>
+      <w:r>
+        <w:rPr>
+          <w:rFonts w:ascii="Times New Roman" w:hAnsi="Times New Roman" w:cs="Times New Roman"/>
+          <w:sz w:val="24"/>
+          <w:szCs w:val="24"/>
+        </w:rPr>
+        <w:t xml:space="preserve">, </w:t>
+      </w:r>
+      <w:proofErr w:type="spellStart"/>
+      <w:r>
+        <w:rPr>
+          <w:rFonts w:ascii="Times New Roman" w:hAnsi="Times New Roman" w:cs="Times New Roman"/>
+          <w:sz w:val="24"/>
+          <w:szCs w:val="24"/>
+        </w:rPr>
+        <w:t>perawatan</w:t>
+      </w:r>
+      <w:proofErr w:type="spellEnd"/>
+      <w:r>
+        <w:rPr>
+          <w:rFonts w:ascii="Times New Roman" w:hAnsi="Times New Roman" w:cs="Times New Roman"/>
+          <w:sz w:val="24"/>
+          <w:szCs w:val="24"/>
+        </w:rPr>
+        <w:t xml:space="preserve"> </w:t>
+      </w:r>
+      <w:proofErr w:type="spellStart"/>
+      <w:r>
+        <w:rPr>
+          <w:rFonts w:ascii="Times New Roman" w:hAnsi="Times New Roman" w:cs="Times New Roman"/>
+          <w:sz w:val="24"/>
+          <w:szCs w:val="24"/>
+        </w:rPr>
+        <w:t>dan</w:t>
+      </w:r>
+      <w:proofErr w:type="spellEnd"/>
+      <w:r>
+        <w:rPr>
+          <w:rFonts w:ascii="Times New Roman" w:hAnsi="Times New Roman" w:cs="Times New Roman"/>
+          <w:sz w:val="24"/>
+          <w:szCs w:val="24"/>
+        </w:rPr>
+        <w:t xml:space="preserve"> </w:t>
+      </w:r>
+      <w:proofErr w:type="spellStart"/>
+      <w:r>
+        <w:rPr>
+          <w:rFonts w:ascii="Times New Roman" w:hAnsi="Times New Roman" w:cs="Times New Roman"/>
+          <w:sz w:val="24"/>
+          <w:szCs w:val="24"/>
+        </w:rPr>
+        <w:t>persewaan</w:t>
+      </w:r>
+      <w:proofErr w:type="spellEnd"/>
+      <w:r>
+        <w:rPr>
+          <w:rFonts w:ascii="Times New Roman" w:hAnsi="Times New Roman" w:cs="Times New Roman"/>
+          <w:sz w:val="24"/>
+          <w:szCs w:val="24"/>
+        </w:rPr>
+        <w:t xml:space="preserve"> </w:t>
+      </w:r>
+      <w:proofErr w:type="spellStart"/>
+      <w:r>
+        <w:rPr>
+          <w:rFonts w:ascii="Times New Roman" w:hAnsi="Times New Roman" w:cs="Times New Roman"/>
+          <w:sz w:val="24"/>
+          <w:szCs w:val="24"/>
+        </w:rPr>
+        <w:t>tanaman</w:t>
+      </w:r>
+      <w:proofErr w:type="spellEnd"/>
+      <w:r>
+        <w:rPr>
+          <w:rFonts w:ascii="Times New Roman" w:hAnsi="Times New Roman" w:cs="Times New Roman"/>
+          <w:sz w:val="24"/>
+          <w:szCs w:val="24"/>
+        </w:rPr>
+        <w:t>.</w:t>
+      </w:r>
+    </w:p>
+    <w:p>
+      <w:pPr>
+        <w:pStyle w:val="ListParagraph"/>
+        <w:numPr>
+          <w:ilvl w:val="0"/>
+          <w:numId w:val="5"/>
+        </w:numPr>
+        <w:spacing w:line="360" w:lineRule="auto"/>
+        <w:jc w:val="both"/>
+        <w:rPr>
+          <w:rFonts w:ascii="Times New Roman" w:hAnsi="Times New Roman" w:cs="Times New Roman"/>
+          <w:sz w:val="24"/>
+          <w:szCs w:val="24"/>
+        </w:rPr>
+      </w:pPr>
+      <w:proofErr w:type="spellStart"/>
+      <w:r>
+        <w:rPr>
+          <w:rFonts w:ascii="Times New Roman" w:hAnsi="Times New Roman" w:cs="Times New Roman"/>
+          <w:sz w:val="24"/>
+          <w:szCs w:val="24"/>
+        </w:rPr>
+        <w:t>Ekpedisi</w:t>
+      </w:r>
+      <w:proofErr w:type="spellEnd"/>
+      <w:r>
+        <w:rPr>
+          <w:rFonts w:ascii="Times New Roman" w:hAnsi="Times New Roman" w:cs="Times New Roman"/>
+          <w:sz w:val="24"/>
+          <w:szCs w:val="24"/>
+        </w:rPr>
+        <w:t xml:space="preserve"> </w:t>
+      </w:r>
+      <w:r>
+        <w:rPr>
+          <w:rFonts w:ascii="Times New Roman" w:hAnsi="Times New Roman" w:cs="Times New Roman"/>
+          <w:sz w:val="24"/>
+          <w:szCs w:val="24"/>
+        </w:rPr>
+        <w:t xml:space="preserve">CV Tunas </w:t>
+      </w:r>
+      <w:proofErr w:type="spellStart"/>
+      <w:r>
+        <w:rPr>
+          <w:rFonts w:ascii="Times New Roman" w:hAnsi="Times New Roman" w:cs="Times New Roman"/>
+          <w:sz w:val="24"/>
+          <w:szCs w:val="24"/>
+        </w:rPr>
+        <w:t>Agri</w:t>
+      </w:r>
+      <w:proofErr w:type="spellEnd"/>
+      <w:r>
+        <w:rPr>
+          <w:rFonts w:ascii="Times New Roman" w:hAnsi="Times New Roman" w:cs="Times New Roman"/>
+          <w:sz w:val="24"/>
+          <w:szCs w:val="24"/>
+        </w:rPr>
+        <w:t xml:space="preserve"> Farm</w:t>
+      </w:r>
+    </w:p>
+    <w:p>
+      <w:pPr>
+        <w:pStyle w:val="ListParagraph"/>
+        <w:spacing w:line="360" w:lineRule="auto"/>
+        <w:ind w:left="927"/>
+        <w:jc w:val="both"/>
+        <w:rPr>
+          <w:rFonts w:ascii="Times New Roman" w:hAnsi="Times New Roman" w:cs="Times New Roman"/>
+          <w:sz w:val="24"/>
+          <w:szCs w:val="24"/>
+        </w:rPr>
+      </w:pPr>
+      <w:proofErr w:type="spellStart"/>
+      <w:r>
+        <w:rPr>
+          <w:rFonts w:ascii="Times New Roman" w:hAnsi="Times New Roman" w:cs="Times New Roman"/>
+          <w:sz w:val="24"/>
+          <w:szCs w:val="24"/>
+        </w:rPr>
+        <w:lastRenderedPageBreak/>
+        <w:t>Ekspedisi</w:t>
+      </w:r>
+      <w:proofErr w:type="spellEnd"/>
+      <w:r>
+        <w:rPr>
+          <w:rFonts w:ascii="Times New Roman" w:hAnsi="Times New Roman" w:cs="Times New Roman"/>
+          <w:sz w:val="24"/>
+          <w:szCs w:val="24"/>
+        </w:rPr>
+        <w:t xml:space="preserve"> </w:t>
+      </w:r>
+      <w:proofErr w:type="spellStart"/>
+      <w:r>
+        <w:rPr>
+          <w:rFonts w:ascii="Times New Roman" w:hAnsi="Times New Roman" w:cs="Times New Roman"/>
+          <w:sz w:val="24"/>
+          <w:szCs w:val="24"/>
+        </w:rPr>
+        <w:t>bertugas</w:t>
+      </w:r>
+      <w:proofErr w:type="spellEnd"/>
+      <w:r>
+        <w:rPr>
+          <w:rFonts w:ascii="Times New Roman" w:hAnsi="Times New Roman" w:cs="Times New Roman"/>
+          <w:sz w:val="24"/>
+          <w:szCs w:val="24"/>
+        </w:rPr>
+        <w:t xml:space="preserve"> </w:t>
+      </w:r>
+      <w:proofErr w:type="spellStart"/>
+      <w:r>
+        <w:rPr>
+          <w:rFonts w:ascii="Times New Roman" w:hAnsi="Times New Roman" w:cs="Times New Roman"/>
+          <w:sz w:val="24"/>
+          <w:szCs w:val="24"/>
+        </w:rPr>
+        <w:t>untuk</w:t>
+      </w:r>
+      <w:proofErr w:type="spellEnd"/>
+      <w:r>
+        <w:rPr>
+          <w:rFonts w:ascii="Times New Roman" w:hAnsi="Times New Roman" w:cs="Times New Roman"/>
+          <w:sz w:val="24"/>
+          <w:szCs w:val="24"/>
+        </w:rPr>
+        <w:t xml:space="preserve"> </w:t>
+      </w:r>
+      <w:proofErr w:type="spellStart"/>
+      <w:r>
+        <w:rPr>
+          <w:rFonts w:ascii="Times New Roman" w:hAnsi="Times New Roman" w:cs="Times New Roman"/>
+          <w:sz w:val="24"/>
+          <w:szCs w:val="24"/>
+        </w:rPr>
+        <w:t>menunjang</w:t>
+      </w:r>
+      <w:proofErr w:type="spellEnd"/>
+      <w:r>
+        <w:rPr>
+          <w:rFonts w:ascii="Times New Roman" w:hAnsi="Times New Roman" w:cs="Times New Roman"/>
+          <w:sz w:val="24"/>
+          <w:szCs w:val="24"/>
+        </w:rPr>
+        <w:t xml:space="preserve"> </w:t>
+      </w:r>
+      <w:proofErr w:type="spellStart"/>
+      <w:r>
+        <w:rPr>
+          <w:rFonts w:ascii="Times New Roman" w:hAnsi="Times New Roman" w:cs="Times New Roman"/>
+          <w:sz w:val="24"/>
+          <w:szCs w:val="24"/>
+        </w:rPr>
+        <w:t>kelancaraan</w:t>
+      </w:r>
+      <w:proofErr w:type="spellEnd"/>
+      <w:r>
+        <w:rPr>
+          <w:rFonts w:ascii="Times New Roman" w:hAnsi="Times New Roman" w:cs="Times New Roman"/>
+          <w:sz w:val="24"/>
+          <w:szCs w:val="24"/>
+        </w:rPr>
+        <w:t xml:space="preserve"> </w:t>
+      </w:r>
+      <w:proofErr w:type="spellStart"/>
+      <w:r>
+        <w:rPr>
+          <w:rFonts w:ascii="Times New Roman" w:hAnsi="Times New Roman" w:cs="Times New Roman"/>
+          <w:sz w:val="24"/>
+          <w:szCs w:val="24"/>
+        </w:rPr>
+        <w:t>pendistribusian</w:t>
+      </w:r>
+      <w:proofErr w:type="spellEnd"/>
+      <w:r>
+        <w:rPr>
+          <w:rFonts w:ascii="Times New Roman" w:hAnsi="Times New Roman" w:cs="Times New Roman"/>
+          <w:sz w:val="24"/>
+          <w:szCs w:val="24"/>
+        </w:rPr>
+        <w:t xml:space="preserve"> </w:t>
+      </w:r>
+      <w:proofErr w:type="spellStart"/>
+      <w:r>
+        <w:rPr>
+          <w:rFonts w:ascii="Times New Roman" w:hAnsi="Times New Roman" w:cs="Times New Roman"/>
+          <w:sz w:val="24"/>
+          <w:szCs w:val="24"/>
+        </w:rPr>
+        <w:t>arus</w:t>
+      </w:r>
+      <w:proofErr w:type="spellEnd"/>
+      <w:r>
+        <w:rPr>
+          <w:rFonts w:ascii="Times New Roman" w:hAnsi="Times New Roman" w:cs="Times New Roman"/>
+          <w:sz w:val="24"/>
+          <w:szCs w:val="24"/>
+        </w:rPr>
+        <w:t xml:space="preserve"> </w:t>
+      </w:r>
+      <w:proofErr w:type="spellStart"/>
+      <w:r>
+        <w:rPr>
+          <w:rFonts w:ascii="Times New Roman" w:hAnsi="Times New Roman" w:cs="Times New Roman"/>
+          <w:sz w:val="24"/>
+          <w:szCs w:val="24"/>
+        </w:rPr>
+        <w:t>barang</w:t>
+      </w:r>
+      <w:proofErr w:type="spellEnd"/>
+      <w:r>
+        <w:rPr>
+          <w:rFonts w:ascii="Times New Roman" w:hAnsi="Times New Roman" w:cs="Times New Roman"/>
+          <w:sz w:val="24"/>
+          <w:szCs w:val="24"/>
+        </w:rPr>
+        <w:t xml:space="preserve"> </w:t>
+      </w:r>
+      <w:proofErr w:type="spellStart"/>
+      <w:r>
+        <w:rPr>
+          <w:rFonts w:ascii="Times New Roman" w:hAnsi="Times New Roman" w:cs="Times New Roman"/>
+          <w:sz w:val="24"/>
+          <w:szCs w:val="24"/>
+        </w:rPr>
+        <w:t>dan</w:t>
+      </w:r>
+      <w:proofErr w:type="spellEnd"/>
+      <w:r>
+        <w:rPr>
+          <w:rFonts w:ascii="Times New Roman" w:hAnsi="Times New Roman" w:cs="Times New Roman"/>
+          <w:sz w:val="24"/>
+          <w:szCs w:val="24"/>
+        </w:rPr>
+        <w:t xml:space="preserve"> </w:t>
+      </w:r>
+      <w:proofErr w:type="spellStart"/>
+      <w:r>
+        <w:rPr>
+          <w:rFonts w:ascii="Times New Roman" w:hAnsi="Times New Roman" w:cs="Times New Roman"/>
+          <w:sz w:val="24"/>
+          <w:szCs w:val="24"/>
+        </w:rPr>
+        <w:t>jasa</w:t>
+      </w:r>
+      <w:proofErr w:type="spellEnd"/>
+      <w:r>
+        <w:rPr>
+          <w:rFonts w:ascii="Times New Roman" w:hAnsi="Times New Roman" w:cs="Times New Roman"/>
+          <w:sz w:val="24"/>
+          <w:szCs w:val="24"/>
+        </w:rPr>
+        <w:t xml:space="preserve">, </w:t>
+      </w:r>
+      <w:proofErr w:type="spellStart"/>
+      <w:r>
+        <w:rPr>
+          <w:rFonts w:ascii="Times New Roman" w:hAnsi="Times New Roman" w:cs="Times New Roman"/>
+          <w:sz w:val="24"/>
+          <w:szCs w:val="24"/>
+        </w:rPr>
+        <w:t>ekspedisi</w:t>
+      </w:r>
+      <w:proofErr w:type="spellEnd"/>
+      <w:r>
+        <w:rPr>
+          <w:rFonts w:ascii="Times New Roman" w:hAnsi="Times New Roman" w:cs="Times New Roman"/>
+          <w:sz w:val="24"/>
+          <w:szCs w:val="24"/>
+        </w:rPr>
+        <w:t xml:space="preserve"> </w:t>
+      </w:r>
+      <w:proofErr w:type="spellStart"/>
+      <w:r>
+        <w:rPr>
+          <w:rFonts w:ascii="Times New Roman" w:hAnsi="Times New Roman" w:cs="Times New Roman"/>
+          <w:sz w:val="24"/>
+          <w:szCs w:val="24"/>
+        </w:rPr>
+        <w:t>sangat</w:t>
+      </w:r>
+      <w:proofErr w:type="spellEnd"/>
+      <w:r>
+        <w:rPr>
+          <w:rFonts w:ascii="Times New Roman" w:hAnsi="Times New Roman" w:cs="Times New Roman"/>
+          <w:sz w:val="24"/>
+          <w:szCs w:val="24"/>
+        </w:rPr>
+        <w:t xml:space="preserve"> </w:t>
+      </w:r>
+      <w:proofErr w:type="spellStart"/>
+      <w:r>
+        <w:rPr>
+          <w:rFonts w:ascii="Times New Roman" w:hAnsi="Times New Roman" w:cs="Times New Roman"/>
+          <w:sz w:val="24"/>
+          <w:szCs w:val="24"/>
+        </w:rPr>
+        <w:t>diperlukan</w:t>
+      </w:r>
+      <w:proofErr w:type="spellEnd"/>
+      <w:r>
+        <w:rPr>
+          <w:rFonts w:ascii="Times New Roman" w:hAnsi="Times New Roman" w:cs="Times New Roman"/>
+          <w:sz w:val="24"/>
+          <w:szCs w:val="24"/>
+        </w:rPr>
+        <w:t xml:space="preserve"> </w:t>
+      </w:r>
+      <w:proofErr w:type="spellStart"/>
+      <w:r>
+        <w:rPr>
+          <w:rFonts w:ascii="Times New Roman" w:hAnsi="Times New Roman" w:cs="Times New Roman"/>
+          <w:sz w:val="24"/>
+          <w:szCs w:val="24"/>
+        </w:rPr>
+        <w:t>dalam</w:t>
+      </w:r>
+      <w:proofErr w:type="spellEnd"/>
+      <w:r>
+        <w:rPr>
+          <w:rFonts w:ascii="Times New Roman" w:hAnsi="Times New Roman" w:cs="Times New Roman"/>
+          <w:sz w:val="24"/>
+          <w:szCs w:val="24"/>
+        </w:rPr>
+        <w:t xml:space="preserve"> proses </w:t>
+      </w:r>
+      <w:proofErr w:type="spellStart"/>
+      <w:r>
+        <w:rPr>
+          <w:rFonts w:ascii="Times New Roman" w:hAnsi="Times New Roman" w:cs="Times New Roman"/>
+          <w:sz w:val="24"/>
+          <w:szCs w:val="24"/>
+        </w:rPr>
+        <w:t>percepatan</w:t>
+      </w:r>
+      <w:proofErr w:type="spellEnd"/>
+      <w:r>
+        <w:rPr>
+          <w:rFonts w:ascii="Times New Roman" w:hAnsi="Times New Roman" w:cs="Times New Roman"/>
+          <w:sz w:val="24"/>
+          <w:szCs w:val="24"/>
+        </w:rPr>
+        <w:t xml:space="preserve"> </w:t>
+      </w:r>
+      <w:proofErr w:type="spellStart"/>
+      <w:r>
+        <w:rPr>
+          <w:rFonts w:ascii="Times New Roman" w:hAnsi="Times New Roman" w:cs="Times New Roman"/>
+          <w:sz w:val="24"/>
+          <w:szCs w:val="24"/>
+        </w:rPr>
+        <w:t>arus</w:t>
+      </w:r>
+      <w:proofErr w:type="spellEnd"/>
+      <w:r>
+        <w:rPr>
+          <w:rFonts w:ascii="Times New Roman" w:hAnsi="Times New Roman" w:cs="Times New Roman"/>
+          <w:sz w:val="24"/>
+          <w:szCs w:val="24"/>
+        </w:rPr>
+        <w:t xml:space="preserve"> </w:t>
+      </w:r>
+      <w:proofErr w:type="spellStart"/>
+      <w:r>
+        <w:rPr>
+          <w:rFonts w:ascii="Times New Roman" w:hAnsi="Times New Roman" w:cs="Times New Roman"/>
+          <w:sz w:val="24"/>
+          <w:szCs w:val="24"/>
+        </w:rPr>
+        <w:t>informasi</w:t>
+      </w:r>
+      <w:proofErr w:type="spellEnd"/>
+      <w:r>
+        <w:rPr>
+          <w:rFonts w:ascii="Times New Roman" w:hAnsi="Times New Roman" w:cs="Times New Roman"/>
+          <w:sz w:val="24"/>
+          <w:szCs w:val="24"/>
+        </w:rPr>
+        <w:t xml:space="preserve"> </w:t>
+      </w:r>
+      <w:proofErr w:type="spellStart"/>
+      <w:r>
+        <w:rPr>
+          <w:rFonts w:ascii="Times New Roman" w:hAnsi="Times New Roman" w:cs="Times New Roman"/>
+          <w:sz w:val="24"/>
+          <w:szCs w:val="24"/>
+        </w:rPr>
+        <w:t>dan</w:t>
+      </w:r>
+      <w:proofErr w:type="spellEnd"/>
+      <w:r>
+        <w:rPr>
+          <w:rFonts w:ascii="Times New Roman" w:hAnsi="Times New Roman" w:cs="Times New Roman"/>
+          <w:sz w:val="24"/>
+          <w:szCs w:val="24"/>
+        </w:rPr>
+        <w:t xml:space="preserve"> </w:t>
+      </w:r>
+      <w:proofErr w:type="spellStart"/>
+      <w:r>
+        <w:rPr>
+          <w:rFonts w:ascii="Times New Roman" w:hAnsi="Times New Roman" w:cs="Times New Roman"/>
+          <w:sz w:val="24"/>
+          <w:szCs w:val="24"/>
+        </w:rPr>
+        <w:t>penyampaian</w:t>
+      </w:r>
+      <w:proofErr w:type="spellEnd"/>
+      <w:r>
+        <w:rPr>
+          <w:rFonts w:ascii="Times New Roman" w:hAnsi="Times New Roman" w:cs="Times New Roman"/>
+          <w:sz w:val="24"/>
+          <w:szCs w:val="24"/>
+        </w:rPr>
+        <w:t xml:space="preserve"> </w:t>
+      </w:r>
+      <w:proofErr w:type="spellStart"/>
+      <w:r>
+        <w:rPr>
+          <w:rFonts w:ascii="Times New Roman" w:hAnsi="Times New Roman" w:cs="Times New Roman"/>
+          <w:sz w:val="24"/>
+          <w:szCs w:val="24"/>
+        </w:rPr>
+        <w:t>barang</w:t>
+      </w:r>
+      <w:proofErr w:type="spellEnd"/>
+      <w:r>
+        <w:rPr>
+          <w:rFonts w:ascii="Times New Roman" w:hAnsi="Times New Roman" w:cs="Times New Roman"/>
+          <w:sz w:val="24"/>
+          <w:szCs w:val="24"/>
+        </w:rPr>
+        <w:t xml:space="preserve"> </w:t>
+      </w:r>
+      <w:proofErr w:type="spellStart"/>
+      <w:r>
+        <w:rPr>
+          <w:rFonts w:ascii="Times New Roman" w:hAnsi="Times New Roman" w:cs="Times New Roman"/>
+          <w:sz w:val="24"/>
+          <w:szCs w:val="24"/>
+        </w:rPr>
+        <w:t>dari</w:t>
+      </w:r>
+      <w:proofErr w:type="spellEnd"/>
+      <w:r>
+        <w:rPr>
+          <w:rFonts w:ascii="Times New Roman" w:hAnsi="Times New Roman" w:cs="Times New Roman"/>
+          <w:sz w:val="24"/>
+          <w:szCs w:val="24"/>
+        </w:rPr>
+        <w:t xml:space="preserve"> </w:t>
+      </w:r>
+      <w:proofErr w:type="spellStart"/>
+      <w:r>
+        <w:rPr>
+          <w:rFonts w:ascii="Times New Roman" w:hAnsi="Times New Roman" w:cs="Times New Roman"/>
+          <w:sz w:val="24"/>
+          <w:szCs w:val="24"/>
+        </w:rPr>
+        <w:t>produsen</w:t>
+      </w:r>
+      <w:proofErr w:type="spellEnd"/>
+      <w:r>
+        <w:rPr>
+          <w:rFonts w:ascii="Times New Roman" w:hAnsi="Times New Roman" w:cs="Times New Roman"/>
+          <w:sz w:val="24"/>
+          <w:szCs w:val="24"/>
+        </w:rPr>
+        <w:t xml:space="preserve"> </w:t>
+      </w:r>
+      <w:proofErr w:type="spellStart"/>
+      <w:r>
+        <w:rPr>
+          <w:rFonts w:ascii="Times New Roman" w:hAnsi="Times New Roman" w:cs="Times New Roman"/>
+          <w:sz w:val="24"/>
+          <w:szCs w:val="24"/>
+        </w:rPr>
+        <w:t>kepada</w:t>
+      </w:r>
+      <w:proofErr w:type="spellEnd"/>
+      <w:r>
+        <w:rPr>
+          <w:rFonts w:ascii="Times New Roman" w:hAnsi="Times New Roman" w:cs="Times New Roman"/>
+          <w:sz w:val="24"/>
+          <w:szCs w:val="24"/>
+        </w:rPr>
+        <w:t xml:space="preserve"> </w:t>
+      </w:r>
+      <w:proofErr w:type="spellStart"/>
+      <w:r>
+        <w:rPr>
+          <w:rFonts w:ascii="Times New Roman" w:hAnsi="Times New Roman" w:cs="Times New Roman"/>
+          <w:sz w:val="24"/>
+          <w:szCs w:val="24"/>
+        </w:rPr>
+        <w:t>konsumen</w:t>
+      </w:r>
+      <w:proofErr w:type="spellEnd"/>
+      <w:r>
+        <w:rPr>
+          <w:rFonts w:ascii="Times New Roman" w:hAnsi="Times New Roman" w:cs="Times New Roman"/>
+          <w:sz w:val="24"/>
+          <w:szCs w:val="24"/>
+        </w:rPr>
+        <w:t>.</w:t>
+      </w:r>
+      <w:bookmarkStart w:id="0" w:name="_GoBack"/>
+      <w:bookmarkEnd w:id="0"/>
+    </w:p>
+    <w:p>
+      <w:pPr>
+        <w:spacing w:line="360" w:lineRule="auto"/>
+        <w:jc w:val="both"/>
+        <w:rPr>
+          <w:rFonts w:ascii="Times New Roman" w:hAnsi="Times New Roman" w:cs="Times New Roman"/>
+          <w:sz w:val="24"/>
+          <w:szCs w:val="24"/>
+        </w:rPr>
+      </w:pPr>
     </w:p>
     <w:p>
       <w:pPr>
@@ -3767,6 +7838,95 @@
     </w:lvl>
   </w:abstractNum>
   <w:abstractNum w:abstractNumId="2" w15:restartNumberingAfterBreak="0">
+    <w:nsid w:val="1B77684F"/>
+    <w:multiLevelType w:val="hybridMultilevel"/>
+    <w:tmpl w:val="52CCC568"/>
+    <w:lvl w:ilvl="0" w:tplc="0A2A5F5A">
+      <w:start w:val="1"/>
+      <w:numFmt w:val="decimal"/>
+      <w:lvlText w:val="2.5.%1."/>
+      <w:lvlJc w:val="left"/>
+      <w:pPr>
+        <w:ind w:left="927" w:hanging="360"/>
+      </w:pPr>
+      <w:rPr>
+        <w:rFonts w:hint="default"/>
+      </w:rPr>
+    </w:lvl>
+    <w:lvl w:ilvl="1" w:tplc="04090019" w:tentative="1">
+      <w:start w:val="1"/>
+      <w:numFmt w:val="lowerLetter"/>
+      <w:lvlText w:val="%2."/>
+      <w:lvlJc w:val="left"/>
+      <w:pPr>
+        <w:ind w:left="1647" w:hanging="360"/>
+      </w:pPr>
+    </w:lvl>
+    <w:lvl w:ilvl="2" w:tplc="0409001B" w:tentative="1">
+      <w:start w:val="1"/>
+      <w:numFmt w:val="lowerRoman"/>
+      <w:lvlText w:val="%3."/>
+      <w:lvlJc w:val="right"/>
+      <w:pPr>
+        <w:ind w:left="2367" w:hanging="180"/>
+      </w:pPr>
+    </w:lvl>
+    <w:lvl w:ilvl="3" w:tplc="0409000F" w:tentative="1">
+      <w:start w:val="1"/>
+      <w:numFmt w:val="decimal"/>
+      <w:lvlText w:val="%4."/>
+      <w:lvlJc w:val="left"/>
+      <w:pPr>
+        <w:ind w:left="3087" w:hanging="360"/>
+      </w:pPr>
+    </w:lvl>
+    <w:lvl w:ilvl="4" w:tplc="04090019" w:tentative="1">
+      <w:start w:val="1"/>
+      <w:numFmt w:val="lowerLetter"/>
+      <w:lvlText w:val="%5."/>
+      <w:lvlJc w:val="left"/>
+      <w:pPr>
+        <w:ind w:left="3807" w:hanging="360"/>
+      </w:pPr>
+    </w:lvl>
+    <w:lvl w:ilvl="5" w:tplc="0409001B" w:tentative="1">
+      <w:start w:val="1"/>
+      <w:numFmt w:val="lowerRoman"/>
+      <w:lvlText w:val="%6."/>
+      <w:lvlJc w:val="right"/>
+      <w:pPr>
+        <w:ind w:left="4527" w:hanging="180"/>
+      </w:pPr>
+    </w:lvl>
+    <w:lvl w:ilvl="6" w:tplc="0409000F" w:tentative="1">
+      <w:start w:val="1"/>
+      <w:numFmt w:val="decimal"/>
+      <w:lvlText w:val="%7."/>
+      <w:lvlJc w:val="left"/>
+      <w:pPr>
+        <w:ind w:left="5247" w:hanging="360"/>
+      </w:pPr>
+    </w:lvl>
+    <w:lvl w:ilvl="7" w:tplc="04090019" w:tentative="1">
+      <w:start w:val="1"/>
+      <w:numFmt w:val="lowerLetter"/>
+      <w:lvlText w:val="%8."/>
+      <w:lvlJc w:val="left"/>
+      <w:pPr>
+        <w:ind w:left="5967" w:hanging="360"/>
+      </w:pPr>
+    </w:lvl>
+    <w:lvl w:ilvl="8" w:tplc="0409001B" w:tentative="1">
+      <w:start w:val="1"/>
+      <w:numFmt w:val="lowerRoman"/>
+      <w:lvlText w:val="%9."/>
+      <w:lvlJc w:val="right"/>
+      <w:pPr>
+        <w:ind w:left="6687" w:hanging="180"/>
+      </w:pPr>
+    </w:lvl>
+  </w:abstractNum>
+  <w:abstractNum w:abstractNumId="3" w15:restartNumberingAfterBreak="0">
     <w:nsid w:val="44525282"/>
     <w:multiLevelType w:val="hybridMultilevel"/>
     <w:tmpl w:val="E22A1ECC"/>
@@ -3879,7 +8039,7 @@
       </w:rPr>
     </w:lvl>
   </w:abstractNum>
-  <w:abstractNum w:abstractNumId="3" w15:restartNumberingAfterBreak="0">
+  <w:abstractNum w:abstractNumId="4" w15:restartNumberingAfterBreak="0">
     <w:nsid w:val="61927664"/>
     <w:multiLevelType w:val="hybridMultilevel"/>
     <w:tmpl w:val="B7A0EAD8"/>
@@ -3972,12 +8132,15 @@
     <w:abstractNumId w:val="0"/>
   </w:num>
   <w:num w:numId="2">
-    <w:abstractNumId w:val="3"/>
+    <w:abstractNumId w:val="4"/>
   </w:num>
   <w:num w:numId="3">
     <w:abstractNumId w:val="1"/>
   </w:num>
   <w:num w:numId="4">
+    <w:abstractNumId w:val="3"/>
+  </w:num>
+  <w:num w:numId="5">
     <w:abstractNumId w:val="2"/>
   </w:num>
 </w:numbering>
@@ -4721,7 +8884,7 @@
 </file>
 
 <file path=customXml/itemProps1.xml><?xml version="1.0" encoding="utf-8"?>
-<ds:datastoreItem xmlns:ds="http://schemas.openxmlformats.org/officeDocument/2006/customXml" ds:itemID="{73DFCDA8-B6C8-4822-A33A-BEEEB1627F3C}">
+<ds:datastoreItem xmlns:ds="http://schemas.openxmlformats.org/officeDocument/2006/customXml" ds:itemID="{CEF0DC4A-E541-4939-AAEB-7C2967429E41}">
   <ds:schemaRefs>
     <ds:schemaRef ds:uri="http://schemas.openxmlformats.org/officeDocument/2006/bibliography"/>
   </ds:schemaRefs>

</xml_diff>

<commit_message>
KP - BAB II acc
</commit_message>
<xml_diff>
--- a/KP - BAB II.docx
+++ b/KP - BAB II.docx
@@ -578,7 +578,7 @@
         <w:pStyle w:val="ListParagraph"/>
         <w:numPr>
           <w:ilvl w:val="0"/>
-          <w:numId w:val="4"/>
+          <w:numId w:val="7"/>
         </w:numPr>
         <w:spacing w:line="360" w:lineRule="auto"/>
         <w:jc w:val="both"/>
@@ -602,7 +602,7 @@
         <w:pStyle w:val="ListParagraph"/>
         <w:numPr>
           <w:ilvl w:val="0"/>
-          <w:numId w:val="4"/>
+          <w:numId w:val="7"/>
         </w:numPr>
         <w:spacing w:line="360" w:lineRule="auto"/>
         <w:jc w:val="both"/>
@@ -626,7 +626,7 @@
         <w:pStyle w:val="ListParagraph"/>
         <w:numPr>
           <w:ilvl w:val="0"/>
-          <w:numId w:val="4"/>
+          <w:numId w:val="7"/>
         </w:numPr>
         <w:spacing w:line="360" w:lineRule="auto"/>
         <w:jc w:val="both"/>
@@ -1837,23 +1837,15 @@
           <w:sz w:val="24"/>
           <w:szCs w:val="24"/>
         </w:rPr>
-        <w:t xml:space="preserve">Gambar 2.4 </w:t>
-      </w:r>
-      <w:r>
-        <w:rPr>
-          <w:rFonts w:ascii="Times New Roman" w:hAnsi="Times New Roman" w:cs="Times New Roman"/>
-          <w:sz w:val="24"/>
-          <w:szCs w:val="24"/>
-        </w:rPr>
-        <w:t>Pras</w:t>
-      </w:r>
-      <w:r>
-        <w:rPr>
-          <w:rFonts w:ascii="Times New Roman" w:hAnsi="Times New Roman" w:cs="Times New Roman"/>
-          <w:sz w:val="24"/>
-          <w:szCs w:val="24"/>
-        </w:rPr>
-        <w:t>arana Pertanian dan Perkebunan CV Tunas Agri Farm</w:t>
+        <w:t>Gambar 2.6</w:t>
+      </w:r>
+      <w:r>
+        <w:rPr>
+          <w:rFonts w:ascii="Times New Roman" w:hAnsi="Times New Roman" w:cs="Times New Roman"/>
+          <w:sz w:val="24"/>
+          <w:szCs w:val="24"/>
+        </w:rPr>
+        <w:t xml:space="preserve"> Prasarana Pertanian dan Perkebunan CV Tunas Agri Farm</w:t>
       </w:r>
     </w:p>
     <w:p>
@@ -1975,7 +1967,25 @@
           <w:sz w:val="24"/>
           <w:szCs w:val="24"/>
         </w:rPr>
-        <w:t>Gambar 2. Struktur Oraganisasi CV Tunas Agri Farm</w:t>
+        <w:t>Gambar 2.</w:t>
+      </w:r>
+      <w:r>
+        <w:rPr>
+          <w:rFonts w:ascii="Times New Roman" w:hAnsi="Times New Roman" w:cs="Times New Roman"/>
+          <w:sz w:val="24"/>
+          <w:szCs w:val="24"/>
+        </w:rPr>
+        <w:t>7</w:t>
+      </w:r>
+      <w:bookmarkStart w:id="0" w:name="_GoBack"/>
+      <w:bookmarkEnd w:id="0"/>
+      <w:r>
+        <w:rPr>
+          <w:rFonts w:ascii="Times New Roman" w:hAnsi="Times New Roman" w:cs="Times New Roman"/>
+          <w:sz w:val="24"/>
+          <w:szCs w:val="24"/>
+        </w:rPr>
+        <w:t xml:space="preserve"> Struktur Oraganisasi CV Tunas Agri Farm</w:t>
       </w:r>
     </w:p>
     <w:p>
@@ -2014,18 +2024,7 @@
           <w:szCs w:val="24"/>
         </w:rPr>
         <w:lastRenderedPageBreak/>
-        <w:t>Tugas dan Wewenang Mas</w:t>
-      </w:r>
-      <w:bookmarkStart w:id="0" w:name="_GoBack"/>
-      <w:bookmarkEnd w:id="0"/>
-      <w:r>
-        <w:rPr>
-          <w:rFonts w:ascii="Times New Roman" w:hAnsi="Times New Roman" w:cs="Times New Roman"/>
-          <w:b/>
-          <w:sz w:val="24"/>
-          <w:szCs w:val="24"/>
-        </w:rPr>
-        <w:t>ing – Masing Jabatan</w:t>
+        <w:t>Tugas dan Wewenang Masing – Masing Jabatan</w:t>
       </w:r>
     </w:p>
     <w:p>
@@ -3065,19 +3064,19 @@
     </w:lvl>
   </w:abstractNum>
   <w:abstractNum w:abstractNumId="4" w15:restartNumberingAfterBreak="0">
-    <w:nsid w:val="44525282"/>
+    <w:nsid w:val="414E1664"/>
     <w:multiLevelType w:val="hybridMultilevel"/>
-    <w:tmpl w:val="E22A1ECC"/>
-    <w:lvl w:ilvl="0" w:tplc="6EAE993A">
-      <w:start w:val="1"/>
-      <w:numFmt w:val="bullet"/>
-      <w:lvlText w:val="-"/>
+    <w:tmpl w:val="1F80C292"/>
+    <w:lvl w:ilvl="0" w:tplc="04210019">
+      <w:start w:val="1"/>
+      <w:numFmt w:val="lowerLetter"/>
+      <w:lvlText w:val="%1."/>
       <w:lvlJc w:val="left"/>
       <w:pPr>
         <w:ind w:left="1287" w:hanging="360"/>
       </w:pPr>
       <w:rPr>
-        <w:rFonts w:ascii="Times New Roman" w:eastAsiaTheme="minorHAnsi" w:hAnsi="Times New Roman" w:cs="Times New Roman" w:hint="default"/>
+        <w:rFonts w:hint="default"/>
       </w:rPr>
     </w:lvl>
     <w:lvl w:ilvl="1" w:tplc="04090003" w:tentative="1">
@@ -3178,6 +3177,119 @@
     </w:lvl>
   </w:abstractNum>
   <w:abstractNum w:abstractNumId="5" w15:restartNumberingAfterBreak="0">
+    <w:nsid w:val="44525282"/>
+    <w:multiLevelType w:val="hybridMultilevel"/>
+    <w:tmpl w:val="1F80C292"/>
+    <w:lvl w:ilvl="0" w:tplc="04210019">
+      <w:start w:val="1"/>
+      <w:numFmt w:val="lowerLetter"/>
+      <w:lvlText w:val="%1."/>
+      <w:lvlJc w:val="left"/>
+      <w:pPr>
+        <w:ind w:left="1287" w:hanging="360"/>
+      </w:pPr>
+      <w:rPr>
+        <w:rFonts w:hint="default"/>
+      </w:rPr>
+    </w:lvl>
+    <w:lvl w:ilvl="1" w:tplc="04090003" w:tentative="1">
+      <w:start w:val="1"/>
+      <w:numFmt w:val="bullet"/>
+      <w:lvlText w:val="o"/>
+      <w:lvlJc w:val="left"/>
+      <w:pPr>
+        <w:ind w:left="2007" w:hanging="360"/>
+      </w:pPr>
+      <w:rPr>
+        <w:rFonts w:ascii="Courier New" w:hAnsi="Courier New" w:cs="Courier New" w:hint="default"/>
+      </w:rPr>
+    </w:lvl>
+    <w:lvl w:ilvl="2" w:tplc="04090005" w:tentative="1">
+      <w:start w:val="1"/>
+      <w:numFmt w:val="bullet"/>
+      <w:lvlText w:val=""/>
+      <w:lvlJc w:val="left"/>
+      <w:pPr>
+        <w:ind w:left="2727" w:hanging="360"/>
+      </w:pPr>
+      <w:rPr>
+        <w:rFonts w:ascii="Wingdings" w:hAnsi="Wingdings" w:hint="default"/>
+      </w:rPr>
+    </w:lvl>
+    <w:lvl w:ilvl="3" w:tplc="04090001" w:tentative="1">
+      <w:start w:val="1"/>
+      <w:numFmt w:val="bullet"/>
+      <w:lvlText w:val=""/>
+      <w:lvlJc w:val="left"/>
+      <w:pPr>
+        <w:ind w:left="3447" w:hanging="360"/>
+      </w:pPr>
+      <w:rPr>
+        <w:rFonts w:ascii="Symbol" w:hAnsi="Symbol" w:hint="default"/>
+      </w:rPr>
+    </w:lvl>
+    <w:lvl w:ilvl="4" w:tplc="04090003" w:tentative="1">
+      <w:start w:val="1"/>
+      <w:numFmt w:val="bullet"/>
+      <w:lvlText w:val="o"/>
+      <w:lvlJc w:val="left"/>
+      <w:pPr>
+        <w:ind w:left="4167" w:hanging="360"/>
+      </w:pPr>
+      <w:rPr>
+        <w:rFonts w:ascii="Courier New" w:hAnsi="Courier New" w:cs="Courier New" w:hint="default"/>
+      </w:rPr>
+    </w:lvl>
+    <w:lvl w:ilvl="5" w:tplc="04090005" w:tentative="1">
+      <w:start w:val="1"/>
+      <w:numFmt w:val="bullet"/>
+      <w:lvlText w:val=""/>
+      <w:lvlJc w:val="left"/>
+      <w:pPr>
+        <w:ind w:left="4887" w:hanging="360"/>
+      </w:pPr>
+      <w:rPr>
+        <w:rFonts w:ascii="Wingdings" w:hAnsi="Wingdings" w:hint="default"/>
+      </w:rPr>
+    </w:lvl>
+    <w:lvl w:ilvl="6" w:tplc="04090001" w:tentative="1">
+      <w:start w:val="1"/>
+      <w:numFmt w:val="bullet"/>
+      <w:lvlText w:val=""/>
+      <w:lvlJc w:val="left"/>
+      <w:pPr>
+        <w:ind w:left="5607" w:hanging="360"/>
+      </w:pPr>
+      <w:rPr>
+        <w:rFonts w:ascii="Symbol" w:hAnsi="Symbol" w:hint="default"/>
+      </w:rPr>
+    </w:lvl>
+    <w:lvl w:ilvl="7" w:tplc="04090003" w:tentative="1">
+      <w:start w:val="1"/>
+      <w:numFmt w:val="bullet"/>
+      <w:lvlText w:val="o"/>
+      <w:lvlJc w:val="left"/>
+      <w:pPr>
+        <w:ind w:left="6327" w:hanging="360"/>
+      </w:pPr>
+      <w:rPr>
+        <w:rFonts w:ascii="Courier New" w:hAnsi="Courier New" w:cs="Courier New" w:hint="default"/>
+      </w:rPr>
+    </w:lvl>
+    <w:lvl w:ilvl="8" w:tplc="04090005" w:tentative="1">
+      <w:start w:val="1"/>
+      <w:numFmt w:val="bullet"/>
+      <w:lvlText w:val=""/>
+      <w:lvlJc w:val="left"/>
+      <w:pPr>
+        <w:ind w:left="7047" w:hanging="360"/>
+      </w:pPr>
+      <w:rPr>
+        <w:rFonts w:ascii="Wingdings" w:hAnsi="Wingdings" w:hint="default"/>
+      </w:rPr>
+    </w:lvl>
+  </w:abstractNum>
+  <w:abstractNum w:abstractNumId="6" w15:restartNumberingAfterBreak="0">
     <w:nsid w:val="61927664"/>
     <w:multiLevelType w:val="hybridMultilevel"/>
     <w:tmpl w:val="B7A0EAD8"/>
@@ -3270,19 +3382,22 @@
     <w:abstractNumId w:val="0"/>
   </w:num>
   <w:num w:numId="2">
-    <w:abstractNumId w:val="5"/>
+    <w:abstractNumId w:val="6"/>
   </w:num>
   <w:num w:numId="3">
     <w:abstractNumId w:val="1"/>
   </w:num>
   <w:num w:numId="4">
-    <w:abstractNumId w:val="4"/>
+    <w:abstractNumId w:val="5"/>
   </w:num>
   <w:num w:numId="5">
     <w:abstractNumId w:val="2"/>
   </w:num>
   <w:num w:numId="6">
     <w:abstractNumId w:val="3"/>
+  </w:num>
+  <w:num w:numId="7">
+    <w:abstractNumId w:val="4"/>
   </w:num>
 </w:numbering>
 </file>
@@ -4123,7 +4238,7 @@
 </file>
 
 <file path=customXml/itemProps1.xml><?xml version="1.0" encoding="utf-8"?>
-<ds:datastoreItem xmlns:ds="http://schemas.openxmlformats.org/officeDocument/2006/customXml" ds:itemID="{A99BBBBE-A801-4B81-8738-C50FE7B80877}">
+<ds:datastoreItem xmlns:ds="http://schemas.openxmlformats.org/officeDocument/2006/customXml" ds:itemID="{BBF48CD7-7A2C-46FC-94EE-A6D8A4276070}">
   <ds:schemaRefs>
     <ds:schemaRef ds:uri="http://schemas.openxmlformats.org/officeDocument/2006/bibliography"/>
   </ds:schemaRefs>

</xml_diff>